<commit_message>
Añade caso de uso en RSAC_DCUS
</commit_message>
<xml_diff>
--- a/Desarrollo/RSAC/Casos de Uso/RSAC_DCUS.docx
+++ b/Desarrollo/RSAC/Casos de Uso/RSAC_DCUS.docx
@@ -774,7 +774,7 @@
                                     <w:szCs w:val="28"/>
                                     <w:lang w:eastAsia="es-PE"/>
                                   </w:rPr>
-                                  <w:t>1</w:t>
+                                  <w:t>2</w:t>
                                 </w:r>
                               </w:p>
                             </w:txbxContent>
@@ -873,7 +873,7 @@
                               <w:szCs w:val="28"/>
                               <w:lang w:eastAsia="es-PE"/>
                             </w:rPr>
-                            <w:t>1</w:t>
+                            <w:t>2</w:t>
                           </w:r>
                         </w:p>
                       </w:txbxContent>
@@ -1713,7 +1713,7 @@
                     <w:szCs w:val="22"/>
                     <w:lang w:val="es-PE"/>
                   </w:rPr>
-                  <w:t>1</w:t>
+                  <w:t>2</w:t>
                 </w:r>
               </w:p>
             </w:tc>
@@ -2479,7 +2479,7 @@
                   <w:pStyle w:val="TableContents"/>
                   <w:jc w:val="center"/>
                   <w:rPr>
-                    <w:rFonts w:ascii="Arial" w:hAnsi="Arial" w:cs="Arial"/>
+                    <w:rFonts w:hint="eastAsia"/>
                     <w:sz w:val="22"/>
                     <w:szCs w:val="22"/>
                     <w:lang w:val="es-PE"/>
@@ -2495,7 +2495,6 @@
                 </w:r>
                 <w:r>
                   <w:rPr>
-                    <w:rFonts w:ascii="Arial" w:hAnsi="Arial" w:cs="Arial"/>
                     <w:sz w:val="22"/>
                     <w:szCs w:val="22"/>
                     <w:lang w:val="es-PE"/>
@@ -2504,7 +2503,6 @@
                 </w:r>
                 <w:r>
                   <w:rPr>
-                    <w:rFonts w:ascii="Arial" w:hAnsi="Arial" w:cs="Arial"/>
                     <w:sz w:val="22"/>
                     <w:szCs w:val="22"/>
                     <w:lang w:val="es-PE"/>
@@ -2601,6 +2599,14 @@
                     <w:lang w:val="es-PE"/>
                   </w:rPr>
                 </w:pPr>
+                <w:r>
+                  <w:rPr>
+                    <w:sz w:val="22"/>
+                    <w:szCs w:val="22"/>
+                    <w:lang w:val="es-PE"/>
+                  </w:rPr>
+                  <w:t>1.2</w:t>
+                </w:r>
               </w:p>
             </w:tc>
             <w:tc>
@@ -2625,6 +2631,14 @@
                     <w:lang w:val="es-PE"/>
                   </w:rPr>
                 </w:pPr>
+                <w:r>
+                  <w:rPr>
+                    <w:sz w:val="22"/>
+                    <w:szCs w:val="22"/>
+                    <w:lang w:val="es-PE"/>
+                  </w:rPr>
+                  <w:t>Añadido nuevo CUS</w:t>
+                </w:r>
               </w:p>
             </w:tc>
             <w:tc>
@@ -2643,12 +2657,20 @@
                   <w:pStyle w:val="TableContents"/>
                   <w:jc w:val="center"/>
                   <w:rPr>
-                    <w:rFonts w:ascii="Arial" w:hAnsi="Arial" w:cs="Arial"/>
+                    <w:rFonts w:hint="eastAsia"/>
                     <w:sz w:val="22"/>
                     <w:szCs w:val="22"/>
                     <w:lang w:val="es-PE"/>
                   </w:rPr>
                 </w:pPr>
+                <w:r>
+                  <w:rPr>
+                    <w:sz w:val="22"/>
+                    <w:szCs w:val="22"/>
+                    <w:lang w:val="es-PE"/>
+                  </w:rPr>
+                  <w:t>José Santos</w:t>
+                </w:r>
               </w:p>
             </w:tc>
             <w:tc>
@@ -2673,6 +2695,14 @@
                     <w:lang w:val="es-PE"/>
                   </w:rPr>
                 </w:pPr>
+                <w:r>
+                  <w:rPr>
+                    <w:sz w:val="22"/>
+                    <w:szCs w:val="22"/>
+                    <w:lang w:val="es-PE"/>
+                  </w:rPr>
+                  <w:t>30/04/2018</w:t>
+                </w:r>
               </w:p>
             </w:tc>
           </w:tr>
@@ -2806,7 +2836,6 @@
               <w:b/>
               <w:sz w:val="22"/>
               <w:szCs w:val="22"/>
-              <w:lang w:val="es-PE"/>
             </w:rPr>
           </w:pPr>
           <w:r>
@@ -2814,9 +2843,8 @@
               <w:b/>
               <w:sz w:val="22"/>
               <w:szCs w:val="22"/>
-              <w:lang w:val="es-PE"/>
             </w:rPr>
-            <w:t>CONTROL DE DISTRIBUCIÓN</w:t>
+            <w:t>INTEGRANTES DE PROYECTO</w:t>
           </w:r>
         </w:p>
         <w:p>
@@ -2832,15 +2860,15 @@
         </w:p>
         <w:tbl>
           <w:tblPr>
-            <w:tblW w:w="8931" w:type="dxa"/>
-            <w:tblInd w:w="-5" w:type="dxa"/>
+            <w:tblW w:w="8822" w:type="dxa"/>
+            <w:tblInd w:w="-6" w:type="dxa"/>
             <w:tblBorders>
-              <w:top w:val="single" w:sz="4" w:space="0" w:color="auto"/>
-              <w:left w:val="single" w:sz="4" w:space="0" w:color="auto"/>
-              <w:bottom w:val="single" w:sz="4" w:space="0" w:color="auto"/>
-              <w:right w:val="single" w:sz="4" w:space="0" w:color="auto"/>
-              <w:insideH w:val="single" w:sz="4" w:space="0" w:color="auto"/>
-              <w:insideV w:val="single" w:sz="4" w:space="0" w:color="auto"/>
+              <w:top w:val="single" w:sz="4" w:space="0" w:color="595959" w:themeColor="text1" w:themeTint="A6"/>
+              <w:left w:val="single" w:sz="4" w:space="0" w:color="595959" w:themeColor="text1" w:themeTint="A6"/>
+              <w:bottom w:val="single" w:sz="4" w:space="0" w:color="595959" w:themeColor="text1" w:themeTint="A6"/>
+              <w:right w:val="single" w:sz="4" w:space="0" w:color="595959" w:themeColor="text1" w:themeTint="A6"/>
+              <w:insideH w:val="single" w:sz="4" w:space="0" w:color="595959" w:themeColor="text1" w:themeTint="A6"/>
+              <w:insideV w:val="single" w:sz="4" w:space="0" w:color="595959" w:themeColor="text1" w:themeTint="A6"/>
             </w:tblBorders>
             <w:tblLayout w:type="fixed"/>
             <w:tblCellMar>
@@ -2850,12 +2878,13 @@
             <w:tblLook w:val="0000" w:firstRow="0" w:lastRow="0" w:firstColumn="0" w:lastColumn="0" w:noHBand="0" w:noVBand="0"/>
           </w:tblPr>
           <w:tblGrid>
-            <w:gridCol w:w="8931"/>
+            <w:gridCol w:w="4411"/>
+            <w:gridCol w:w="4411"/>
           </w:tblGrid>
           <w:tr>
             <w:tc>
               <w:tcPr>
-                <w:tcW w:w="8931" w:type="dxa"/>
+                <w:tcW w:w="4411" w:type="dxa"/>
                 <w:shd w:val="clear" w:color="auto" w:fill="DBE5F1" w:themeFill="accent1" w:themeFillTint="33"/>
                 <w:tcMar>
                   <w:top w:w="55" w:type="dxa"/>
@@ -2874,7 +2903,6 @@
                     <w:bCs/>
                     <w:sz w:val="22"/>
                     <w:szCs w:val="22"/>
-                    <w:lang w:val="es-PE"/>
                   </w:rPr>
                 </w:pPr>
                 <w:r>
@@ -2883,9 +2911,35 @@
                     <w:bCs/>
                     <w:sz w:val="22"/>
                     <w:szCs w:val="22"/>
-                    <w:lang w:val="es-PE"/>
                   </w:rPr>
                   <w:t>Nombre y Apellidos</w:t>
+                </w:r>
+              </w:p>
+            </w:tc>
+            <w:tc>
+              <w:tcPr>
+                <w:tcW w:w="4411" w:type="dxa"/>
+                <w:shd w:val="clear" w:color="auto" w:fill="DBE5F1" w:themeFill="accent1" w:themeFillTint="33"/>
+              </w:tcPr>
+              <w:p>
+                <w:pPr>
+                  <w:pStyle w:val="TableContents"/>
+                  <w:rPr>
+                    <w:rFonts w:hint="eastAsia"/>
+                    <w:b/>
+                    <w:bCs/>
+                    <w:sz w:val="22"/>
+                    <w:szCs w:val="22"/>
+                  </w:rPr>
+                </w:pPr>
+                <w:r>
+                  <w:rPr>
+                    <w:b/>
+                    <w:bCs/>
+                    <w:sz w:val="22"/>
+                    <w:szCs w:val="22"/>
+                  </w:rPr>
+                  <w:t>Iniciales</w:t>
                 </w:r>
               </w:p>
             </w:tc>
@@ -2893,14 +2947,13 @@
           <w:tr>
             <w:tc>
               <w:tcPr>
-                <w:tcW w:w="8931" w:type="dxa"/>
+                <w:tcW w:w="4411" w:type="dxa"/>
                 <w:tcMar>
                   <w:top w:w="55" w:type="dxa"/>
                   <w:left w:w="55" w:type="dxa"/>
                   <w:bottom w:w="55" w:type="dxa"/>
                   <w:right w:w="55" w:type="dxa"/>
                 </w:tcMar>
-                <w:vAlign w:val="center"/>
               </w:tcPr>
               <w:p>
                 <w:pPr>
@@ -2909,23 +2962,68 @@
                     <w:rFonts w:hint="eastAsia"/>
                     <w:sz w:val="22"/>
                     <w:szCs w:val="22"/>
-                    <w:lang w:val="es-PE"/>
                   </w:rPr>
                 </w:pPr>
+                <w:r>
+                  <w:rPr>
+                    <w:rFonts w:ascii="Calibri" w:eastAsia="Calibri" w:hAnsi="Calibri" w:cs="Calibri"/>
+                    <w:noProof/>
+                    <w:sz w:val="24"/>
+                  </w:rPr>
+                  <w:t>José</w:t>
+                </w:r>
+                <w:r>
+                  <w:rPr>
+                    <w:rFonts w:ascii="Calibri" w:eastAsia="Calibri" w:hAnsi="Calibri" w:cs="Calibri"/>
+                    <w:noProof/>
+                    <w:sz w:val="24"/>
+                  </w:rPr>
+                  <w:t xml:space="preserve"> </w:t>
+                </w:r>
+                <w:r>
+                  <w:rPr>
+                    <w:rFonts w:ascii="Calibri" w:eastAsia="Calibri" w:hAnsi="Calibri" w:cs="Calibri"/>
+                    <w:noProof/>
+                    <w:sz w:val="24"/>
+                  </w:rPr>
+                  <w:t>Santos Nicasio</w:t>
+                </w:r>
+              </w:p>
+            </w:tc>
+            <w:tc>
+              <w:tcPr>
+                <w:tcW w:w="4411" w:type="dxa"/>
+              </w:tcPr>
+              <w:p>
+                <w:pPr>
+                  <w:pStyle w:val="TableContents"/>
+                  <w:rPr>
+                    <w:rFonts w:hint="eastAsia"/>
+                    <w:sz w:val="22"/>
+                    <w:szCs w:val="22"/>
+                  </w:rPr>
+                </w:pPr>
+                <w:r>
+                  <w:rPr>
+                    <w:rFonts w:ascii="Calibri" w:eastAsia="Calibri" w:hAnsi="Calibri" w:cs="Calibri"/>
+                    <w:noProof/>
+                    <w:sz w:val="24"/>
+                  </w:rPr>
+                  <w:t>JS</w:t>
+                </w:r>
               </w:p>
             </w:tc>
           </w:tr>
           <w:tr>
             <w:tc>
               <w:tcPr>
-                <w:tcW w:w="8931" w:type="dxa"/>
+                <w:tcW w:w="4411" w:type="dxa"/>
                 <w:tcMar>
                   <w:top w:w="55" w:type="dxa"/>
                   <w:left w:w="55" w:type="dxa"/>
                   <w:bottom w:w="55" w:type="dxa"/>
                   <w:right w:w="55" w:type="dxa"/>
                 </w:tcMar>
-                <w:vAlign w:val="center"/>
               </w:tcPr>
               <w:p>
                 <w:pPr>
@@ -2934,23 +3032,52 @@
                     <w:rFonts w:hint="eastAsia"/>
                     <w:sz w:val="22"/>
                     <w:szCs w:val="22"/>
-                    <w:lang w:val="es-PE"/>
                   </w:rPr>
                 </w:pPr>
+                <w:r>
+                  <w:rPr>
+                    <w:rFonts w:ascii="Calibri" w:eastAsia="Calibri" w:hAnsi="Calibri" w:cs="Calibri"/>
+                    <w:noProof/>
+                    <w:sz w:val="24"/>
+                  </w:rPr>
+                  <w:t>Carhuaricra Rivera, Luciano</w:t>
+                </w:r>
+              </w:p>
+            </w:tc>
+            <w:tc>
+              <w:tcPr>
+                <w:tcW w:w="4411" w:type="dxa"/>
+              </w:tcPr>
+              <w:p>
+                <w:pPr>
+                  <w:pStyle w:val="TableContents"/>
+                  <w:rPr>
+                    <w:rFonts w:hint="eastAsia"/>
+                    <w:sz w:val="22"/>
+                    <w:szCs w:val="22"/>
+                  </w:rPr>
+                </w:pPr>
+                <w:r>
+                  <w:rPr>
+                    <w:rFonts w:ascii="Calibri" w:eastAsia="Calibri" w:hAnsi="Calibri" w:cs="Calibri"/>
+                    <w:noProof/>
+                    <w:sz w:val="24"/>
+                  </w:rPr>
+                  <w:t>LC</w:t>
+                </w:r>
               </w:p>
             </w:tc>
           </w:tr>
           <w:tr>
             <w:tc>
               <w:tcPr>
-                <w:tcW w:w="8931" w:type="dxa"/>
+                <w:tcW w:w="4411" w:type="dxa"/>
                 <w:tcMar>
                   <w:top w:w="55" w:type="dxa"/>
                   <w:left w:w="55" w:type="dxa"/>
                   <w:bottom w:w="55" w:type="dxa"/>
                   <w:right w:w="55" w:type="dxa"/>
                 </w:tcMar>
-                <w:vAlign w:val="center"/>
               </w:tcPr>
               <w:p>
                 <w:pPr>
@@ -2959,23 +3086,52 @@
                     <w:rFonts w:hint="eastAsia"/>
                     <w:sz w:val="22"/>
                     <w:szCs w:val="22"/>
-                    <w:lang w:val="es-PE"/>
                   </w:rPr>
                 </w:pPr>
+                <w:r>
+                  <w:rPr>
+                    <w:rFonts w:ascii="Calibri" w:eastAsia="Calibri" w:hAnsi="Calibri" w:cs="Calibri"/>
+                    <w:noProof/>
+                    <w:sz w:val="24"/>
+                  </w:rPr>
+                  <w:t>Arce Llantoy, Luis</w:t>
+                </w:r>
+              </w:p>
+            </w:tc>
+            <w:tc>
+              <w:tcPr>
+                <w:tcW w:w="4411" w:type="dxa"/>
+              </w:tcPr>
+              <w:p>
+                <w:pPr>
+                  <w:pStyle w:val="TableContents"/>
+                  <w:rPr>
+                    <w:rFonts w:hint="eastAsia"/>
+                    <w:sz w:val="22"/>
+                    <w:szCs w:val="22"/>
+                  </w:rPr>
+                </w:pPr>
+                <w:r>
+                  <w:rPr>
+                    <w:rFonts w:ascii="Calibri" w:eastAsia="Calibri" w:hAnsi="Calibri" w:cs="Calibri"/>
+                    <w:noProof/>
+                    <w:sz w:val="24"/>
+                  </w:rPr>
+                  <w:t>LA</w:t>
+                </w:r>
               </w:p>
             </w:tc>
           </w:tr>
           <w:tr>
             <w:tc>
               <w:tcPr>
-                <w:tcW w:w="8931" w:type="dxa"/>
+                <w:tcW w:w="4411" w:type="dxa"/>
                 <w:tcMar>
                   <w:top w:w="55" w:type="dxa"/>
                   <w:left w:w="55" w:type="dxa"/>
                   <w:bottom w:w="55" w:type="dxa"/>
                   <w:right w:w="55" w:type="dxa"/>
                 </w:tcMar>
-                <w:vAlign w:val="center"/>
               </w:tcPr>
               <w:p>
                 <w:pPr>
@@ -2984,23 +3140,52 @@
                     <w:rFonts w:hint="eastAsia"/>
                     <w:sz w:val="22"/>
                     <w:szCs w:val="22"/>
-                    <w:lang w:val="es-PE"/>
                   </w:rPr>
                 </w:pPr>
+                <w:r>
+                  <w:rPr>
+                    <w:rFonts w:ascii="Calibri" w:eastAsia="Calibri" w:hAnsi="Calibri" w:cs="Calibri"/>
+                    <w:noProof/>
+                    <w:sz w:val="24"/>
+                  </w:rPr>
+                  <w:t>Enriquez Nicasio, Jean Pierre</w:t>
+                </w:r>
+              </w:p>
+            </w:tc>
+            <w:tc>
+              <w:tcPr>
+                <w:tcW w:w="4411" w:type="dxa"/>
+              </w:tcPr>
+              <w:p>
+                <w:pPr>
+                  <w:pStyle w:val="TableContents"/>
+                  <w:rPr>
+                    <w:rFonts w:hint="eastAsia"/>
+                    <w:sz w:val="22"/>
+                    <w:szCs w:val="22"/>
+                  </w:rPr>
+                </w:pPr>
+                <w:r>
+                  <w:rPr>
+                    <w:rFonts w:ascii="Calibri" w:eastAsia="Calibri" w:hAnsi="Calibri" w:cs="Calibri"/>
+                    <w:noProof/>
+                    <w:sz w:val="24"/>
+                  </w:rPr>
+                  <w:t>JE</w:t>
+                </w:r>
               </w:p>
             </w:tc>
           </w:tr>
           <w:tr>
             <w:tc>
               <w:tcPr>
-                <w:tcW w:w="8931" w:type="dxa"/>
+                <w:tcW w:w="4411" w:type="dxa"/>
                 <w:tcMar>
                   <w:top w:w="55" w:type="dxa"/>
                   <w:left w:w="55" w:type="dxa"/>
                   <w:bottom w:w="55" w:type="dxa"/>
                   <w:right w:w="55" w:type="dxa"/>
                 </w:tcMar>
-                <w:vAlign w:val="center"/>
               </w:tcPr>
               <w:p>
                 <w:pPr>
@@ -3009,9 +3194,147 @@
                     <w:rFonts w:hint="eastAsia"/>
                     <w:sz w:val="22"/>
                     <w:szCs w:val="22"/>
-                    <w:lang w:val="es-PE"/>
                   </w:rPr>
                 </w:pPr>
+                <w:r>
+                  <w:rPr>
+                    <w:rFonts w:ascii="Calibri" w:eastAsia="Calibri" w:hAnsi="Calibri" w:cs="Calibri"/>
+                    <w:noProof/>
+                    <w:sz w:val="24"/>
+                  </w:rPr>
+                  <w:t>Caballero Hervias, Cristina</w:t>
+                </w:r>
+              </w:p>
+            </w:tc>
+            <w:tc>
+              <w:tcPr>
+                <w:tcW w:w="4411" w:type="dxa"/>
+              </w:tcPr>
+              <w:p>
+                <w:pPr>
+                  <w:pStyle w:val="TableContents"/>
+                  <w:rPr>
+                    <w:rFonts w:hint="eastAsia"/>
+                    <w:sz w:val="22"/>
+                    <w:szCs w:val="22"/>
+                  </w:rPr>
+                </w:pPr>
+                <w:r>
+                  <w:rPr>
+                    <w:rFonts w:ascii="Calibri" w:eastAsia="Calibri" w:hAnsi="Calibri" w:cs="Calibri"/>
+                    <w:noProof/>
+                    <w:sz w:val="24"/>
+                  </w:rPr>
+                  <w:t>CC</w:t>
+                </w:r>
+              </w:p>
+            </w:tc>
+          </w:tr>
+          <w:tr>
+            <w:tc>
+              <w:tcPr>
+                <w:tcW w:w="4411" w:type="dxa"/>
+                <w:tcMar>
+                  <w:top w:w="55" w:type="dxa"/>
+                  <w:left w:w="55" w:type="dxa"/>
+                  <w:bottom w:w="55" w:type="dxa"/>
+                  <w:right w:w="55" w:type="dxa"/>
+                </w:tcMar>
+              </w:tcPr>
+              <w:p>
+                <w:pPr>
+                  <w:pStyle w:val="TableContents"/>
+                  <w:rPr>
+                    <w:rFonts w:hint="eastAsia"/>
+                    <w:sz w:val="22"/>
+                    <w:szCs w:val="22"/>
+                  </w:rPr>
+                </w:pPr>
+                <w:r>
+                  <w:rPr>
+                    <w:rFonts w:ascii="Calibri" w:eastAsia="Calibri" w:hAnsi="Calibri" w:cs="Calibri"/>
+                    <w:noProof/>
+                    <w:sz w:val="24"/>
+                  </w:rPr>
+                  <w:t>Tiburcio Saldaña, Joselin</w:t>
+                </w:r>
+              </w:p>
+            </w:tc>
+            <w:tc>
+              <w:tcPr>
+                <w:tcW w:w="4411" w:type="dxa"/>
+              </w:tcPr>
+              <w:p>
+                <w:pPr>
+                  <w:pStyle w:val="TableContents"/>
+                  <w:rPr>
+                    <w:rFonts w:hint="eastAsia"/>
+                    <w:sz w:val="22"/>
+                    <w:szCs w:val="22"/>
+                  </w:rPr>
+                </w:pPr>
+                <w:r>
+                  <w:rPr>
+                    <w:rFonts w:ascii="Calibri" w:eastAsia="Calibri" w:hAnsi="Calibri" w:cs="Calibri"/>
+                    <w:noProof/>
+                    <w:sz w:val="24"/>
+                  </w:rPr>
+                  <w:t>JT</w:t>
+                </w:r>
+              </w:p>
+            </w:tc>
+          </w:tr>
+          <w:tr>
+            <w:tc>
+              <w:tcPr>
+                <w:tcW w:w="4411" w:type="dxa"/>
+                <w:tcMar>
+                  <w:top w:w="55" w:type="dxa"/>
+                  <w:left w:w="55" w:type="dxa"/>
+                  <w:bottom w:w="55" w:type="dxa"/>
+                  <w:right w:w="55" w:type="dxa"/>
+                </w:tcMar>
+              </w:tcPr>
+              <w:p>
+                <w:pPr>
+                  <w:pStyle w:val="TableContents"/>
+                  <w:rPr>
+                    <w:rFonts w:hint="eastAsia"/>
+                    <w:sz w:val="22"/>
+                    <w:szCs w:val="22"/>
+                  </w:rPr>
+                </w:pPr>
+                <w:r>
+                  <w:rPr>
+                    <w:rFonts w:ascii="Calibri" w:eastAsia="Calibri" w:hAnsi="Calibri" w:cs="Calibri"/>
+                    <w:noProof/>
+                    <w:sz w:val="24"/>
+                  </w:rPr>
+                  <w:t>Sanchez Valdez, Gianmar</w:t>
+                </w:r>
+              </w:p>
+            </w:tc>
+            <w:tc>
+              <w:tcPr>
+                <w:tcW w:w="4411" w:type="dxa"/>
+              </w:tcPr>
+              <w:p>
+                <w:pPr>
+                  <w:pStyle w:val="TableContents"/>
+                  <w:rPr>
+                    <w:rFonts w:hint="eastAsia"/>
+                    <w:sz w:val="22"/>
+                    <w:szCs w:val="22"/>
+                  </w:rPr>
+                </w:pPr>
+                <w:r>
+                  <w:rPr>
+                    <w:rFonts w:ascii="Calibri" w:eastAsia="Calibri" w:hAnsi="Calibri" w:cs="Calibri"/>
+                    <w:noProof/>
+                    <w:sz w:val="24"/>
+                  </w:rPr>
+                  <w:t>GS</w:t>
+                </w:r>
               </w:p>
             </w:tc>
           </w:tr>
@@ -3044,17 +3367,7 @@
               <w:szCs w:val="40"/>
             </w:rPr>
           </w:pPr>
-        </w:p>
-        <w:p>
-          <w:pPr>
-            <w:widowControl w:val="0"/>
-            <w:tabs>
-              <w:tab w:val="left" w:pos="0"/>
-            </w:tabs>
-            <w:autoSpaceDE w:val="0"/>
-            <w:autoSpaceDN w:val="0"/>
-            <w:adjustRightInd w:val="0"/>
-            <w:spacing w:after="0" w:line="240" w:lineRule="auto"/>
+          <w:r>
             <w:rPr>
               <w:rFonts w:ascii="NewsGotT" w:hAnsi="NewsGotT"/>
               <w:b/>
@@ -3063,67 +3376,8 @@
               <w:sz w:val="40"/>
               <w:szCs w:val="40"/>
             </w:rPr>
-          </w:pPr>
-        </w:p>
-        <w:p>
-          <w:pPr>
-            <w:widowControl w:val="0"/>
-            <w:tabs>
-              <w:tab w:val="left" w:pos="0"/>
-            </w:tabs>
-            <w:autoSpaceDE w:val="0"/>
-            <w:autoSpaceDN w:val="0"/>
-            <w:adjustRightInd w:val="0"/>
-            <w:spacing w:after="0" w:line="240" w:lineRule="auto"/>
-            <w:rPr>
-              <w:rFonts w:ascii="NewsGotT" w:hAnsi="NewsGotT"/>
-              <w:b/>
-              <w:bCs/>
-              <w:color w:val="4F81BD" w:themeColor="accent1"/>
-              <w:sz w:val="40"/>
-              <w:szCs w:val="40"/>
-            </w:rPr>
-          </w:pPr>
-        </w:p>
-        <w:p>
-          <w:pPr>
-            <w:widowControl w:val="0"/>
-            <w:tabs>
-              <w:tab w:val="left" w:pos="0"/>
-            </w:tabs>
-            <w:autoSpaceDE w:val="0"/>
-            <w:autoSpaceDN w:val="0"/>
-            <w:adjustRightInd w:val="0"/>
-            <w:spacing w:after="0" w:line="240" w:lineRule="auto"/>
-            <w:rPr>
-              <w:rFonts w:ascii="NewsGotT" w:hAnsi="NewsGotT"/>
-              <w:b/>
-              <w:bCs/>
-              <w:color w:val="4F81BD" w:themeColor="accent1"/>
-              <w:sz w:val="40"/>
-              <w:szCs w:val="40"/>
-            </w:rPr>
-          </w:pPr>
-        </w:p>
-        <w:p>
-          <w:pPr>
-            <w:widowControl w:val="0"/>
-            <w:tabs>
-              <w:tab w:val="left" w:pos="0"/>
-            </w:tabs>
-            <w:autoSpaceDE w:val="0"/>
-            <w:autoSpaceDN w:val="0"/>
-            <w:adjustRightInd w:val="0"/>
-            <w:spacing w:after="0" w:line="240" w:lineRule="auto"/>
-            <w:rPr>
-              <w:rFonts w:ascii="NewsGotT" w:hAnsi="NewsGotT"/>
-              <w:b/>
-              <w:bCs/>
-              <w:color w:val="4F81BD" w:themeColor="accent1"/>
-              <w:sz w:val="40"/>
-              <w:szCs w:val="40"/>
-            </w:rPr>
-          </w:pPr>
+            <w:br w:type="page"/>
+          </w:r>
         </w:p>
         <w:sdt>
           <w:sdtPr>
@@ -3156,12 +3410,7 @@
                 <w:pStyle w:val="TOCHeading"/>
               </w:pPr>
               <w:r>
-                <w:t>Tabla de cont</w:t>
-              </w:r>
-              <w:bookmarkStart w:id="4" w:name="_GoBack"/>
-              <w:bookmarkEnd w:id="4"/>
-              <w:r>
-                <w:t>enido</w:t>
+                <w:t>Tabla de contenido</w:t>
               </w:r>
             </w:p>
             <w:p>
@@ -3190,82 +3439,129 @@
               <w:r>
                 <w:fldChar w:fldCharType="separate"/>
               </w:r>
-              <w:hyperlink w:anchor="_Toc512813910" w:history="1">
-                <w:r>
-                  <w:rPr>
-                    <w:rStyle w:val="Hyperlink"/>
-                    <w:noProof/>
-                  </w:rPr>
-                  <w:t>1.</w:t>
-                </w:r>
-                <w:r>
-                  <w:rPr>
-                    <w:rFonts w:eastAsiaTheme="minorEastAsia"/>
-                    <w:b w:val="0"/>
-                    <w:bCs w:val="0"/>
-                    <w:caps w:val="0"/>
-                    <w:noProof/>
-                    <w:u w:val="none"/>
-                    <w:lang w:val="es-ES_tradnl" w:eastAsia="es-ES_tradnl"/>
-                  </w:rPr>
-                  <w:tab/>
-                </w:r>
-                <w:r>
-                  <w:rPr>
-                    <w:rStyle w:val="Hyperlink"/>
-                    <w:noProof/>
-                  </w:rPr>
-                  <w:t>Diagrama de casos de uso del sistema(CUS)</w:t>
-                </w:r>
-                <w:r>
-                  <w:rPr>
-                    <w:noProof/>
-                    <w:webHidden/>
-                  </w:rPr>
-                  <w:tab/>
-                </w:r>
-                <w:r>
-                  <w:rPr>
-                    <w:noProof/>
-                    <w:webHidden/>
-                  </w:rPr>
-                  <w:fldChar w:fldCharType="begin"/>
-                </w:r>
-                <w:r>
-                  <w:rPr>
-                    <w:noProof/>
-                    <w:webHidden/>
-                  </w:rPr>
-                  <w:instrText xml:space="preserve"> PAGEREF _Toc512813910 \h </w:instrText>
-                </w:r>
-                <w:r>
-                  <w:rPr>
-                    <w:noProof/>
-                    <w:webHidden/>
-                  </w:rPr>
-                </w:r>
-                <w:r>
-                  <w:rPr>
-                    <w:noProof/>
-                    <w:webHidden/>
-                  </w:rPr>
-                  <w:fldChar w:fldCharType="separate"/>
-                </w:r>
-                <w:r>
-                  <w:rPr>
-                    <w:noProof/>
-                    <w:webHidden/>
-                  </w:rPr>
-                  <w:t>3</w:t>
-                </w:r>
-                <w:r>
-                  <w:rPr>
-                    <w:noProof/>
-                    <w:webHidden/>
-                  </w:rPr>
-                  <w:fldChar w:fldCharType="end"/>
-                </w:r>
-              </w:hyperlink>
+              <w:bookmarkStart w:id="4" w:name="_GoBack"/>
+              <w:bookmarkEnd w:id="4"/>
+              <w:r>
+                <w:rPr>
+                  <w:rStyle w:val="Hyperlink"/>
+                  <w:noProof/>
+                </w:rPr>
+                <w:fldChar w:fldCharType="begin"/>
+              </w:r>
+              <w:r>
+                <w:rPr>
+                  <w:rStyle w:val="Hyperlink"/>
+                  <w:noProof/>
+                </w:rPr>
+                <w:instrText xml:space="preserve"> </w:instrText>
+              </w:r>
+              <w:r>
+                <w:rPr>
+                  <w:noProof/>
+                </w:rPr>
+                <w:instrText>HYPERLINK \l "_Toc512895025"</w:instrText>
+              </w:r>
+              <w:r>
+                <w:rPr>
+                  <w:rStyle w:val="Hyperlink"/>
+                  <w:noProof/>
+                </w:rPr>
+                <w:instrText xml:space="preserve"> </w:instrText>
+              </w:r>
+              <w:r>
+                <w:rPr>
+                  <w:rStyle w:val="Hyperlink"/>
+                  <w:noProof/>
+                </w:rPr>
+              </w:r>
+              <w:r>
+                <w:rPr>
+                  <w:rStyle w:val="Hyperlink"/>
+                  <w:noProof/>
+                </w:rPr>
+                <w:fldChar w:fldCharType="separate"/>
+              </w:r>
+              <w:r>
+                <w:rPr>
+                  <w:rStyle w:val="Hyperlink"/>
+                  <w:noProof/>
+                </w:rPr>
+                <w:t>1.</w:t>
+              </w:r>
+              <w:r>
+                <w:rPr>
+                  <w:rFonts w:eastAsiaTheme="minorEastAsia"/>
+                  <w:b w:val="0"/>
+                  <w:bCs w:val="0"/>
+                  <w:caps w:val="0"/>
+                  <w:noProof/>
+                  <w:u w:val="none"/>
+                  <w:lang w:val="es-ES_tradnl" w:eastAsia="es-ES_tradnl"/>
+                </w:rPr>
+                <w:tab/>
+              </w:r>
+              <w:r>
+                <w:rPr>
+                  <w:rStyle w:val="Hyperlink"/>
+                  <w:noProof/>
+                </w:rPr>
+                <w:t>Diagrama de casos de uso del sistema(CUS)</w:t>
+              </w:r>
+              <w:r>
+                <w:rPr>
+                  <w:noProof/>
+                  <w:webHidden/>
+                </w:rPr>
+                <w:tab/>
+              </w:r>
+              <w:r>
+                <w:rPr>
+                  <w:noProof/>
+                  <w:webHidden/>
+                </w:rPr>
+                <w:fldChar w:fldCharType="begin"/>
+              </w:r>
+              <w:r>
+                <w:rPr>
+                  <w:noProof/>
+                  <w:webHidden/>
+                </w:rPr>
+                <w:instrText xml:space="preserve"> PAGEREF _Toc512895025 \h </w:instrText>
+              </w:r>
+              <w:r>
+                <w:rPr>
+                  <w:noProof/>
+                  <w:webHidden/>
+                </w:rPr>
+              </w:r>
+              <w:r>
+                <w:rPr>
+                  <w:noProof/>
+                  <w:webHidden/>
+                </w:rPr>
+                <w:fldChar w:fldCharType="separate"/>
+              </w:r>
+              <w:r>
+                <w:rPr>
+                  <w:noProof/>
+                  <w:webHidden/>
+                </w:rPr>
+                <w:t>3</w:t>
+              </w:r>
+              <w:r>
+                <w:rPr>
+                  <w:noProof/>
+                  <w:webHidden/>
+                </w:rPr>
+                <w:fldChar w:fldCharType="end"/>
+              </w:r>
+              <w:r>
+                <w:rPr>
+                  <w:rStyle w:val="Hyperlink"/>
+                  <w:noProof/>
+                </w:rPr>
+                <w:fldChar w:fldCharType="end"/>
+              </w:r>
             </w:p>
             <w:p>
               <w:pPr>
@@ -3284,7 +3580,7 @@
                   <w:lang w:val="es-ES_tradnl" w:eastAsia="es-ES_tradnl"/>
                 </w:rPr>
               </w:pPr>
-              <w:hyperlink w:anchor="_Toc512813911" w:history="1">
+              <w:hyperlink w:anchor="_Toc512895026" w:history="1">
                 <w:r>
                   <w:rPr>
                     <w:rStyle w:val="Hyperlink"/>
@@ -3330,7 +3626,7 @@
                     <w:noProof/>
                     <w:webHidden/>
                   </w:rPr>
-                  <w:instrText xml:space="preserve"> PAGEREF _Toc512813911 \h </w:instrText>
+                  <w:instrText xml:space="preserve"> PAGEREF _Toc512895026 \h </w:instrText>
                 </w:r>
                 <w:r>
                   <w:rPr>
@@ -3378,7 +3674,7 @@
                   <w:lang w:val="es-ES_tradnl" w:eastAsia="es-ES_tradnl"/>
                 </w:rPr>
               </w:pPr>
-              <w:hyperlink w:anchor="_Toc512813912" w:history="1">
+              <w:hyperlink w:anchor="_Toc512895027" w:history="1">
                 <w:r>
                   <w:rPr>
                     <w:rStyle w:val="Hyperlink"/>
@@ -3404,7 +3700,7 @@
                     <w:rStyle w:val="Hyperlink"/>
                     <w:noProof/>
                   </w:rPr>
-                  <w:t>Valorar recetas</w:t>
+                  <w:t>Gestionar Recetas</w:t>
                 </w:r>
                 <w:r>
                   <w:rPr>
@@ -3425,7 +3721,7 @@
                     <w:noProof/>
                     <w:webHidden/>
                   </w:rPr>
-                  <w:instrText xml:space="preserve"> PAGEREF _Toc512813912 \h </w:instrText>
+                  <w:instrText xml:space="preserve"> PAGEREF _Toc512895027 \h </w:instrText>
                 </w:r>
                 <w:r>
                   <w:rPr>
@@ -3473,7 +3769,7 @@
                   <w:lang w:val="es-ES_tradnl" w:eastAsia="es-ES_tradnl"/>
                 </w:rPr>
               </w:pPr>
-              <w:hyperlink w:anchor="_Toc512813913" w:history="1">
+              <w:hyperlink w:anchor="_Toc512895028" w:history="1">
                 <w:r>
                   <w:rPr>
                     <w:rStyle w:val="Hyperlink"/>
@@ -3519,7 +3815,7 @@
                     <w:noProof/>
                     <w:webHidden/>
                   </w:rPr>
-                  <w:instrText xml:space="preserve"> PAGEREF _Toc512813913 \h </w:instrText>
+                  <w:instrText xml:space="preserve"> PAGEREF _Toc512895028 \h </w:instrText>
                 </w:r>
                 <w:r>
                   <w:rPr>
@@ -3567,7 +3863,7 @@
                   <w:lang w:val="es-ES_tradnl" w:eastAsia="es-ES_tradnl"/>
                 </w:rPr>
               </w:pPr>
-              <w:hyperlink w:anchor="_Toc512813914" w:history="1">
+              <w:hyperlink w:anchor="_Toc512895029" w:history="1">
                 <w:r>
                   <w:rPr>
                     <w:rStyle w:val="Hyperlink"/>
@@ -3613,7 +3909,7 @@
                     <w:noProof/>
                     <w:webHidden/>
                   </w:rPr>
-                  <w:instrText xml:space="preserve"> PAGEREF _Toc512813914 \h </w:instrText>
+                  <w:instrText xml:space="preserve"> PAGEREF _Toc512895029 \h </w:instrText>
                 </w:r>
                 <w:r>
                   <w:rPr>
@@ -3661,7 +3957,7 @@
                   <w:lang w:val="es-ES_tradnl" w:eastAsia="es-ES_tradnl"/>
                 </w:rPr>
               </w:pPr>
-              <w:hyperlink w:anchor="_Toc512813915" w:history="1">
+              <w:hyperlink w:anchor="_Toc512895030" w:history="1">
                 <w:r>
                   <w:rPr>
                     <w:rStyle w:val="Hyperlink"/>
@@ -3707,7 +4003,7 @@
                     <w:noProof/>
                     <w:webHidden/>
                   </w:rPr>
-                  <w:instrText xml:space="preserve"> PAGEREF _Toc512813915 \h </w:instrText>
+                  <w:instrText xml:space="preserve"> PAGEREF _Toc512895030 \h </w:instrText>
                 </w:r>
                 <w:r>
                   <w:rPr>
@@ -3755,7 +4051,7 @@
                   <w:lang w:val="es-ES_tradnl" w:eastAsia="es-ES_tradnl"/>
                 </w:rPr>
               </w:pPr>
-              <w:hyperlink w:anchor="_Toc512813916" w:history="1">
+              <w:hyperlink w:anchor="_Toc512895031" w:history="1">
                 <w:r>
                   <w:rPr>
                     <w:rStyle w:val="Hyperlink"/>
@@ -3781,7 +4077,7 @@
                     <w:rStyle w:val="Hyperlink"/>
                     <w:noProof/>
                   </w:rPr>
-                  <w:t>Añadir comentarios a receta</w:t>
+                  <w:t>Valorar recetas</w:t>
                 </w:r>
                 <w:r>
                   <w:rPr>
@@ -3802,7 +4098,7 @@
                     <w:noProof/>
                     <w:webHidden/>
                   </w:rPr>
-                  <w:instrText xml:space="preserve"> PAGEREF _Toc512813916 \h </w:instrText>
+                  <w:instrText xml:space="preserve"> PAGEREF _Toc512895031 \h </w:instrText>
                 </w:r>
                 <w:r>
                   <w:rPr>
@@ -3822,7 +4118,7 @@
                     <w:noProof/>
                     <w:webHidden/>
                   </w:rPr>
-                  <w:t>6</w:t>
+                  <w:t>7</w:t>
                 </w:r>
                 <w:r>
                   <w:rPr>
@@ -3850,7 +4146,7 @@
                   <w:lang w:val="es-ES_tradnl" w:eastAsia="es-ES_tradnl"/>
                 </w:rPr>
               </w:pPr>
-              <w:hyperlink w:anchor="_Toc512813917" w:history="1">
+              <w:hyperlink w:anchor="_Toc512895032" w:history="1">
                 <w:r>
                   <w:rPr>
                     <w:rStyle w:val="Hyperlink"/>
@@ -3896,7 +4192,7 @@
                     <w:noProof/>
                     <w:webHidden/>
                   </w:rPr>
-                  <w:instrText xml:space="preserve"> PAGEREF _Toc512813917 \h </w:instrText>
+                  <w:instrText xml:space="preserve"> PAGEREF _Toc512895032 \h </w:instrText>
                 </w:r>
                 <w:r>
                   <w:rPr>
@@ -3916,7 +4212,7 @@
                     <w:noProof/>
                     <w:webHidden/>
                   </w:rPr>
-                  <w:t>6</w:t>
+                  <w:t>7</w:t>
                 </w:r>
                 <w:r>
                   <w:rPr>
@@ -3944,7 +4240,7 @@
                   <w:lang w:val="es-ES_tradnl" w:eastAsia="es-ES_tradnl"/>
                 </w:rPr>
               </w:pPr>
-              <w:hyperlink w:anchor="_Toc512813918" w:history="1">
+              <w:hyperlink w:anchor="_Toc512895033" w:history="1">
                 <w:r>
                   <w:rPr>
                     <w:rStyle w:val="Hyperlink"/>
@@ -3990,7 +4286,7 @@
                     <w:noProof/>
                     <w:webHidden/>
                   </w:rPr>
-                  <w:instrText xml:space="preserve"> PAGEREF _Toc512813918 \h </w:instrText>
+                  <w:instrText xml:space="preserve"> PAGEREF _Toc512895033 \h </w:instrText>
                 </w:r>
                 <w:r>
                   <w:rPr>
@@ -4010,7 +4306,7 @@
                     <w:noProof/>
                     <w:webHidden/>
                   </w:rPr>
-                  <w:t>6</w:t>
+                  <w:t>7</w:t>
                 </w:r>
                 <w:r>
                   <w:rPr>
@@ -4038,7 +4334,7 @@
                   <w:lang w:val="es-ES_tradnl" w:eastAsia="es-ES_tradnl"/>
                 </w:rPr>
               </w:pPr>
-              <w:hyperlink w:anchor="_Toc512813919" w:history="1">
+              <w:hyperlink w:anchor="_Toc512895034" w:history="1">
                 <w:r>
                   <w:rPr>
                     <w:rStyle w:val="Hyperlink"/>
@@ -4084,7 +4380,7 @@
                     <w:noProof/>
                     <w:webHidden/>
                   </w:rPr>
-                  <w:instrText xml:space="preserve"> PAGEREF _Toc512813919 \h </w:instrText>
+                  <w:instrText xml:space="preserve"> PAGEREF _Toc512895034 \h </w:instrText>
                 </w:r>
                 <w:r>
                   <w:rPr>
@@ -4104,7 +4400,384 @@
                     <w:noProof/>
                     <w:webHidden/>
                   </w:rPr>
-                  <w:t>7</w:t>
+                  <w:t>8</w:t>
+                </w:r>
+                <w:r>
+                  <w:rPr>
+                    <w:noProof/>
+                    <w:webHidden/>
+                  </w:rPr>
+                  <w:fldChar w:fldCharType="end"/>
+                </w:r>
+              </w:hyperlink>
+            </w:p>
+            <w:p>
+              <w:pPr>
+                <w:pStyle w:val="TOC1"/>
+                <w:tabs>
+                  <w:tab w:val="left" w:pos="561"/>
+                  <w:tab w:val="right" w:leader="dot" w:pos="8828"/>
+                </w:tabs>
+                <w:rPr>
+                  <w:rFonts w:eastAsiaTheme="minorEastAsia"/>
+                  <w:b w:val="0"/>
+                  <w:bCs w:val="0"/>
+                  <w:caps w:val="0"/>
+                  <w:noProof/>
+                  <w:u w:val="none"/>
+                  <w:lang w:val="es-ES_tradnl" w:eastAsia="es-ES_tradnl"/>
+                </w:rPr>
+              </w:pPr>
+              <w:hyperlink w:anchor="_Toc512895035" w:history="1">
+                <w:r>
+                  <w:rPr>
+                    <w:rStyle w:val="Hyperlink"/>
+                    <w:noProof/>
+                    <w:lang w:val="es-ES_tradnl"/>
+                  </w:rPr>
+                  <w:t>2.3.</w:t>
+                </w:r>
+                <w:r>
+                  <w:rPr>
+                    <w:rFonts w:eastAsiaTheme="minorEastAsia"/>
+                    <w:b w:val="0"/>
+                    <w:bCs w:val="0"/>
+                    <w:caps w:val="0"/>
+                    <w:noProof/>
+                    <w:u w:val="none"/>
+                    <w:lang w:val="es-ES_tradnl" w:eastAsia="es-ES_tradnl"/>
+                  </w:rPr>
+                  <w:tab/>
+                </w:r>
+                <w:r>
+                  <w:rPr>
+                    <w:rStyle w:val="Hyperlink"/>
+                    <w:noProof/>
+                  </w:rPr>
+                  <w:t>Añadir comentarios a receta</w:t>
+                </w:r>
+                <w:r>
+                  <w:rPr>
+                    <w:noProof/>
+                    <w:webHidden/>
+                  </w:rPr>
+                  <w:tab/>
+                </w:r>
+                <w:r>
+                  <w:rPr>
+                    <w:noProof/>
+                    <w:webHidden/>
+                  </w:rPr>
+                  <w:fldChar w:fldCharType="begin"/>
+                </w:r>
+                <w:r>
+                  <w:rPr>
+                    <w:noProof/>
+                    <w:webHidden/>
+                  </w:rPr>
+                  <w:instrText xml:space="preserve"> PAGEREF _Toc512895035 \h </w:instrText>
+                </w:r>
+                <w:r>
+                  <w:rPr>
+                    <w:noProof/>
+                    <w:webHidden/>
+                  </w:rPr>
+                </w:r>
+                <w:r>
+                  <w:rPr>
+                    <w:noProof/>
+                    <w:webHidden/>
+                  </w:rPr>
+                  <w:fldChar w:fldCharType="separate"/>
+                </w:r>
+                <w:r>
+                  <w:rPr>
+                    <w:noProof/>
+                    <w:webHidden/>
+                  </w:rPr>
+                  <w:t>9</w:t>
+                </w:r>
+                <w:r>
+                  <w:rPr>
+                    <w:noProof/>
+                    <w:webHidden/>
+                  </w:rPr>
+                  <w:fldChar w:fldCharType="end"/>
+                </w:r>
+              </w:hyperlink>
+            </w:p>
+            <w:p>
+              <w:pPr>
+                <w:pStyle w:val="TOC1"/>
+                <w:tabs>
+                  <w:tab w:val="left" w:pos="731"/>
+                  <w:tab w:val="right" w:leader="dot" w:pos="8828"/>
+                </w:tabs>
+                <w:rPr>
+                  <w:rFonts w:eastAsiaTheme="minorEastAsia"/>
+                  <w:b w:val="0"/>
+                  <w:bCs w:val="0"/>
+                  <w:caps w:val="0"/>
+                  <w:noProof/>
+                  <w:u w:val="none"/>
+                  <w:lang w:val="es-ES_tradnl" w:eastAsia="es-ES_tradnl"/>
+                </w:rPr>
+              </w:pPr>
+              <w:hyperlink w:anchor="_Toc512895036" w:history="1">
+                <w:r>
+                  <w:rPr>
+                    <w:rStyle w:val="Hyperlink"/>
+                    <w:noProof/>
+                  </w:rPr>
+                  <w:t>2.3.1.</w:t>
+                </w:r>
+                <w:r>
+                  <w:rPr>
+                    <w:rFonts w:eastAsiaTheme="minorEastAsia"/>
+                    <w:b w:val="0"/>
+                    <w:bCs w:val="0"/>
+                    <w:caps w:val="0"/>
+                    <w:noProof/>
+                    <w:u w:val="none"/>
+                    <w:lang w:val="es-ES_tradnl" w:eastAsia="es-ES_tradnl"/>
+                  </w:rPr>
+                  <w:tab/>
+                </w:r>
+                <w:r>
+                  <w:rPr>
+                    <w:rStyle w:val="Hyperlink"/>
+                    <w:noProof/>
+                  </w:rPr>
+                  <w:t>Especificación</w:t>
+                </w:r>
+                <w:r>
+                  <w:rPr>
+                    <w:noProof/>
+                    <w:webHidden/>
+                  </w:rPr>
+                  <w:tab/>
+                </w:r>
+                <w:r>
+                  <w:rPr>
+                    <w:noProof/>
+                    <w:webHidden/>
+                  </w:rPr>
+                  <w:fldChar w:fldCharType="begin"/>
+                </w:r>
+                <w:r>
+                  <w:rPr>
+                    <w:noProof/>
+                    <w:webHidden/>
+                  </w:rPr>
+                  <w:instrText xml:space="preserve"> PAGEREF _Toc512895036 \h </w:instrText>
+                </w:r>
+                <w:r>
+                  <w:rPr>
+                    <w:noProof/>
+                    <w:webHidden/>
+                  </w:rPr>
+                </w:r>
+                <w:r>
+                  <w:rPr>
+                    <w:noProof/>
+                    <w:webHidden/>
+                  </w:rPr>
+                  <w:fldChar w:fldCharType="separate"/>
+                </w:r>
+                <w:r>
+                  <w:rPr>
+                    <w:noProof/>
+                    <w:webHidden/>
+                  </w:rPr>
+                  <w:t>9</w:t>
+                </w:r>
+                <w:r>
+                  <w:rPr>
+                    <w:noProof/>
+                    <w:webHidden/>
+                  </w:rPr>
+                  <w:fldChar w:fldCharType="end"/>
+                </w:r>
+              </w:hyperlink>
+            </w:p>
+            <w:p>
+              <w:pPr>
+                <w:pStyle w:val="TOC1"/>
+                <w:tabs>
+                  <w:tab w:val="left" w:pos="731"/>
+                  <w:tab w:val="right" w:leader="dot" w:pos="8828"/>
+                </w:tabs>
+                <w:rPr>
+                  <w:rFonts w:eastAsiaTheme="minorEastAsia"/>
+                  <w:b w:val="0"/>
+                  <w:bCs w:val="0"/>
+                  <w:caps w:val="0"/>
+                  <w:noProof/>
+                  <w:u w:val="none"/>
+                  <w:lang w:val="es-ES_tradnl" w:eastAsia="es-ES_tradnl"/>
+                </w:rPr>
+              </w:pPr>
+              <w:hyperlink w:anchor="_Toc512895037" w:history="1">
+                <w:r>
+                  <w:rPr>
+                    <w:rStyle w:val="Hyperlink"/>
+                    <w:noProof/>
+                  </w:rPr>
+                  <w:t>2.3.2.</w:t>
+                </w:r>
+                <w:r>
+                  <w:rPr>
+                    <w:rFonts w:eastAsiaTheme="minorEastAsia"/>
+                    <w:b w:val="0"/>
+                    <w:bCs w:val="0"/>
+                    <w:caps w:val="0"/>
+                    <w:noProof/>
+                    <w:u w:val="none"/>
+                    <w:lang w:val="es-ES_tradnl" w:eastAsia="es-ES_tradnl"/>
+                  </w:rPr>
+                  <w:tab/>
+                </w:r>
+                <w:r>
+                  <w:rPr>
+                    <w:rStyle w:val="Hyperlink"/>
+                    <w:noProof/>
+                  </w:rPr>
+                  <w:t>Modelo de análisis</w:t>
+                </w:r>
+                <w:r>
+                  <w:rPr>
+                    <w:noProof/>
+                    <w:webHidden/>
+                  </w:rPr>
+                  <w:tab/>
+                </w:r>
+                <w:r>
+                  <w:rPr>
+                    <w:noProof/>
+                    <w:webHidden/>
+                  </w:rPr>
+                  <w:fldChar w:fldCharType="begin"/>
+                </w:r>
+                <w:r>
+                  <w:rPr>
+                    <w:noProof/>
+                    <w:webHidden/>
+                  </w:rPr>
+                  <w:instrText xml:space="preserve"> PAGEREF _Toc512895037 \h </w:instrText>
+                </w:r>
+                <w:r>
+                  <w:rPr>
+                    <w:noProof/>
+                    <w:webHidden/>
+                  </w:rPr>
+                </w:r>
+                <w:r>
+                  <w:rPr>
+                    <w:noProof/>
+                    <w:webHidden/>
+                  </w:rPr>
+                  <w:fldChar w:fldCharType="separate"/>
+                </w:r>
+                <w:r>
+                  <w:rPr>
+                    <w:noProof/>
+                    <w:webHidden/>
+                  </w:rPr>
+                  <w:t>9</w:t>
+                </w:r>
+                <w:r>
+                  <w:rPr>
+                    <w:noProof/>
+                    <w:webHidden/>
+                  </w:rPr>
+                  <w:fldChar w:fldCharType="end"/>
+                </w:r>
+              </w:hyperlink>
+            </w:p>
+            <w:p>
+              <w:pPr>
+                <w:pStyle w:val="TOC1"/>
+                <w:tabs>
+                  <w:tab w:val="left" w:pos="731"/>
+                  <w:tab w:val="right" w:leader="dot" w:pos="8828"/>
+                </w:tabs>
+                <w:rPr>
+                  <w:rFonts w:eastAsiaTheme="minorEastAsia"/>
+                  <w:b w:val="0"/>
+                  <w:bCs w:val="0"/>
+                  <w:caps w:val="0"/>
+                  <w:noProof/>
+                  <w:u w:val="none"/>
+                  <w:lang w:val="es-ES_tradnl" w:eastAsia="es-ES_tradnl"/>
+                </w:rPr>
+              </w:pPr>
+              <w:hyperlink w:anchor="_Toc512895038" w:history="1">
+                <w:r>
+                  <w:rPr>
+                    <w:rStyle w:val="Hyperlink"/>
+                    <w:noProof/>
+                  </w:rPr>
+                  <w:t>2.3.3.</w:t>
+                </w:r>
+                <w:r>
+                  <w:rPr>
+                    <w:rFonts w:eastAsiaTheme="minorEastAsia"/>
+                    <w:b w:val="0"/>
+                    <w:bCs w:val="0"/>
+                    <w:caps w:val="0"/>
+                    <w:noProof/>
+                    <w:u w:val="none"/>
+                    <w:lang w:val="es-ES_tradnl" w:eastAsia="es-ES_tradnl"/>
+                  </w:rPr>
+                  <w:tab/>
+                </w:r>
+                <w:r>
+                  <w:rPr>
+                    <w:rStyle w:val="Hyperlink"/>
+                    <w:noProof/>
+                  </w:rPr>
+                  <w:t>Diagrama de secuencia</w:t>
+                </w:r>
+                <w:r>
+                  <w:rPr>
+                    <w:noProof/>
+                    <w:webHidden/>
+                  </w:rPr>
+                  <w:tab/>
+                </w:r>
+                <w:r>
+                  <w:rPr>
+                    <w:noProof/>
+                    <w:webHidden/>
+                  </w:rPr>
+                  <w:fldChar w:fldCharType="begin"/>
+                </w:r>
+                <w:r>
+                  <w:rPr>
+                    <w:noProof/>
+                    <w:webHidden/>
+                  </w:rPr>
+                  <w:instrText xml:space="preserve"> PAGEREF _Toc512895038 \h </w:instrText>
+                </w:r>
+                <w:r>
+                  <w:rPr>
+                    <w:noProof/>
+                    <w:webHidden/>
+                  </w:rPr>
+                </w:r>
+                <w:r>
+                  <w:rPr>
+                    <w:noProof/>
+                    <w:webHidden/>
+                  </w:rPr>
+                  <w:fldChar w:fldCharType="separate"/>
+                </w:r>
+                <w:r>
+                  <w:rPr>
+                    <w:noProof/>
+                    <w:webHidden/>
+                  </w:rPr>
+                  <w:t>10</w:t>
                 </w:r>
                 <w:r>
                   <w:rPr>
@@ -4170,7 +4843,7 @@
           <w:b/>
         </w:rPr>
       </w:pPr>
-      <w:bookmarkStart w:id="5" w:name="_Toc512813910"/>
+      <w:bookmarkStart w:id="5" w:name="_Toc512895025"/>
       <w:r>
         <w:rPr>
           <w:b/>
@@ -4299,7 +4972,7 @@
           <w:b/>
         </w:rPr>
       </w:pPr>
-      <w:bookmarkStart w:id="6" w:name="_Toc512813911"/>
+      <w:bookmarkStart w:id="6" w:name="_Toc512895026"/>
       <w:r>
         <w:rPr>
           <w:b/>
@@ -4337,12 +5010,12 @@
           <w:b/>
         </w:rPr>
       </w:pPr>
-      <w:bookmarkStart w:id="7" w:name="_Toc512813912"/>
+      <w:bookmarkStart w:id="7" w:name="_Toc512895027"/>
       <w:r>
         <w:rPr>
           <w:b/>
         </w:rPr>
-        <w:t>Valorar recetas</w:t>
+        <w:t>Gestionar Recetas</w:t>
       </w:r>
       <w:bookmarkEnd w:id="7"/>
     </w:p>
@@ -4369,7 +5042,7 @@
           <w:b/>
         </w:rPr>
       </w:pPr>
-      <w:bookmarkStart w:id="8" w:name="_Toc512813913"/>
+      <w:bookmarkStart w:id="8" w:name="_Toc512895028"/>
       <w:r>
         <w:rPr>
           <w:b/>
@@ -4377,21 +5050,6 @@
         <w:t>Especificación</w:t>
       </w:r>
       <w:bookmarkEnd w:id="8"/>
-    </w:p>
-    <w:p>
-      <w:pPr>
-        <w:pStyle w:val="ListParagraph"/>
-        <w:spacing w:line="240" w:lineRule="auto"/>
-        <w:ind w:left="1146"/>
-        <w:jc w:val="both"/>
-        <w:rPr>
-          <w:rFonts w:ascii="Arial" w:hAnsi="Arial" w:cs="Arial"/>
-          <w:b/>
-          <w:color w:val="000000" w:themeColor="text1"/>
-          <w:sz w:val="28"/>
-          <w:szCs w:val="28"/>
-        </w:rPr>
-      </w:pPr>
     </w:p>
     <w:tbl>
       <w:tblPr>
@@ -4470,7 +5128,7 @@
                 <w:sz w:val="18"/>
                 <w:szCs w:val="18"/>
               </w:rPr>
-              <w:t>Valorar Recetas</w:t>
+              <w:t>Gestionar Recetas</w:t>
             </w:r>
           </w:p>
         </w:tc>
@@ -4541,7 +5199,7 @@
                 <w:sz w:val="18"/>
                 <w:szCs w:val="18"/>
               </w:rPr>
-              <w:t>El usuario desea puntuar una receta</w:t>
+              <w:t>El usuario puede agregar o editar recetas, además de ver el listado.</w:t>
             </w:r>
           </w:p>
         </w:tc>
@@ -4686,15 +5344,7 @@
                 <w:sz w:val="18"/>
                 <w:szCs w:val="18"/>
               </w:rPr>
-              <w:t>El usuario debe estar registrado</w:t>
-            </w:r>
-            <w:r>
-              <w:rPr>
-                <w:rFonts w:ascii="Verdana" w:hAnsi="Verdana"/>
-                <w:sz w:val="18"/>
-                <w:szCs w:val="18"/>
-              </w:rPr>
-              <w:t xml:space="preserve"> en la plataforma móvil.</w:t>
+              <w:t>El usuario debe estar registrado en la plataforma móvil.</w:t>
             </w:r>
           </w:p>
         </w:tc>
@@ -4784,7 +5434,7 @@
                 <w:sz w:val="18"/>
                 <w:szCs w:val="18"/>
               </w:rPr>
-              <w:t>Valorar Recetas</w:t>
+              <w:t>Gestionar Recetas</w:t>
             </w:r>
           </w:p>
           <w:p>
@@ -4859,7 +5509,7 @@
                 <w:sz w:val="18"/>
                 <w:szCs w:val="18"/>
               </w:rPr>
-              <w:t>El usuario verifica las recetas mostradas.</w:t>
+              <w:t>El usuario elije la opción de agregar una nueva receta.</w:t>
             </w:r>
           </w:p>
           <w:p>
@@ -4884,25 +5534,7 @@
                 <w:sz w:val="18"/>
                 <w:szCs w:val="18"/>
               </w:rPr>
-              <w:t xml:space="preserve">El usuario hace </w:t>
-            </w:r>
-            <w:proofErr w:type="spellStart"/>
-            <w:r>
-              <w:rPr>
-                <w:rFonts w:ascii="Verdana" w:hAnsi="Verdana"/>
-                <w:sz w:val="18"/>
-                <w:szCs w:val="18"/>
-              </w:rPr>
-              <w:t>click</w:t>
-            </w:r>
-            <w:proofErr w:type="spellEnd"/>
-            <w:r>
-              <w:rPr>
-                <w:rFonts w:ascii="Verdana" w:hAnsi="Verdana"/>
-                <w:sz w:val="18"/>
-                <w:szCs w:val="18"/>
-              </w:rPr>
-              <w:t xml:space="preserve"> en el botón de valorar para aumentar el puntaje de la receta.</w:t>
+              <w:t>El sistema muestra un formulario para añadir nueva receta.</w:t>
             </w:r>
           </w:p>
           <w:p>
@@ -4927,14 +5559,239 @@
                 <w:sz w:val="18"/>
                 <w:szCs w:val="18"/>
               </w:rPr>
-              <w:t>El sistema muestra un mensaje de que se ha votado por la receta.</w:t>
+              <w:t>El usuario llena formulario con nueva receta</w:t>
+            </w:r>
+          </w:p>
+          <w:p>
+            <w:pPr>
+              <w:pStyle w:val="ListParagraph"/>
+              <w:widowControl w:val="0"/>
+              <w:numPr>
+                <w:ilvl w:val="1"/>
+                <w:numId w:val="7"/>
+              </w:numPr>
+              <w:suppressAutoHyphens/>
+              <w:spacing w:after="0" w:line="240" w:lineRule="auto"/>
+              <w:rPr>
+                <w:rFonts w:ascii="Verdana" w:hAnsi="Verdana"/>
+                <w:sz w:val="18"/>
+                <w:szCs w:val="18"/>
+              </w:rPr>
+            </w:pPr>
+            <w:r>
+              <w:rPr>
+                <w:rFonts w:ascii="Verdana" w:hAnsi="Verdana"/>
+                <w:sz w:val="18"/>
+                <w:szCs w:val="18"/>
+              </w:rPr>
+              <w:t>El usuario guarda nueva receta.</w:t>
+            </w:r>
+          </w:p>
+          <w:p>
+            <w:pPr>
+              <w:pStyle w:val="ListParagraph"/>
+              <w:widowControl w:val="0"/>
+              <w:numPr>
+                <w:ilvl w:val="1"/>
+                <w:numId w:val="7"/>
+              </w:numPr>
+              <w:suppressAutoHyphens/>
+              <w:spacing w:after="0" w:line="240" w:lineRule="auto"/>
+              <w:rPr>
+                <w:rFonts w:ascii="Verdana" w:hAnsi="Verdana"/>
+                <w:sz w:val="18"/>
+                <w:szCs w:val="18"/>
+              </w:rPr>
+            </w:pPr>
+            <w:r>
+              <w:rPr>
+                <w:rFonts w:ascii="Verdana" w:hAnsi="Verdana"/>
+                <w:sz w:val="18"/>
+                <w:szCs w:val="18"/>
+              </w:rPr>
+              <w:t>El sistema muestra un mensaje de que se guardado correctamente la receta.</w:t>
+            </w:r>
+          </w:p>
+          <w:p>
+            <w:pPr>
+              <w:pStyle w:val="ListParagraph"/>
+              <w:widowControl w:val="0"/>
+              <w:numPr>
+                <w:ilvl w:val="1"/>
+                <w:numId w:val="7"/>
+              </w:numPr>
+              <w:suppressAutoHyphens/>
+              <w:spacing w:after="0" w:line="240" w:lineRule="auto"/>
+              <w:rPr>
+                <w:rFonts w:ascii="Verdana" w:hAnsi="Verdana"/>
+                <w:sz w:val="18"/>
+                <w:szCs w:val="18"/>
+              </w:rPr>
+            </w:pPr>
+            <w:r>
+              <w:rPr>
+                <w:rFonts w:ascii="Verdana" w:hAnsi="Verdana"/>
+                <w:sz w:val="18"/>
+                <w:szCs w:val="18"/>
+              </w:rPr>
+              <w:t>El sistema muestra la lista de recetas actualizada.</w:t>
+            </w:r>
+          </w:p>
+          <w:p>
+            <w:pPr>
+              <w:pStyle w:val="ListParagraph"/>
+              <w:widowControl w:val="0"/>
+              <w:numPr>
+                <w:ilvl w:val="1"/>
+                <w:numId w:val="7"/>
+              </w:numPr>
+              <w:suppressAutoHyphens/>
+              <w:spacing w:after="0" w:line="240" w:lineRule="auto"/>
+              <w:rPr>
+                <w:rFonts w:ascii="Verdana" w:hAnsi="Verdana"/>
+                <w:sz w:val="18"/>
+                <w:szCs w:val="18"/>
+              </w:rPr>
+            </w:pPr>
+            <w:r>
+              <w:rPr>
+                <w:rFonts w:ascii="Verdana" w:hAnsi="Verdana"/>
+                <w:sz w:val="18"/>
+                <w:szCs w:val="18"/>
+              </w:rPr>
+              <w:t>El usuario elige la opción de editar una de sus recetas.</w:t>
+            </w:r>
+          </w:p>
+          <w:p>
+            <w:pPr>
+              <w:pStyle w:val="ListParagraph"/>
+              <w:widowControl w:val="0"/>
+              <w:numPr>
+                <w:ilvl w:val="1"/>
+                <w:numId w:val="7"/>
+              </w:numPr>
+              <w:suppressAutoHyphens/>
+              <w:spacing w:after="0" w:line="240" w:lineRule="auto"/>
+              <w:rPr>
+                <w:rFonts w:ascii="Verdana" w:hAnsi="Verdana"/>
+                <w:sz w:val="18"/>
+                <w:szCs w:val="18"/>
+              </w:rPr>
+            </w:pPr>
+            <w:r>
+              <w:rPr>
+                <w:rFonts w:ascii="Verdana" w:hAnsi="Verdana"/>
+                <w:sz w:val="18"/>
+                <w:szCs w:val="18"/>
+              </w:rPr>
+              <w:t>El sistema muestra un formulario para editar la receta.</w:t>
+            </w:r>
+          </w:p>
+          <w:p>
+            <w:pPr>
+              <w:pStyle w:val="ListParagraph"/>
+              <w:widowControl w:val="0"/>
+              <w:numPr>
+                <w:ilvl w:val="1"/>
+                <w:numId w:val="7"/>
+              </w:numPr>
+              <w:suppressAutoHyphens/>
+              <w:spacing w:after="0" w:line="240" w:lineRule="auto"/>
+              <w:rPr>
+                <w:rFonts w:ascii="Verdana" w:hAnsi="Verdana"/>
+                <w:sz w:val="18"/>
+                <w:szCs w:val="18"/>
+              </w:rPr>
+            </w:pPr>
+            <w:r>
+              <w:rPr>
+                <w:rFonts w:ascii="Verdana" w:hAnsi="Verdana"/>
+                <w:sz w:val="18"/>
+                <w:szCs w:val="18"/>
+              </w:rPr>
+              <w:t>El usuario realiza los cambios en datos de receta.</w:t>
+            </w:r>
+          </w:p>
+          <w:p>
+            <w:pPr>
+              <w:pStyle w:val="ListParagraph"/>
+              <w:widowControl w:val="0"/>
+              <w:numPr>
+                <w:ilvl w:val="1"/>
+                <w:numId w:val="7"/>
+              </w:numPr>
+              <w:suppressAutoHyphens/>
+              <w:spacing w:after="0" w:line="240" w:lineRule="auto"/>
+              <w:rPr>
+                <w:rFonts w:ascii="Verdana" w:hAnsi="Verdana"/>
+                <w:sz w:val="18"/>
+                <w:szCs w:val="18"/>
+              </w:rPr>
+            </w:pPr>
+            <w:r>
+              <w:rPr>
+                <w:rFonts w:ascii="Verdana" w:hAnsi="Verdana"/>
+                <w:sz w:val="18"/>
+                <w:szCs w:val="18"/>
+              </w:rPr>
+              <w:t>El usuario guarda los cambios.</w:t>
+            </w:r>
+          </w:p>
+          <w:p>
+            <w:pPr>
+              <w:pStyle w:val="ListParagraph"/>
+              <w:widowControl w:val="0"/>
+              <w:numPr>
+                <w:ilvl w:val="1"/>
+                <w:numId w:val="7"/>
+              </w:numPr>
+              <w:suppressAutoHyphens/>
+              <w:spacing w:after="0" w:line="240" w:lineRule="auto"/>
+              <w:rPr>
+                <w:rFonts w:ascii="Verdana" w:hAnsi="Verdana"/>
+                <w:sz w:val="18"/>
+                <w:szCs w:val="18"/>
+              </w:rPr>
+            </w:pPr>
+            <w:r>
+              <w:rPr>
+                <w:rFonts w:ascii="Verdana" w:hAnsi="Verdana"/>
+                <w:sz w:val="18"/>
+                <w:szCs w:val="18"/>
+              </w:rPr>
+              <w:t>El sistema muestra mensaje de actualización de detalle fue exitoso.</w:t>
+            </w:r>
+          </w:p>
+          <w:p>
+            <w:pPr>
+              <w:pStyle w:val="ListParagraph"/>
+              <w:widowControl w:val="0"/>
+              <w:numPr>
+                <w:ilvl w:val="1"/>
+                <w:numId w:val="7"/>
+              </w:numPr>
+              <w:suppressAutoHyphens/>
+              <w:spacing w:after="0" w:line="240" w:lineRule="auto"/>
+              <w:rPr>
+                <w:rFonts w:ascii="Verdana" w:hAnsi="Verdana"/>
+                <w:sz w:val="18"/>
+                <w:szCs w:val="18"/>
+              </w:rPr>
+            </w:pPr>
+            <w:r>
+              <w:rPr>
+                <w:rFonts w:ascii="Verdana" w:hAnsi="Verdana"/>
+                <w:sz w:val="18"/>
+                <w:szCs w:val="18"/>
+              </w:rPr>
+              <w:t>El sistema muestra la lista de recetas actualizada.</w:t>
             </w:r>
           </w:p>
         </w:tc>
       </w:tr>
       <w:tr>
         <w:trPr>
-          <w:trHeight w:val="771"/>
+          <w:trHeight w:val="471"/>
           <w:jc w:val="center"/>
         </w:trPr>
         <w:tc>
@@ -5018,31 +5875,59 @@
                 <w:sz w:val="18"/>
                 <w:szCs w:val="18"/>
               </w:rPr>
-              <w:t>E</w:t>
+              <w:t>En el paso 1.2 Se muestra el listado de recetas vacío, el mensaje muestra un mensaje de que no existen recetas ingresadas.</w:t>
             </w:r>
+          </w:p>
+          <w:p>
+            <w:pPr>
+              <w:pStyle w:val="ListParagraph"/>
+              <w:numPr>
+                <w:ilvl w:val="0"/>
+                <w:numId w:val="8"/>
+              </w:numPr>
+              <w:tabs>
+                <w:tab w:val="left" w:pos="-4929"/>
+              </w:tabs>
+              <w:snapToGrid w:val="0"/>
+              <w:rPr>
+                <w:rFonts w:ascii="Verdana" w:hAnsi="Verdana"/>
+                <w:sz w:val="18"/>
+                <w:szCs w:val="18"/>
+              </w:rPr>
+            </w:pPr>
             <w:r>
               <w:rPr>
                 <w:rFonts w:ascii="Verdana" w:hAnsi="Verdana"/>
                 <w:sz w:val="18"/>
                 <w:szCs w:val="18"/>
               </w:rPr>
-              <w:t>n</w:t>
+              <w:t>En el paso 1.6 si no se llenan todos los campos se muestra mensaje de advertencia.</w:t>
             </w:r>
+          </w:p>
+          <w:p>
+            <w:pPr>
+              <w:pStyle w:val="ListParagraph"/>
+              <w:numPr>
+                <w:ilvl w:val="0"/>
+                <w:numId w:val="8"/>
+              </w:numPr>
+              <w:tabs>
+                <w:tab w:val="left" w:pos="-4929"/>
+              </w:tabs>
+              <w:snapToGrid w:val="0"/>
+              <w:rPr>
+                <w:rFonts w:ascii="Verdana" w:hAnsi="Verdana"/>
+                <w:sz w:val="18"/>
+                <w:szCs w:val="18"/>
+              </w:rPr>
+            </w:pPr>
             <w:r>
               <w:rPr>
                 <w:rFonts w:ascii="Verdana" w:hAnsi="Verdana"/>
                 <w:sz w:val="18"/>
                 <w:szCs w:val="18"/>
               </w:rPr>
-              <w:t xml:space="preserve"> el paso </w:t>
-            </w:r>
-            <w:r>
-              <w:rPr>
-                <w:rFonts w:ascii="Verdana" w:hAnsi="Verdana"/>
-                <w:sz w:val="18"/>
-                <w:szCs w:val="18"/>
-              </w:rPr>
-              <w:t>1.2 Se muestra el listado de recetas vacío, el mensaje muestra un mensaje de que no existen recetas ingresadas.</w:t>
+              <w:t>En el paso 1.12 si no se modifica algo correctamente, se muestra mensaje de advertencia.</w:t>
             </w:r>
           </w:p>
         </w:tc>
@@ -5139,7 +6024,7 @@
                 <w:sz w:val="18"/>
                 <w:szCs w:val="18"/>
               </w:rPr>
-              <w:t>El sistema actualiza la puntuación promedio de la receta valorada.</w:t>
+              <w:t>El sistema actualiza la lista de recetas.</w:t>
             </w:r>
           </w:p>
         </w:tc>
@@ -5171,7 +6056,7 @@
           <w:b/>
         </w:rPr>
       </w:pPr>
-      <w:bookmarkStart w:id="9" w:name="_Toc512813914"/>
+      <w:bookmarkStart w:id="9" w:name="_Toc512895029"/>
       <w:r>
         <w:rPr>
           <w:b/>
@@ -5201,10 +6086,10 @@
           <w:noProof/>
         </w:rPr>
         <w:drawing>
-          <wp:inline distT="0" distB="0" distL="0" distR="0" wp14:anchorId="6176E7D8" wp14:editId="7386ABD8">
-            <wp:extent cx="5612130" cy="1005840"/>
+          <wp:inline distT="0" distB="0" distL="0" distR="0" wp14:anchorId="0CD605C8" wp14:editId="09A87A83">
+            <wp:extent cx="5612130" cy="1082040"/>
             <wp:effectExtent l="0" t="0" r="7620" b="3810"/>
-            <wp:docPr id="14" name="Picture 14"/>
+            <wp:docPr id="7" name="Picture 7"/>
             <wp:cNvGraphicFramePr>
               <a:graphicFrameLocks xmlns:a="http://schemas.openxmlformats.org/drawingml/2006/main" noChangeAspect="1"/>
             </wp:cNvGraphicFramePr>
@@ -5224,7 +6109,7 @@
                   <pic:spPr>
                     <a:xfrm>
                       <a:off x="0" y="0"/>
-                      <a:ext cx="5612130" cy="1005840"/>
+                      <a:ext cx="5612130" cy="1082040"/>
                     </a:xfrm>
                     <a:prstGeom prst="rect">
                       <a:avLst/>
@@ -5240,57 +6125,6 @@
     <w:p>
       <w:pPr>
         <w:pStyle w:val="ListParagraph"/>
-        <w:tabs>
-          <w:tab w:val="left" w:pos="1080"/>
-        </w:tabs>
-        <w:spacing w:line="240" w:lineRule="auto"/>
-        <w:ind w:left="1080" w:hanging="990"/>
-        <w:rPr>
-          <w:rFonts w:asciiTheme="majorHAnsi" w:eastAsiaTheme="majorEastAsia" w:hAnsiTheme="majorHAnsi" w:cstheme="majorBidi"/>
-          <w:b/>
-          <w:color w:val="632423" w:themeColor="accent2" w:themeShade="80"/>
-          <w:sz w:val="32"/>
-          <w:szCs w:val="32"/>
-        </w:rPr>
-      </w:pPr>
-    </w:p>
-    <w:p>
-      <w:pPr>
-        <w:pStyle w:val="ListParagraph"/>
-        <w:tabs>
-          <w:tab w:val="left" w:pos="1080"/>
-        </w:tabs>
-        <w:spacing w:line="240" w:lineRule="auto"/>
-        <w:ind w:left="1080" w:hanging="990"/>
-        <w:rPr>
-          <w:rFonts w:asciiTheme="majorHAnsi" w:eastAsiaTheme="majorEastAsia" w:hAnsiTheme="majorHAnsi" w:cstheme="majorBidi"/>
-          <w:b/>
-          <w:color w:val="632423" w:themeColor="accent2" w:themeShade="80"/>
-          <w:sz w:val="32"/>
-          <w:szCs w:val="32"/>
-        </w:rPr>
-      </w:pPr>
-    </w:p>
-    <w:p>
-      <w:pPr>
-        <w:pStyle w:val="ListParagraph"/>
-        <w:tabs>
-          <w:tab w:val="left" w:pos="1080"/>
-        </w:tabs>
-        <w:spacing w:line="240" w:lineRule="auto"/>
-        <w:ind w:left="1080" w:hanging="990"/>
-        <w:rPr>
-          <w:rFonts w:asciiTheme="majorHAnsi" w:eastAsiaTheme="majorEastAsia" w:hAnsiTheme="majorHAnsi" w:cstheme="majorBidi"/>
-          <w:b/>
-          <w:color w:val="632423" w:themeColor="accent2" w:themeShade="80"/>
-          <w:sz w:val="32"/>
-          <w:szCs w:val="32"/>
-        </w:rPr>
-      </w:pPr>
-    </w:p>
-    <w:p>
-      <w:pPr>
-        <w:pStyle w:val="ListParagraph"/>
         <w:numPr>
           <w:ilvl w:val="2"/>
           <w:numId w:val="1"/>
@@ -5301,7 +6135,7 @@
           <w:b/>
         </w:rPr>
       </w:pPr>
-      <w:bookmarkStart w:id="10" w:name="_Toc512813915"/>
+      <w:bookmarkStart w:id="10" w:name="_Toc512895030"/>
       <w:r>
         <w:rPr>
           <w:b/>
@@ -5313,31 +6147,14 @@
     </w:p>
     <w:p>
       <w:pPr>
-        <w:pStyle w:val="ListParagraph"/>
         <w:spacing w:line="240" w:lineRule="auto"/>
-        <w:ind w:left="1080"/>
+        <w:ind w:left="360"/>
         <w:jc w:val="both"/>
         <w:rPr>
           <w:rFonts w:asciiTheme="majorHAnsi" w:eastAsiaTheme="majorEastAsia" w:hAnsiTheme="majorHAnsi" w:cstheme="majorBidi"/>
-          <w:b/>
           <w:color w:val="632423" w:themeColor="accent2" w:themeShade="80"/>
-          <w:sz w:val="32"/>
-          <w:szCs w:val="32"/>
-        </w:rPr>
-      </w:pPr>
-    </w:p>
-    <w:p>
-      <w:pPr>
-        <w:pStyle w:val="ListParagraph"/>
-        <w:spacing w:line="240" w:lineRule="auto"/>
-        <w:ind w:left="1080" w:hanging="720"/>
-        <w:jc w:val="both"/>
-        <w:rPr>
-          <w:rFonts w:asciiTheme="majorHAnsi" w:eastAsiaTheme="majorEastAsia" w:hAnsiTheme="majorHAnsi" w:cstheme="majorBidi"/>
-          <w:b/>
-          <w:color w:val="632423" w:themeColor="accent2" w:themeShade="80"/>
-          <w:sz w:val="32"/>
-          <w:szCs w:val="32"/>
+          <w:sz w:val="24"/>
+          <w:szCs w:val="24"/>
         </w:rPr>
       </w:pPr>
       <w:r>
@@ -5345,10 +6162,10 @@
           <w:noProof/>
         </w:rPr>
         <w:drawing>
-          <wp:inline distT="0" distB="0" distL="0" distR="0" wp14:anchorId="6BC0625C" wp14:editId="4E8A42BB">
-            <wp:extent cx="5153025" cy="5200650"/>
-            <wp:effectExtent l="0" t="0" r="9525" b="0"/>
-            <wp:docPr id="15" name="Picture 15"/>
+          <wp:inline distT="0" distB="0" distL="0" distR="0" wp14:anchorId="1F70B78D" wp14:editId="423E6C65">
+            <wp:extent cx="5612130" cy="6521450"/>
+            <wp:effectExtent l="0" t="0" r="7620" b="0"/>
+            <wp:docPr id="8" name="Picture 8"/>
             <wp:cNvGraphicFramePr>
               <a:graphicFrameLocks xmlns:a="http://schemas.openxmlformats.org/drawingml/2006/main" noChangeAspect="1"/>
             </wp:cNvGraphicFramePr>
@@ -5368,7 +6185,7 @@
                   <pic:spPr>
                     <a:xfrm>
                       <a:off x="0" y="0"/>
-                      <a:ext cx="5153025" cy="5200650"/>
+                      <a:ext cx="5612130" cy="6521450"/>
                     </a:xfrm>
                     <a:prstGeom prst="rect">
                       <a:avLst/>
@@ -5385,16 +6202,56 @@
       <w:pPr>
         <w:pStyle w:val="ListParagraph"/>
         <w:spacing w:line="240" w:lineRule="auto"/>
-        <w:ind w:left="1080" w:hanging="720"/>
+        <w:ind w:left="450" w:hanging="90"/>
         <w:jc w:val="both"/>
         <w:rPr>
           <w:rFonts w:asciiTheme="majorHAnsi" w:eastAsiaTheme="majorEastAsia" w:hAnsiTheme="majorHAnsi" w:cstheme="majorBidi"/>
-          <w:b/>
           <w:color w:val="632423" w:themeColor="accent2" w:themeShade="80"/>
           <w:sz w:val="32"/>
           <w:szCs w:val="32"/>
         </w:rPr>
       </w:pPr>
+      <w:r>
+        <w:rPr>
+          <w:noProof/>
+        </w:rPr>
+        <w:lastRenderedPageBreak/>
+        <w:drawing>
+          <wp:inline distT="0" distB="0" distL="0" distR="0" wp14:anchorId="6FD1462A" wp14:editId="4A7DB38A">
+            <wp:extent cx="5612130" cy="4196080"/>
+            <wp:effectExtent l="0" t="0" r="7620" b="0"/>
+            <wp:docPr id="16" name="Picture 16"/>
+            <wp:cNvGraphicFramePr>
+              <a:graphicFrameLocks xmlns:a="http://schemas.openxmlformats.org/drawingml/2006/main" noChangeAspect="1"/>
+            </wp:cNvGraphicFramePr>
+            <a:graphic xmlns:a="http://schemas.openxmlformats.org/drawingml/2006/main">
+              <a:graphicData uri="http://schemas.openxmlformats.org/drawingml/2006/picture">
+                <pic:pic xmlns:pic="http://schemas.openxmlformats.org/drawingml/2006/picture">
+                  <pic:nvPicPr>
+                    <pic:cNvPr id="1" name=""/>
+                    <pic:cNvPicPr/>
+                  </pic:nvPicPr>
+                  <pic:blipFill>
+                    <a:blip r:embed="rId13"/>
+                    <a:stretch>
+                      <a:fillRect/>
+                    </a:stretch>
+                  </pic:blipFill>
+                  <pic:spPr>
+                    <a:xfrm>
+                      <a:off x="0" y="0"/>
+                      <a:ext cx="5612130" cy="4196080"/>
+                    </a:xfrm>
+                    <a:prstGeom prst="rect">
+                      <a:avLst/>
+                    </a:prstGeom>
+                  </pic:spPr>
+                </pic:pic>
+              </a:graphicData>
+            </a:graphic>
+          </wp:inline>
+        </w:drawing>
+      </w:r>
     </w:p>
     <w:p>
       <w:pPr>
@@ -5428,136 +6285,316 @@
     </w:p>
     <w:p>
       <w:pPr>
-        <w:pStyle w:val="ListParagraph"/>
-        <w:spacing w:line="240" w:lineRule="auto"/>
-        <w:ind w:left="1080" w:hanging="720"/>
+        <w:widowControl w:val="0"/>
+        <w:autoSpaceDE w:val="0"/>
+        <w:autoSpaceDN w:val="0"/>
+        <w:adjustRightInd w:val="0"/>
+        <w:spacing w:after="0" w:line="240" w:lineRule="auto"/>
         <w:jc w:val="both"/>
         <w:rPr>
-          <w:rFonts w:asciiTheme="majorHAnsi" w:eastAsiaTheme="majorEastAsia" w:hAnsiTheme="majorHAnsi" w:cstheme="majorBidi"/>
-          <w:b/>
-          <w:color w:val="632423" w:themeColor="accent2" w:themeShade="80"/>
-          <w:sz w:val="32"/>
-          <w:szCs w:val="32"/>
+          <w:rFonts w:ascii="Arial" w:hAnsi="Arial" w:cs="Arial"/>
+          <w:sz w:val="24"/>
+          <w:szCs w:val="24"/>
         </w:rPr>
       </w:pPr>
     </w:p>
     <w:p>
       <w:pPr>
-        <w:pStyle w:val="ListParagraph"/>
-        <w:spacing w:line="240" w:lineRule="auto"/>
-        <w:ind w:left="1080" w:hanging="720"/>
+        <w:widowControl w:val="0"/>
+        <w:autoSpaceDE w:val="0"/>
+        <w:autoSpaceDN w:val="0"/>
+        <w:adjustRightInd w:val="0"/>
+        <w:spacing w:after="0" w:line="240" w:lineRule="auto"/>
         <w:jc w:val="both"/>
         <w:rPr>
-          <w:rFonts w:asciiTheme="majorHAnsi" w:eastAsiaTheme="majorEastAsia" w:hAnsiTheme="majorHAnsi" w:cstheme="majorBidi"/>
-          <w:b/>
-          <w:color w:val="632423" w:themeColor="accent2" w:themeShade="80"/>
-          <w:sz w:val="32"/>
-          <w:szCs w:val="32"/>
+          <w:rFonts w:ascii="Arial" w:hAnsi="Arial" w:cs="Arial"/>
+          <w:sz w:val="24"/>
+          <w:szCs w:val="24"/>
         </w:rPr>
       </w:pPr>
     </w:p>
     <w:p>
       <w:pPr>
-        <w:pStyle w:val="ListParagraph"/>
-        <w:spacing w:line="240" w:lineRule="auto"/>
-        <w:ind w:left="1080" w:hanging="720"/>
+        <w:widowControl w:val="0"/>
+        <w:autoSpaceDE w:val="0"/>
+        <w:autoSpaceDN w:val="0"/>
+        <w:adjustRightInd w:val="0"/>
+        <w:spacing w:after="0" w:line="240" w:lineRule="auto"/>
         <w:jc w:val="both"/>
         <w:rPr>
-          <w:rFonts w:asciiTheme="majorHAnsi" w:eastAsiaTheme="majorEastAsia" w:hAnsiTheme="majorHAnsi" w:cstheme="majorBidi"/>
-          <w:b/>
-          <w:color w:val="632423" w:themeColor="accent2" w:themeShade="80"/>
-          <w:sz w:val="32"/>
-          <w:szCs w:val="32"/>
+          <w:rFonts w:ascii="Arial" w:hAnsi="Arial" w:cs="Arial"/>
+          <w:sz w:val="24"/>
+          <w:szCs w:val="24"/>
         </w:rPr>
       </w:pPr>
     </w:p>
     <w:p>
       <w:pPr>
-        <w:pStyle w:val="ListParagraph"/>
-        <w:spacing w:line="240" w:lineRule="auto"/>
-        <w:ind w:left="1080" w:hanging="720"/>
+        <w:widowControl w:val="0"/>
+        <w:autoSpaceDE w:val="0"/>
+        <w:autoSpaceDN w:val="0"/>
+        <w:adjustRightInd w:val="0"/>
+        <w:spacing w:after="0" w:line="240" w:lineRule="auto"/>
         <w:jc w:val="both"/>
         <w:rPr>
-          <w:rFonts w:asciiTheme="majorHAnsi" w:eastAsiaTheme="majorEastAsia" w:hAnsiTheme="majorHAnsi" w:cstheme="majorBidi"/>
-          <w:b/>
-          <w:color w:val="632423" w:themeColor="accent2" w:themeShade="80"/>
-          <w:sz w:val="32"/>
-          <w:szCs w:val="32"/>
+          <w:rFonts w:ascii="Arial" w:hAnsi="Arial" w:cs="Arial"/>
+          <w:sz w:val="24"/>
+          <w:szCs w:val="24"/>
         </w:rPr>
       </w:pPr>
     </w:p>
     <w:p>
       <w:pPr>
-        <w:pStyle w:val="ListParagraph"/>
-        <w:spacing w:line="240" w:lineRule="auto"/>
-        <w:ind w:left="1080" w:hanging="720"/>
+        <w:widowControl w:val="0"/>
+        <w:autoSpaceDE w:val="0"/>
+        <w:autoSpaceDN w:val="0"/>
+        <w:adjustRightInd w:val="0"/>
+        <w:spacing w:after="0" w:line="240" w:lineRule="auto"/>
         <w:jc w:val="both"/>
         <w:rPr>
-          <w:rFonts w:asciiTheme="majorHAnsi" w:eastAsiaTheme="majorEastAsia" w:hAnsiTheme="majorHAnsi" w:cstheme="majorBidi"/>
-          <w:b/>
-          <w:color w:val="632423" w:themeColor="accent2" w:themeShade="80"/>
-          <w:sz w:val="32"/>
-          <w:szCs w:val="32"/>
+          <w:rFonts w:ascii="Arial" w:hAnsi="Arial" w:cs="Arial"/>
+          <w:sz w:val="24"/>
+          <w:szCs w:val="24"/>
         </w:rPr>
       </w:pPr>
     </w:p>
     <w:p>
       <w:pPr>
-        <w:pStyle w:val="ListParagraph"/>
-        <w:spacing w:line="240" w:lineRule="auto"/>
-        <w:ind w:left="1080" w:hanging="720"/>
+        <w:widowControl w:val="0"/>
+        <w:autoSpaceDE w:val="0"/>
+        <w:autoSpaceDN w:val="0"/>
+        <w:adjustRightInd w:val="0"/>
+        <w:spacing w:after="0" w:line="240" w:lineRule="auto"/>
         <w:jc w:val="both"/>
         <w:rPr>
-          <w:rFonts w:asciiTheme="majorHAnsi" w:eastAsiaTheme="majorEastAsia" w:hAnsiTheme="majorHAnsi" w:cstheme="majorBidi"/>
-          <w:b/>
-          <w:color w:val="632423" w:themeColor="accent2" w:themeShade="80"/>
-          <w:sz w:val="32"/>
-          <w:szCs w:val="32"/>
+          <w:rFonts w:ascii="Arial" w:hAnsi="Arial" w:cs="Arial"/>
+          <w:sz w:val="24"/>
+          <w:szCs w:val="24"/>
         </w:rPr>
       </w:pPr>
     </w:p>
     <w:p>
       <w:pPr>
-        <w:pStyle w:val="ListParagraph"/>
-        <w:spacing w:line="240" w:lineRule="auto"/>
-        <w:ind w:left="1080" w:hanging="720"/>
+        <w:widowControl w:val="0"/>
+        <w:autoSpaceDE w:val="0"/>
+        <w:autoSpaceDN w:val="0"/>
+        <w:adjustRightInd w:val="0"/>
+        <w:spacing w:after="0" w:line="240" w:lineRule="auto"/>
         <w:jc w:val="both"/>
         <w:rPr>
-          <w:rFonts w:asciiTheme="majorHAnsi" w:eastAsiaTheme="majorEastAsia" w:hAnsiTheme="majorHAnsi" w:cstheme="majorBidi"/>
-          <w:b/>
-          <w:color w:val="632423" w:themeColor="accent2" w:themeShade="80"/>
-          <w:sz w:val="32"/>
-          <w:szCs w:val="32"/>
+          <w:rFonts w:ascii="Arial" w:hAnsi="Arial" w:cs="Arial"/>
+          <w:sz w:val="24"/>
+          <w:szCs w:val="24"/>
         </w:rPr>
       </w:pPr>
     </w:p>
     <w:p>
       <w:pPr>
-        <w:pStyle w:val="ListParagraph"/>
-        <w:spacing w:line="240" w:lineRule="auto"/>
-        <w:ind w:left="1080" w:hanging="720"/>
+        <w:widowControl w:val="0"/>
+        <w:autoSpaceDE w:val="0"/>
+        <w:autoSpaceDN w:val="0"/>
+        <w:adjustRightInd w:val="0"/>
+        <w:spacing w:after="0" w:line="240" w:lineRule="auto"/>
         <w:jc w:val="both"/>
         <w:rPr>
-          <w:rFonts w:asciiTheme="majorHAnsi" w:eastAsiaTheme="majorEastAsia" w:hAnsiTheme="majorHAnsi" w:cstheme="majorBidi"/>
-          <w:b/>
-          <w:color w:val="632423" w:themeColor="accent2" w:themeShade="80"/>
-          <w:sz w:val="32"/>
-          <w:szCs w:val="32"/>
+          <w:rFonts w:ascii="Arial" w:hAnsi="Arial" w:cs="Arial"/>
+          <w:sz w:val="24"/>
+          <w:szCs w:val="24"/>
         </w:rPr>
       </w:pPr>
     </w:p>
     <w:p>
       <w:pPr>
-        <w:pStyle w:val="ListParagraph"/>
-        <w:spacing w:line="240" w:lineRule="auto"/>
-        <w:ind w:left="1080" w:hanging="720"/>
+        <w:widowControl w:val="0"/>
+        <w:autoSpaceDE w:val="0"/>
+        <w:autoSpaceDN w:val="0"/>
+        <w:adjustRightInd w:val="0"/>
+        <w:spacing w:after="0" w:line="240" w:lineRule="auto"/>
         <w:jc w:val="both"/>
         <w:rPr>
-          <w:rFonts w:asciiTheme="majorHAnsi" w:eastAsiaTheme="majorEastAsia" w:hAnsiTheme="majorHAnsi" w:cstheme="majorBidi"/>
-          <w:b/>
-          <w:color w:val="632423" w:themeColor="accent2" w:themeShade="80"/>
-          <w:sz w:val="32"/>
-          <w:szCs w:val="32"/>
+          <w:rFonts w:ascii="Arial" w:hAnsi="Arial" w:cs="Arial"/>
+          <w:sz w:val="24"/>
+          <w:szCs w:val="24"/>
+        </w:rPr>
+      </w:pPr>
+    </w:p>
+    <w:p>
+      <w:pPr>
+        <w:widowControl w:val="0"/>
+        <w:autoSpaceDE w:val="0"/>
+        <w:autoSpaceDN w:val="0"/>
+        <w:adjustRightInd w:val="0"/>
+        <w:spacing w:after="0" w:line="240" w:lineRule="auto"/>
+        <w:jc w:val="both"/>
+        <w:rPr>
+          <w:rFonts w:ascii="Arial" w:hAnsi="Arial" w:cs="Arial"/>
+          <w:sz w:val="24"/>
+          <w:szCs w:val="24"/>
+        </w:rPr>
+      </w:pPr>
+    </w:p>
+    <w:p>
+      <w:pPr>
+        <w:widowControl w:val="0"/>
+        <w:autoSpaceDE w:val="0"/>
+        <w:autoSpaceDN w:val="0"/>
+        <w:adjustRightInd w:val="0"/>
+        <w:spacing w:after="0" w:line="240" w:lineRule="auto"/>
+        <w:jc w:val="both"/>
+        <w:rPr>
+          <w:rFonts w:ascii="Arial" w:hAnsi="Arial" w:cs="Arial"/>
+          <w:sz w:val="24"/>
+          <w:szCs w:val="24"/>
+        </w:rPr>
+      </w:pPr>
+    </w:p>
+    <w:p>
+      <w:pPr>
+        <w:widowControl w:val="0"/>
+        <w:autoSpaceDE w:val="0"/>
+        <w:autoSpaceDN w:val="0"/>
+        <w:adjustRightInd w:val="0"/>
+        <w:spacing w:after="0" w:line="240" w:lineRule="auto"/>
+        <w:jc w:val="both"/>
+        <w:rPr>
+          <w:rFonts w:ascii="Arial" w:hAnsi="Arial" w:cs="Arial"/>
+          <w:sz w:val="24"/>
+          <w:szCs w:val="24"/>
+        </w:rPr>
+      </w:pPr>
+    </w:p>
+    <w:p>
+      <w:pPr>
+        <w:widowControl w:val="0"/>
+        <w:autoSpaceDE w:val="0"/>
+        <w:autoSpaceDN w:val="0"/>
+        <w:adjustRightInd w:val="0"/>
+        <w:spacing w:after="0" w:line="240" w:lineRule="auto"/>
+        <w:jc w:val="both"/>
+        <w:rPr>
+          <w:rFonts w:ascii="Arial" w:hAnsi="Arial" w:cs="Arial"/>
+          <w:sz w:val="24"/>
+          <w:szCs w:val="24"/>
+        </w:rPr>
+      </w:pPr>
+    </w:p>
+    <w:p>
+      <w:pPr>
+        <w:widowControl w:val="0"/>
+        <w:autoSpaceDE w:val="0"/>
+        <w:autoSpaceDN w:val="0"/>
+        <w:adjustRightInd w:val="0"/>
+        <w:spacing w:after="0" w:line="240" w:lineRule="auto"/>
+        <w:jc w:val="both"/>
+        <w:rPr>
+          <w:rFonts w:ascii="Arial" w:hAnsi="Arial" w:cs="Arial"/>
+          <w:sz w:val="24"/>
+          <w:szCs w:val="24"/>
+        </w:rPr>
+      </w:pPr>
+    </w:p>
+    <w:p>
+      <w:pPr>
+        <w:widowControl w:val="0"/>
+        <w:autoSpaceDE w:val="0"/>
+        <w:autoSpaceDN w:val="0"/>
+        <w:adjustRightInd w:val="0"/>
+        <w:spacing w:after="0" w:line="240" w:lineRule="auto"/>
+        <w:jc w:val="both"/>
+        <w:rPr>
+          <w:rFonts w:ascii="Arial" w:hAnsi="Arial" w:cs="Arial"/>
+          <w:sz w:val="24"/>
+          <w:szCs w:val="24"/>
+        </w:rPr>
+      </w:pPr>
+    </w:p>
+    <w:p>
+      <w:pPr>
+        <w:widowControl w:val="0"/>
+        <w:autoSpaceDE w:val="0"/>
+        <w:autoSpaceDN w:val="0"/>
+        <w:adjustRightInd w:val="0"/>
+        <w:spacing w:after="0" w:line="240" w:lineRule="auto"/>
+        <w:jc w:val="both"/>
+        <w:rPr>
+          <w:rFonts w:ascii="Arial" w:hAnsi="Arial" w:cs="Arial"/>
+          <w:sz w:val="24"/>
+          <w:szCs w:val="24"/>
+        </w:rPr>
+      </w:pPr>
+    </w:p>
+    <w:p>
+      <w:pPr>
+        <w:widowControl w:val="0"/>
+        <w:autoSpaceDE w:val="0"/>
+        <w:autoSpaceDN w:val="0"/>
+        <w:adjustRightInd w:val="0"/>
+        <w:spacing w:after="0" w:line="240" w:lineRule="auto"/>
+        <w:jc w:val="both"/>
+        <w:rPr>
+          <w:rFonts w:ascii="Arial" w:hAnsi="Arial" w:cs="Arial"/>
+          <w:sz w:val="24"/>
+          <w:szCs w:val="24"/>
+        </w:rPr>
+      </w:pPr>
+    </w:p>
+    <w:p>
+      <w:pPr>
+        <w:widowControl w:val="0"/>
+        <w:autoSpaceDE w:val="0"/>
+        <w:autoSpaceDN w:val="0"/>
+        <w:adjustRightInd w:val="0"/>
+        <w:spacing w:after="0" w:line="240" w:lineRule="auto"/>
+        <w:jc w:val="both"/>
+        <w:rPr>
+          <w:rFonts w:ascii="Arial" w:hAnsi="Arial" w:cs="Arial"/>
+          <w:sz w:val="24"/>
+          <w:szCs w:val="24"/>
+        </w:rPr>
+      </w:pPr>
+    </w:p>
+    <w:p>
+      <w:pPr>
+        <w:widowControl w:val="0"/>
+        <w:autoSpaceDE w:val="0"/>
+        <w:autoSpaceDN w:val="0"/>
+        <w:adjustRightInd w:val="0"/>
+        <w:spacing w:after="0" w:line="240" w:lineRule="auto"/>
+        <w:jc w:val="both"/>
+        <w:rPr>
+          <w:rFonts w:ascii="Arial" w:hAnsi="Arial" w:cs="Arial"/>
+          <w:sz w:val="24"/>
+          <w:szCs w:val="24"/>
+        </w:rPr>
+      </w:pPr>
+    </w:p>
+    <w:p>
+      <w:pPr>
+        <w:widowControl w:val="0"/>
+        <w:autoSpaceDE w:val="0"/>
+        <w:autoSpaceDN w:val="0"/>
+        <w:adjustRightInd w:val="0"/>
+        <w:spacing w:after="0" w:line="240" w:lineRule="auto"/>
+        <w:jc w:val="both"/>
+        <w:rPr>
+          <w:rFonts w:ascii="Arial" w:hAnsi="Arial" w:cs="Arial"/>
+          <w:sz w:val="24"/>
+          <w:szCs w:val="24"/>
+        </w:rPr>
+      </w:pPr>
+    </w:p>
+    <w:p>
+      <w:pPr>
+        <w:widowControl w:val="0"/>
+        <w:autoSpaceDE w:val="0"/>
+        <w:autoSpaceDN w:val="0"/>
+        <w:adjustRightInd w:val="0"/>
+        <w:spacing w:after="0" w:line="240" w:lineRule="auto"/>
+        <w:jc w:val="both"/>
+        <w:rPr>
+          <w:rFonts w:ascii="Arial" w:hAnsi="Arial" w:cs="Arial"/>
+          <w:sz w:val="24"/>
+          <w:szCs w:val="24"/>
         </w:rPr>
       </w:pPr>
     </w:p>
@@ -5574,12 +6611,12 @@
           <w:b/>
         </w:rPr>
       </w:pPr>
-      <w:bookmarkStart w:id="11" w:name="_Toc512813916"/>
+      <w:bookmarkStart w:id="11" w:name="_Toc512895031"/>
       <w:r>
         <w:rPr>
           <w:b/>
         </w:rPr>
-        <w:t>Añadir comentarios a receta</w:t>
+        <w:t>Valorar recetas</w:t>
       </w:r>
       <w:bookmarkEnd w:id="11"/>
     </w:p>
@@ -5606,7 +6643,7 @@
           <w:b/>
         </w:rPr>
       </w:pPr>
-      <w:bookmarkStart w:id="12" w:name="_Toc512813917"/>
+      <w:bookmarkStart w:id="12" w:name="_Toc512895032"/>
       <w:r>
         <w:rPr>
           <w:b/>
@@ -5707,7 +6744,7 @@
                 <w:sz w:val="18"/>
                 <w:szCs w:val="18"/>
               </w:rPr>
-              <w:t>Añadir comentarios a receta</w:t>
+              <w:t>Valorar Recetas</w:t>
             </w:r>
           </w:p>
         </w:tc>
@@ -5778,7 +6815,7 @@
                 <w:sz w:val="18"/>
                 <w:szCs w:val="18"/>
               </w:rPr>
-              <w:t>El usuario comentar una receta posteada.</w:t>
+              <w:t>El usuario desea puntuar una receta</w:t>
             </w:r>
           </w:p>
         </w:tc>
@@ -5923,7 +6960,15 @@
                 <w:sz w:val="18"/>
                 <w:szCs w:val="18"/>
               </w:rPr>
-              <w:t>El usuario debe estar registrado en la plataforma móvil.</w:t>
+              <w:t>El usuario debe estar registrado</w:t>
+            </w:r>
+            <w:r>
+              <w:rPr>
+                <w:rFonts w:ascii="Verdana" w:hAnsi="Verdana"/>
+                <w:sz w:val="18"/>
+                <w:szCs w:val="18"/>
+              </w:rPr>
+              <w:t xml:space="preserve"> en la plataforma móvil.</w:t>
             </w:r>
           </w:p>
         </w:tc>
@@ -5997,7 +7042,7 @@
               <w:widowControl w:val="0"/>
               <w:numPr>
                 <w:ilvl w:val="0"/>
-                <w:numId w:val="9"/>
+                <w:numId w:val="7"/>
               </w:numPr>
               <w:suppressAutoHyphens/>
               <w:spacing w:after="0" w:line="240" w:lineRule="auto"/>
@@ -6013,7 +7058,7 @@
                 <w:sz w:val="18"/>
                 <w:szCs w:val="18"/>
               </w:rPr>
-              <w:t>Añadir comentarios a receta</w:t>
+              <w:t>Valorar Recetas</w:t>
             </w:r>
           </w:p>
           <w:p>
@@ -6022,7 +7067,7 @@
               <w:widowControl w:val="0"/>
               <w:numPr>
                 <w:ilvl w:val="1"/>
-                <w:numId w:val="9"/>
+                <w:numId w:val="7"/>
               </w:numPr>
               <w:suppressAutoHyphens/>
               <w:spacing w:after="0" w:line="240" w:lineRule="auto"/>
@@ -6047,7 +7092,7 @@
               <w:widowControl w:val="0"/>
               <w:numPr>
                 <w:ilvl w:val="1"/>
-                <w:numId w:val="9"/>
+                <w:numId w:val="7"/>
               </w:numPr>
               <w:suppressAutoHyphens/>
               <w:spacing w:after="0" w:line="240" w:lineRule="auto"/>
@@ -6072,7 +7117,7 @@
               <w:widowControl w:val="0"/>
               <w:numPr>
                 <w:ilvl w:val="1"/>
-                <w:numId w:val="9"/>
+                <w:numId w:val="7"/>
               </w:numPr>
               <w:suppressAutoHyphens/>
               <w:spacing w:after="0" w:line="240" w:lineRule="auto"/>
@@ -6088,31 +7133,7 @@
                 <w:sz w:val="18"/>
                 <w:szCs w:val="18"/>
               </w:rPr>
-              <w:t xml:space="preserve">El usuario </w:t>
-            </w:r>
-            <w:r>
-              <w:rPr>
-                <w:rFonts w:ascii="Verdana" w:hAnsi="Verdana"/>
-                <w:sz w:val="18"/>
-                <w:szCs w:val="18"/>
-              </w:rPr>
-              <w:t xml:space="preserve">ingresa a </w:t>
-            </w:r>
-            <w:r>
-              <w:rPr>
-                <w:rFonts w:ascii="Verdana" w:hAnsi="Verdana"/>
-                <w:sz w:val="18"/>
-                <w:szCs w:val="18"/>
-              </w:rPr>
-              <w:t>detalle</w:t>
-            </w:r>
-            <w:r>
-              <w:rPr>
-                <w:rFonts w:ascii="Verdana" w:hAnsi="Verdana"/>
-                <w:sz w:val="18"/>
-                <w:szCs w:val="18"/>
-              </w:rPr>
-              <w:t xml:space="preserve"> de una receta.</w:t>
+              <w:t>El usuario verifica las recetas mostradas.</w:t>
             </w:r>
           </w:p>
           <w:p>
@@ -6121,7 +7142,7 @@
               <w:widowControl w:val="0"/>
               <w:numPr>
                 <w:ilvl w:val="1"/>
-                <w:numId w:val="9"/>
+                <w:numId w:val="7"/>
               </w:numPr>
               <w:suppressAutoHyphens/>
               <w:spacing w:after="0" w:line="240" w:lineRule="auto"/>
@@ -6137,15 +7158,25 @@
                 <w:sz w:val="18"/>
                 <w:szCs w:val="18"/>
               </w:rPr>
-              <w:t xml:space="preserve">El </w:t>
+              <w:t xml:space="preserve">El usuario hace </w:t>
             </w:r>
+            <w:proofErr w:type="spellStart"/>
             <w:r>
               <w:rPr>
                 <w:rFonts w:ascii="Verdana" w:hAnsi="Verdana"/>
                 <w:sz w:val="18"/>
                 <w:szCs w:val="18"/>
               </w:rPr>
-              <w:t>ingresa comentario para receta.</w:t>
+              <w:t>click</w:t>
+            </w:r>
+            <w:proofErr w:type="spellEnd"/>
+            <w:r>
+              <w:rPr>
+                <w:rFonts w:ascii="Verdana" w:hAnsi="Verdana"/>
+                <w:sz w:val="18"/>
+                <w:szCs w:val="18"/>
+              </w:rPr>
+              <w:t xml:space="preserve"> en el botón de valorar para aumentar el puntaje de la receta.</w:t>
             </w:r>
           </w:p>
           <w:p>
@@ -6154,7 +7185,7 @@
               <w:widowControl w:val="0"/>
               <w:numPr>
                 <w:ilvl w:val="1"/>
-                <w:numId w:val="9"/>
+                <w:numId w:val="7"/>
               </w:numPr>
               <w:suppressAutoHyphens/>
               <w:spacing w:after="0" w:line="240" w:lineRule="auto"/>
@@ -6170,65 +7201,7 @@
                 <w:sz w:val="18"/>
                 <w:szCs w:val="18"/>
               </w:rPr>
-              <w:t>El sistema guarda el comentario de la receta</w:t>
-            </w:r>
-          </w:p>
-          <w:p>
-            <w:pPr>
-              <w:pStyle w:val="ListParagraph"/>
-              <w:widowControl w:val="0"/>
-              <w:numPr>
-                <w:ilvl w:val="1"/>
-                <w:numId w:val="9"/>
-              </w:numPr>
-              <w:suppressAutoHyphens/>
-              <w:spacing w:after="0" w:line="240" w:lineRule="auto"/>
-              <w:rPr>
-                <w:rFonts w:ascii="Verdana" w:hAnsi="Verdana"/>
-                <w:sz w:val="18"/>
-                <w:szCs w:val="18"/>
-              </w:rPr>
-            </w:pPr>
-            <w:r>
-              <w:rPr>
-                <w:rFonts w:ascii="Verdana" w:hAnsi="Verdana"/>
-                <w:sz w:val="18"/>
-                <w:szCs w:val="18"/>
-              </w:rPr>
-              <w:t xml:space="preserve">El sistema muestra un mensaje de </w:t>
-            </w:r>
-            <w:r>
-              <w:rPr>
-                <w:rFonts w:ascii="Verdana" w:hAnsi="Verdana"/>
-                <w:sz w:val="18"/>
-                <w:szCs w:val="18"/>
-              </w:rPr>
-              <w:t>que se ha añadido comentario.</w:t>
-            </w:r>
-          </w:p>
-          <w:p>
-            <w:pPr>
-              <w:pStyle w:val="ListParagraph"/>
-              <w:widowControl w:val="0"/>
-              <w:numPr>
-                <w:ilvl w:val="1"/>
-                <w:numId w:val="9"/>
-              </w:numPr>
-              <w:suppressAutoHyphens/>
-              <w:spacing w:after="0" w:line="240" w:lineRule="auto"/>
-              <w:rPr>
-                <w:rFonts w:ascii="Verdana" w:hAnsi="Verdana"/>
-                <w:sz w:val="18"/>
-                <w:szCs w:val="18"/>
-              </w:rPr>
-            </w:pPr>
-            <w:r>
-              <w:rPr>
-                <w:rFonts w:ascii="Verdana" w:hAnsi="Verdana"/>
-                <w:sz w:val="18"/>
-                <w:szCs w:val="18"/>
-              </w:rPr>
-              <w:t>El sistema muestra comentario en detalle de receta.</w:t>
+              <w:t>El sistema muestra un mensaje de que se ha votado por la receta.</w:t>
             </w:r>
           </w:p>
         </w:tc>
@@ -6319,6 +7292,1324 @@
                 <w:sz w:val="18"/>
                 <w:szCs w:val="18"/>
               </w:rPr>
+              <w:t>E</w:t>
+            </w:r>
+            <w:r>
+              <w:rPr>
+                <w:rFonts w:ascii="Verdana" w:hAnsi="Verdana"/>
+                <w:sz w:val="18"/>
+                <w:szCs w:val="18"/>
+              </w:rPr>
+              <w:t>n</w:t>
+            </w:r>
+            <w:r>
+              <w:rPr>
+                <w:rFonts w:ascii="Verdana" w:hAnsi="Verdana"/>
+                <w:sz w:val="18"/>
+                <w:szCs w:val="18"/>
+              </w:rPr>
+              <w:t xml:space="preserve"> el paso </w:t>
+            </w:r>
+            <w:r>
+              <w:rPr>
+                <w:rFonts w:ascii="Verdana" w:hAnsi="Verdana"/>
+                <w:sz w:val="18"/>
+                <w:szCs w:val="18"/>
+              </w:rPr>
+              <w:t>1.2 Se muestra el listado de recetas vacío, el mensaje muestra un mensaje de que no existen recetas ingresadas.</w:t>
+            </w:r>
+          </w:p>
+        </w:tc>
+      </w:tr>
+      <w:tr>
+        <w:trPr>
+          <w:trHeight w:val="473"/>
+          <w:jc w:val="center"/>
+        </w:trPr>
+        <w:tc>
+          <w:tcPr>
+            <w:tcW w:w="2264" w:type="dxa"/>
+            <w:tcBorders>
+              <w:top w:val="single" w:sz="4" w:space="0" w:color="000000"/>
+              <w:left w:val="single" w:sz="4" w:space="0" w:color="000000"/>
+              <w:bottom w:val="single" w:sz="4" w:space="0" w:color="000000"/>
+            </w:tcBorders>
+            <w:shd w:val="clear" w:color="auto" w:fill="auto"/>
+            <w:vAlign w:val="center"/>
+          </w:tcPr>
+          <w:p>
+            <w:pPr>
+              <w:tabs>
+                <w:tab w:val="left" w:pos="375"/>
+              </w:tabs>
+              <w:snapToGrid w:val="0"/>
+              <w:rPr>
+                <w:rFonts w:ascii="Verdana" w:hAnsi="Verdana"/>
+                <w:b/>
+                <w:bCs/>
+                <w:sz w:val="18"/>
+                <w:szCs w:val="18"/>
+              </w:rPr>
+            </w:pPr>
+            <w:r>
+              <w:rPr>
+                <w:rFonts w:ascii="Verdana" w:hAnsi="Verdana"/>
+                <w:b/>
+                <w:bCs/>
+                <w:sz w:val="18"/>
+                <w:szCs w:val="18"/>
+              </w:rPr>
+              <w:t>Pos</w:t>
+            </w:r>
+            <w:r>
+              <w:rPr>
+                <w:rFonts w:ascii="Verdana" w:hAnsi="Verdana"/>
+                <w:b/>
+                <w:bCs/>
+                <w:sz w:val="18"/>
+                <w:szCs w:val="18"/>
+              </w:rPr>
+              <w:t>t</w:t>
+            </w:r>
+            <w:r>
+              <w:rPr>
+                <w:rFonts w:ascii="Verdana" w:hAnsi="Verdana"/>
+                <w:b/>
+                <w:bCs/>
+                <w:sz w:val="18"/>
+                <w:szCs w:val="18"/>
+              </w:rPr>
+              <w:t>condición</w:t>
+            </w:r>
+          </w:p>
+        </w:tc>
+        <w:tc>
+          <w:tcPr>
+            <w:tcW w:w="6327" w:type="dxa"/>
+            <w:tcBorders>
+              <w:top w:val="single" w:sz="4" w:space="0" w:color="000000"/>
+              <w:left w:val="single" w:sz="4" w:space="0" w:color="000000"/>
+              <w:bottom w:val="single" w:sz="4" w:space="0" w:color="000000"/>
+              <w:right w:val="single" w:sz="4" w:space="0" w:color="000000"/>
+            </w:tcBorders>
+            <w:shd w:val="clear" w:color="auto" w:fill="auto"/>
+            <w:vAlign w:val="center"/>
+          </w:tcPr>
+          <w:p>
+            <w:pPr>
+              <w:tabs>
+                <w:tab w:val="left" w:pos="375"/>
+              </w:tabs>
+              <w:snapToGrid w:val="0"/>
+              <w:rPr>
+                <w:rFonts w:ascii="Verdana" w:hAnsi="Verdana"/>
+                <w:sz w:val="18"/>
+                <w:szCs w:val="18"/>
+              </w:rPr>
+            </w:pPr>
+            <w:r>
+              <w:rPr>
+                <w:rFonts w:ascii="Verdana" w:hAnsi="Verdana"/>
+                <w:sz w:val="18"/>
+                <w:szCs w:val="18"/>
+              </w:rPr>
+              <w:t>El sistema actualiza la puntuación promedio de la receta valorada.</w:t>
+            </w:r>
+          </w:p>
+        </w:tc>
+      </w:tr>
+    </w:tbl>
+    <w:p>
+      <w:pPr>
+        <w:spacing w:line="240" w:lineRule="auto"/>
+        <w:jc w:val="both"/>
+        <w:rPr>
+          <w:rFonts w:ascii="Arial" w:hAnsi="Arial" w:cs="Arial"/>
+          <w:b/>
+          <w:color w:val="000000" w:themeColor="text1"/>
+          <w:sz w:val="28"/>
+          <w:szCs w:val="28"/>
+        </w:rPr>
+      </w:pPr>
+    </w:p>
+    <w:p>
+      <w:pPr>
+        <w:pStyle w:val="ListParagraph"/>
+        <w:numPr>
+          <w:ilvl w:val="2"/>
+          <w:numId w:val="1"/>
+        </w:numPr>
+        <w:spacing w:after="160" w:line="259" w:lineRule="auto"/>
+        <w:outlineLvl w:val="0"/>
+        <w:rPr>
+          <w:b/>
+        </w:rPr>
+      </w:pPr>
+      <w:bookmarkStart w:id="13" w:name="_Toc512895033"/>
+      <w:r>
+        <w:rPr>
+          <w:b/>
+        </w:rPr>
+        <w:t>Modelo de análisis</w:t>
+      </w:r>
+      <w:bookmarkEnd w:id="13"/>
+    </w:p>
+    <w:p>
+      <w:pPr>
+        <w:pStyle w:val="ListParagraph"/>
+        <w:tabs>
+          <w:tab w:val="left" w:pos="1080"/>
+        </w:tabs>
+        <w:spacing w:line="240" w:lineRule="auto"/>
+        <w:ind w:left="1080" w:hanging="990"/>
+        <w:rPr>
+          <w:rFonts w:asciiTheme="majorHAnsi" w:eastAsiaTheme="majorEastAsia" w:hAnsiTheme="majorHAnsi" w:cstheme="majorBidi"/>
+          <w:b/>
+          <w:color w:val="632423" w:themeColor="accent2" w:themeShade="80"/>
+          <w:sz w:val="32"/>
+          <w:szCs w:val="32"/>
+        </w:rPr>
+      </w:pPr>
+      <w:r>
+        <w:rPr>
+          <w:noProof/>
+        </w:rPr>
+        <w:drawing>
+          <wp:inline distT="0" distB="0" distL="0" distR="0" wp14:anchorId="6176E7D8" wp14:editId="7386ABD8">
+            <wp:extent cx="5612130" cy="1005840"/>
+            <wp:effectExtent l="0" t="0" r="7620" b="3810"/>
+            <wp:docPr id="14" name="Picture 14"/>
+            <wp:cNvGraphicFramePr>
+              <a:graphicFrameLocks xmlns:a="http://schemas.openxmlformats.org/drawingml/2006/main" noChangeAspect="1"/>
+            </wp:cNvGraphicFramePr>
+            <a:graphic xmlns:a="http://schemas.openxmlformats.org/drawingml/2006/main">
+              <a:graphicData uri="http://schemas.openxmlformats.org/drawingml/2006/picture">
+                <pic:pic xmlns:pic="http://schemas.openxmlformats.org/drawingml/2006/picture">
+                  <pic:nvPicPr>
+                    <pic:cNvPr id="1" name=""/>
+                    <pic:cNvPicPr/>
+                  </pic:nvPicPr>
+                  <pic:blipFill>
+                    <a:blip r:embed="rId14"/>
+                    <a:stretch>
+                      <a:fillRect/>
+                    </a:stretch>
+                  </pic:blipFill>
+                  <pic:spPr>
+                    <a:xfrm>
+                      <a:off x="0" y="0"/>
+                      <a:ext cx="5612130" cy="1005840"/>
+                    </a:xfrm>
+                    <a:prstGeom prst="rect">
+                      <a:avLst/>
+                    </a:prstGeom>
+                  </pic:spPr>
+                </pic:pic>
+              </a:graphicData>
+            </a:graphic>
+          </wp:inline>
+        </w:drawing>
+      </w:r>
+    </w:p>
+    <w:p>
+      <w:pPr>
+        <w:pStyle w:val="ListParagraph"/>
+        <w:tabs>
+          <w:tab w:val="left" w:pos="1080"/>
+        </w:tabs>
+        <w:spacing w:line="240" w:lineRule="auto"/>
+        <w:ind w:left="1080" w:hanging="990"/>
+        <w:rPr>
+          <w:rFonts w:asciiTheme="majorHAnsi" w:eastAsiaTheme="majorEastAsia" w:hAnsiTheme="majorHAnsi" w:cstheme="majorBidi"/>
+          <w:b/>
+          <w:color w:val="632423" w:themeColor="accent2" w:themeShade="80"/>
+          <w:sz w:val="32"/>
+          <w:szCs w:val="32"/>
+        </w:rPr>
+      </w:pPr>
+    </w:p>
+    <w:p>
+      <w:pPr>
+        <w:pStyle w:val="ListParagraph"/>
+        <w:tabs>
+          <w:tab w:val="left" w:pos="1080"/>
+        </w:tabs>
+        <w:spacing w:line="240" w:lineRule="auto"/>
+        <w:ind w:left="1080" w:hanging="990"/>
+        <w:rPr>
+          <w:rFonts w:asciiTheme="majorHAnsi" w:eastAsiaTheme="majorEastAsia" w:hAnsiTheme="majorHAnsi" w:cstheme="majorBidi"/>
+          <w:b/>
+          <w:color w:val="632423" w:themeColor="accent2" w:themeShade="80"/>
+          <w:sz w:val="32"/>
+          <w:szCs w:val="32"/>
+        </w:rPr>
+      </w:pPr>
+    </w:p>
+    <w:p>
+      <w:pPr>
+        <w:pStyle w:val="ListParagraph"/>
+        <w:tabs>
+          <w:tab w:val="left" w:pos="1080"/>
+        </w:tabs>
+        <w:spacing w:line="240" w:lineRule="auto"/>
+        <w:ind w:left="1080" w:hanging="990"/>
+        <w:rPr>
+          <w:rFonts w:asciiTheme="majorHAnsi" w:eastAsiaTheme="majorEastAsia" w:hAnsiTheme="majorHAnsi" w:cstheme="majorBidi"/>
+          <w:b/>
+          <w:color w:val="632423" w:themeColor="accent2" w:themeShade="80"/>
+          <w:sz w:val="32"/>
+          <w:szCs w:val="32"/>
+        </w:rPr>
+      </w:pPr>
+    </w:p>
+    <w:p>
+      <w:pPr>
+        <w:pStyle w:val="ListParagraph"/>
+        <w:tabs>
+          <w:tab w:val="left" w:pos="1080"/>
+        </w:tabs>
+        <w:spacing w:line="240" w:lineRule="auto"/>
+        <w:ind w:left="1080" w:hanging="990"/>
+        <w:rPr>
+          <w:rFonts w:asciiTheme="majorHAnsi" w:eastAsiaTheme="majorEastAsia" w:hAnsiTheme="majorHAnsi" w:cstheme="majorBidi"/>
+          <w:b/>
+          <w:color w:val="632423" w:themeColor="accent2" w:themeShade="80"/>
+          <w:sz w:val="32"/>
+          <w:szCs w:val="32"/>
+        </w:rPr>
+      </w:pPr>
+    </w:p>
+    <w:p>
+      <w:pPr>
+        <w:pStyle w:val="ListParagraph"/>
+        <w:numPr>
+          <w:ilvl w:val="2"/>
+          <w:numId w:val="1"/>
+        </w:numPr>
+        <w:spacing w:after="160" w:line="259" w:lineRule="auto"/>
+        <w:outlineLvl w:val="0"/>
+        <w:rPr>
+          <w:b/>
+        </w:rPr>
+      </w:pPr>
+      <w:bookmarkStart w:id="14" w:name="_Toc512895034"/>
+      <w:r>
+        <w:rPr>
+          <w:b/>
+        </w:rPr>
+        <w:lastRenderedPageBreak/>
+        <w:t>Diagrama de secuencia</w:t>
+      </w:r>
+      <w:bookmarkEnd w:id="14"/>
+    </w:p>
+    <w:p>
+      <w:pPr>
+        <w:pStyle w:val="ListParagraph"/>
+        <w:spacing w:line="240" w:lineRule="auto"/>
+        <w:ind w:left="1080"/>
+        <w:jc w:val="both"/>
+        <w:rPr>
+          <w:rFonts w:asciiTheme="majorHAnsi" w:eastAsiaTheme="majorEastAsia" w:hAnsiTheme="majorHAnsi" w:cstheme="majorBidi"/>
+          <w:b/>
+          <w:color w:val="632423" w:themeColor="accent2" w:themeShade="80"/>
+          <w:sz w:val="32"/>
+          <w:szCs w:val="32"/>
+        </w:rPr>
+      </w:pPr>
+    </w:p>
+    <w:p>
+      <w:pPr>
+        <w:pStyle w:val="ListParagraph"/>
+        <w:spacing w:line="240" w:lineRule="auto"/>
+        <w:ind w:left="1080" w:hanging="720"/>
+        <w:jc w:val="both"/>
+        <w:rPr>
+          <w:rFonts w:asciiTheme="majorHAnsi" w:eastAsiaTheme="majorEastAsia" w:hAnsiTheme="majorHAnsi" w:cstheme="majorBidi"/>
+          <w:b/>
+          <w:color w:val="632423" w:themeColor="accent2" w:themeShade="80"/>
+          <w:sz w:val="32"/>
+          <w:szCs w:val="32"/>
+        </w:rPr>
+      </w:pPr>
+      <w:r>
+        <w:rPr>
+          <w:noProof/>
+        </w:rPr>
+        <w:drawing>
+          <wp:inline distT="0" distB="0" distL="0" distR="0" wp14:anchorId="6BC0625C" wp14:editId="4E8A42BB">
+            <wp:extent cx="5153025" cy="5200650"/>
+            <wp:effectExtent l="0" t="0" r="9525" b="0"/>
+            <wp:docPr id="15" name="Picture 15"/>
+            <wp:cNvGraphicFramePr>
+              <a:graphicFrameLocks xmlns:a="http://schemas.openxmlformats.org/drawingml/2006/main" noChangeAspect="1"/>
+            </wp:cNvGraphicFramePr>
+            <a:graphic xmlns:a="http://schemas.openxmlformats.org/drawingml/2006/main">
+              <a:graphicData uri="http://schemas.openxmlformats.org/drawingml/2006/picture">
+                <pic:pic xmlns:pic="http://schemas.openxmlformats.org/drawingml/2006/picture">
+                  <pic:nvPicPr>
+                    <pic:cNvPr id="1" name=""/>
+                    <pic:cNvPicPr/>
+                  </pic:nvPicPr>
+                  <pic:blipFill>
+                    <a:blip r:embed="rId15"/>
+                    <a:stretch>
+                      <a:fillRect/>
+                    </a:stretch>
+                  </pic:blipFill>
+                  <pic:spPr>
+                    <a:xfrm>
+                      <a:off x="0" y="0"/>
+                      <a:ext cx="5153025" cy="5200650"/>
+                    </a:xfrm>
+                    <a:prstGeom prst="rect">
+                      <a:avLst/>
+                    </a:prstGeom>
+                  </pic:spPr>
+                </pic:pic>
+              </a:graphicData>
+            </a:graphic>
+          </wp:inline>
+        </w:drawing>
+      </w:r>
+    </w:p>
+    <w:p>
+      <w:pPr>
+        <w:pStyle w:val="ListParagraph"/>
+        <w:spacing w:line="240" w:lineRule="auto"/>
+        <w:ind w:left="1080" w:hanging="720"/>
+        <w:jc w:val="both"/>
+        <w:rPr>
+          <w:rFonts w:asciiTheme="majorHAnsi" w:eastAsiaTheme="majorEastAsia" w:hAnsiTheme="majorHAnsi" w:cstheme="majorBidi"/>
+          <w:b/>
+          <w:color w:val="632423" w:themeColor="accent2" w:themeShade="80"/>
+          <w:sz w:val="32"/>
+          <w:szCs w:val="32"/>
+        </w:rPr>
+      </w:pPr>
+    </w:p>
+    <w:p>
+      <w:pPr>
+        <w:pStyle w:val="ListParagraph"/>
+        <w:spacing w:line="240" w:lineRule="auto"/>
+        <w:ind w:left="1080" w:hanging="720"/>
+        <w:jc w:val="both"/>
+        <w:rPr>
+          <w:rFonts w:asciiTheme="majorHAnsi" w:eastAsiaTheme="majorEastAsia" w:hAnsiTheme="majorHAnsi" w:cstheme="majorBidi"/>
+          <w:b/>
+          <w:color w:val="632423" w:themeColor="accent2" w:themeShade="80"/>
+          <w:sz w:val="32"/>
+          <w:szCs w:val="32"/>
+        </w:rPr>
+      </w:pPr>
+    </w:p>
+    <w:p>
+      <w:pPr>
+        <w:pStyle w:val="ListParagraph"/>
+        <w:spacing w:line="240" w:lineRule="auto"/>
+        <w:ind w:left="1080" w:hanging="720"/>
+        <w:jc w:val="both"/>
+        <w:rPr>
+          <w:rFonts w:asciiTheme="majorHAnsi" w:eastAsiaTheme="majorEastAsia" w:hAnsiTheme="majorHAnsi" w:cstheme="majorBidi"/>
+          <w:b/>
+          <w:color w:val="632423" w:themeColor="accent2" w:themeShade="80"/>
+          <w:sz w:val="32"/>
+          <w:szCs w:val="32"/>
+        </w:rPr>
+      </w:pPr>
+    </w:p>
+    <w:p>
+      <w:pPr>
+        <w:pStyle w:val="ListParagraph"/>
+        <w:spacing w:line="240" w:lineRule="auto"/>
+        <w:ind w:left="1080" w:hanging="720"/>
+        <w:jc w:val="both"/>
+        <w:rPr>
+          <w:rFonts w:asciiTheme="majorHAnsi" w:eastAsiaTheme="majorEastAsia" w:hAnsiTheme="majorHAnsi" w:cstheme="majorBidi"/>
+          <w:b/>
+          <w:color w:val="632423" w:themeColor="accent2" w:themeShade="80"/>
+          <w:sz w:val="32"/>
+          <w:szCs w:val="32"/>
+        </w:rPr>
+      </w:pPr>
+    </w:p>
+    <w:p>
+      <w:pPr>
+        <w:pStyle w:val="ListParagraph"/>
+        <w:spacing w:line="240" w:lineRule="auto"/>
+        <w:ind w:left="1080" w:hanging="720"/>
+        <w:jc w:val="both"/>
+        <w:rPr>
+          <w:rFonts w:asciiTheme="majorHAnsi" w:eastAsiaTheme="majorEastAsia" w:hAnsiTheme="majorHAnsi" w:cstheme="majorBidi"/>
+          <w:b/>
+          <w:color w:val="632423" w:themeColor="accent2" w:themeShade="80"/>
+          <w:sz w:val="32"/>
+          <w:szCs w:val="32"/>
+        </w:rPr>
+      </w:pPr>
+    </w:p>
+    <w:p>
+      <w:pPr>
+        <w:pStyle w:val="ListParagraph"/>
+        <w:spacing w:line="240" w:lineRule="auto"/>
+        <w:ind w:left="1080" w:hanging="720"/>
+        <w:jc w:val="both"/>
+        <w:rPr>
+          <w:rFonts w:asciiTheme="majorHAnsi" w:eastAsiaTheme="majorEastAsia" w:hAnsiTheme="majorHAnsi" w:cstheme="majorBidi"/>
+          <w:b/>
+          <w:color w:val="632423" w:themeColor="accent2" w:themeShade="80"/>
+          <w:sz w:val="32"/>
+          <w:szCs w:val="32"/>
+        </w:rPr>
+      </w:pPr>
+    </w:p>
+    <w:p>
+      <w:pPr>
+        <w:pStyle w:val="ListParagraph"/>
+        <w:spacing w:line="240" w:lineRule="auto"/>
+        <w:ind w:left="1080" w:hanging="720"/>
+        <w:jc w:val="both"/>
+        <w:rPr>
+          <w:rFonts w:asciiTheme="majorHAnsi" w:eastAsiaTheme="majorEastAsia" w:hAnsiTheme="majorHAnsi" w:cstheme="majorBidi"/>
+          <w:b/>
+          <w:color w:val="632423" w:themeColor="accent2" w:themeShade="80"/>
+          <w:sz w:val="32"/>
+          <w:szCs w:val="32"/>
+        </w:rPr>
+      </w:pPr>
+    </w:p>
+    <w:p>
+      <w:pPr>
+        <w:pStyle w:val="ListParagraph"/>
+        <w:spacing w:line="240" w:lineRule="auto"/>
+        <w:ind w:left="1080" w:hanging="720"/>
+        <w:jc w:val="both"/>
+        <w:rPr>
+          <w:rFonts w:asciiTheme="majorHAnsi" w:eastAsiaTheme="majorEastAsia" w:hAnsiTheme="majorHAnsi" w:cstheme="majorBidi"/>
+          <w:b/>
+          <w:color w:val="632423" w:themeColor="accent2" w:themeShade="80"/>
+          <w:sz w:val="32"/>
+          <w:szCs w:val="32"/>
+        </w:rPr>
+      </w:pPr>
+    </w:p>
+    <w:p>
+      <w:pPr>
+        <w:pStyle w:val="ListParagraph"/>
+        <w:spacing w:line="240" w:lineRule="auto"/>
+        <w:ind w:left="1080" w:hanging="720"/>
+        <w:jc w:val="both"/>
+        <w:rPr>
+          <w:rFonts w:asciiTheme="majorHAnsi" w:eastAsiaTheme="majorEastAsia" w:hAnsiTheme="majorHAnsi" w:cstheme="majorBidi"/>
+          <w:b/>
+          <w:color w:val="632423" w:themeColor="accent2" w:themeShade="80"/>
+          <w:sz w:val="32"/>
+          <w:szCs w:val="32"/>
+        </w:rPr>
+      </w:pPr>
+    </w:p>
+    <w:p>
+      <w:pPr>
+        <w:pStyle w:val="ListParagraph"/>
+        <w:spacing w:line="240" w:lineRule="auto"/>
+        <w:ind w:left="1080" w:hanging="720"/>
+        <w:jc w:val="both"/>
+        <w:rPr>
+          <w:rFonts w:asciiTheme="majorHAnsi" w:eastAsiaTheme="majorEastAsia" w:hAnsiTheme="majorHAnsi" w:cstheme="majorBidi"/>
+          <w:b/>
+          <w:color w:val="632423" w:themeColor="accent2" w:themeShade="80"/>
+          <w:sz w:val="32"/>
+          <w:szCs w:val="32"/>
+        </w:rPr>
+      </w:pPr>
+    </w:p>
+    <w:p>
+      <w:pPr>
+        <w:pStyle w:val="ListParagraph"/>
+        <w:spacing w:line="240" w:lineRule="auto"/>
+        <w:ind w:left="1080" w:hanging="720"/>
+        <w:jc w:val="both"/>
+        <w:rPr>
+          <w:rFonts w:asciiTheme="majorHAnsi" w:eastAsiaTheme="majorEastAsia" w:hAnsiTheme="majorHAnsi" w:cstheme="majorBidi"/>
+          <w:b/>
+          <w:color w:val="632423" w:themeColor="accent2" w:themeShade="80"/>
+          <w:sz w:val="32"/>
+          <w:szCs w:val="32"/>
+        </w:rPr>
+      </w:pPr>
+    </w:p>
+    <w:p>
+      <w:pPr>
+        <w:pStyle w:val="ListParagraph"/>
+        <w:spacing w:line="240" w:lineRule="auto"/>
+        <w:ind w:left="1080" w:hanging="720"/>
+        <w:jc w:val="both"/>
+        <w:rPr>
+          <w:rFonts w:asciiTheme="majorHAnsi" w:eastAsiaTheme="majorEastAsia" w:hAnsiTheme="majorHAnsi" w:cstheme="majorBidi"/>
+          <w:b/>
+          <w:color w:val="632423" w:themeColor="accent2" w:themeShade="80"/>
+          <w:sz w:val="32"/>
+          <w:szCs w:val="32"/>
+        </w:rPr>
+      </w:pPr>
+    </w:p>
+    <w:p>
+      <w:pPr>
+        <w:pStyle w:val="ListParagraph"/>
+        <w:numPr>
+          <w:ilvl w:val="1"/>
+          <w:numId w:val="1"/>
+        </w:numPr>
+        <w:spacing w:after="160" w:line="259" w:lineRule="auto"/>
+        <w:outlineLvl w:val="0"/>
+        <w:rPr>
+          <w:b/>
+        </w:rPr>
+      </w:pPr>
+      <w:bookmarkStart w:id="15" w:name="_Toc512895035"/>
+      <w:r>
+        <w:rPr>
+          <w:b/>
+        </w:rPr>
+        <w:t>Añadir comentarios a receta</w:t>
+      </w:r>
+      <w:bookmarkEnd w:id="15"/>
+    </w:p>
+    <w:p>
+      <w:pPr>
+        <w:pStyle w:val="ListParagraph"/>
+        <w:spacing w:after="160" w:line="259" w:lineRule="auto"/>
+        <w:outlineLvl w:val="0"/>
+        <w:rPr>
+          <w:b/>
+        </w:rPr>
+      </w:pPr>
+    </w:p>
+    <w:p>
+      <w:pPr>
+        <w:pStyle w:val="ListParagraph"/>
+        <w:numPr>
+          <w:ilvl w:val="2"/>
+          <w:numId w:val="1"/>
+        </w:numPr>
+        <w:spacing w:after="160" w:line="259" w:lineRule="auto"/>
+        <w:outlineLvl w:val="0"/>
+        <w:rPr>
+          <w:b/>
+        </w:rPr>
+      </w:pPr>
+      <w:bookmarkStart w:id="16" w:name="_Toc512895036"/>
+      <w:r>
+        <w:rPr>
+          <w:b/>
+        </w:rPr>
+        <w:t>Especificación</w:t>
+      </w:r>
+      <w:bookmarkEnd w:id="16"/>
+    </w:p>
+    <w:p>
+      <w:pPr>
+        <w:pStyle w:val="ListParagraph"/>
+        <w:spacing w:line="240" w:lineRule="auto"/>
+        <w:ind w:left="1146"/>
+        <w:jc w:val="both"/>
+        <w:rPr>
+          <w:rFonts w:ascii="Arial" w:hAnsi="Arial" w:cs="Arial"/>
+          <w:b/>
+          <w:color w:val="000000" w:themeColor="text1"/>
+          <w:sz w:val="28"/>
+          <w:szCs w:val="28"/>
+        </w:rPr>
+      </w:pPr>
+    </w:p>
+    <w:tbl>
+      <w:tblPr>
+        <w:tblW w:w="0" w:type="auto"/>
+        <w:jc w:val="center"/>
+        <w:tblLayout w:type="fixed"/>
+        <w:tblLook w:val="0000" w:firstRow="0" w:lastRow="0" w:firstColumn="0" w:lastColumn="0" w:noHBand="0" w:noVBand="0"/>
+      </w:tblPr>
+      <w:tblGrid>
+        <w:gridCol w:w="2264"/>
+        <w:gridCol w:w="6327"/>
+      </w:tblGrid>
+      <w:tr>
+        <w:trPr>
+          <w:trHeight w:val="446"/>
+          <w:jc w:val="center"/>
+        </w:trPr>
+        <w:tc>
+          <w:tcPr>
+            <w:tcW w:w="2264" w:type="dxa"/>
+            <w:tcBorders>
+              <w:top w:val="single" w:sz="4" w:space="0" w:color="000000"/>
+              <w:left w:val="single" w:sz="4" w:space="0" w:color="000000"/>
+              <w:bottom w:val="single" w:sz="4" w:space="0" w:color="000000"/>
+            </w:tcBorders>
+            <w:shd w:val="clear" w:color="auto" w:fill="auto"/>
+            <w:vAlign w:val="center"/>
+          </w:tcPr>
+          <w:p>
+            <w:pPr>
+              <w:snapToGrid w:val="0"/>
+              <w:rPr>
+                <w:rFonts w:ascii="Verdana" w:hAnsi="Verdana"/>
+                <w:b/>
+                <w:bCs/>
+                <w:sz w:val="18"/>
+                <w:szCs w:val="18"/>
+              </w:rPr>
+            </w:pPr>
+            <w:r>
+              <w:rPr>
+                <w:rFonts w:ascii="Verdana" w:hAnsi="Verdana"/>
+                <w:b/>
+                <w:bCs/>
+                <w:sz w:val="18"/>
+                <w:szCs w:val="18"/>
+              </w:rPr>
+              <w:t>Caso de Uso</w:t>
+            </w:r>
+          </w:p>
+        </w:tc>
+        <w:tc>
+          <w:tcPr>
+            <w:tcW w:w="6327" w:type="dxa"/>
+            <w:tcBorders>
+              <w:top w:val="single" w:sz="4" w:space="0" w:color="000000"/>
+              <w:left w:val="single" w:sz="4" w:space="0" w:color="000000"/>
+              <w:bottom w:val="single" w:sz="4" w:space="0" w:color="000000"/>
+              <w:right w:val="single" w:sz="4" w:space="0" w:color="000000"/>
+            </w:tcBorders>
+            <w:shd w:val="clear" w:color="auto" w:fill="auto"/>
+            <w:vAlign w:val="center"/>
+          </w:tcPr>
+          <w:p>
+            <w:pPr>
+              <w:snapToGrid w:val="0"/>
+              <w:rPr>
+                <w:rFonts w:ascii="Verdana" w:hAnsi="Verdana"/>
+                <w:sz w:val="18"/>
+                <w:szCs w:val="18"/>
+              </w:rPr>
+            </w:pPr>
+            <w:r>
+              <w:rPr>
+                <w:rFonts w:ascii="Verdana" w:hAnsi="Verdana"/>
+                <w:sz w:val="18"/>
+                <w:szCs w:val="18"/>
+              </w:rPr>
+              <w:t>Añadir comentarios a receta</w:t>
+            </w:r>
+          </w:p>
+        </w:tc>
+      </w:tr>
+      <w:tr>
+        <w:trPr>
+          <w:trHeight w:val="460"/>
+          <w:jc w:val="center"/>
+        </w:trPr>
+        <w:tc>
+          <w:tcPr>
+            <w:tcW w:w="2264" w:type="dxa"/>
+            <w:tcBorders>
+              <w:top w:val="single" w:sz="4" w:space="0" w:color="000000"/>
+              <w:left w:val="single" w:sz="4" w:space="0" w:color="000000"/>
+              <w:bottom w:val="single" w:sz="4" w:space="0" w:color="000000"/>
+            </w:tcBorders>
+            <w:shd w:val="clear" w:color="auto" w:fill="auto"/>
+            <w:vAlign w:val="center"/>
+          </w:tcPr>
+          <w:p>
+            <w:pPr>
+              <w:snapToGrid w:val="0"/>
+              <w:rPr>
+                <w:rFonts w:ascii="Verdana" w:hAnsi="Verdana"/>
+                <w:b/>
+                <w:bCs/>
+                <w:sz w:val="18"/>
+                <w:szCs w:val="18"/>
+              </w:rPr>
+            </w:pPr>
+            <w:r>
+              <w:rPr>
+                <w:rFonts w:ascii="Verdana" w:hAnsi="Verdana"/>
+                <w:b/>
+                <w:bCs/>
+                <w:sz w:val="18"/>
+                <w:szCs w:val="18"/>
+              </w:rPr>
+              <w:t>Objetivo</w:t>
+            </w:r>
+          </w:p>
+        </w:tc>
+        <w:tc>
+          <w:tcPr>
+            <w:tcW w:w="6327" w:type="dxa"/>
+            <w:tcBorders>
+              <w:top w:val="single" w:sz="4" w:space="0" w:color="000000"/>
+              <w:left w:val="single" w:sz="4" w:space="0" w:color="000000"/>
+              <w:bottom w:val="single" w:sz="4" w:space="0" w:color="000000"/>
+              <w:right w:val="single" w:sz="4" w:space="0" w:color="000000"/>
+            </w:tcBorders>
+            <w:shd w:val="clear" w:color="auto" w:fill="auto"/>
+            <w:vAlign w:val="center"/>
+          </w:tcPr>
+          <w:p>
+            <w:pPr>
+              <w:snapToGrid w:val="0"/>
+              <w:rPr>
+                <w:rFonts w:ascii="Verdana" w:hAnsi="Verdana"/>
+                <w:sz w:val="18"/>
+                <w:szCs w:val="18"/>
+              </w:rPr>
+            </w:pPr>
+            <w:r>
+              <w:rPr>
+                <w:rFonts w:ascii="Verdana" w:hAnsi="Verdana"/>
+                <w:sz w:val="18"/>
+                <w:szCs w:val="18"/>
+              </w:rPr>
+              <w:t>El usuario comentar una receta posteada.</w:t>
+            </w:r>
+          </w:p>
+        </w:tc>
+      </w:tr>
+      <w:tr>
+        <w:trPr>
+          <w:trHeight w:val="460"/>
+          <w:jc w:val="center"/>
+        </w:trPr>
+        <w:tc>
+          <w:tcPr>
+            <w:tcW w:w="2264" w:type="dxa"/>
+            <w:tcBorders>
+              <w:top w:val="single" w:sz="4" w:space="0" w:color="000000"/>
+              <w:left w:val="single" w:sz="4" w:space="0" w:color="000000"/>
+              <w:bottom w:val="single" w:sz="4" w:space="0" w:color="000000"/>
+            </w:tcBorders>
+            <w:shd w:val="clear" w:color="auto" w:fill="auto"/>
+            <w:vAlign w:val="center"/>
+          </w:tcPr>
+          <w:p>
+            <w:pPr>
+              <w:snapToGrid w:val="0"/>
+              <w:rPr>
+                <w:rFonts w:ascii="Verdana" w:hAnsi="Verdana"/>
+                <w:b/>
+                <w:bCs/>
+                <w:sz w:val="18"/>
+                <w:szCs w:val="18"/>
+              </w:rPr>
+            </w:pPr>
+            <w:r>
+              <w:rPr>
+                <w:rFonts w:ascii="Verdana" w:hAnsi="Verdana"/>
+                <w:b/>
+                <w:bCs/>
+                <w:sz w:val="18"/>
+                <w:szCs w:val="18"/>
+              </w:rPr>
+              <w:t>Actores</w:t>
+            </w:r>
+          </w:p>
+        </w:tc>
+        <w:tc>
+          <w:tcPr>
+            <w:tcW w:w="6327" w:type="dxa"/>
+            <w:tcBorders>
+              <w:top w:val="single" w:sz="4" w:space="0" w:color="000000"/>
+              <w:left w:val="single" w:sz="4" w:space="0" w:color="000000"/>
+              <w:bottom w:val="single" w:sz="4" w:space="0" w:color="000000"/>
+              <w:right w:val="single" w:sz="4" w:space="0" w:color="000000"/>
+            </w:tcBorders>
+            <w:shd w:val="clear" w:color="auto" w:fill="auto"/>
+            <w:vAlign w:val="center"/>
+          </w:tcPr>
+          <w:p>
+            <w:pPr>
+              <w:snapToGrid w:val="0"/>
+              <w:rPr>
+                <w:rFonts w:ascii="Verdana" w:hAnsi="Verdana"/>
+                <w:sz w:val="18"/>
+                <w:szCs w:val="18"/>
+              </w:rPr>
+            </w:pPr>
+            <w:r>
+              <w:rPr>
+                <w:rFonts w:ascii="Verdana" w:hAnsi="Verdana"/>
+                <w:sz w:val="18"/>
+                <w:szCs w:val="18"/>
+              </w:rPr>
+              <w:t>El Usuario de la Aplicación</w:t>
+            </w:r>
+          </w:p>
+        </w:tc>
+      </w:tr>
+      <w:tr>
+        <w:trPr>
+          <w:trHeight w:val="716"/>
+          <w:jc w:val="center"/>
+        </w:trPr>
+        <w:tc>
+          <w:tcPr>
+            <w:tcW w:w="2264" w:type="dxa"/>
+            <w:tcBorders>
+              <w:top w:val="single" w:sz="4" w:space="0" w:color="000000"/>
+              <w:left w:val="single" w:sz="4" w:space="0" w:color="000000"/>
+              <w:bottom w:val="single" w:sz="4" w:space="0" w:color="000000"/>
+            </w:tcBorders>
+            <w:shd w:val="clear" w:color="auto" w:fill="auto"/>
+            <w:vAlign w:val="center"/>
+          </w:tcPr>
+          <w:p>
+            <w:pPr>
+              <w:tabs>
+                <w:tab w:val="left" w:pos="375"/>
+              </w:tabs>
+              <w:snapToGrid w:val="0"/>
+              <w:rPr>
+                <w:rFonts w:ascii="Verdana" w:hAnsi="Verdana"/>
+                <w:b/>
+                <w:bCs/>
+                <w:sz w:val="18"/>
+                <w:szCs w:val="18"/>
+              </w:rPr>
+            </w:pPr>
+            <w:r>
+              <w:rPr>
+                <w:rFonts w:ascii="Verdana" w:hAnsi="Verdana"/>
+                <w:b/>
+                <w:bCs/>
+                <w:sz w:val="18"/>
+                <w:szCs w:val="18"/>
+              </w:rPr>
+              <w:t>Precondiciones</w:t>
+            </w:r>
+          </w:p>
+        </w:tc>
+        <w:tc>
+          <w:tcPr>
+            <w:tcW w:w="6327" w:type="dxa"/>
+            <w:tcBorders>
+              <w:top w:val="single" w:sz="4" w:space="0" w:color="000000"/>
+              <w:left w:val="single" w:sz="4" w:space="0" w:color="000000"/>
+              <w:bottom w:val="single" w:sz="4" w:space="0" w:color="000000"/>
+              <w:right w:val="single" w:sz="4" w:space="0" w:color="000000"/>
+            </w:tcBorders>
+            <w:shd w:val="clear" w:color="auto" w:fill="auto"/>
+            <w:vAlign w:val="center"/>
+          </w:tcPr>
+          <w:p>
+            <w:pPr>
+              <w:snapToGrid w:val="0"/>
+              <w:rPr>
+                <w:rFonts w:ascii="Verdana" w:hAnsi="Verdana"/>
+                <w:sz w:val="18"/>
+                <w:szCs w:val="18"/>
+              </w:rPr>
+            </w:pPr>
+            <w:r>
+              <w:rPr>
+                <w:rFonts w:ascii="Verdana" w:hAnsi="Verdana"/>
+                <w:sz w:val="18"/>
+                <w:szCs w:val="18"/>
+              </w:rPr>
+              <w:t>El usuario debe estar registrado en la plataforma móvil.</w:t>
+            </w:r>
+          </w:p>
+        </w:tc>
+      </w:tr>
+      <w:tr>
+        <w:trPr>
+          <w:trHeight w:val="402"/>
+          <w:jc w:val="center"/>
+        </w:trPr>
+        <w:tc>
+          <w:tcPr>
+            <w:tcW w:w="8591" w:type="dxa"/>
+            <w:gridSpan w:val="2"/>
+            <w:tcBorders>
+              <w:top w:val="single" w:sz="4" w:space="0" w:color="000000"/>
+              <w:left w:val="single" w:sz="4" w:space="0" w:color="000000"/>
+              <w:bottom w:val="single" w:sz="4" w:space="0" w:color="000000"/>
+              <w:right w:val="single" w:sz="4" w:space="0" w:color="000000"/>
+            </w:tcBorders>
+            <w:shd w:val="clear" w:color="auto" w:fill="auto"/>
+            <w:vAlign w:val="center"/>
+          </w:tcPr>
+          <w:p>
+            <w:pPr>
+              <w:tabs>
+                <w:tab w:val="left" w:pos="375"/>
+              </w:tabs>
+              <w:snapToGrid w:val="0"/>
+              <w:rPr>
+                <w:rFonts w:ascii="Verdana" w:hAnsi="Verdana"/>
+                <w:b/>
+                <w:bCs/>
+                <w:sz w:val="18"/>
+                <w:szCs w:val="18"/>
+              </w:rPr>
+            </w:pPr>
+            <w:r>
+              <w:rPr>
+                <w:rFonts w:ascii="Verdana" w:hAnsi="Verdana"/>
+                <w:b/>
+                <w:bCs/>
+                <w:sz w:val="18"/>
+                <w:szCs w:val="18"/>
+              </w:rPr>
+              <w:t>Flujo Principal</w:t>
+            </w:r>
+          </w:p>
+        </w:tc>
+      </w:tr>
+      <w:tr>
+        <w:trPr>
+          <w:trHeight w:val="2473"/>
+          <w:jc w:val="center"/>
+        </w:trPr>
+        <w:tc>
+          <w:tcPr>
+            <w:tcW w:w="8591" w:type="dxa"/>
+            <w:gridSpan w:val="2"/>
+            <w:tcBorders>
+              <w:top w:val="single" w:sz="4" w:space="0" w:color="000000"/>
+              <w:left w:val="single" w:sz="4" w:space="0" w:color="000000"/>
+              <w:bottom w:val="single" w:sz="4" w:space="0" w:color="000000"/>
+              <w:right w:val="single" w:sz="4" w:space="0" w:color="000000"/>
+            </w:tcBorders>
+            <w:shd w:val="clear" w:color="auto" w:fill="auto"/>
+            <w:vAlign w:val="center"/>
+          </w:tcPr>
+          <w:p>
+            <w:pPr>
+              <w:pStyle w:val="ListParagraph"/>
+              <w:widowControl w:val="0"/>
+              <w:numPr>
+                <w:ilvl w:val="0"/>
+                <w:numId w:val="9"/>
+              </w:numPr>
+              <w:suppressAutoHyphens/>
+              <w:spacing w:after="0" w:line="240" w:lineRule="auto"/>
+              <w:rPr>
+                <w:rFonts w:ascii="Verdana" w:hAnsi="Verdana"/>
+                <w:sz w:val="18"/>
+                <w:szCs w:val="18"/>
+              </w:rPr>
+            </w:pPr>
+            <w:r>
+              <w:rPr>
+                <w:rFonts w:ascii="Verdana" w:hAnsi="Verdana"/>
+                <w:sz w:val="18"/>
+                <w:szCs w:val="18"/>
+              </w:rPr>
+              <w:t>Añadir comentarios a receta</w:t>
+            </w:r>
+          </w:p>
+          <w:p>
+            <w:pPr>
+              <w:pStyle w:val="ListParagraph"/>
+              <w:widowControl w:val="0"/>
+              <w:numPr>
+                <w:ilvl w:val="1"/>
+                <w:numId w:val="9"/>
+              </w:numPr>
+              <w:suppressAutoHyphens/>
+              <w:spacing w:after="0" w:line="240" w:lineRule="auto"/>
+              <w:rPr>
+                <w:rFonts w:ascii="Verdana" w:hAnsi="Verdana"/>
+                <w:sz w:val="18"/>
+                <w:szCs w:val="18"/>
+              </w:rPr>
+            </w:pPr>
+            <w:r>
+              <w:rPr>
+                <w:rFonts w:ascii="Verdana" w:hAnsi="Verdana"/>
+                <w:sz w:val="18"/>
+                <w:szCs w:val="18"/>
+              </w:rPr>
+              <w:t>El usuario ingresa a la lista de recetas.</w:t>
+            </w:r>
+          </w:p>
+          <w:p>
+            <w:pPr>
+              <w:pStyle w:val="ListParagraph"/>
+              <w:widowControl w:val="0"/>
+              <w:numPr>
+                <w:ilvl w:val="1"/>
+                <w:numId w:val="9"/>
+              </w:numPr>
+              <w:suppressAutoHyphens/>
+              <w:spacing w:after="0" w:line="240" w:lineRule="auto"/>
+              <w:rPr>
+                <w:rFonts w:ascii="Verdana" w:hAnsi="Verdana"/>
+                <w:sz w:val="18"/>
+                <w:szCs w:val="18"/>
+              </w:rPr>
+            </w:pPr>
+            <w:r>
+              <w:rPr>
+                <w:rFonts w:ascii="Verdana" w:hAnsi="Verdana"/>
+                <w:sz w:val="18"/>
+                <w:szCs w:val="18"/>
+              </w:rPr>
+              <w:t>El sistema muestra en la interfaz el listado de recetas posteadas.</w:t>
+            </w:r>
+          </w:p>
+          <w:p>
+            <w:pPr>
+              <w:pStyle w:val="ListParagraph"/>
+              <w:widowControl w:val="0"/>
+              <w:numPr>
+                <w:ilvl w:val="1"/>
+                <w:numId w:val="9"/>
+              </w:numPr>
+              <w:suppressAutoHyphens/>
+              <w:spacing w:after="0" w:line="240" w:lineRule="auto"/>
+              <w:rPr>
+                <w:rFonts w:ascii="Verdana" w:hAnsi="Verdana"/>
+                <w:sz w:val="18"/>
+                <w:szCs w:val="18"/>
+              </w:rPr>
+            </w:pPr>
+            <w:r>
+              <w:rPr>
+                <w:rFonts w:ascii="Verdana" w:hAnsi="Verdana"/>
+                <w:sz w:val="18"/>
+                <w:szCs w:val="18"/>
+              </w:rPr>
+              <w:t xml:space="preserve">El usuario </w:t>
+            </w:r>
+            <w:r>
+              <w:rPr>
+                <w:rFonts w:ascii="Verdana" w:hAnsi="Verdana"/>
+                <w:sz w:val="18"/>
+                <w:szCs w:val="18"/>
+              </w:rPr>
+              <w:t xml:space="preserve">ingresa a </w:t>
+            </w:r>
+            <w:r>
+              <w:rPr>
+                <w:rFonts w:ascii="Verdana" w:hAnsi="Verdana"/>
+                <w:sz w:val="18"/>
+                <w:szCs w:val="18"/>
+              </w:rPr>
+              <w:t>detalle</w:t>
+            </w:r>
+            <w:r>
+              <w:rPr>
+                <w:rFonts w:ascii="Verdana" w:hAnsi="Verdana"/>
+                <w:sz w:val="18"/>
+                <w:szCs w:val="18"/>
+              </w:rPr>
+              <w:t xml:space="preserve"> de una receta.</w:t>
+            </w:r>
+          </w:p>
+          <w:p>
+            <w:pPr>
+              <w:pStyle w:val="ListParagraph"/>
+              <w:widowControl w:val="0"/>
+              <w:numPr>
+                <w:ilvl w:val="1"/>
+                <w:numId w:val="9"/>
+              </w:numPr>
+              <w:suppressAutoHyphens/>
+              <w:spacing w:after="0" w:line="240" w:lineRule="auto"/>
+              <w:rPr>
+                <w:rFonts w:ascii="Verdana" w:hAnsi="Verdana"/>
+                <w:sz w:val="18"/>
+                <w:szCs w:val="18"/>
+              </w:rPr>
+            </w:pPr>
+            <w:r>
+              <w:rPr>
+                <w:rFonts w:ascii="Verdana" w:hAnsi="Verdana"/>
+                <w:sz w:val="18"/>
+                <w:szCs w:val="18"/>
+              </w:rPr>
+              <w:t xml:space="preserve">El </w:t>
+            </w:r>
+            <w:r>
+              <w:rPr>
+                <w:rFonts w:ascii="Verdana" w:hAnsi="Verdana"/>
+                <w:sz w:val="18"/>
+                <w:szCs w:val="18"/>
+              </w:rPr>
+              <w:t>ingresa comentario para receta.</w:t>
+            </w:r>
+          </w:p>
+          <w:p>
+            <w:pPr>
+              <w:pStyle w:val="ListParagraph"/>
+              <w:widowControl w:val="0"/>
+              <w:numPr>
+                <w:ilvl w:val="1"/>
+                <w:numId w:val="9"/>
+              </w:numPr>
+              <w:suppressAutoHyphens/>
+              <w:spacing w:after="0" w:line="240" w:lineRule="auto"/>
+              <w:rPr>
+                <w:rFonts w:ascii="Verdana" w:hAnsi="Verdana"/>
+                <w:sz w:val="18"/>
+                <w:szCs w:val="18"/>
+              </w:rPr>
+            </w:pPr>
+            <w:r>
+              <w:rPr>
+                <w:rFonts w:ascii="Verdana" w:hAnsi="Verdana"/>
+                <w:sz w:val="18"/>
+                <w:szCs w:val="18"/>
+              </w:rPr>
+              <w:t>El sistema guarda el comentario de la receta</w:t>
+            </w:r>
+          </w:p>
+          <w:p>
+            <w:pPr>
+              <w:pStyle w:val="ListParagraph"/>
+              <w:widowControl w:val="0"/>
+              <w:numPr>
+                <w:ilvl w:val="1"/>
+                <w:numId w:val="9"/>
+              </w:numPr>
+              <w:suppressAutoHyphens/>
+              <w:spacing w:after="0" w:line="240" w:lineRule="auto"/>
+              <w:rPr>
+                <w:rFonts w:ascii="Verdana" w:hAnsi="Verdana"/>
+                <w:sz w:val="18"/>
+                <w:szCs w:val="18"/>
+              </w:rPr>
+            </w:pPr>
+            <w:r>
+              <w:rPr>
+                <w:rFonts w:ascii="Verdana" w:hAnsi="Verdana"/>
+                <w:sz w:val="18"/>
+                <w:szCs w:val="18"/>
+              </w:rPr>
+              <w:t xml:space="preserve">El sistema muestra un mensaje de </w:t>
+            </w:r>
+            <w:r>
+              <w:rPr>
+                <w:rFonts w:ascii="Verdana" w:hAnsi="Verdana"/>
+                <w:sz w:val="18"/>
+                <w:szCs w:val="18"/>
+              </w:rPr>
+              <w:t>que se ha añadido comentario.</w:t>
+            </w:r>
+          </w:p>
+          <w:p>
+            <w:pPr>
+              <w:pStyle w:val="ListParagraph"/>
+              <w:widowControl w:val="0"/>
+              <w:numPr>
+                <w:ilvl w:val="1"/>
+                <w:numId w:val="9"/>
+              </w:numPr>
+              <w:suppressAutoHyphens/>
+              <w:spacing w:after="0" w:line="240" w:lineRule="auto"/>
+              <w:rPr>
+                <w:rFonts w:ascii="Verdana" w:hAnsi="Verdana"/>
+                <w:sz w:val="18"/>
+                <w:szCs w:val="18"/>
+              </w:rPr>
+            </w:pPr>
+            <w:r>
+              <w:rPr>
+                <w:rFonts w:ascii="Verdana" w:hAnsi="Verdana"/>
+                <w:sz w:val="18"/>
+                <w:szCs w:val="18"/>
+              </w:rPr>
+              <w:t>El sistema muestra comentario en detalle de receta.</w:t>
+            </w:r>
+          </w:p>
+        </w:tc>
+      </w:tr>
+      <w:tr>
+        <w:trPr>
+          <w:trHeight w:val="771"/>
+          <w:jc w:val="center"/>
+        </w:trPr>
+        <w:tc>
+          <w:tcPr>
+            <w:tcW w:w="8591" w:type="dxa"/>
+            <w:gridSpan w:val="2"/>
+            <w:tcBorders>
+              <w:top w:val="single" w:sz="4" w:space="0" w:color="000000"/>
+              <w:left w:val="single" w:sz="4" w:space="0" w:color="000000"/>
+              <w:bottom w:val="single" w:sz="4" w:space="0" w:color="000000"/>
+              <w:right w:val="single" w:sz="4" w:space="0" w:color="000000"/>
+            </w:tcBorders>
+            <w:shd w:val="clear" w:color="auto" w:fill="auto"/>
+            <w:vAlign w:val="center"/>
+          </w:tcPr>
+          <w:p>
+            <w:pPr>
+              <w:tabs>
+                <w:tab w:val="left" w:pos="375"/>
+              </w:tabs>
+              <w:snapToGrid w:val="0"/>
+              <w:rPr>
+                <w:rFonts w:ascii="Verdana" w:hAnsi="Verdana"/>
+                <w:b/>
+                <w:bCs/>
+                <w:sz w:val="18"/>
+                <w:szCs w:val="18"/>
+              </w:rPr>
+            </w:pPr>
+            <w:r>
+              <w:rPr>
+                <w:rFonts w:ascii="Verdana" w:hAnsi="Verdana"/>
+                <w:b/>
+                <w:bCs/>
+                <w:sz w:val="18"/>
+                <w:szCs w:val="18"/>
+              </w:rPr>
+              <w:t>Flujo Alternativo</w:t>
+            </w:r>
+          </w:p>
+        </w:tc>
+      </w:tr>
+      <w:tr>
+        <w:trPr>
+          <w:trHeight w:val="1108"/>
+          <w:jc w:val="center"/>
+        </w:trPr>
+        <w:tc>
+          <w:tcPr>
+            <w:tcW w:w="8591" w:type="dxa"/>
+            <w:gridSpan w:val="2"/>
+            <w:tcBorders>
+              <w:top w:val="single" w:sz="4" w:space="0" w:color="000000"/>
+              <w:left w:val="single" w:sz="4" w:space="0" w:color="000000"/>
+              <w:bottom w:val="single" w:sz="4" w:space="0" w:color="000000"/>
+              <w:right w:val="single" w:sz="4" w:space="0" w:color="000000"/>
+            </w:tcBorders>
+            <w:shd w:val="clear" w:color="auto" w:fill="auto"/>
+            <w:vAlign w:val="center"/>
+          </w:tcPr>
+          <w:p>
+            <w:pPr>
+              <w:pStyle w:val="ListParagraph"/>
+              <w:numPr>
+                <w:ilvl w:val="0"/>
+                <w:numId w:val="8"/>
+              </w:numPr>
+              <w:tabs>
+                <w:tab w:val="left" w:pos="-4929"/>
+              </w:tabs>
+              <w:snapToGrid w:val="0"/>
+              <w:rPr>
+                <w:rFonts w:ascii="Verdana" w:hAnsi="Verdana"/>
+                <w:sz w:val="18"/>
+                <w:szCs w:val="18"/>
+              </w:rPr>
+            </w:pPr>
+            <w:r>
+              <w:rPr>
+                <w:rFonts w:ascii="Verdana" w:hAnsi="Verdana"/>
+                <w:sz w:val="18"/>
+                <w:szCs w:val="18"/>
+              </w:rPr>
               <w:t>En el paso 1.2 Se muestra el listado de recetas vacío, el mensaje muestra un mensaje de que no existen recetas ingresadas.</w:t>
             </w:r>
           </w:p>
@@ -6498,14 +8789,14 @@
           <w:b/>
         </w:rPr>
       </w:pPr>
-      <w:bookmarkStart w:id="13" w:name="_Toc512813918"/>
+      <w:bookmarkStart w:id="17" w:name="_Toc512895037"/>
       <w:r>
         <w:rPr>
           <w:b/>
         </w:rPr>
         <w:t>Modelo de análisis</w:t>
       </w:r>
-      <w:bookmarkEnd w:id="13"/>
+      <w:bookmarkEnd w:id="17"/>
     </w:p>
     <w:p>
       <w:pPr>
@@ -6543,7 +8834,7 @@
                     <pic:cNvPicPr/>
                   </pic:nvPicPr>
                   <pic:blipFill>
-                    <a:blip r:embed="rId13"/>
+                    <a:blip r:embed="rId16"/>
                     <a:stretch>
                       <a:fillRect/>
                     </a:stretch>
@@ -6645,7 +8936,7 @@
           <w:b/>
         </w:rPr>
       </w:pPr>
-      <w:bookmarkStart w:id="14" w:name="_Toc512813919"/>
+      <w:bookmarkStart w:id="18" w:name="_Toc512895038"/>
       <w:r>
         <w:rPr>
           <w:b/>
@@ -6653,7 +8944,7 @@
         <w:lastRenderedPageBreak/>
         <w:t>Diagrama de secuencia</w:t>
       </w:r>
-      <w:bookmarkEnd w:id="14"/>
+      <w:bookmarkEnd w:id="18"/>
     </w:p>
     <w:p>
       <w:pPr>
@@ -6704,7 +8995,7 @@
                     <pic:cNvPicPr/>
                   </pic:nvPicPr>
                   <pic:blipFill>
-                    <a:blip r:embed="rId14"/>
+                    <a:blip r:embed="rId17"/>
                     <a:stretch>
                       <a:fillRect/>
                     </a:stretch>
@@ -6802,8 +9093,8 @@
       </w:pPr>
     </w:p>
     <w:sectPr>
-      <w:headerReference w:type="default" r:id="rId15"/>
-      <w:footerReference w:type="default" r:id="rId16"/>
+      <w:headerReference w:type="default" r:id="rId18"/>
+      <w:footerReference w:type="default" r:id="rId19"/>
       <w:pgSz w:w="12240" w:h="15840"/>
       <w:pgMar w:top="1418" w:right="1701" w:bottom="1134" w:left="1701" w:header="709" w:footer="0" w:gutter="0"/>
       <w:pgNumType w:start="0"/>
@@ -7115,7 +9406,16 @@
               <w:sz w:val="19"/>
               <w:szCs w:val="19"/>
             </w:rPr>
-            <w:t>.0</w:t>
+            <w:t>.</w:t>
+          </w:r>
+          <w:r>
+            <w:rPr>
+              <w:b/>
+              <w:bCs/>
+              <w:sz w:val="19"/>
+              <w:szCs w:val="19"/>
+            </w:rPr>
+            <w:t>2</w:t>
           </w:r>
         </w:p>
       </w:tc>
@@ -7127,7 +9427,7 @@
           <w:alias w:val="Fecha"/>
           <w:id w:val="-418093262"/>
           <w:dataBinding w:prefixMappings="xmlns:ns0='http://schemas.microsoft.com/office/2006/coverPageProps'" w:xpath="/ns0:CoverPageProperties[1]/ns0:PublishDate[1]" w:storeItemID="{55AF091B-3C7A-41E3-B477-F2FDAA23CFDA}"/>
-          <w:date w:fullDate="2018-04-29T00:00:00Z">
+          <w:date>
             <w:dateFormat w:val="d 'de' MMMM 'de' yyyy"/>
             <w:lid w:val="es-ES"/>
             <w:storeMappedDataAs w:val="dateTime"/>
@@ -7152,9 +9452,15 @@
               <w:r>
                 <w:rPr>
                   <w:color w:val="FFFFFF" w:themeColor="background1"/>
+                </w:rPr>
+                <w:t>30</w:t>
+              </w:r>
+              <w:r>
+                <w:rPr>
+                  <w:color w:val="FFFFFF" w:themeColor="background1"/>
                   <w:lang w:val="es-ES"/>
                 </w:rPr>
-                <w:t>29 de abril de 2018</w:t>
+                <w:t xml:space="preserve"> de abril de 2018</w:t>
               </w:r>
             </w:p>
           </w:tc>
@@ -9888,7 +12194,7 @@
 
 <file path=customXml/item1.xml><?xml version="1.0" encoding="utf-8"?>
 <CoverPageProperties xmlns="http://schemas.microsoft.com/office/2006/coverPageProps">
-  <PublishDate>2018-04-29T00:00:00</PublishDate>
+  <PublishDate>30 de abril de 2018</PublishDate>
   <Abstract/>
   <CompanyAddress/>
   <CompanyPhone/>
@@ -9910,7 +12216,7 @@
 </file>
 
 <file path=customXml/itemProps2.xml><?xml version="1.0" encoding="utf-8"?>
-<ds:datastoreItem xmlns:ds="http://schemas.openxmlformats.org/officeDocument/2006/customXml" ds:itemID="{E439BB5F-F24F-4917-BD2A-6295852BBBF0}">
+<ds:datastoreItem xmlns:ds="http://schemas.openxmlformats.org/officeDocument/2006/customXml" ds:itemID="{1FBA62B0-ED10-4C1F-BAB1-392CBBF6130C}">
   <ds:schemaRefs>
     <ds:schemaRef ds:uri="http://schemas.openxmlformats.org/officeDocument/2006/bibliography"/>
   </ds:schemaRefs>

</xml_diff>

<commit_message>
Agrega Diagrama de CUS a RSAC_DCUS
</commit_message>
<xml_diff>
--- a/Desarrollo/RSAC/Casos de Uso/RSAC_DCUS.docx
+++ b/Desarrollo/RSAC/Casos de Uso/RSAC_DCUS.docx
@@ -25,13 +25,13 @@
         </w:rPr>
       </w:sdtEndPr>
       <w:sdtContent>
-        <w:bookmarkStart w:id="0" w:name="_Toc391325453" w:displacedByCustomXml="prev"/>
+        <w:bookmarkStart w:id="0" w:name="_Toc391715346" w:displacedByCustomXml="prev"/>
         <w:bookmarkEnd w:id="0" w:displacedByCustomXml="prev"/>
-        <w:bookmarkStart w:id="1" w:name="_Toc391714464" w:displacedByCustomXml="prev"/>
+        <w:bookmarkStart w:id="1" w:name="_Toc391714504" w:displacedByCustomXml="prev"/>
         <w:bookmarkEnd w:id="1" w:displacedByCustomXml="prev"/>
-        <w:bookmarkStart w:id="2" w:name="_Toc391714504" w:displacedByCustomXml="prev"/>
+        <w:bookmarkStart w:id="2" w:name="_Toc391714464" w:displacedByCustomXml="prev"/>
         <w:bookmarkEnd w:id="2" w:displacedByCustomXml="prev"/>
-        <w:bookmarkStart w:id="3" w:name="_Toc391715346" w:displacedByCustomXml="prev"/>
+        <w:bookmarkStart w:id="3" w:name="_Toc391325453" w:displacedByCustomXml="prev"/>
         <w:bookmarkEnd w:id="3" w:displacedByCustomXml="prev"/>
         <w:p>
           <w:pPr>
@@ -219,7 +219,7 @@
                   </wp:anchor>
                 </w:drawing>
               </mc:Choice>
-              <mc:Fallback xmlns:mo="http://schemas.microsoft.com/office/mac/office/2008/main" xmlns:mv="urn:schemas-microsoft-com:mac:vml">
+              <mc:Fallback xmlns:mv="urn:schemas-microsoft-com:mac:vml" xmlns:mo="http://schemas.microsoft.com/office/mac/office/2008/main">
                 <w:pict>
                   <v:rect w14:anchorId="12366E7F" id="3 Rectángulo" o:spid="_x0000_s1026" style="position:absolute;margin-left:-86pt;margin-top:-70.85pt;width:614.35pt;height:11in;z-index:-251667968;visibility:visible;mso-wrap-style:square;mso-width-percent:0;mso-wrap-distance-left:9pt;mso-wrap-distance-top:0;mso-wrap-distance-right:9pt;mso-wrap-distance-bottom:0;mso-position-horizontal:absolute;mso-position-horizontal-relative:text;mso-position-vertical:absolute;mso-position-vertical-relative:text;mso-width-percent:0;mso-width-relative:margin;v-text-anchor:middle" o:gfxdata="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" fillcolor="#1f497d [3215]" stroked="f" strokeweight="2pt"/>
                 </w:pict>
@@ -519,7 +519,7 @@
                             <w:txbxContent>
                               <w:p>
                                 <w:pPr>
-                                  <w:pStyle w:val="NoSpacing"/>
+                                  <w:pStyle w:val="Sinespaciado"/>
                                   <w:jc w:val="right"/>
                                   <w:rPr>
                                     <w:rFonts w:asciiTheme="majorHAnsi" w:eastAsiaTheme="majorEastAsia" w:hAnsiTheme="majorHAnsi" w:cstheme="majorBidi"/>
@@ -564,7 +564,7 @@
                       <w:txbxContent>
                         <w:p>
                           <w:pPr>
-                            <w:pStyle w:val="NoSpacing"/>
+                            <w:pStyle w:val="Sinespaciado"/>
                             <w:jc w:val="right"/>
                             <w:rPr>
                               <w:rFonts w:asciiTheme="majorHAnsi" w:eastAsiaTheme="majorEastAsia" w:hAnsiTheme="majorHAnsi" w:cstheme="majorBidi"/>
@@ -754,17 +754,7 @@
                                     <w:szCs w:val="28"/>
                                     <w:lang w:eastAsia="es-PE"/>
                                   </w:rPr>
-                                  <w:t xml:space="preserve">Versión </w:t>
-                                </w:r>
-                                <w:r>
-                                  <w:rPr>
-                                    <w:rFonts w:asciiTheme="majorHAnsi" w:hAnsiTheme="majorHAnsi"/>
-                                    <w:noProof/>
-                                    <w:sz w:val="28"/>
-                                    <w:szCs w:val="28"/>
-                                    <w:lang w:eastAsia="es-PE"/>
-                                  </w:rPr>
-                                  <w:t>1</w:t>
+                                  <w:t>Versión 1</w:t>
                                 </w:r>
                                 <w:r>
                                   <w:rPr>
@@ -786,8 +776,6 @@
                                   </w:rPr>
                                   <w:t>4</w:t>
                                 </w:r>
-                                <w:bookmarkStart w:id="4" w:name="_GoBack"/>
-                                <w:bookmarkEnd w:id="4"/>
                               </w:p>
                             </w:txbxContent>
                           </wps:txbx>
@@ -865,17 +853,7 @@
                               <w:szCs w:val="28"/>
                               <w:lang w:eastAsia="es-PE"/>
                             </w:rPr>
-                            <w:t xml:space="preserve">Versión </w:t>
-                          </w:r>
-                          <w:r>
-                            <w:rPr>
-                              <w:rFonts w:asciiTheme="majorHAnsi" w:hAnsiTheme="majorHAnsi"/>
-                              <w:noProof/>
-                              <w:sz w:val="28"/>
-                              <w:szCs w:val="28"/>
-                              <w:lang w:eastAsia="es-PE"/>
-                            </w:rPr>
-                            <w:t>1</w:t>
+                            <w:t>Versión 1</w:t>
                           </w:r>
                           <w:r>
                             <w:rPr>
@@ -897,8 +875,6 @@
                             </w:rPr>
                             <w:t>4</w:t>
                           </w:r>
-                          <w:bookmarkStart w:id="5" w:name="_GoBack"/>
-                          <w:bookmarkEnd w:id="5"/>
                         </w:p>
                       </w:txbxContent>
                     </v:textbox>
@@ -3611,7 +3587,7 @@
           <w:sdtContent>
             <w:p>
               <w:pPr>
-                <w:pStyle w:val="TOCHeading"/>
+                <w:pStyle w:val="TtuloTDC"/>
               </w:pPr>
               <w:r>
                 <w:t>Tabla de contenido</w:t>
@@ -3619,7 +3595,7 @@
             </w:p>
             <w:p>
               <w:pPr>
-                <w:pStyle w:val="TOC1"/>
+                <w:pStyle w:val="TDC1"/>
                 <w:tabs>
                   <w:tab w:val="left" w:pos="390"/>
                   <w:tab w:val="right" w:leader="dot" w:pos="8828"/>
@@ -3646,7 +3622,7 @@
               <w:hyperlink w:anchor="_Toc512963839" w:history="1">
                 <w:r>
                   <w:rPr>
-                    <w:rStyle w:val="Hyperlink"/>
+                    <w:rStyle w:val="Hipervnculo"/>
                     <w:noProof/>
                   </w:rPr>
                   <w:t>1.</w:t>
@@ -3665,7 +3641,7 @@
                 </w:r>
                 <w:r>
                   <w:rPr>
-                    <w:rStyle w:val="Hyperlink"/>
+                    <w:rStyle w:val="Hipervnculo"/>
                     <w:noProof/>
                   </w:rPr>
                   <w:t>Diagrama de casos de uso del sistema(CUS)</w:t>
@@ -3722,7 +3698,7 @@
             </w:p>
             <w:p>
               <w:pPr>
-                <w:pStyle w:val="TOC1"/>
+                <w:pStyle w:val="TDC1"/>
                 <w:tabs>
                   <w:tab w:val="left" w:pos="390"/>
                   <w:tab w:val="right" w:leader="dot" w:pos="8828"/>
@@ -3740,7 +3716,7 @@
               <w:hyperlink w:anchor="_Toc512963840" w:history="1">
                 <w:r>
                   <w:rPr>
-                    <w:rStyle w:val="Hyperlink"/>
+                    <w:rStyle w:val="Hipervnculo"/>
                     <w:noProof/>
                   </w:rPr>
                   <w:t>2.</w:t>
@@ -3759,7 +3735,7 @@
                 </w:r>
                 <w:r>
                   <w:rPr>
-                    <w:rStyle w:val="Hyperlink"/>
+                    <w:rStyle w:val="Hipervnculo"/>
                     <w:noProof/>
                   </w:rPr>
                   <w:t>Análisis de los casos de uso del sistema</w:t>
@@ -3816,7 +3792,7 @@
             </w:p>
             <w:p>
               <w:pPr>
-                <w:pStyle w:val="TOC1"/>
+                <w:pStyle w:val="TDC1"/>
                 <w:tabs>
                   <w:tab w:val="left" w:pos="561"/>
                   <w:tab w:val="right" w:leader="dot" w:pos="8828"/>
@@ -3834,7 +3810,7 @@
               <w:hyperlink w:anchor="_Toc512963841" w:history="1">
                 <w:r>
                   <w:rPr>
-                    <w:rStyle w:val="Hyperlink"/>
+                    <w:rStyle w:val="Hipervnculo"/>
                     <w:noProof/>
                     <w:lang w:val="es-ES_tradnl"/>
                   </w:rPr>
@@ -3854,7 +3830,7 @@
                 </w:r>
                 <w:r>
                   <w:rPr>
-                    <w:rStyle w:val="Hyperlink"/>
+                    <w:rStyle w:val="Hipervnculo"/>
                     <w:noProof/>
                   </w:rPr>
                   <w:t>Registrar usuario de la plataforma (CU01)</w:t>
@@ -3911,7 +3887,7 @@
             </w:p>
             <w:p>
               <w:pPr>
-                <w:pStyle w:val="TOC1"/>
+                <w:pStyle w:val="TDC1"/>
                 <w:tabs>
                   <w:tab w:val="left" w:pos="731"/>
                   <w:tab w:val="right" w:leader="dot" w:pos="8828"/>
@@ -3929,7 +3905,7 @@
               <w:hyperlink w:anchor="_Toc512963842" w:history="1">
                 <w:r>
                   <w:rPr>
-                    <w:rStyle w:val="Hyperlink"/>
+                    <w:rStyle w:val="Hipervnculo"/>
                     <w:noProof/>
                   </w:rPr>
                   <w:t>2.1.1.</w:t>
@@ -3948,7 +3924,7 @@
                 </w:r>
                 <w:r>
                   <w:rPr>
-                    <w:rStyle w:val="Hyperlink"/>
+                    <w:rStyle w:val="Hipervnculo"/>
                     <w:noProof/>
                   </w:rPr>
                   <w:t>Especificación</w:t>
@@ -4005,7 +3981,7 @@
             </w:p>
             <w:p>
               <w:pPr>
-                <w:pStyle w:val="TOC1"/>
+                <w:pStyle w:val="TDC1"/>
                 <w:tabs>
                   <w:tab w:val="left" w:pos="731"/>
                   <w:tab w:val="right" w:leader="dot" w:pos="8828"/>
@@ -4023,7 +3999,7 @@
               <w:hyperlink w:anchor="_Toc512963843" w:history="1">
                 <w:r>
                   <w:rPr>
-                    <w:rStyle w:val="Hyperlink"/>
+                    <w:rStyle w:val="Hipervnculo"/>
                     <w:noProof/>
                   </w:rPr>
                   <w:t>2.1.2.</w:t>
@@ -4042,7 +4018,7 @@
                 </w:r>
                 <w:r>
                   <w:rPr>
-                    <w:rStyle w:val="Hyperlink"/>
+                    <w:rStyle w:val="Hipervnculo"/>
                     <w:noProof/>
                   </w:rPr>
                   <w:t>Modelo de análisis</w:t>
@@ -4099,7 +4075,7 @@
             </w:p>
             <w:p>
               <w:pPr>
-                <w:pStyle w:val="TOC1"/>
+                <w:pStyle w:val="TDC1"/>
                 <w:tabs>
                   <w:tab w:val="left" w:pos="731"/>
                   <w:tab w:val="right" w:leader="dot" w:pos="8828"/>
@@ -4117,7 +4093,7 @@
               <w:hyperlink w:anchor="_Toc512963844" w:history="1">
                 <w:r>
                   <w:rPr>
-                    <w:rStyle w:val="Hyperlink"/>
+                    <w:rStyle w:val="Hipervnculo"/>
                     <w:noProof/>
                   </w:rPr>
                   <w:t>2.1.3.</w:t>
@@ -4136,7 +4112,7 @@
                 </w:r>
                 <w:r>
                   <w:rPr>
-                    <w:rStyle w:val="Hyperlink"/>
+                    <w:rStyle w:val="Hipervnculo"/>
                     <w:noProof/>
                   </w:rPr>
                   <w:t>Diagrama de secuencia</w:t>
@@ -4193,7 +4169,7 @@
             </w:p>
             <w:p>
               <w:pPr>
-                <w:pStyle w:val="TOC1"/>
+                <w:pStyle w:val="TDC1"/>
                 <w:tabs>
                   <w:tab w:val="left" w:pos="561"/>
                   <w:tab w:val="right" w:leader="dot" w:pos="8828"/>
@@ -4211,7 +4187,7 @@
               <w:hyperlink w:anchor="_Toc512963845" w:history="1">
                 <w:r>
                   <w:rPr>
-                    <w:rStyle w:val="Hyperlink"/>
+                    <w:rStyle w:val="Hipervnculo"/>
                     <w:noProof/>
                     <w:lang w:val="es-ES_tradnl"/>
                   </w:rPr>
@@ -4231,7 +4207,7 @@
                 </w:r>
                 <w:r>
                   <w:rPr>
-                    <w:rStyle w:val="Hyperlink"/>
+                    <w:rStyle w:val="Hipervnculo"/>
                     <w:noProof/>
                   </w:rPr>
                   <w:t>Iniciar sesión en la plataforma (CU02)</w:t>
@@ -4288,7 +4264,7 @@
             </w:p>
             <w:p>
               <w:pPr>
-                <w:pStyle w:val="TOC1"/>
+                <w:pStyle w:val="TDC1"/>
                 <w:tabs>
                   <w:tab w:val="left" w:pos="731"/>
                   <w:tab w:val="right" w:leader="dot" w:pos="8828"/>
@@ -4306,7 +4282,7 @@
               <w:hyperlink w:anchor="_Toc512963846" w:history="1">
                 <w:r>
                   <w:rPr>
-                    <w:rStyle w:val="Hyperlink"/>
+                    <w:rStyle w:val="Hipervnculo"/>
                     <w:noProof/>
                   </w:rPr>
                   <w:t>2.2.1.</w:t>
@@ -4325,7 +4301,7 @@
                 </w:r>
                 <w:r>
                   <w:rPr>
-                    <w:rStyle w:val="Hyperlink"/>
+                    <w:rStyle w:val="Hipervnculo"/>
                     <w:noProof/>
                   </w:rPr>
                   <w:t>Especificación</w:t>
@@ -4382,7 +4358,7 @@
             </w:p>
             <w:p>
               <w:pPr>
-                <w:pStyle w:val="TOC1"/>
+                <w:pStyle w:val="TDC1"/>
                 <w:tabs>
                   <w:tab w:val="left" w:pos="731"/>
                   <w:tab w:val="right" w:leader="dot" w:pos="8828"/>
@@ -4400,7 +4376,7 @@
               <w:hyperlink w:anchor="_Toc512963847" w:history="1">
                 <w:r>
                   <w:rPr>
-                    <w:rStyle w:val="Hyperlink"/>
+                    <w:rStyle w:val="Hipervnculo"/>
                     <w:noProof/>
                   </w:rPr>
                   <w:t>2.2.2.</w:t>
@@ -4419,7 +4395,7 @@
                 </w:r>
                 <w:r>
                   <w:rPr>
-                    <w:rStyle w:val="Hyperlink"/>
+                    <w:rStyle w:val="Hipervnculo"/>
                     <w:noProof/>
                   </w:rPr>
                   <w:t>Modelo de análisis</w:t>
@@ -4476,7 +4452,7 @@
             </w:p>
             <w:p>
               <w:pPr>
-                <w:pStyle w:val="TOC1"/>
+                <w:pStyle w:val="TDC1"/>
                 <w:tabs>
                   <w:tab w:val="left" w:pos="731"/>
                   <w:tab w:val="right" w:leader="dot" w:pos="8828"/>
@@ -4494,7 +4470,7 @@
               <w:hyperlink w:anchor="_Toc512963848" w:history="1">
                 <w:r>
                   <w:rPr>
-                    <w:rStyle w:val="Hyperlink"/>
+                    <w:rStyle w:val="Hipervnculo"/>
                     <w:noProof/>
                   </w:rPr>
                   <w:t>2.2.3.</w:t>
@@ -4513,7 +4489,7 @@
                 </w:r>
                 <w:r>
                   <w:rPr>
-                    <w:rStyle w:val="Hyperlink"/>
+                    <w:rStyle w:val="Hipervnculo"/>
                     <w:noProof/>
                   </w:rPr>
                   <w:t>Diagrama de secuencia</w:t>
@@ -4570,7 +4546,7 @@
             </w:p>
             <w:p>
               <w:pPr>
-                <w:pStyle w:val="TOC1"/>
+                <w:pStyle w:val="TDC1"/>
                 <w:tabs>
                   <w:tab w:val="left" w:pos="561"/>
                   <w:tab w:val="right" w:leader="dot" w:pos="8828"/>
@@ -4588,7 +4564,7 @@
               <w:hyperlink w:anchor="_Toc512963849" w:history="1">
                 <w:r>
                   <w:rPr>
-                    <w:rStyle w:val="Hyperlink"/>
+                    <w:rStyle w:val="Hipervnculo"/>
                     <w:noProof/>
                     <w:lang w:val="es-ES_tradnl"/>
                   </w:rPr>
@@ -4608,7 +4584,7 @@
                 </w:r>
                 <w:r>
                   <w:rPr>
-                    <w:rStyle w:val="Hyperlink"/>
+                    <w:rStyle w:val="Hipervnculo"/>
                     <w:noProof/>
                   </w:rPr>
                   <w:t>Gestionar Recetas (CU04)</w:t>
@@ -4665,7 +4641,7 @@
             </w:p>
             <w:p>
               <w:pPr>
-                <w:pStyle w:val="TOC1"/>
+                <w:pStyle w:val="TDC1"/>
                 <w:tabs>
                   <w:tab w:val="left" w:pos="731"/>
                   <w:tab w:val="right" w:leader="dot" w:pos="8828"/>
@@ -4683,7 +4659,7 @@
               <w:hyperlink w:anchor="_Toc512963850" w:history="1">
                 <w:r>
                   <w:rPr>
-                    <w:rStyle w:val="Hyperlink"/>
+                    <w:rStyle w:val="Hipervnculo"/>
                     <w:noProof/>
                   </w:rPr>
                   <w:t>2.3.1.</w:t>
@@ -4702,7 +4678,7 @@
                 </w:r>
                 <w:r>
                   <w:rPr>
-                    <w:rStyle w:val="Hyperlink"/>
+                    <w:rStyle w:val="Hipervnculo"/>
                     <w:noProof/>
                   </w:rPr>
                   <w:t>Especificación</w:t>
@@ -4759,7 +4735,7 @@
             </w:p>
             <w:p>
               <w:pPr>
-                <w:pStyle w:val="TOC1"/>
+                <w:pStyle w:val="TDC1"/>
                 <w:tabs>
                   <w:tab w:val="left" w:pos="731"/>
                   <w:tab w:val="right" w:leader="dot" w:pos="8828"/>
@@ -4777,7 +4753,7 @@
               <w:hyperlink w:anchor="_Toc512963851" w:history="1">
                 <w:r>
                   <w:rPr>
-                    <w:rStyle w:val="Hyperlink"/>
+                    <w:rStyle w:val="Hipervnculo"/>
                     <w:noProof/>
                   </w:rPr>
                   <w:t>2.3.2.</w:t>
@@ -4796,7 +4772,7 @@
                 </w:r>
                 <w:r>
                   <w:rPr>
-                    <w:rStyle w:val="Hyperlink"/>
+                    <w:rStyle w:val="Hipervnculo"/>
                     <w:noProof/>
                   </w:rPr>
                   <w:t>Modelo de análisis</w:t>
@@ -4853,7 +4829,7 @@
             </w:p>
             <w:p>
               <w:pPr>
-                <w:pStyle w:val="TOC1"/>
+                <w:pStyle w:val="TDC1"/>
                 <w:tabs>
                   <w:tab w:val="left" w:pos="731"/>
                   <w:tab w:val="right" w:leader="dot" w:pos="8828"/>
@@ -4871,7 +4847,7 @@
               <w:hyperlink w:anchor="_Toc512963852" w:history="1">
                 <w:r>
                   <w:rPr>
-                    <w:rStyle w:val="Hyperlink"/>
+                    <w:rStyle w:val="Hipervnculo"/>
                     <w:noProof/>
                   </w:rPr>
                   <w:t>2.3.3.</w:t>
@@ -4890,7 +4866,7 @@
                 </w:r>
                 <w:r>
                   <w:rPr>
-                    <w:rStyle w:val="Hyperlink"/>
+                    <w:rStyle w:val="Hipervnculo"/>
                     <w:noProof/>
                   </w:rPr>
                   <w:t>Diagrama de secuencia</w:t>
@@ -4947,7 +4923,7 @@
             </w:p>
             <w:p>
               <w:pPr>
-                <w:pStyle w:val="TOC1"/>
+                <w:pStyle w:val="TDC1"/>
                 <w:tabs>
                   <w:tab w:val="left" w:pos="561"/>
                   <w:tab w:val="right" w:leader="dot" w:pos="8828"/>
@@ -4965,7 +4941,7 @@
               <w:hyperlink w:anchor="_Toc512963853" w:history="1">
                 <w:r>
                   <w:rPr>
-                    <w:rStyle w:val="Hyperlink"/>
+                    <w:rStyle w:val="Hipervnculo"/>
                     <w:noProof/>
                     <w:lang w:val="es-ES_tradnl"/>
                   </w:rPr>
@@ -4985,7 +4961,7 @@
                 </w:r>
                 <w:r>
                   <w:rPr>
-                    <w:rStyle w:val="Hyperlink"/>
+                    <w:rStyle w:val="Hipervnculo"/>
                     <w:noProof/>
                   </w:rPr>
                   <w:t>Valorar recetas (CU05)</w:t>
@@ -5042,7 +5018,7 @@
             </w:p>
             <w:p>
               <w:pPr>
-                <w:pStyle w:val="TOC1"/>
+                <w:pStyle w:val="TDC1"/>
                 <w:tabs>
                   <w:tab w:val="left" w:pos="731"/>
                   <w:tab w:val="right" w:leader="dot" w:pos="8828"/>
@@ -5060,7 +5036,7 @@
               <w:hyperlink w:anchor="_Toc512963854" w:history="1">
                 <w:r>
                   <w:rPr>
-                    <w:rStyle w:val="Hyperlink"/>
+                    <w:rStyle w:val="Hipervnculo"/>
                     <w:noProof/>
                   </w:rPr>
                   <w:t>2.4.1.</w:t>
@@ -5079,7 +5055,7 @@
                 </w:r>
                 <w:r>
                   <w:rPr>
-                    <w:rStyle w:val="Hyperlink"/>
+                    <w:rStyle w:val="Hipervnculo"/>
                     <w:noProof/>
                   </w:rPr>
                   <w:t>Especificación</w:t>
@@ -5136,7 +5112,7 @@
             </w:p>
             <w:p>
               <w:pPr>
-                <w:pStyle w:val="TOC1"/>
+                <w:pStyle w:val="TDC1"/>
                 <w:tabs>
                   <w:tab w:val="left" w:pos="731"/>
                   <w:tab w:val="right" w:leader="dot" w:pos="8828"/>
@@ -5154,7 +5130,7 @@
               <w:hyperlink w:anchor="_Toc512963855" w:history="1">
                 <w:r>
                   <w:rPr>
-                    <w:rStyle w:val="Hyperlink"/>
+                    <w:rStyle w:val="Hipervnculo"/>
                     <w:noProof/>
                   </w:rPr>
                   <w:t>2.4.2.</w:t>
@@ -5173,7 +5149,7 @@
                 </w:r>
                 <w:r>
                   <w:rPr>
-                    <w:rStyle w:val="Hyperlink"/>
+                    <w:rStyle w:val="Hipervnculo"/>
                     <w:noProof/>
                   </w:rPr>
                   <w:t>Modelo de análisis</w:t>
@@ -5230,7 +5206,7 @@
             </w:p>
             <w:p>
               <w:pPr>
-                <w:pStyle w:val="TOC1"/>
+                <w:pStyle w:val="TDC1"/>
                 <w:tabs>
                   <w:tab w:val="left" w:pos="731"/>
                   <w:tab w:val="right" w:leader="dot" w:pos="8828"/>
@@ -5248,7 +5224,7 @@
               <w:hyperlink w:anchor="_Toc512963856" w:history="1">
                 <w:r>
                   <w:rPr>
-                    <w:rStyle w:val="Hyperlink"/>
+                    <w:rStyle w:val="Hipervnculo"/>
                     <w:noProof/>
                   </w:rPr>
                   <w:t>2.4.3.</w:t>
@@ -5267,7 +5243,7 @@
                 </w:r>
                 <w:r>
                   <w:rPr>
-                    <w:rStyle w:val="Hyperlink"/>
+                    <w:rStyle w:val="Hipervnculo"/>
                     <w:noProof/>
                   </w:rPr>
                   <w:t>Diagrama de secuencia</w:t>
@@ -5324,7 +5300,7 @@
             </w:p>
             <w:p>
               <w:pPr>
-                <w:pStyle w:val="TOC1"/>
+                <w:pStyle w:val="TDC1"/>
                 <w:tabs>
                   <w:tab w:val="left" w:pos="561"/>
                   <w:tab w:val="right" w:leader="dot" w:pos="8828"/>
@@ -5342,7 +5318,7 @@
               <w:hyperlink w:anchor="_Toc512963857" w:history="1">
                 <w:r>
                   <w:rPr>
-                    <w:rStyle w:val="Hyperlink"/>
+                    <w:rStyle w:val="Hipervnculo"/>
                     <w:noProof/>
                     <w:lang w:val="es-ES_tradnl"/>
                   </w:rPr>
@@ -5362,7 +5338,7 @@
                 </w:r>
                 <w:r>
                   <w:rPr>
-                    <w:rStyle w:val="Hyperlink"/>
+                    <w:rStyle w:val="Hipervnculo"/>
                     <w:noProof/>
                   </w:rPr>
                   <w:t>Añadir comentarios a receta (CU06)</w:t>
@@ -5419,7 +5395,7 @@
             </w:p>
             <w:p>
               <w:pPr>
-                <w:pStyle w:val="TOC1"/>
+                <w:pStyle w:val="TDC1"/>
                 <w:tabs>
                   <w:tab w:val="left" w:pos="731"/>
                   <w:tab w:val="right" w:leader="dot" w:pos="8828"/>
@@ -5437,7 +5413,7 @@
               <w:hyperlink w:anchor="_Toc512963858" w:history="1">
                 <w:r>
                   <w:rPr>
-                    <w:rStyle w:val="Hyperlink"/>
+                    <w:rStyle w:val="Hipervnculo"/>
                     <w:noProof/>
                   </w:rPr>
                   <w:t>2.5.1.</w:t>
@@ -5456,7 +5432,7 @@
                 </w:r>
                 <w:r>
                   <w:rPr>
-                    <w:rStyle w:val="Hyperlink"/>
+                    <w:rStyle w:val="Hipervnculo"/>
                     <w:noProof/>
                   </w:rPr>
                   <w:t>Especificación</w:t>
@@ -5513,7 +5489,7 @@
             </w:p>
             <w:p>
               <w:pPr>
-                <w:pStyle w:val="TOC1"/>
+                <w:pStyle w:val="TDC1"/>
                 <w:tabs>
                   <w:tab w:val="left" w:pos="731"/>
                   <w:tab w:val="right" w:leader="dot" w:pos="8828"/>
@@ -5531,7 +5507,7 @@
               <w:hyperlink w:anchor="_Toc512963859" w:history="1">
                 <w:r>
                   <w:rPr>
-                    <w:rStyle w:val="Hyperlink"/>
+                    <w:rStyle w:val="Hipervnculo"/>
                     <w:noProof/>
                   </w:rPr>
                   <w:t>2.5.2.</w:t>
@@ -5550,7 +5526,7 @@
                 </w:r>
                 <w:r>
                   <w:rPr>
-                    <w:rStyle w:val="Hyperlink"/>
+                    <w:rStyle w:val="Hipervnculo"/>
                     <w:noProof/>
                   </w:rPr>
                   <w:t>Modelo de análisis</w:t>
@@ -5607,7 +5583,7 @@
             </w:p>
             <w:p>
               <w:pPr>
-                <w:pStyle w:val="TOC1"/>
+                <w:pStyle w:val="TDC1"/>
                 <w:tabs>
                   <w:tab w:val="left" w:pos="731"/>
                   <w:tab w:val="right" w:leader="dot" w:pos="8828"/>
@@ -5625,7 +5601,7 @@
               <w:hyperlink w:anchor="_Toc512963860" w:history="1">
                 <w:r>
                   <w:rPr>
-                    <w:rStyle w:val="Hyperlink"/>
+                    <w:rStyle w:val="Hipervnculo"/>
                     <w:noProof/>
                   </w:rPr>
                   <w:t>2.5.3.</w:t>
@@ -5644,7 +5620,7 @@
                 </w:r>
                 <w:r>
                   <w:rPr>
-                    <w:rStyle w:val="Hyperlink"/>
+                    <w:rStyle w:val="Hipervnculo"/>
                     <w:noProof/>
                   </w:rPr>
                   <w:t>Diagrama de secuencia</w:t>
@@ -5701,7 +5677,7 @@
             </w:p>
             <w:p>
               <w:pPr>
-                <w:pStyle w:val="TOC1"/>
+                <w:pStyle w:val="TDC1"/>
                 <w:tabs>
                   <w:tab w:val="left" w:pos="561"/>
                   <w:tab w:val="right" w:leader="dot" w:pos="8828"/>
@@ -5719,7 +5695,7 @@
               <w:hyperlink w:anchor="_Toc512963861" w:history="1">
                 <w:r>
                   <w:rPr>
-                    <w:rStyle w:val="Hyperlink"/>
+                    <w:rStyle w:val="Hipervnculo"/>
                     <w:noProof/>
                     <w:lang w:val="es-ES_tradnl"/>
                   </w:rPr>
@@ -5739,7 +5715,7 @@
                 </w:r>
                 <w:r>
                   <w:rPr>
-                    <w:rStyle w:val="Hyperlink"/>
+                    <w:rStyle w:val="Hipervnculo"/>
                     <w:noProof/>
                   </w:rPr>
                   <w:t>Registrarse como Proveedor (CU08)</w:t>
@@ -5796,7 +5772,7 @@
             </w:p>
             <w:p>
               <w:pPr>
-                <w:pStyle w:val="TOC1"/>
+                <w:pStyle w:val="TDC1"/>
                 <w:tabs>
                   <w:tab w:val="left" w:pos="731"/>
                   <w:tab w:val="right" w:leader="dot" w:pos="8828"/>
@@ -5814,7 +5790,7 @@
               <w:hyperlink w:anchor="_Toc512963862" w:history="1">
                 <w:r>
                   <w:rPr>
-                    <w:rStyle w:val="Hyperlink"/>
+                    <w:rStyle w:val="Hipervnculo"/>
                     <w:noProof/>
                   </w:rPr>
                   <w:t>2.6.1.</w:t>
@@ -5833,7 +5809,7 @@
                 </w:r>
                 <w:r>
                   <w:rPr>
-                    <w:rStyle w:val="Hyperlink"/>
+                    <w:rStyle w:val="Hipervnculo"/>
                     <w:noProof/>
                   </w:rPr>
                   <w:t>Especificación</w:t>
@@ -5890,7 +5866,7 @@
             </w:p>
             <w:p>
               <w:pPr>
-                <w:pStyle w:val="TOC1"/>
+                <w:pStyle w:val="TDC1"/>
                 <w:tabs>
                   <w:tab w:val="left" w:pos="731"/>
                   <w:tab w:val="right" w:leader="dot" w:pos="8828"/>
@@ -5908,7 +5884,7 @@
               <w:hyperlink w:anchor="_Toc512963863" w:history="1">
                 <w:r>
                   <w:rPr>
-                    <w:rStyle w:val="Hyperlink"/>
+                    <w:rStyle w:val="Hipervnculo"/>
                     <w:noProof/>
                   </w:rPr>
                   <w:t>2.6.2.</w:t>
@@ -5927,7 +5903,7 @@
                 </w:r>
                 <w:r>
                   <w:rPr>
-                    <w:rStyle w:val="Hyperlink"/>
+                    <w:rStyle w:val="Hipervnculo"/>
                     <w:noProof/>
                   </w:rPr>
                   <w:t>Modelo de análisis</w:t>
@@ -5984,7 +5960,7 @@
             </w:p>
             <w:p>
               <w:pPr>
-                <w:pStyle w:val="TOC1"/>
+                <w:pStyle w:val="TDC1"/>
                 <w:tabs>
                   <w:tab w:val="left" w:pos="731"/>
                   <w:tab w:val="right" w:leader="dot" w:pos="8828"/>
@@ -6002,7 +5978,7 @@
               <w:hyperlink w:anchor="_Toc512963864" w:history="1">
                 <w:r>
                   <w:rPr>
-                    <w:rStyle w:val="Hyperlink"/>
+                    <w:rStyle w:val="Hipervnculo"/>
                     <w:noProof/>
                   </w:rPr>
                   <w:t>2.6.3.</w:t>
@@ -6021,7 +5997,7 @@
                 </w:r>
                 <w:r>
                   <w:rPr>
-                    <w:rStyle w:val="Hyperlink"/>
+                    <w:rStyle w:val="Hipervnculo"/>
                     <w:noProof/>
                   </w:rPr>
                   <w:t>Diagrama de secuencia</w:t>
@@ -6078,7 +6054,7 @@
             </w:p>
             <w:p>
               <w:pPr>
-                <w:pStyle w:val="TOC1"/>
+                <w:pStyle w:val="TDC1"/>
                 <w:tabs>
                   <w:tab w:val="left" w:pos="561"/>
                   <w:tab w:val="right" w:leader="dot" w:pos="8828"/>
@@ -6096,7 +6072,7 @@
               <w:hyperlink w:anchor="_Toc512963865" w:history="1">
                 <w:r>
                   <w:rPr>
-                    <w:rStyle w:val="Hyperlink"/>
+                    <w:rStyle w:val="Hipervnculo"/>
                     <w:noProof/>
                     <w:lang w:val="es-ES_tradnl"/>
                   </w:rPr>
@@ -6116,7 +6092,7 @@
                 </w:r>
                 <w:r>
                   <w:rPr>
-                    <w:rStyle w:val="Hyperlink"/>
+                    <w:rStyle w:val="Hipervnculo"/>
                     <w:noProof/>
                   </w:rPr>
                   <w:t>Atender Pedido (CU10)</w:t>
@@ -6173,7 +6149,7 @@
             </w:p>
             <w:p>
               <w:pPr>
-                <w:pStyle w:val="TOC1"/>
+                <w:pStyle w:val="TDC1"/>
                 <w:tabs>
                   <w:tab w:val="left" w:pos="731"/>
                   <w:tab w:val="right" w:leader="dot" w:pos="8828"/>
@@ -6191,7 +6167,7 @@
               <w:hyperlink w:anchor="_Toc512963866" w:history="1">
                 <w:r>
                   <w:rPr>
-                    <w:rStyle w:val="Hyperlink"/>
+                    <w:rStyle w:val="Hipervnculo"/>
                     <w:noProof/>
                   </w:rPr>
                   <w:t>2.7.1.</w:t>
@@ -6210,7 +6186,7 @@
                 </w:r>
                 <w:r>
                   <w:rPr>
-                    <w:rStyle w:val="Hyperlink"/>
+                    <w:rStyle w:val="Hipervnculo"/>
                     <w:noProof/>
                   </w:rPr>
                   <w:t>Especificación</w:t>
@@ -6267,7 +6243,7 @@
             </w:p>
             <w:p>
               <w:pPr>
-                <w:pStyle w:val="TOC1"/>
+                <w:pStyle w:val="TDC1"/>
                 <w:tabs>
                   <w:tab w:val="left" w:pos="731"/>
                   <w:tab w:val="right" w:leader="dot" w:pos="8828"/>
@@ -6285,7 +6261,7 @@
               <w:hyperlink w:anchor="_Toc512963867" w:history="1">
                 <w:r>
                   <w:rPr>
-                    <w:rStyle w:val="Hyperlink"/>
+                    <w:rStyle w:val="Hipervnculo"/>
                     <w:noProof/>
                   </w:rPr>
                   <w:t>2.7.2.</w:t>
@@ -6304,7 +6280,7 @@
                 </w:r>
                 <w:r>
                   <w:rPr>
-                    <w:rStyle w:val="Hyperlink"/>
+                    <w:rStyle w:val="Hipervnculo"/>
                     <w:noProof/>
                   </w:rPr>
                   <w:t>Modelo de análisis</w:t>
@@ -6361,7 +6337,7 @@
             </w:p>
             <w:p>
               <w:pPr>
-                <w:pStyle w:val="TOC1"/>
+                <w:pStyle w:val="TDC1"/>
                 <w:tabs>
                   <w:tab w:val="left" w:pos="731"/>
                   <w:tab w:val="right" w:leader="dot" w:pos="8828"/>
@@ -6379,7 +6355,7 @@
               <w:hyperlink w:anchor="_Toc512963868" w:history="1">
                 <w:r>
                   <w:rPr>
-                    <w:rStyle w:val="Hyperlink"/>
+                    <w:rStyle w:val="Hipervnculo"/>
                     <w:noProof/>
                   </w:rPr>
                   <w:t>2.7.3.</w:t>
@@ -6398,7 +6374,7 @@
                 </w:r>
                 <w:r>
                   <w:rPr>
-                    <w:rStyle w:val="Hyperlink"/>
+                    <w:rStyle w:val="Hipervnculo"/>
                     <w:noProof/>
                   </w:rPr>
                   <w:t>Diagrama de secuencia</w:t>
@@ -6455,7 +6431,7 @@
             </w:p>
             <w:p>
               <w:pPr>
-                <w:pStyle w:val="TOC1"/>
+                <w:pStyle w:val="TDC1"/>
                 <w:tabs>
                   <w:tab w:val="left" w:pos="390"/>
                   <w:tab w:val="right" w:leader="dot" w:pos="8828"/>
@@ -6497,7 +6473,7 @@
     </w:p>
     <w:p>
       <w:pPr>
-        <w:pStyle w:val="ListParagraph"/>
+        <w:pStyle w:val="Prrafodelista"/>
         <w:numPr>
           <w:ilvl w:val="0"/>
           <w:numId w:val="1"/>
@@ -6508,14 +6484,14 @@
           <w:b/>
         </w:rPr>
       </w:pPr>
-      <w:bookmarkStart w:id="6" w:name="_Toc512963839"/>
+      <w:bookmarkStart w:id="4" w:name="_Toc512963839"/>
       <w:r>
         <w:rPr>
           <w:b/>
         </w:rPr>
         <w:t>Diagrama de casos de uso del sistema(CUS)</w:t>
       </w:r>
-      <w:bookmarkEnd w:id="6"/>
+      <w:bookmarkEnd w:id="4"/>
       <w:r>
         <w:rPr>
           <w:b/>
@@ -6535,21 +6511,12 @@
       <w:r>
         <w:rPr>
           <w:noProof/>
-          <w:lang w:val="es-ES_tradnl" w:eastAsia="es-ES_tradnl"/>
         </w:rPr>
         <w:drawing>
-          <wp:anchor distT="0" distB="0" distL="114300" distR="114300" simplePos="0" relativeHeight="251667456" behindDoc="1" locked="0" layoutInCell="1" allowOverlap="1" wp14:anchorId="02EB2EB6" wp14:editId="136BB298">
-            <wp:simplePos x="0" y="0"/>
-            <wp:positionH relativeFrom="margin">
-              <wp:align>center</wp:align>
-            </wp:positionH>
-            <wp:positionV relativeFrom="paragraph">
-              <wp:posOffset>984885</wp:posOffset>
-            </wp:positionV>
-            <wp:extent cx="5371541" cy="4762500"/>
-            <wp:effectExtent l="0" t="0" r="635" b="0"/>
-            <wp:wrapNone/>
-            <wp:docPr id="6" name="Imagen 6" descr="C:\Users\Usuario\Documents\San Marcos\Ciclo V\Modelamiento y Requisitos de Software\Proyecto\Proyecto final\Modelo del Sistema\CUS\Diagrama de CUS.png"/>
+          <wp:inline distT="0" distB="0" distL="0" distR="0" wp14:anchorId="0B7BD1B1" wp14:editId="031AB5AF">
+            <wp:extent cx="5612130" cy="3778554"/>
+            <wp:effectExtent l="0" t="0" r="7620" b="0"/>
+            <wp:docPr id="2" name="Imagen 2"/>
             <wp:cNvGraphicFramePr>
               <a:graphicFrameLocks xmlns:a="http://schemas.openxmlformats.org/drawingml/2006/main" noChangeAspect="1"/>
             </wp:cNvGraphicFramePr>
@@ -6557,7 +6524,7 @@
               <a:graphicData uri="http://schemas.openxmlformats.org/drawingml/2006/picture">
                 <pic:pic xmlns:pic="http://schemas.openxmlformats.org/drawingml/2006/picture">
                   <pic:nvPicPr>
-                    <pic:cNvPr id="0" name="Picture 1" descr="C:\Users\Usuario\Documents\San Marcos\Ciclo V\Modelamiento y Requisitos de Software\Proyecto\Proyecto final\Modelo del Sistema\CUS\Diagrama de CUS.png"/>
+                    <pic:cNvPr id="0" name="Picture 1"/>
                     <pic:cNvPicPr>
                       <a:picLocks noChangeAspect="1" noChangeArrowheads="1"/>
                     </pic:cNvPicPr>
@@ -6578,7 +6545,7 @@
                   <pic:spPr bwMode="auto">
                     <a:xfrm>
                       <a:off x="0" y="0"/>
-                      <a:ext cx="5371541" cy="4762500"/>
+                      <a:ext cx="5612130" cy="3778554"/>
                     </a:xfrm>
                     <a:prstGeom prst="rect">
                       <a:avLst/>
@@ -6591,15 +6558,11 @@
                 </pic:pic>
               </a:graphicData>
             </a:graphic>
-            <wp14:sizeRelH relativeFrom="page">
-              <wp14:pctWidth>0</wp14:pctWidth>
-            </wp14:sizeRelH>
-            <wp14:sizeRelV relativeFrom="page">
-              <wp14:pctHeight>0</wp14:pctHeight>
-            </wp14:sizeRelV>
-          </wp:anchor>
+          </wp:inline>
         </w:drawing>
       </w:r>
+      <w:bookmarkStart w:id="5" w:name="_GoBack"/>
+      <w:bookmarkEnd w:id="5"/>
     </w:p>
     <w:p>
       <w:r>
@@ -6608,7 +6571,7 @@
     </w:p>
     <w:p>
       <w:pPr>
-        <w:pStyle w:val="ListParagraph"/>
+        <w:pStyle w:val="Prrafodelista"/>
         <w:numPr>
           <w:ilvl w:val="0"/>
           <w:numId w:val="1"/>
@@ -6619,7 +6582,7 @@
           <w:b/>
         </w:rPr>
       </w:pPr>
-      <w:bookmarkStart w:id="7" w:name="_Toc512963840"/>
+      <w:bookmarkStart w:id="6" w:name="_Toc512963840"/>
       <w:r>
         <w:rPr>
           <w:b/>
@@ -6627,11 +6590,11 @@
         <w:lastRenderedPageBreak/>
         <w:t>Análisis de los casos de uso del sistema</w:t>
       </w:r>
-      <w:bookmarkEnd w:id="7"/>
+      <w:bookmarkEnd w:id="6"/>
     </w:p>
     <w:p>
       <w:pPr>
-        <w:pStyle w:val="ListParagraph"/>
+        <w:pStyle w:val="Prrafodelista"/>
         <w:spacing w:after="160" w:line="259" w:lineRule="auto"/>
         <w:outlineLvl w:val="0"/>
         <w:rPr>
@@ -6641,7 +6604,7 @@
     </w:p>
     <w:p>
       <w:pPr>
-        <w:pStyle w:val="ListParagraph"/>
+        <w:pStyle w:val="Prrafodelista"/>
         <w:numPr>
           <w:ilvl w:val="1"/>
           <w:numId w:val="1"/>
@@ -6652,7 +6615,7 @@
           <w:b/>
         </w:rPr>
       </w:pPr>
-      <w:bookmarkStart w:id="8" w:name="_Toc512963841"/>
+      <w:bookmarkStart w:id="7" w:name="_Toc512963841"/>
       <w:r>
         <w:rPr>
           <w:b/>
@@ -6671,11 +6634,11 @@
         </w:rPr>
         <w:t xml:space="preserve"> (CU01)</w:t>
       </w:r>
-      <w:bookmarkEnd w:id="8"/>
+      <w:bookmarkEnd w:id="7"/>
     </w:p>
     <w:p>
       <w:pPr>
-        <w:pStyle w:val="ListParagraph"/>
+        <w:pStyle w:val="Prrafodelista"/>
         <w:spacing w:after="160" w:line="259" w:lineRule="auto"/>
         <w:outlineLvl w:val="0"/>
         <w:rPr>
@@ -6685,7 +6648,7 @@
     </w:p>
     <w:p>
       <w:pPr>
-        <w:pStyle w:val="ListParagraph"/>
+        <w:pStyle w:val="Prrafodelista"/>
         <w:numPr>
           <w:ilvl w:val="2"/>
           <w:numId w:val="1"/>
@@ -6696,14 +6659,14 @@
           <w:b/>
         </w:rPr>
       </w:pPr>
-      <w:bookmarkStart w:id="9" w:name="_Toc512963842"/>
+      <w:bookmarkStart w:id="8" w:name="_Toc512963842"/>
       <w:r>
         <w:rPr>
           <w:b/>
         </w:rPr>
         <w:t>Especificación</w:t>
       </w:r>
-      <w:bookmarkEnd w:id="9"/>
+      <w:bookmarkEnd w:id="8"/>
     </w:p>
     <w:tbl>
       <w:tblPr>
@@ -7704,7 +7667,7 @@
     </w:tbl>
     <w:p>
       <w:pPr>
-        <w:pStyle w:val="ListParagraph"/>
+        <w:pStyle w:val="Prrafodelista"/>
         <w:spacing w:after="160" w:line="259" w:lineRule="auto"/>
         <w:ind w:left="1080"/>
         <w:outlineLvl w:val="0"/>
@@ -7715,7 +7678,7 @@
     </w:p>
     <w:p>
       <w:pPr>
-        <w:pStyle w:val="ListParagraph"/>
+        <w:pStyle w:val="Prrafodelista"/>
         <w:numPr>
           <w:ilvl w:val="2"/>
           <w:numId w:val="1"/>
@@ -7726,7 +7689,7 @@
           <w:b/>
         </w:rPr>
       </w:pPr>
-      <w:bookmarkStart w:id="10" w:name="_Toc512963843"/>
+      <w:bookmarkStart w:id="9" w:name="_Toc512963843"/>
       <w:r>
         <w:rPr>
           <w:b/>
@@ -7795,11 +7758,11 @@
         </w:rPr>
         <w:t>Modelo de análisis</w:t>
       </w:r>
-      <w:bookmarkEnd w:id="10"/>
+      <w:bookmarkEnd w:id="9"/>
     </w:p>
     <w:p>
       <w:pPr>
-        <w:pStyle w:val="ListParagraph"/>
+        <w:pStyle w:val="Prrafodelista"/>
         <w:spacing w:after="160" w:line="259" w:lineRule="auto"/>
         <w:ind w:left="1080"/>
         <w:outlineLvl w:val="0"/>
@@ -7810,7 +7773,7 @@
     </w:p>
     <w:p>
       <w:pPr>
-        <w:pStyle w:val="ListParagraph"/>
+        <w:pStyle w:val="Prrafodelista"/>
         <w:numPr>
           <w:ilvl w:val="2"/>
           <w:numId w:val="1"/>
@@ -7821,7 +7784,7 @@
           <w:b/>
         </w:rPr>
       </w:pPr>
-      <w:bookmarkStart w:id="11" w:name="_Toc512963844"/>
+      <w:bookmarkStart w:id="10" w:name="_Toc512963844"/>
       <w:r>
         <w:rPr>
           <w:b/>
@@ -7891,7 +7854,7 @@
         </w:rPr>
         <w:t>Diagrama de secuencia</w:t>
       </w:r>
-      <w:bookmarkEnd w:id="11"/>
+      <w:bookmarkEnd w:id="10"/>
     </w:p>
     <w:p>
       <w:pPr>
@@ -7908,7 +7871,7 @@
     </w:p>
     <w:p>
       <w:pPr>
-        <w:pStyle w:val="ListParagraph"/>
+        <w:pStyle w:val="Prrafodelista"/>
         <w:numPr>
           <w:ilvl w:val="1"/>
           <w:numId w:val="1"/>
@@ -7919,7 +7882,7 @@
           <w:b/>
         </w:rPr>
       </w:pPr>
-      <w:bookmarkStart w:id="12" w:name="_Toc512963845"/>
+      <w:bookmarkStart w:id="11" w:name="_Toc512963845"/>
       <w:r>
         <w:rPr>
           <w:b/>
@@ -7939,11 +7902,11 @@
         </w:rPr>
         <w:t xml:space="preserve"> (CU02)</w:t>
       </w:r>
-      <w:bookmarkEnd w:id="12"/>
+      <w:bookmarkEnd w:id="11"/>
     </w:p>
     <w:p>
       <w:pPr>
-        <w:pStyle w:val="ListParagraph"/>
+        <w:pStyle w:val="Prrafodelista"/>
         <w:spacing w:after="160" w:line="259" w:lineRule="auto"/>
         <w:outlineLvl w:val="0"/>
         <w:rPr>
@@ -7953,7 +7916,7 @@
     </w:p>
     <w:p>
       <w:pPr>
-        <w:pStyle w:val="ListParagraph"/>
+        <w:pStyle w:val="Prrafodelista"/>
         <w:numPr>
           <w:ilvl w:val="2"/>
           <w:numId w:val="1"/>
@@ -7964,14 +7927,14 @@
           <w:b/>
         </w:rPr>
       </w:pPr>
-      <w:bookmarkStart w:id="13" w:name="_Toc512963846"/>
+      <w:bookmarkStart w:id="12" w:name="_Toc512963846"/>
       <w:r>
         <w:rPr>
           <w:b/>
         </w:rPr>
         <w:t>Especificación</w:t>
       </w:r>
-      <w:bookmarkEnd w:id="13"/>
+      <w:bookmarkEnd w:id="12"/>
     </w:p>
     <w:tbl>
       <w:tblPr>
@@ -8840,7 +8803,7 @@
     </w:tbl>
     <w:p>
       <w:pPr>
-        <w:pStyle w:val="ListParagraph"/>
+        <w:pStyle w:val="Prrafodelista"/>
         <w:spacing w:after="160" w:line="259" w:lineRule="auto"/>
         <w:ind w:left="1080"/>
         <w:outlineLvl w:val="0"/>
@@ -8851,7 +8814,7 @@
     </w:p>
     <w:p>
       <w:pPr>
-        <w:pStyle w:val="ListParagraph"/>
+        <w:pStyle w:val="Prrafodelista"/>
         <w:numPr>
           <w:ilvl w:val="2"/>
           <w:numId w:val="1"/>
@@ -8862,14 +8825,14 @@
           <w:b/>
         </w:rPr>
       </w:pPr>
-      <w:bookmarkStart w:id="14" w:name="_Toc512963847"/>
+      <w:bookmarkStart w:id="13" w:name="_Toc512963847"/>
       <w:r>
         <w:rPr>
           <w:b/>
         </w:rPr>
         <w:t>Modelo de análisis</w:t>
       </w:r>
-      <w:bookmarkEnd w:id="14"/>
+      <w:bookmarkEnd w:id="13"/>
     </w:p>
     <w:p>
       <w:r>
@@ -8949,7 +8912,7 @@
     </w:p>
     <w:p>
       <w:pPr>
-        <w:pStyle w:val="ListParagraph"/>
+        <w:pStyle w:val="Prrafodelista"/>
         <w:numPr>
           <w:ilvl w:val="2"/>
           <w:numId w:val="1"/>
@@ -8960,7 +8923,7 @@
           <w:b/>
         </w:rPr>
       </w:pPr>
-      <w:bookmarkStart w:id="15" w:name="_Toc512963848"/>
+      <w:bookmarkStart w:id="14" w:name="_Toc512963848"/>
       <w:r>
         <w:rPr>
           <w:b/>
@@ -8968,7 +8931,7 @@
         <w:lastRenderedPageBreak/>
         <w:t>Diagrama de secuencia</w:t>
       </w:r>
-      <w:bookmarkEnd w:id="15"/>
+      <w:bookmarkEnd w:id="14"/>
     </w:p>
     <w:p>
       <w:r>
@@ -9026,7 +8989,7 @@
                         <a14:shadowObscured xmlns:a14="http://schemas.microsoft.com/office/drawing/2010/main"/>
                       </a:ext>
                       <a:ext uri="{FAA26D3D-D897-4be2-8F04-BA451C77F1D7}">
-                        <ma14:placeholderFlag xmlns="" xmlns:mo="http://schemas.microsoft.com/office/mac/office/2008/main" xmlns:mv="urn:schemas-microsoft-com:mac:vml" xmlns:o="urn:schemas-microsoft-com:office:office" xmlns:v="urn:schemas-microsoft-com:vml" xmlns:w10="urn:schemas-microsoft-com:office:word" xmlns:w="http://schemas.openxmlformats.org/wordprocessingml/2006/main" xmlns:ma14="http://schemas.microsoft.com/office/mac/drawingml/2011/main"/>
+                        <ma14:placeholderFlag xmlns:ma14="http://schemas.microsoft.com/office/mac/drawingml/2011/main" xmlns:w="http://schemas.openxmlformats.org/wordprocessingml/2006/main" xmlns:w10="urn:schemas-microsoft-com:office:word" xmlns:v="urn:schemas-microsoft-com:vml" xmlns:o="urn:schemas-microsoft-com:office:office" xmlns:mv="urn:schemas-microsoft-com:mac:vml" xmlns:mo="http://schemas.microsoft.com/office/mac/office/2008/main" xmlns=""/>
                       </a:ext>
                     </a:extLst>
                   </pic:spPr>
@@ -9058,7 +9021,7 @@
     </w:p>
     <w:p>
       <w:pPr>
-        <w:pStyle w:val="ListParagraph"/>
+        <w:pStyle w:val="Prrafodelista"/>
         <w:numPr>
           <w:ilvl w:val="1"/>
           <w:numId w:val="1"/>
@@ -9069,7 +9032,7 @@
           <w:b/>
         </w:rPr>
       </w:pPr>
-      <w:bookmarkStart w:id="16" w:name="_Toc512963849"/>
+      <w:bookmarkStart w:id="15" w:name="_Toc512963849"/>
       <w:r>
         <w:rPr>
           <w:b/>
@@ -9083,11 +9046,11 @@
         </w:rPr>
         <w:t xml:space="preserve"> (CU04)</w:t>
       </w:r>
-      <w:bookmarkEnd w:id="16"/>
+      <w:bookmarkEnd w:id="15"/>
     </w:p>
     <w:p>
       <w:pPr>
-        <w:pStyle w:val="ListParagraph"/>
+        <w:pStyle w:val="Prrafodelista"/>
         <w:spacing w:after="160" w:line="259" w:lineRule="auto"/>
         <w:outlineLvl w:val="0"/>
         <w:rPr>
@@ -9097,7 +9060,7 @@
     </w:p>
     <w:p>
       <w:pPr>
-        <w:pStyle w:val="ListParagraph"/>
+        <w:pStyle w:val="Prrafodelista"/>
         <w:numPr>
           <w:ilvl w:val="2"/>
           <w:numId w:val="1"/>
@@ -9108,14 +9071,14 @@
           <w:b/>
         </w:rPr>
       </w:pPr>
-      <w:bookmarkStart w:id="17" w:name="_Toc512963850"/>
+      <w:bookmarkStart w:id="16" w:name="_Toc512963850"/>
       <w:r>
         <w:rPr>
           <w:b/>
         </w:rPr>
         <w:t>Especificación</w:t>
       </w:r>
-      <w:bookmarkEnd w:id="17"/>
+      <w:bookmarkEnd w:id="16"/>
     </w:p>
     <w:tbl>
       <w:tblPr>
@@ -9480,7 +9443,7 @@
           </w:tcPr>
           <w:p>
             <w:pPr>
-              <w:pStyle w:val="ListParagraph"/>
+              <w:pStyle w:val="Prrafodelista"/>
               <w:widowControl w:val="0"/>
               <w:numPr>
                 <w:ilvl w:val="0"/>
@@ -9505,7 +9468,7 @@
           </w:p>
           <w:p>
             <w:pPr>
-              <w:pStyle w:val="ListParagraph"/>
+              <w:pStyle w:val="Prrafodelista"/>
               <w:widowControl w:val="0"/>
               <w:numPr>
                 <w:ilvl w:val="1"/>
@@ -9530,7 +9493,7 @@
           </w:p>
           <w:p>
             <w:pPr>
-              <w:pStyle w:val="ListParagraph"/>
+              <w:pStyle w:val="Prrafodelista"/>
               <w:widowControl w:val="0"/>
               <w:numPr>
                 <w:ilvl w:val="1"/>
@@ -9555,7 +9518,7 @@
           </w:p>
           <w:p>
             <w:pPr>
-              <w:pStyle w:val="ListParagraph"/>
+              <w:pStyle w:val="Prrafodelista"/>
               <w:widowControl w:val="0"/>
               <w:numPr>
                 <w:ilvl w:val="1"/>
@@ -9580,7 +9543,7 @@
           </w:p>
           <w:p>
             <w:pPr>
-              <w:pStyle w:val="ListParagraph"/>
+              <w:pStyle w:val="Prrafodelista"/>
               <w:widowControl w:val="0"/>
               <w:numPr>
                 <w:ilvl w:val="1"/>
@@ -9605,7 +9568,7 @@
           </w:p>
           <w:p>
             <w:pPr>
-              <w:pStyle w:val="ListParagraph"/>
+              <w:pStyle w:val="Prrafodelista"/>
               <w:widowControl w:val="0"/>
               <w:numPr>
                 <w:ilvl w:val="1"/>
@@ -9630,7 +9593,7 @@
           </w:p>
           <w:p>
             <w:pPr>
-              <w:pStyle w:val="ListParagraph"/>
+              <w:pStyle w:val="Prrafodelista"/>
               <w:widowControl w:val="0"/>
               <w:numPr>
                 <w:ilvl w:val="1"/>
@@ -9655,7 +9618,7 @@
           </w:p>
           <w:p>
             <w:pPr>
-              <w:pStyle w:val="ListParagraph"/>
+              <w:pStyle w:val="Prrafodelista"/>
               <w:widowControl w:val="0"/>
               <w:numPr>
                 <w:ilvl w:val="1"/>
@@ -9680,7 +9643,7 @@
           </w:p>
           <w:p>
             <w:pPr>
-              <w:pStyle w:val="ListParagraph"/>
+              <w:pStyle w:val="Prrafodelista"/>
               <w:widowControl w:val="0"/>
               <w:numPr>
                 <w:ilvl w:val="1"/>
@@ -9705,7 +9668,7 @@
           </w:p>
           <w:p>
             <w:pPr>
-              <w:pStyle w:val="ListParagraph"/>
+              <w:pStyle w:val="Prrafodelista"/>
               <w:widowControl w:val="0"/>
               <w:numPr>
                 <w:ilvl w:val="1"/>
@@ -9730,7 +9693,7 @@
           </w:p>
           <w:p>
             <w:pPr>
-              <w:pStyle w:val="ListParagraph"/>
+              <w:pStyle w:val="Prrafodelista"/>
               <w:widowControl w:val="0"/>
               <w:numPr>
                 <w:ilvl w:val="1"/>
@@ -9755,7 +9718,7 @@
           </w:p>
           <w:p>
             <w:pPr>
-              <w:pStyle w:val="ListParagraph"/>
+              <w:pStyle w:val="Prrafodelista"/>
               <w:widowControl w:val="0"/>
               <w:numPr>
                 <w:ilvl w:val="1"/>
@@ -9780,7 +9743,7 @@
           </w:p>
           <w:p>
             <w:pPr>
-              <w:pStyle w:val="ListParagraph"/>
+              <w:pStyle w:val="Prrafodelista"/>
               <w:widowControl w:val="0"/>
               <w:numPr>
                 <w:ilvl w:val="1"/>
@@ -9805,7 +9768,7 @@
           </w:p>
           <w:p>
             <w:pPr>
-              <w:pStyle w:val="ListParagraph"/>
+              <w:pStyle w:val="Prrafodelista"/>
               <w:widowControl w:val="0"/>
               <w:numPr>
                 <w:ilvl w:val="1"/>
@@ -9830,7 +9793,7 @@
           </w:p>
           <w:p>
             <w:pPr>
-              <w:pStyle w:val="ListParagraph"/>
+              <w:pStyle w:val="Prrafodelista"/>
               <w:widowControl w:val="0"/>
               <w:numPr>
                 <w:ilvl w:val="1"/>
@@ -9920,7 +9883,7 @@
           </w:tcPr>
           <w:p>
             <w:pPr>
-              <w:pStyle w:val="ListParagraph"/>
+              <w:pStyle w:val="Prrafodelista"/>
               <w:numPr>
                 <w:ilvl w:val="0"/>
                 <w:numId w:val="8"/>
@@ -9946,7 +9909,7 @@
           </w:p>
           <w:p>
             <w:pPr>
-              <w:pStyle w:val="ListParagraph"/>
+              <w:pStyle w:val="Prrafodelista"/>
               <w:numPr>
                 <w:ilvl w:val="0"/>
                 <w:numId w:val="8"/>
@@ -9972,7 +9935,7 @@
           </w:p>
           <w:p>
             <w:pPr>
-              <w:pStyle w:val="ListParagraph"/>
+              <w:pStyle w:val="Prrafodelista"/>
               <w:numPr>
                 <w:ilvl w:val="0"/>
                 <w:numId w:val="8"/>
@@ -10111,7 +10074,7 @@
     </w:p>
     <w:p>
       <w:pPr>
-        <w:pStyle w:val="ListParagraph"/>
+        <w:pStyle w:val="Prrafodelista"/>
         <w:numPr>
           <w:ilvl w:val="2"/>
           <w:numId w:val="1"/>
@@ -10122,18 +10085,18 @@
           <w:b/>
         </w:rPr>
       </w:pPr>
-      <w:bookmarkStart w:id="18" w:name="_Toc512963851"/>
+      <w:bookmarkStart w:id="17" w:name="_Toc512963851"/>
       <w:r>
         <w:rPr>
           <w:b/>
         </w:rPr>
         <w:t>Modelo de análisis</w:t>
       </w:r>
-      <w:bookmarkEnd w:id="18"/>
+      <w:bookmarkEnd w:id="17"/>
     </w:p>
     <w:p>
       <w:pPr>
-        <w:pStyle w:val="ListParagraph"/>
+        <w:pStyle w:val="Prrafodelista"/>
         <w:tabs>
           <w:tab w:val="left" w:pos="1080"/>
         </w:tabs>
@@ -10196,7 +10159,7 @@
     </w:p>
     <w:p>
       <w:pPr>
-        <w:pStyle w:val="ListParagraph"/>
+        <w:pStyle w:val="Prrafodelista"/>
         <w:numPr>
           <w:ilvl w:val="2"/>
           <w:numId w:val="1"/>
@@ -10207,7 +10170,7 @@
           <w:b/>
         </w:rPr>
       </w:pPr>
-      <w:bookmarkStart w:id="19" w:name="_Toc512963852"/>
+      <w:bookmarkStart w:id="18" w:name="_Toc512963852"/>
       <w:r>
         <w:rPr>
           <w:b/>
@@ -10215,7 +10178,7 @@
         <w:lastRenderedPageBreak/>
         <w:t>Diagrama de secuencia</w:t>
       </w:r>
-      <w:bookmarkEnd w:id="19"/>
+      <w:bookmarkEnd w:id="18"/>
     </w:p>
     <w:p>
       <w:pPr>
@@ -10273,7 +10236,7 @@
     </w:p>
     <w:p>
       <w:pPr>
-        <w:pStyle w:val="ListParagraph"/>
+        <w:pStyle w:val="Prrafodelista"/>
         <w:spacing w:line="240" w:lineRule="auto"/>
         <w:ind w:left="450" w:hanging="90"/>
         <w:jc w:val="both"/>
@@ -10350,7 +10313,7 @@
     </w:p>
     <w:p>
       <w:pPr>
-        <w:pStyle w:val="ListParagraph"/>
+        <w:pStyle w:val="Prrafodelista"/>
         <w:numPr>
           <w:ilvl w:val="1"/>
           <w:numId w:val="1"/>
@@ -10361,7 +10324,7 @@
           <w:b/>
         </w:rPr>
       </w:pPr>
-      <w:bookmarkStart w:id="20" w:name="_Toc512963853"/>
+      <w:bookmarkStart w:id="19" w:name="_Toc512963853"/>
       <w:r>
         <w:rPr>
           <w:b/>
@@ -10375,11 +10338,11 @@
         </w:rPr>
         <w:t xml:space="preserve"> (CU05)</w:t>
       </w:r>
-      <w:bookmarkEnd w:id="20"/>
+      <w:bookmarkEnd w:id="19"/>
     </w:p>
     <w:p>
       <w:pPr>
-        <w:pStyle w:val="ListParagraph"/>
+        <w:pStyle w:val="Prrafodelista"/>
         <w:spacing w:after="160" w:line="259" w:lineRule="auto"/>
         <w:outlineLvl w:val="0"/>
         <w:rPr>
@@ -10389,7 +10352,7 @@
     </w:p>
     <w:p>
       <w:pPr>
-        <w:pStyle w:val="ListParagraph"/>
+        <w:pStyle w:val="Prrafodelista"/>
         <w:numPr>
           <w:ilvl w:val="2"/>
           <w:numId w:val="1"/>
@@ -10400,18 +10363,18 @@
           <w:b/>
         </w:rPr>
       </w:pPr>
-      <w:bookmarkStart w:id="21" w:name="_Toc512963854"/>
+      <w:bookmarkStart w:id="20" w:name="_Toc512963854"/>
       <w:r>
         <w:rPr>
           <w:b/>
         </w:rPr>
         <w:t>Especificación</w:t>
       </w:r>
-      <w:bookmarkEnd w:id="21"/>
+      <w:bookmarkEnd w:id="20"/>
     </w:p>
     <w:p>
       <w:pPr>
-        <w:pStyle w:val="ListParagraph"/>
+        <w:pStyle w:val="Prrafodelista"/>
         <w:spacing w:line="240" w:lineRule="auto"/>
         <w:ind w:left="1146"/>
         <w:jc w:val="both"/>
@@ -10795,7 +10758,7 @@
           </w:tcPr>
           <w:p>
             <w:pPr>
-              <w:pStyle w:val="ListParagraph"/>
+              <w:pStyle w:val="Prrafodelista"/>
               <w:widowControl w:val="0"/>
               <w:numPr>
                 <w:ilvl w:val="0"/>
@@ -10820,7 +10783,7 @@
           </w:p>
           <w:p>
             <w:pPr>
-              <w:pStyle w:val="ListParagraph"/>
+              <w:pStyle w:val="Prrafodelista"/>
               <w:widowControl w:val="0"/>
               <w:numPr>
                 <w:ilvl w:val="1"/>
@@ -10845,7 +10808,7 @@
           </w:p>
           <w:p>
             <w:pPr>
-              <w:pStyle w:val="ListParagraph"/>
+              <w:pStyle w:val="Prrafodelista"/>
               <w:widowControl w:val="0"/>
               <w:numPr>
                 <w:ilvl w:val="1"/>
@@ -10870,7 +10833,7 @@
           </w:p>
           <w:p>
             <w:pPr>
-              <w:pStyle w:val="ListParagraph"/>
+              <w:pStyle w:val="Prrafodelista"/>
               <w:widowControl w:val="0"/>
               <w:numPr>
                 <w:ilvl w:val="1"/>
@@ -10895,7 +10858,7 @@
           </w:p>
           <w:p>
             <w:pPr>
-              <w:pStyle w:val="ListParagraph"/>
+              <w:pStyle w:val="Prrafodelista"/>
               <w:widowControl w:val="0"/>
               <w:numPr>
                 <w:ilvl w:val="1"/>
@@ -10938,7 +10901,7 @@
           </w:p>
           <w:p>
             <w:pPr>
-              <w:pStyle w:val="ListParagraph"/>
+              <w:pStyle w:val="Prrafodelista"/>
               <w:widowControl w:val="0"/>
               <w:numPr>
                 <w:ilvl w:val="1"/>
@@ -11028,7 +10991,7 @@
           </w:tcPr>
           <w:p>
             <w:pPr>
-              <w:pStyle w:val="ListParagraph"/>
+              <w:pStyle w:val="Prrafodelista"/>
               <w:numPr>
                 <w:ilvl w:val="0"/>
                 <w:numId w:val="8"/>
@@ -11212,7 +11175,7 @@
     </w:p>
     <w:p>
       <w:pPr>
-        <w:pStyle w:val="ListParagraph"/>
+        <w:pStyle w:val="Prrafodelista"/>
         <w:numPr>
           <w:ilvl w:val="2"/>
           <w:numId w:val="1"/>
@@ -11223,7 +11186,7 @@
           <w:b/>
         </w:rPr>
       </w:pPr>
-      <w:bookmarkStart w:id="22" w:name="_Toc512963855"/>
+      <w:bookmarkStart w:id="21" w:name="_Toc512963855"/>
       <w:r>
         <w:rPr>
           <w:b/>
@@ -11231,11 +11194,11 @@
         <w:lastRenderedPageBreak/>
         <w:t>Modelo de análisis</w:t>
       </w:r>
-      <w:bookmarkEnd w:id="22"/>
+      <w:bookmarkEnd w:id="21"/>
     </w:p>
     <w:p>
       <w:pPr>
-        <w:pStyle w:val="ListParagraph"/>
+        <w:pStyle w:val="Prrafodelista"/>
         <w:tabs>
           <w:tab w:val="left" w:pos="1080"/>
         </w:tabs>
@@ -11293,7 +11256,7 @@
     </w:p>
     <w:p>
       <w:pPr>
-        <w:pStyle w:val="ListParagraph"/>
+        <w:pStyle w:val="Prrafodelista"/>
         <w:numPr>
           <w:ilvl w:val="2"/>
           <w:numId w:val="1"/>
@@ -11304,18 +11267,18 @@
           <w:b/>
         </w:rPr>
       </w:pPr>
-      <w:bookmarkStart w:id="23" w:name="_Toc512963856"/>
+      <w:bookmarkStart w:id="22" w:name="_Toc512963856"/>
       <w:r>
         <w:rPr>
           <w:b/>
         </w:rPr>
         <w:t>Diagrama de secuencia</w:t>
       </w:r>
-      <w:bookmarkEnd w:id="23"/>
+      <w:bookmarkEnd w:id="22"/>
     </w:p>
     <w:p>
       <w:pPr>
-        <w:pStyle w:val="ListParagraph"/>
+        <w:pStyle w:val="Prrafodelista"/>
         <w:spacing w:line="240" w:lineRule="auto"/>
         <w:ind w:left="1080"/>
         <w:jc w:val="both"/>
@@ -11330,7 +11293,7 @@
     </w:p>
     <w:p>
       <w:pPr>
-        <w:pStyle w:val="ListParagraph"/>
+        <w:pStyle w:val="Prrafodelista"/>
         <w:spacing w:line="240" w:lineRule="auto"/>
         <w:ind w:left="1080" w:hanging="720"/>
         <w:jc w:val="both"/>
@@ -11407,7 +11370,7 @@
     </w:p>
     <w:p>
       <w:pPr>
-        <w:pStyle w:val="ListParagraph"/>
+        <w:pStyle w:val="Prrafodelista"/>
         <w:numPr>
           <w:ilvl w:val="1"/>
           <w:numId w:val="1"/>
@@ -11418,7 +11381,7 @@
           <w:b/>
         </w:rPr>
       </w:pPr>
-      <w:bookmarkStart w:id="24" w:name="_Toc512963857"/>
+      <w:bookmarkStart w:id="23" w:name="_Toc512963857"/>
       <w:r>
         <w:rPr>
           <w:b/>
@@ -11432,11 +11395,11 @@
         </w:rPr>
         <w:t xml:space="preserve"> (CU06)</w:t>
       </w:r>
-      <w:bookmarkEnd w:id="24"/>
+      <w:bookmarkEnd w:id="23"/>
     </w:p>
     <w:p>
       <w:pPr>
-        <w:pStyle w:val="ListParagraph"/>
+        <w:pStyle w:val="Prrafodelista"/>
         <w:spacing w:after="160" w:line="259" w:lineRule="auto"/>
         <w:outlineLvl w:val="0"/>
         <w:rPr>
@@ -11446,7 +11409,7 @@
     </w:p>
     <w:p>
       <w:pPr>
-        <w:pStyle w:val="ListParagraph"/>
+        <w:pStyle w:val="Prrafodelista"/>
         <w:numPr>
           <w:ilvl w:val="2"/>
           <w:numId w:val="1"/>
@@ -11457,18 +11420,18 @@
           <w:b/>
         </w:rPr>
       </w:pPr>
-      <w:bookmarkStart w:id="25" w:name="_Toc512963858"/>
+      <w:bookmarkStart w:id="24" w:name="_Toc512963858"/>
       <w:r>
         <w:rPr>
           <w:b/>
         </w:rPr>
         <w:t>Especificación</w:t>
       </w:r>
-      <w:bookmarkEnd w:id="25"/>
+      <w:bookmarkEnd w:id="24"/>
     </w:p>
     <w:p>
       <w:pPr>
-        <w:pStyle w:val="ListParagraph"/>
+        <w:pStyle w:val="Prrafodelista"/>
         <w:spacing w:line="240" w:lineRule="auto"/>
         <w:ind w:left="1146"/>
         <w:jc w:val="both"/>
@@ -11844,7 +11807,7 @@
           </w:tcPr>
           <w:p>
             <w:pPr>
-              <w:pStyle w:val="ListParagraph"/>
+              <w:pStyle w:val="Prrafodelista"/>
               <w:widowControl w:val="0"/>
               <w:numPr>
                 <w:ilvl w:val="0"/>
@@ -11869,7 +11832,7 @@
           </w:p>
           <w:p>
             <w:pPr>
-              <w:pStyle w:val="ListParagraph"/>
+              <w:pStyle w:val="Prrafodelista"/>
               <w:widowControl w:val="0"/>
               <w:numPr>
                 <w:ilvl w:val="1"/>
@@ -11894,7 +11857,7 @@
           </w:p>
           <w:p>
             <w:pPr>
-              <w:pStyle w:val="ListParagraph"/>
+              <w:pStyle w:val="Prrafodelista"/>
               <w:widowControl w:val="0"/>
               <w:numPr>
                 <w:ilvl w:val="1"/>
@@ -11919,7 +11882,7 @@
           </w:p>
           <w:p>
             <w:pPr>
-              <w:pStyle w:val="ListParagraph"/>
+              <w:pStyle w:val="Prrafodelista"/>
               <w:widowControl w:val="0"/>
               <w:numPr>
                 <w:ilvl w:val="1"/>
@@ -11968,7 +11931,7 @@
           </w:p>
           <w:p>
             <w:pPr>
-              <w:pStyle w:val="ListParagraph"/>
+              <w:pStyle w:val="Prrafodelista"/>
               <w:widowControl w:val="0"/>
               <w:numPr>
                 <w:ilvl w:val="1"/>
@@ -12001,7 +11964,7 @@
           </w:p>
           <w:p>
             <w:pPr>
-              <w:pStyle w:val="ListParagraph"/>
+              <w:pStyle w:val="Prrafodelista"/>
               <w:widowControl w:val="0"/>
               <w:numPr>
                 <w:ilvl w:val="1"/>
@@ -12026,7 +11989,7 @@
           </w:p>
           <w:p>
             <w:pPr>
-              <w:pStyle w:val="ListParagraph"/>
+              <w:pStyle w:val="Prrafodelista"/>
               <w:widowControl w:val="0"/>
               <w:numPr>
                 <w:ilvl w:val="1"/>
@@ -12059,7 +12022,7 @@
           </w:p>
           <w:p>
             <w:pPr>
-              <w:pStyle w:val="ListParagraph"/>
+              <w:pStyle w:val="Prrafodelista"/>
               <w:widowControl w:val="0"/>
               <w:numPr>
                 <w:ilvl w:val="1"/>
@@ -12149,7 +12112,7 @@
           </w:tcPr>
           <w:p>
             <w:pPr>
-              <w:pStyle w:val="ListParagraph"/>
+              <w:pStyle w:val="Prrafodelista"/>
               <w:numPr>
                 <w:ilvl w:val="0"/>
                 <w:numId w:val="8"/>
@@ -12175,7 +12138,7 @@
           </w:p>
           <w:p>
             <w:pPr>
-              <w:pStyle w:val="ListParagraph"/>
+              <w:pStyle w:val="Prrafodelista"/>
               <w:numPr>
                 <w:ilvl w:val="0"/>
                 <w:numId w:val="8"/>
@@ -12359,7 +12322,7 @@
     </w:p>
     <w:p>
       <w:pPr>
-        <w:pStyle w:val="ListParagraph"/>
+        <w:pStyle w:val="Prrafodelista"/>
         <w:numPr>
           <w:ilvl w:val="2"/>
           <w:numId w:val="1"/>
@@ -12370,7 +12333,7 @@
           <w:b/>
         </w:rPr>
       </w:pPr>
-      <w:bookmarkStart w:id="26" w:name="_Toc512963859"/>
+      <w:bookmarkStart w:id="25" w:name="_Toc512963859"/>
       <w:r>
         <w:rPr>
           <w:b/>
@@ -12378,11 +12341,11 @@
         <w:lastRenderedPageBreak/>
         <w:t>Modelo de análisis</w:t>
       </w:r>
-      <w:bookmarkEnd w:id="26"/>
+      <w:bookmarkEnd w:id="25"/>
     </w:p>
     <w:p>
       <w:pPr>
-        <w:pStyle w:val="ListParagraph"/>
+        <w:pStyle w:val="Prrafodelista"/>
         <w:tabs>
           <w:tab w:val="left" w:pos="1080"/>
         </w:tabs>
@@ -12440,7 +12403,7 @@
     </w:p>
     <w:p>
       <w:pPr>
-        <w:pStyle w:val="ListParagraph"/>
+        <w:pStyle w:val="Prrafodelista"/>
         <w:numPr>
           <w:ilvl w:val="2"/>
           <w:numId w:val="1"/>
@@ -12451,18 +12414,18 @@
           <w:b/>
         </w:rPr>
       </w:pPr>
-      <w:bookmarkStart w:id="27" w:name="_Toc512963860"/>
+      <w:bookmarkStart w:id="26" w:name="_Toc512963860"/>
       <w:r>
         <w:rPr>
           <w:b/>
         </w:rPr>
         <w:t>Diagrama de secuencia</w:t>
       </w:r>
-      <w:bookmarkEnd w:id="27"/>
+      <w:bookmarkEnd w:id="26"/>
     </w:p>
     <w:p>
       <w:pPr>
-        <w:pStyle w:val="ListParagraph"/>
+        <w:pStyle w:val="Prrafodelista"/>
         <w:spacing w:line="240" w:lineRule="auto"/>
         <w:ind w:left="1080" w:hanging="720"/>
         <w:jc w:val="both"/>
@@ -12539,7 +12502,7 @@
     </w:p>
     <w:p>
       <w:pPr>
-        <w:pStyle w:val="ListParagraph"/>
+        <w:pStyle w:val="Prrafodelista"/>
         <w:numPr>
           <w:ilvl w:val="1"/>
           <w:numId w:val="1"/>
@@ -12550,7 +12513,7 @@
           <w:b/>
         </w:rPr>
       </w:pPr>
-      <w:bookmarkStart w:id="28" w:name="_Toc512963861"/>
+      <w:bookmarkStart w:id="27" w:name="_Toc512963861"/>
       <w:r>
         <w:rPr>
           <w:b/>
@@ -12558,11 +12521,11 @@
         <w:lastRenderedPageBreak/>
         <w:t>Registrarse como Proveedor (CU08)</w:t>
       </w:r>
-      <w:bookmarkEnd w:id="28"/>
+      <w:bookmarkEnd w:id="27"/>
     </w:p>
     <w:p>
       <w:pPr>
-        <w:pStyle w:val="ListParagraph"/>
+        <w:pStyle w:val="Prrafodelista"/>
         <w:spacing w:after="160" w:line="259" w:lineRule="auto"/>
         <w:outlineLvl w:val="0"/>
         <w:rPr>
@@ -12572,7 +12535,7 @@
     </w:p>
     <w:p>
       <w:pPr>
-        <w:pStyle w:val="ListParagraph"/>
+        <w:pStyle w:val="Prrafodelista"/>
         <w:numPr>
           <w:ilvl w:val="2"/>
           <w:numId w:val="1"/>
@@ -12583,14 +12546,14 @@
           <w:b/>
         </w:rPr>
       </w:pPr>
-      <w:bookmarkStart w:id="29" w:name="_Toc512963862"/>
+      <w:bookmarkStart w:id="28" w:name="_Toc512963862"/>
       <w:r>
         <w:rPr>
           <w:b/>
         </w:rPr>
         <w:t>Especificación</w:t>
       </w:r>
-      <w:bookmarkEnd w:id="29"/>
+      <w:bookmarkEnd w:id="28"/>
     </w:p>
     <w:tbl>
       <w:tblPr>
@@ -12955,7 +12918,7 @@
           </w:tcPr>
           <w:p>
             <w:pPr>
-              <w:pStyle w:val="ListParagraph"/>
+              <w:pStyle w:val="Prrafodelista"/>
               <w:widowControl w:val="0"/>
               <w:numPr>
                 <w:ilvl w:val="0"/>
@@ -12980,7 +12943,7 @@
           </w:p>
           <w:p>
             <w:pPr>
-              <w:pStyle w:val="ListParagraph"/>
+              <w:pStyle w:val="Prrafodelista"/>
               <w:widowControl w:val="0"/>
               <w:numPr>
                 <w:ilvl w:val="1"/>
@@ -13005,7 +12968,7 @@
           </w:p>
           <w:p>
             <w:pPr>
-              <w:pStyle w:val="ListParagraph"/>
+              <w:pStyle w:val="Prrafodelista"/>
               <w:widowControl w:val="0"/>
               <w:numPr>
                 <w:ilvl w:val="1"/>
@@ -13030,7 +12993,7 @@
           </w:p>
           <w:p>
             <w:pPr>
-              <w:pStyle w:val="ListParagraph"/>
+              <w:pStyle w:val="Prrafodelista"/>
               <w:widowControl w:val="0"/>
               <w:numPr>
                 <w:ilvl w:val="1"/>
@@ -13055,7 +13018,7 @@
           </w:p>
           <w:p>
             <w:pPr>
-              <w:pStyle w:val="ListParagraph"/>
+              <w:pStyle w:val="Prrafodelista"/>
               <w:widowControl w:val="0"/>
               <w:suppressAutoHyphens/>
               <w:spacing w:after="0" w:line="240" w:lineRule="auto"/>
@@ -13077,7 +13040,7 @@
           </w:p>
           <w:p>
             <w:pPr>
-              <w:pStyle w:val="ListParagraph"/>
+              <w:pStyle w:val="Prrafodelista"/>
               <w:widowControl w:val="0"/>
               <w:numPr>
                 <w:ilvl w:val="0"/>
@@ -13102,7 +13065,7 @@
           </w:p>
           <w:p>
             <w:pPr>
-              <w:pStyle w:val="ListParagraph"/>
+              <w:pStyle w:val="Prrafodelista"/>
               <w:widowControl w:val="0"/>
               <w:numPr>
                 <w:ilvl w:val="0"/>
@@ -13127,7 +13090,7 @@
           </w:p>
           <w:p>
             <w:pPr>
-              <w:pStyle w:val="ListParagraph"/>
+              <w:pStyle w:val="Prrafodelista"/>
               <w:widowControl w:val="0"/>
               <w:numPr>
                 <w:ilvl w:val="0"/>
@@ -13152,7 +13115,7 @@
           </w:p>
           <w:p>
             <w:pPr>
-              <w:pStyle w:val="ListParagraph"/>
+              <w:pStyle w:val="Prrafodelista"/>
               <w:widowControl w:val="0"/>
               <w:numPr>
                 <w:ilvl w:val="0"/>
@@ -13177,7 +13140,7 @@
           </w:p>
           <w:p>
             <w:pPr>
-              <w:pStyle w:val="ListParagraph"/>
+              <w:pStyle w:val="Prrafodelista"/>
               <w:widowControl w:val="0"/>
               <w:numPr>
                 <w:ilvl w:val="0"/>
@@ -13202,7 +13165,7 @@
           </w:p>
           <w:p>
             <w:pPr>
-              <w:pStyle w:val="ListParagraph"/>
+              <w:pStyle w:val="Prrafodelista"/>
               <w:widowControl w:val="0"/>
               <w:numPr>
                 <w:ilvl w:val="0"/>
@@ -13227,7 +13190,7 @@
           </w:p>
           <w:p>
             <w:pPr>
-              <w:pStyle w:val="ListParagraph"/>
+              <w:pStyle w:val="Prrafodelista"/>
               <w:widowControl w:val="0"/>
               <w:numPr>
                 <w:ilvl w:val="1"/>
@@ -13252,7 +13215,7 @@
           </w:p>
           <w:p>
             <w:pPr>
-              <w:pStyle w:val="ListParagraph"/>
+              <w:pStyle w:val="Prrafodelista"/>
               <w:widowControl w:val="0"/>
               <w:numPr>
                 <w:ilvl w:val="1"/>
@@ -13277,7 +13240,7 @@
           </w:p>
           <w:p>
             <w:pPr>
-              <w:pStyle w:val="ListParagraph"/>
+              <w:pStyle w:val="Prrafodelista"/>
               <w:widowControl w:val="0"/>
               <w:numPr>
                 <w:ilvl w:val="1"/>
@@ -13302,7 +13265,7 @@
           </w:p>
           <w:p>
             <w:pPr>
-              <w:pStyle w:val="ListParagraph"/>
+              <w:pStyle w:val="Prrafodelista"/>
               <w:widowControl w:val="0"/>
               <w:numPr>
                 <w:ilvl w:val="1"/>
@@ -13327,7 +13290,7 @@
           </w:p>
           <w:p>
             <w:pPr>
-              <w:pStyle w:val="ListParagraph"/>
+              <w:pStyle w:val="Prrafodelista"/>
               <w:widowControl w:val="0"/>
               <w:numPr>
                 <w:ilvl w:val="1"/>
@@ -13352,7 +13315,7 @@
           </w:p>
           <w:p>
             <w:pPr>
-              <w:pStyle w:val="ListParagraph"/>
+              <w:pStyle w:val="Prrafodelista"/>
               <w:widowControl w:val="0"/>
               <w:numPr>
                 <w:ilvl w:val="1"/>
@@ -13377,7 +13340,7 @@
           </w:p>
           <w:p>
             <w:pPr>
-              <w:pStyle w:val="ListParagraph"/>
+              <w:pStyle w:val="Prrafodelista"/>
               <w:widowControl w:val="0"/>
               <w:numPr>
                 <w:ilvl w:val="1"/>
@@ -13402,7 +13365,7 @@
           </w:p>
           <w:p>
             <w:pPr>
-              <w:pStyle w:val="ListParagraph"/>
+              <w:pStyle w:val="Prrafodelista"/>
               <w:widowControl w:val="0"/>
               <w:numPr>
                 <w:ilvl w:val="1"/>
@@ -13427,7 +13390,7 @@
           </w:p>
           <w:p>
             <w:pPr>
-              <w:pStyle w:val="ListParagraph"/>
+              <w:pStyle w:val="Prrafodelista"/>
               <w:widowControl w:val="0"/>
               <w:numPr>
                 <w:ilvl w:val="1"/>
@@ -13517,7 +13480,7 @@
           </w:tcPr>
           <w:p>
             <w:pPr>
-              <w:pStyle w:val="ListParagraph"/>
+              <w:pStyle w:val="Prrafodelista"/>
               <w:numPr>
                 <w:ilvl w:val="0"/>
                 <w:numId w:val="8"/>
@@ -13543,7 +13506,7 @@
           </w:p>
           <w:p>
             <w:pPr>
-              <w:pStyle w:val="ListParagraph"/>
+              <w:pStyle w:val="Prrafodelista"/>
               <w:numPr>
                 <w:ilvl w:val="0"/>
                 <w:numId w:val="8"/>
@@ -13569,7 +13532,7 @@
           </w:p>
           <w:p>
             <w:pPr>
-              <w:pStyle w:val="ListParagraph"/>
+              <w:pStyle w:val="Prrafodelista"/>
               <w:numPr>
                 <w:ilvl w:val="0"/>
                 <w:numId w:val="8"/>
@@ -13729,7 +13692,7 @@
     </w:p>
     <w:p>
       <w:pPr>
-        <w:pStyle w:val="ListParagraph"/>
+        <w:pStyle w:val="Prrafodelista"/>
         <w:numPr>
           <w:ilvl w:val="2"/>
           <w:numId w:val="1"/>
@@ -13740,7 +13703,7 @@
           <w:b/>
         </w:rPr>
       </w:pPr>
-      <w:bookmarkStart w:id="30" w:name="_Toc512963863"/>
+      <w:bookmarkStart w:id="29" w:name="_Toc512963863"/>
       <w:r>
         <w:rPr>
           <w:b/>
@@ -13748,11 +13711,11 @@
         <w:lastRenderedPageBreak/>
         <w:t>Modelo de análisis</w:t>
       </w:r>
-      <w:bookmarkEnd w:id="30"/>
+      <w:bookmarkEnd w:id="29"/>
     </w:p>
     <w:p>
       <w:pPr>
-        <w:pStyle w:val="ListParagraph"/>
+        <w:pStyle w:val="Prrafodelista"/>
         <w:tabs>
           <w:tab w:val="left" w:pos="1080"/>
         </w:tabs>
@@ -13820,7 +13783,7 @@
     </w:p>
     <w:p>
       <w:pPr>
-        <w:pStyle w:val="ListParagraph"/>
+        <w:pStyle w:val="Prrafodelista"/>
         <w:numPr>
           <w:ilvl w:val="2"/>
           <w:numId w:val="1"/>
@@ -13831,14 +13794,14 @@
           <w:b/>
         </w:rPr>
       </w:pPr>
-      <w:bookmarkStart w:id="31" w:name="_Toc512963864"/>
+      <w:bookmarkStart w:id="30" w:name="_Toc512963864"/>
       <w:r>
         <w:rPr>
           <w:b/>
         </w:rPr>
         <w:t>Diagrama de secuencia</w:t>
       </w:r>
-      <w:bookmarkEnd w:id="31"/>
+      <w:bookmarkEnd w:id="30"/>
     </w:p>
     <w:p>
       <w:pPr>
@@ -13924,7 +13887,7 @@
     </w:p>
     <w:p>
       <w:pPr>
-        <w:pStyle w:val="ListParagraph"/>
+        <w:pStyle w:val="Prrafodelista"/>
         <w:spacing w:line="240" w:lineRule="auto"/>
         <w:ind w:left="450" w:hanging="90"/>
         <w:jc w:val="both"/>
@@ -14010,7 +13973,7 @@
     </w:p>
     <w:p>
       <w:pPr>
-        <w:pStyle w:val="ListParagraph"/>
+        <w:pStyle w:val="Prrafodelista"/>
         <w:numPr>
           <w:ilvl w:val="1"/>
           <w:numId w:val="1"/>
@@ -14021,7 +13984,7 @@
           <w:b/>
         </w:rPr>
       </w:pPr>
-      <w:bookmarkStart w:id="32" w:name="_Toc512963865"/>
+      <w:bookmarkStart w:id="31" w:name="_Toc512963865"/>
       <w:r>
         <w:rPr>
           <w:b/>
@@ -14029,11 +13992,11 @@
         <w:lastRenderedPageBreak/>
         <w:t>Atender Pedido (CU10)</w:t>
       </w:r>
-      <w:bookmarkEnd w:id="32"/>
+      <w:bookmarkEnd w:id="31"/>
     </w:p>
     <w:p>
       <w:pPr>
-        <w:pStyle w:val="ListParagraph"/>
+        <w:pStyle w:val="Prrafodelista"/>
         <w:spacing w:after="160" w:line="259" w:lineRule="auto"/>
         <w:outlineLvl w:val="0"/>
         <w:rPr>
@@ -14043,7 +14006,7 @@
     </w:p>
     <w:p>
       <w:pPr>
-        <w:pStyle w:val="ListParagraph"/>
+        <w:pStyle w:val="Prrafodelista"/>
         <w:numPr>
           <w:ilvl w:val="2"/>
           <w:numId w:val="1"/>
@@ -14054,14 +14017,14 @@
           <w:b/>
         </w:rPr>
       </w:pPr>
-      <w:bookmarkStart w:id="33" w:name="_Toc512963866"/>
+      <w:bookmarkStart w:id="32" w:name="_Toc512963866"/>
       <w:r>
         <w:rPr>
           <w:b/>
         </w:rPr>
         <w:t>Especificación</w:t>
       </w:r>
-      <w:bookmarkEnd w:id="33"/>
+      <w:bookmarkEnd w:id="32"/>
     </w:p>
     <w:tbl>
       <w:tblPr>
@@ -14444,7 +14407,7 @@
           </w:tcPr>
           <w:p>
             <w:pPr>
-              <w:pStyle w:val="ListParagraph"/>
+              <w:pStyle w:val="Prrafodelista"/>
               <w:widowControl w:val="0"/>
               <w:numPr>
                 <w:ilvl w:val="0"/>
@@ -14469,7 +14432,7 @@
           </w:p>
           <w:p>
             <w:pPr>
-              <w:pStyle w:val="ListParagraph"/>
+              <w:pStyle w:val="Prrafodelista"/>
               <w:widowControl w:val="0"/>
               <w:numPr>
                 <w:ilvl w:val="1"/>
@@ -14494,7 +14457,7 @@
           </w:p>
           <w:p>
             <w:pPr>
-              <w:pStyle w:val="ListParagraph"/>
+              <w:pStyle w:val="Prrafodelista"/>
               <w:widowControl w:val="0"/>
               <w:numPr>
                 <w:ilvl w:val="1"/>
@@ -14519,7 +14482,7 @@
           </w:p>
           <w:p>
             <w:pPr>
-              <w:pStyle w:val="ListParagraph"/>
+              <w:pStyle w:val="Prrafodelista"/>
               <w:widowControl w:val="0"/>
               <w:numPr>
                 <w:ilvl w:val="1"/>
@@ -14544,7 +14507,7 @@
           </w:p>
           <w:p>
             <w:pPr>
-              <w:pStyle w:val="ListParagraph"/>
+              <w:pStyle w:val="Prrafodelista"/>
               <w:widowControl w:val="0"/>
               <w:numPr>
                 <w:ilvl w:val="1"/>
@@ -14569,7 +14532,7 @@
           </w:p>
           <w:p>
             <w:pPr>
-              <w:pStyle w:val="ListParagraph"/>
+              <w:pStyle w:val="Prrafodelista"/>
               <w:widowControl w:val="0"/>
               <w:numPr>
                 <w:ilvl w:val="1"/>
@@ -14659,7 +14622,7 @@
           </w:tcPr>
           <w:p>
             <w:pPr>
-              <w:pStyle w:val="ListParagraph"/>
+              <w:pStyle w:val="Prrafodelista"/>
               <w:numPr>
                 <w:ilvl w:val="0"/>
                 <w:numId w:val="8"/>
@@ -14819,7 +14782,7 @@
     </w:p>
     <w:p>
       <w:pPr>
-        <w:pStyle w:val="ListParagraph"/>
+        <w:pStyle w:val="Prrafodelista"/>
         <w:numPr>
           <w:ilvl w:val="2"/>
           <w:numId w:val="1"/>
@@ -14830,7 +14793,7 @@
           <w:b/>
         </w:rPr>
       </w:pPr>
-      <w:bookmarkStart w:id="34" w:name="_Toc512963867"/>
+      <w:bookmarkStart w:id="33" w:name="_Toc512963867"/>
       <w:r>
         <w:rPr>
           <w:b/>
@@ -14838,11 +14801,11 @@
         <w:lastRenderedPageBreak/>
         <w:t>Modelo de análisis</w:t>
       </w:r>
-      <w:bookmarkEnd w:id="34"/>
+      <w:bookmarkEnd w:id="33"/>
     </w:p>
     <w:p>
       <w:pPr>
-        <w:pStyle w:val="ListParagraph"/>
+        <w:pStyle w:val="Prrafodelista"/>
         <w:tabs>
           <w:tab w:val="left" w:pos="1080"/>
         </w:tabs>
@@ -14910,7 +14873,7 @@
     </w:p>
     <w:p>
       <w:pPr>
-        <w:pStyle w:val="ListParagraph"/>
+        <w:pStyle w:val="Prrafodelista"/>
         <w:numPr>
           <w:ilvl w:val="2"/>
           <w:numId w:val="1"/>
@@ -14921,14 +14884,14 @@
           <w:b/>
         </w:rPr>
       </w:pPr>
-      <w:bookmarkStart w:id="35" w:name="_Toc512963868"/>
+      <w:bookmarkStart w:id="34" w:name="_Toc512963868"/>
       <w:r>
         <w:rPr>
           <w:b/>
         </w:rPr>
         <w:t>Diagrama de secuencia</w:t>
       </w:r>
-      <w:bookmarkEnd w:id="35"/>
+      <w:bookmarkEnd w:id="34"/>
     </w:p>
     <w:p>
       <w:pPr>
@@ -15088,7 +15051,7 @@
         </w:tcPr>
         <w:p>
           <w:pPr>
-            <w:pStyle w:val="Footer"/>
+            <w:pStyle w:val="Piedepgina"/>
             <w:jc w:val="right"/>
             <w:rPr>
               <w:b/>
@@ -15177,7 +15140,7 @@
         </w:tcPr>
         <w:p>
           <w:pPr>
-            <w:pStyle w:val="Footer"/>
+            <w:pStyle w:val="Piedepgina"/>
           </w:pPr>
         </w:p>
       </w:tc>
@@ -15185,12 +15148,12 @@
   </w:tbl>
   <w:p>
     <w:pPr>
-      <w:pStyle w:val="Footer"/>
+      <w:pStyle w:val="Piedepgina"/>
     </w:pPr>
   </w:p>
   <w:p>
     <w:pPr>
-      <w:pStyle w:val="Footer"/>
+      <w:pStyle w:val="Piedepgina"/>
     </w:pPr>
   </w:p>
 </w:ftr>
@@ -15252,7 +15215,7 @@
         </w:tcPr>
         <w:p>
           <w:pPr>
-            <w:pStyle w:val="Header"/>
+            <w:pStyle w:val="Encabezado"/>
             <w:jc w:val="right"/>
             <w:rPr>
               <w:color w:val="76923C" w:themeColor="accent3" w:themeShade="BF"/>
@@ -15283,7 +15246,6 @@
               <w:dataBinding w:prefixMappings="xmlns:ns0='http://schemas.openxmlformats.org/package/2006/metadata/core-properties' xmlns:ns1='http://purl.org/dc/elements/1.1/'" w:xpath="/ns0:coreProperties[1]/ns1:title[1]" w:storeItemID="{6C3C8BC8-F283-45AE-878A-BAB7291924A1}"/>
               <w:text/>
             </w:sdtPr>
-            <w:sdtEndPr/>
             <w:sdtContent>
               <w:r>
                 <w:rPr>
@@ -15313,16 +15275,7 @@
               <w:sz w:val="19"/>
               <w:szCs w:val="19"/>
             </w:rPr>
-            <w:t xml:space="preserve"> – Versión 1.</w:t>
-          </w:r>
-          <w:r>
-            <w:rPr>
-              <w:b/>
-              <w:bCs/>
-              <w:sz w:val="19"/>
-              <w:szCs w:val="19"/>
-            </w:rPr>
-            <w:t>4</w:t>
+            <w:t xml:space="preserve"> – Versión 1.4</w:t>
           </w:r>
         </w:p>
       </w:tc>
@@ -15341,7 +15294,6 @@
             <w:calendar w:val="gregorian"/>
           </w:date>
         </w:sdtPr>
-        <w:sdtEndPr/>
         <w:sdtContent>
           <w:tc>
             <w:tcPr>
@@ -15351,7 +15303,7 @@
             </w:tcPr>
             <w:p>
               <w:pPr>
-                <w:pStyle w:val="Header"/>
+                <w:pStyle w:val="Encabezado"/>
                 <w:rPr>
                   <w:color w:val="FFFFFF" w:themeColor="background1"/>
                 </w:rPr>
@@ -15371,7 +15323,7 @@
   </w:tbl>
   <w:p>
     <w:pPr>
-      <w:pStyle w:val="Header"/>
+      <w:pStyle w:val="Encabezado"/>
     </w:pPr>
   </w:p>
 </w:hdr>
@@ -17349,11 +17301,11 @@
     <w:qFormat/>
     <w:rsid w:val="00E17C8B"/>
   </w:style>
-  <w:style w:type="paragraph" w:styleId="Heading1">
+  <w:style w:type="paragraph" w:styleId="Ttulo1">
     <w:name w:val="heading 1"/>
     <w:basedOn w:val="Normal"/>
     <w:next w:val="Normal"/>
-    <w:link w:val="Heading1Char"/>
+    <w:link w:val="Ttulo1Car"/>
     <w:uiPriority w:val="9"/>
     <w:qFormat/>
     <w:rsid w:val="00713C0C"/>
@@ -17372,11 +17324,11 @@
       <w:szCs w:val="28"/>
     </w:rPr>
   </w:style>
-  <w:style w:type="paragraph" w:styleId="Heading2">
+  <w:style w:type="paragraph" w:styleId="Ttulo2">
     <w:name w:val="heading 2"/>
     <w:basedOn w:val="Normal"/>
     <w:next w:val="Normal"/>
-    <w:link w:val="Heading2Char"/>
+    <w:link w:val="Ttulo2Car"/>
     <w:uiPriority w:val="9"/>
     <w:unhideWhenUsed/>
     <w:qFormat/>
@@ -17394,11 +17346,11 @@
       <w:szCs w:val="26"/>
     </w:rPr>
   </w:style>
-  <w:style w:type="paragraph" w:styleId="Heading3">
+  <w:style w:type="paragraph" w:styleId="Ttulo3">
     <w:name w:val="heading 3"/>
     <w:basedOn w:val="Normal"/>
     <w:next w:val="Normal"/>
-    <w:link w:val="Heading3Char"/>
+    <w:link w:val="Ttulo3Car"/>
     <w:uiPriority w:val="9"/>
     <w:semiHidden/>
     <w:unhideWhenUsed/>
@@ -17417,13 +17369,13 @@
       <w:color w:val="4F81BD" w:themeColor="accent1"/>
     </w:rPr>
   </w:style>
-  <w:style w:type="character" w:default="1" w:styleId="DefaultParagraphFont">
+  <w:style w:type="character" w:default="1" w:styleId="Fuentedeprrafopredeter">
     <w:name w:val="Default Paragraph Font"/>
     <w:uiPriority w:val="1"/>
     <w:semiHidden/>
     <w:unhideWhenUsed/>
   </w:style>
-  <w:style w:type="table" w:default="1" w:styleId="TableNormal">
+  <w:style w:type="table" w:default="1" w:styleId="Tablanormal">
     <w:name w:val="Normal Table"/>
     <w:uiPriority w:val="99"/>
     <w:semiHidden/>
@@ -17438,15 +17390,15 @@
       </w:tblCellMar>
     </w:tblPr>
   </w:style>
-  <w:style w:type="numbering" w:default="1" w:styleId="NoList">
+  <w:style w:type="numbering" w:default="1" w:styleId="Sinlista">
     <w:name w:val="No List"/>
     <w:uiPriority w:val="99"/>
     <w:semiHidden/>
     <w:unhideWhenUsed/>
   </w:style>
-  <w:style w:type="paragraph" w:styleId="NoSpacing">
+  <w:style w:type="paragraph" w:styleId="Sinespaciado">
     <w:name w:val="No Spacing"/>
-    <w:link w:val="NoSpacingChar"/>
+    <w:link w:val="SinespaciadoCar"/>
     <w:uiPriority w:val="1"/>
     <w:qFormat/>
     <w:rsid w:val="00FE681D"/>
@@ -17458,10 +17410,10 @@
       <w:lang w:eastAsia="es-PE"/>
     </w:rPr>
   </w:style>
-  <w:style w:type="character" w:customStyle="1" w:styleId="NoSpacingChar">
-    <w:name w:val="No Spacing Char"/>
-    <w:basedOn w:val="DefaultParagraphFont"/>
-    <w:link w:val="NoSpacing"/>
+  <w:style w:type="character" w:customStyle="1" w:styleId="SinespaciadoCar">
+    <w:name w:val="Sin espaciado Car"/>
+    <w:basedOn w:val="Fuentedeprrafopredeter"/>
+    <w:link w:val="Sinespaciado"/>
     <w:uiPriority w:val="1"/>
     <w:rsid w:val="00FE681D"/>
     <w:rPr>
@@ -17469,10 +17421,10 @@
       <w:lang w:eastAsia="es-PE"/>
     </w:rPr>
   </w:style>
-  <w:style w:type="paragraph" w:styleId="BalloonText">
+  <w:style w:type="paragraph" w:styleId="Textodeglobo">
     <w:name w:val="Balloon Text"/>
     <w:basedOn w:val="Normal"/>
-    <w:link w:val="BalloonTextChar"/>
+    <w:link w:val="TextodegloboCar"/>
     <w:uiPriority w:val="99"/>
     <w:semiHidden/>
     <w:unhideWhenUsed/>
@@ -17486,10 +17438,10 @@
       <w:szCs w:val="16"/>
     </w:rPr>
   </w:style>
-  <w:style w:type="character" w:customStyle="1" w:styleId="BalloonTextChar">
-    <w:name w:val="Balloon Text Char"/>
-    <w:basedOn w:val="DefaultParagraphFont"/>
-    <w:link w:val="BalloonText"/>
+  <w:style w:type="character" w:customStyle="1" w:styleId="TextodegloboCar">
+    <w:name w:val="Texto de globo Car"/>
+    <w:basedOn w:val="Fuentedeprrafopredeter"/>
+    <w:link w:val="Textodeglobo"/>
     <w:uiPriority w:val="99"/>
     <w:semiHidden/>
     <w:rsid w:val="00FE681D"/>
@@ -17500,7 +17452,7 @@
       <w:lang w:val="es-ES"/>
     </w:rPr>
   </w:style>
-  <w:style w:type="paragraph" w:styleId="ListParagraph">
+  <w:style w:type="paragraph" w:styleId="Prrafodelista">
     <w:name w:val="List Paragraph"/>
     <w:basedOn w:val="Normal"/>
     <w:uiPriority w:val="34"/>
@@ -17527,9 +17479,9 @@
       <w:lang w:eastAsia="es-PE"/>
     </w:rPr>
   </w:style>
-  <w:style w:type="table" w:styleId="TableGrid">
+  <w:style w:type="table" w:styleId="Tablaconcuadrcula">
     <w:name w:val="Table Grid"/>
-    <w:basedOn w:val="TableNormal"/>
+    <w:basedOn w:val="Tablanormal"/>
     <w:uiPriority w:val="39"/>
     <w:rsid w:val="006B7AA9"/>
     <w:pPr>
@@ -17546,9 +17498,9 @@
       </w:tblBorders>
     </w:tblPr>
   </w:style>
-  <w:style w:type="table" w:styleId="LightList-Accent3">
+  <w:style w:type="table" w:styleId="Listaclara-nfasis3">
     <w:name w:val="Light List Accent 3"/>
-    <w:basedOn w:val="TableNormal"/>
+    <w:basedOn w:val="Tablanormal"/>
     <w:uiPriority w:val="61"/>
     <w:rsid w:val="00316531"/>
     <w:pPr>
@@ -17631,10 +17583,10 @@
       </w:tcPr>
     </w:tblStylePr>
   </w:style>
-  <w:style w:type="paragraph" w:styleId="Header">
+  <w:style w:type="paragraph" w:styleId="Encabezado">
     <w:name w:val="header"/>
     <w:basedOn w:val="Normal"/>
-    <w:link w:val="HeaderChar"/>
+    <w:link w:val="EncabezadoCar"/>
     <w:uiPriority w:val="99"/>
     <w:unhideWhenUsed/>
     <w:rsid w:val="00CC106A"/>
@@ -17646,20 +17598,20 @@
       <w:spacing w:after="0" w:line="240" w:lineRule="auto"/>
     </w:pPr>
   </w:style>
-  <w:style w:type="character" w:customStyle="1" w:styleId="HeaderChar">
-    <w:name w:val="Header Char"/>
-    <w:basedOn w:val="DefaultParagraphFont"/>
-    <w:link w:val="Header"/>
+  <w:style w:type="character" w:customStyle="1" w:styleId="EncabezadoCar">
+    <w:name w:val="Encabezado Car"/>
+    <w:basedOn w:val="Fuentedeprrafopredeter"/>
+    <w:link w:val="Encabezado"/>
     <w:uiPriority w:val="99"/>
     <w:rsid w:val="00CC106A"/>
     <w:rPr>
       <w:lang w:val="es-ES"/>
     </w:rPr>
   </w:style>
-  <w:style w:type="paragraph" w:styleId="Footer">
+  <w:style w:type="paragraph" w:styleId="Piedepgina">
     <w:name w:val="footer"/>
     <w:basedOn w:val="Normal"/>
-    <w:link w:val="FooterChar"/>
+    <w:link w:val="PiedepginaCar"/>
     <w:uiPriority w:val="99"/>
     <w:unhideWhenUsed/>
     <w:rsid w:val="00CC106A"/>
@@ -17671,19 +17623,19 @@
       <w:spacing w:after="0" w:line="240" w:lineRule="auto"/>
     </w:pPr>
   </w:style>
-  <w:style w:type="character" w:customStyle="1" w:styleId="FooterChar">
-    <w:name w:val="Footer Char"/>
-    <w:basedOn w:val="DefaultParagraphFont"/>
-    <w:link w:val="Footer"/>
+  <w:style w:type="character" w:customStyle="1" w:styleId="PiedepginaCar">
+    <w:name w:val="Pie de página Car"/>
+    <w:basedOn w:val="Fuentedeprrafopredeter"/>
+    <w:link w:val="Piedepgina"/>
     <w:uiPriority w:val="99"/>
     <w:rsid w:val="00CC106A"/>
     <w:rPr>
       <w:lang w:val="es-ES"/>
     </w:rPr>
   </w:style>
-  <w:style w:type="table" w:styleId="LightShading-Accent2">
+  <w:style w:type="table" w:styleId="Sombreadoclaro-nfasis2">
     <w:name w:val="Light Shading Accent 2"/>
-    <w:basedOn w:val="TableNormal"/>
+    <w:basedOn w:val="Tablanormal"/>
     <w:uiPriority w:val="60"/>
     <w:rsid w:val="00830762"/>
     <w:pPr>
@@ -17777,9 +17729,9 @@
       </w:tcPr>
     </w:tblStylePr>
   </w:style>
-  <w:style w:type="table" w:styleId="MediumGrid1-Accent2">
+  <w:style w:type="table" w:styleId="Cuadrculamedia1-nfasis2">
     <w:name w:val="Medium Grid 1 Accent 2"/>
-    <w:basedOn w:val="TableNormal"/>
+    <w:basedOn w:val="Tablanormal"/>
     <w:uiPriority w:val="67"/>
     <w:rsid w:val="00121D45"/>
     <w:pPr>
@@ -17843,9 +17795,9 @@
       </w:tcPr>
     </w:tblStylePr>
   </w:style>
-  <w:style w:type="table" w:styleId="LightList-Accent2">
+  <w:style w:type="table" w:styleId="Listaclara-nfasis2">
     <w:name w:val="Light List Accent 2"/>
-    <w:basedOn w:val="TableNormal"/>
+    <w:basedOn w:val="Tablanormal"/>
     <w:uiPriority w:val="61"/>
     <w:rsid w:val="00121D45"/>
     <w:pPr>
@@ -17928,10 +17880,10 @@
       </w:tcPr>
     </w:tblStylePr>
   </w:style>
-  <w:style w:type="character" w:customStyle="1" w:styleId="Heading3Char">
-    <w:name w:val="Heading 3 Char"/>
-    <w:basedOn w:val="DefaultParagraphFont"/>
-    <w:link w:val="Heading3"/>
+  <w:style w:type="character" w:customStyle="1" w:styleId="Ttulo3Car">
+    <w:name w:val="Título 3 Car"/>
+    <w:basedOn w:val="Fuentedeprrafopredeter"/>
+    <w:link w:val="Ttulo3"/>
     <w:uiPriority w:val="9"/>
     <w:semiHidden/>
     <w:rsid w:val="00B2707E"/>
@@ -17943,10 +17895,10 @@
       <w:lang w:val="es-ES"/>
     </w:rPr>
   </w:style>
-  <w:style w:type="character" w:customStyle="1" w:styleId="Heading1Char">
-    <w:name w:val="Heading 1 Char"/>
-    <w:basedOn w:val="DefaultParagraphFont"/>
-    <w:link w:val="Heading1"/>
+  <w:style w:type="character" w:customStyle="1" w:styleId="Ttulo1Car">
+    <w:name w:val="Título 1 Car"/>
+    <w:basedOn w:val="Fuentedeprrafopredeter"/>
+    <w:link w:val="Ttulo1"/>
     <w:uiPriority w:val="9"/>
     <w:rsid w:val="00713C0C"/>
     <w:rPr>
@@ -17959,9 +17911,9 @@
       <w:lang w:val="es-ES"/>
     </w:rPr>
   </w:style>
-  <w:style w:type="paragraph" w:styleId="TOCHeading">
+  <w:style w:type="paragraph" w:styleId="TtuloTDC">
     <w:name w:val="TOC Heading"/>
-    <w:basedOn w:val="Heading1"/>
+    <w:basedOn w:val="Ttulo1"/>
     <w:next w:val="Normal"/>
     <w:uiPriority w:val="39"/>
     <w:unhideWhenUsed/>
@@ -17974,7 +17926,7 @@
       <w:lang w:eastAsia="es-PE"/>
     </w:rPr>
   </w:style>
-  <w:style w:type="paragraph" w:styleId="TOC1">
+  <w:style w:type="paragraph" w:styleId="TDC1">
     <w:name w:val="toc 1"/>
     <w:basedOn w:val="Normal"/>
     <w:next w:val="Normal"/>
@@ -17992,9 +17944,9 @@
       <w:u w:val="single"/>
     </w:rPr>
   </w:style>
-  <w:style w:type="character" w:styleId="Hyperlink">
+  <w:style w:type="character" w:styleId="Hipervnculo">
     <w:name w:val="Hyperlink"/>
-    <w:basedOn w:val="DefaultParagraphFont"/>
+    <w:basedOn w:val="Fuentedeprrafopredeter"/>
     <w:uiPriority w:val="99"/>
     <w:unhideWhenUsed/>
     <w:rsid w:val="00713C0C"/>
@@ -18003,7 +17955,7 @@
       <w:u w:val="single"/>
     </w:rPr>
   </w:style>
-  <w:style w:type="paragraph" w:styleId="TOC2">
+  <w:style w:type="paragraph" w:styleId="TDC2">
     <w:name w:val="toc 2"/>
     <w:basedOn w:val="Normal"/>
     <w:next w:val="Normal"/>
@@ -18020,7 +17972,7 @@
       <w:smallCaps/>
     </w:rPr>
   </w:style>
-  <w:style w:type="paragraph" w:styleId="TOC3">
+  <w:style w:type="paragraph" w:styleId="TDC3">
     <w:name w:val="toc 3"/>
     <w:basedOn w:val="Normal"/>
     <w:next w:val="Normal"/>
@@ -18035,7 +17987,7 @@
       <w:smallCaps/>
     </w:rPr>
   </w:style>
-  <w:style w:type="paragraph" w:styleId="TOC4">
+  <w:style w:type="paragraph" w:styleId="TDC4">
     <w:name w:val="toc 4"/>
     <w:basedOn w:val="Normal"/>
     <w:next w:val="Normal"/>
@@ -18047,7 +17999,7 @@
       <w:spacing w:after="0"/>
     </w:pPr>
   </w:style>
-  <w:style w:type="paragraph" w:styleId="TOC5">
+  <w:style w:type="paragraph" w:styleId="TDC5">
     <w:name w:val="toc 5"/>
     <w:basedOn w:val="Normal"/>
     <w:next w:val="Normal"/>
@@ -18059,7 +18011,7 @@
       <w:spacing w:after="0"/>
     </w:pPr>
   </w:style>
-  <w:style w:type="paragraph" w:styleId="TOC6">
+  <w:style w:type="paragraph" w:styleId="TDC6">
     <w:name w:val="toc 6"/>
     <w:basedOn w:val="Normal"/>
     <w:next w:val="Normal"/>
@@ -18071,7 +18023,7 @@
       <w:spacing w:after="0"/>
     </w:pPr>
   </w:style>
-  <w:style w:type="paragraph" w:styleId="TOC7">
+  <w:style w:type="paragraph" w:styleId="TDC7">
     <w:name w:val="toc 7"/>
     <w:basedOn w:val="Normal"/>
     <w:next w:val="Normal"/>
@@ -18083,7 +18035,7 @@
       <w:spacing w:after="0"/>
     </w:pPr>
   </w:style>
-  <w:style w:type="paragraph" w:styleId="TOC8">
+  <w:style w:type="paragraph" w:styleId="TDC8">
     <w:name w:val="toc 8"/>
     <w:basedOn w:val="Normal"/>
     <w:next w:val="Normal"/>
@@ -18095,7 +18047,7 @@
       <w:spacing w:after="0"/>
     </w:pPr>
   </w:style>
-  <w:style w:type="paragraph" w:styleId="TOC9">
+  <w:style w:type="paragraph" w:styleId="TDC9">
     <w:name w:val="toc 9"/>
     <w:basedOn w:val="Normal"/>
     <w:next w:val="Normal"/>
@@ -18109,13 +18061,13 @@
   </w:style>
   <w:style w:type="character" w:customStyle="1" w:styleId="apple-converted-space">
     <w:name w:val="apple-converted-space"/>
-    <w:basedOn w:val="DefaultParagraphFont"/>
+    <w:basedOn w:val="Fuentedeprrafopredeter"/>
     <w:rsid w:val="000931C4"/>
   </w:style>
-  <w:style w:type="character" w:customStyle="1" w:styleId="Heading2Char">
-    <w:name w:val="Heading 2 Char"/>
-    <w:basedOn w:val="DefaultParagraphFont"/>
-    <w:link w:val="Heading2"/>
+  <w:style w:type="character" w:customStyle="1" w:styleId="Ttulo2Car">
+    <w:name w:val="Título 2 Car"/>
+    <w:basedOn w:val="Fuentedeprrafopredeter"/>
+    <w:link w:val="Ttulo2"/>
     <w:uiPriority w:val="9"/>
     <w:rsid w:val="008430CF"/>
     <w:rPr>
@@ -18126,10 +18078,10 @@
       <w:lang w:val="es-ES"/>
     </w:rPr>
   </w:style>
-  <w:style w:type="paragraph" w:styleId="FootnoteText">
+  <w:style w:type="paragraph" w:styleId="Textonotapie">
     <w:name w:val="footnote text"/>
     <w:basedOn w:val="Normal"/>
-    <w:link w:val="FootnoteTextChar"/>
+    <w:link w:val="TextonotapieCar"/>
     <w:uiPriority w:val="99"/>
     <w:rsid w:val="008430CF"/>
     <w:pPr>
@@ -18145,10 +18097,10 @@
       <w:lang w:eastAsia="es-PE"/>
     </w:rPr>
   </w:style>
-  <w:style w:type="character" w:customStyle="1" w:styleId="FootnoteTextChar">
-    <w:name w:val="Footnote Text Char"/>
-    <w:basedOn w:val="DefaultParagraphFont"/>
-    <w:link w:val="FootnoteText"/>
+  <w:style w:type="character" w:customStyle="1" w:styleId="TextonotapieCar">
+    <w:name w:val="Texto nota pie Car"/>
+    <w:basedOn w:val="Fuentedeprrafopredeter"/>
+    <w:link w:val="Textonotapie"/>
     <w:uiPriority w:val="99"/>
     <w:rsid w:val="008430CF"/>
     <w:rPr>
@@ -18158,9 +18110,9 @@
       <w:lang w:eastAsia="es-PE"/>
     </w:rPr>
   </w:style>
-  <w:style w:type="character" w:styleId="HTMLTypewriter">
+  <w:style w:type="character" w:styleId="MquinadeescribirHTML">
     <w:name w:val="HTML Typewriter"/>
-    <w:basedOn w:val="DefaultParagraphFont"/>
+    <w:basedOn w:val="Fuentedeprrafopredeter"/>
     <w:uiPriority w:val="99"/>
     <w:semiHidden/>
     <w:unhideWhenUsed/>
@@ -18208,7 +18160,7 @@
   <w:style w:type="paragraph" w:customStyle="1" w:styleId="InfoBlue">
     <w:name w:val="InfoBlue"/>
     <w:basedOn w:val="Normal"/>
-    <w:next w:val="BodyText"/>
+    <w:next w:val="Textoindependiente"/>
     <w:rsid w:val="00F46D61"/>
     <w:pPr>
       <w:widowControl w:val="0"/>
@@ -18225,10 +18177,10 @@
       <w:lang w:val="en-US"/>
     </w:rPr>
   </w:style>
-  <w:style w:type="paragraph" w:styleId="BodyText">
+  <w:style w:type="paragraph" w:styleId="Textoindependiente">
     <w:name w:val="Body Text"/>
     <w:basedOn w:val="Normal"/>
-    <w:link w:val="BodyTextChar"/>
+    <w:link w:val="TextoindependienteCar"/>
     <w:uiPriority w:val="99"/>
     <w:semiHidden/>
     <w:unhideWhenUsed/>
@@ -18237,10 +18189,10 @@
       <w:spacing w:after="120"/>
     </w:pPr>
   </w:style>
-  <w:style w:type="character" w:customStyle="1" w:styleId="BodyTextChar">
-    <w:name w:val="Body Text Char"/>
-    <w:basedOn w:val="DefaultParagraphFont"/>
-    <w:link w:val="BodyText"/>
+  <w:style w:type="character" w:customStyle="1" w:styleId="TextoindependienteCar">
+    <w:name w:val="Texto independiente Car"/>
+    <w:basedOn w:val="Fuentedeprrafopredeter"/>
+    <w:link w:val="Textoindependiente"/>
     <w:uiPriority w:val="99"/>
     <w:semiHidden/>
     <w:rsid w:val="00F46D61"/>
@@ -18273,7 +18225,7 @@
   </w:style>
   <w:style w:type="character" w:customStyle="1" w:styleId="3oh-">
     <w:name w:val="_3oh-"/>
-    <w:basedOn w:val="DefaultParagraphFont"/>
+    <w:basedOn w:val="Fuentedeprrafopredeter"/>
     <w:rsid w:val="00BB4126"/>
   </w:style>
   <w:style w:type="paragraph" w:customStyle="1" w:styleId="Standard">
@@ -18325,9 +18277,9 @@
       <w:sz w:val="28"/>
     </w:rPr>
   </w:style>
-  <w:style w:type="table" w:styleId="PlainTable2">
+  <w:style w:type="table" w:styleId="Tablanormal2">
     <w:name w:val="Plain Table 2"/>
-    <w:basedOn w:val="TableNormal"/>
+    <w:basedOn w:val="Tablanormal"/>
     <w:uiPriority w:val="42"/>
     <w:rsid w:val="00B42009"/>
     <w:pPr>
@@ -18717,7 +18669,7 @@
 </file>
 
 <file path=customXml/itemProps2.xml><?xml version="1.0" encoding="utf-8"?>
-<ds:datastoreItem xmlns:ds="http://schemas.openxmlformats.org/officeDocument/2006/customXml" ds:itemID="{17553845-38C6-4B56-AA27-062B53699482}">
+<ds:datastoreItem xmlns:ds="http://schemas.openxmlformats.org/officeDocument/2006/customXml" ds:itemID="{69126139-D501-48DE-AF0B-D595AE97CDA6}">
   <ds:schemaRefs>
     <ds:schemaRef ds:uri="http://schemas.openxmlformats.org/officeDocument/2006/bibliography"/>
   </ds:schemaRefs>

</xml_diff>

<commit_message>
Agrega CU12 y CU13 a RSAC_DCUS
</commit_message>
<xml_diff>
--- a/Desarrollo/RSAC/Casos de Uso/RSAC_DCUS.docx
+++ b/Desarrollo/RSAC/Casos de Uso/RSAC_DCUS.docx
@@ -25,13 +25,13 @@
         </w:rPr>
       </w:sdtEndPr>
       <w:sdtContent>
-        <w:bookmarkStart w:id="0" w:name="_Toc391715346" w:displacedByCustomXml="prev"/>
+        <w:bookmarkStart w:id="0" w:name="_Toc391325453" w:displacedByCustomXml="prev"/>
         <w:bookmarkEnd w:id="0" w:displacedByCustomXml="prev"/>
-        <w:bookmarkStart w:id="1" w:name="_Toc391714504" w:displacedByCustomXml="prev"/>
+        <w:bookmarkStart w:id="1" w:name="_Toc391714464" w:displacedByCustomXml="prev"/>
         <w:bookmarkEnd w:id="1" w:displacedByCustomXml="prev"/>
-        <w:bookmarkStart w:id="2" w:name="_Toc391714464" w:displacedByCustomXml="prev"/>
+        <w:bookmarkStart w:id="2" w:name="_Toc391714504" w:displacedByCustomXml="prev"/>
         <w:bookmarkEnd w:id="2" w:displacedByCustomXml="prev"/>
-        <w:bookmarkStart w:id="3" w:name="_Toc391325453" w:displacedByCustomXml="prev"/>
+        <w:bookmarkStart w:id="3" w:name="_Toc391715346" w:displacedByCustomXml="prev"/>
         <w:bookmarkEnd w:id="3" w:displacedByCustomXml="prev"/>
         <w:p>
           <w:pPr>
@@ -219,7 +219,7 @@
                   </wp:anchor>
                 </w:drawing>
               </mc:Choice>
-              <mc:Fallback xmlns:mv="urn:schemas-microsoft-com:mac:vml" xmlns:mo="http://schemas.microsoft.com/office/mac/office/2008/main">
+              <mc:Fallback xmlns:mo="http://schemas.microsoft.com/office/mac/office/2008/main" xmlns:mv="urn:schemas-microsoft-com:mac:vml">
                 <w:pict>
                   <v:rect w14:anchorId="12366E7F" id="3 Rectángulo" o:spid="_x0000_s1026" style="position:absolute;margin-left:-86pt;margin-top:-70.85pt;width:614.35pt;height:11in;z-index:-251667968;visibility:visible;mso-wrap-style:square;mso-width-percent:0;mso-wrap-distance-left:9pt;mso-wrap-distance-top:0;mso-wrap-distance-right:9pt;mso-wrap-distance-bottom:0;mso-position-horizontal:absolute;mso-position-horizontal-relative:text;mso-position-vertical:absolute;mso-position-vertical-relative:text;mso-width-percent:0;mso-width-relative:margin;v-text-anchor:middle" o:gfxdata="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" fillcolor="#1f497d [3215]" stroked="f" strokeweight="2pt"/>
                 </w:pict>
@@ -6561,8 +6561,6 @@
           </wp:inline>
         </w:drawing>
       </w:r>
-      <w:bookmarkStart w:id="5" w:name="_GoBack"/>
-      <w:bookmarkEnd w:id="5"/>
     </w:p>
     <w:p>
       <w:r>
@@ -6582,7 +6580,7 @@
           <w:b/>
         </w:rPr>
       </w:pPr>
-      <w:bookmarkStart w:id="6" w:name="_Toc512963840"/>
+      <w:bookmarkStart w:id="5" w:name="_Toc512963840"/>
       <w:r>
         <w:rPr>
           <w:b/>
@@ -6590,7 +6588,7 @@
         <w:lastRenderedPageBreak/>
         <w:t>Análisis de los casos de uso del sistema</w:t>
       </w:r>
-      <w:bookmarkEnd w:id="6"/>
+      <w:bookmarkEnd w:id="5"/>
     </w:p>
     <w:p>
       <w:pPr>
@@ -6615,7 +6613,7 @@
           <w:b/>
         </w:rPr>
       </w:pPr>
-      <w:bookmarkStart w:id="7" w:name="_Toc512963841"/>
+      <w:bookmarkStart w:id="6" w:name="_Toc512963841"/>
       <w:r>
         <w:rPr>
           <w:b/>
@@ -6634,7 +6632,7 @@
         </w:rPr>
         <w:t xml:space="preserve"> (CU01)</w:t>
       </w:r>
-      <w:bookmarkEnd w:id="7"/>
+      <w:bookmarkEnd w:id="6"/>
     </w:p>
     <w:p>
       <w:pPr>
@@ -6659,14 +6657,14 @@
           <w:b/>
         </w:rPr>
       </w:pPr>
-      <w:bookmarkStart w:id="8" w:name="_Toc512963842"/>
+      <w:bookmarkStart w:id="7" w:name="_Toc512963842"/>
       <w:r>
         <w:rPr>
           <w:b/>
         </w:rPr>
         <w:t>Especificación</w:t>
       </w:r>
-      <w:bookmarkEnd w:id="8"/>
+      <w:bookmarkEnd w:id="7"/>
     </w:p>
     <w:tbl>
       <w:tblPr>
@@ -7689,7 +7687,7 @@
           <w:b/>
         </w:rPr>
       </w:pPr>
-      <w:bookmarkStart w:id="9" w:name="_Toc512963843"/>
+      <w:bookmarkStart w:id="8" w:name="_Toc512963843"/>
       <w:r>
         <w:rPr>
           <w:b/>
@@ -7758,7 +7756,7 @@
         </w:rPr>
         <w:t>Modelo de análisis</w:t>
       </w:r>
-      <w:bookmarkEnd w:id="9"/>
+      <w:bookmarkEnd w:id="8"/>
     </w:p>
     <w:p>
       <w:pPr>
@@ -7784,7 +7782,7 @@
           <w:b/>
         </w:rPr>
       </w:pPr>
-      <w:bookmarkStart w:id="10" w:name="_Toc512963844"/>
+      <w:bookmarkStart w:id="9" w:name="_Toc512963844"/>
       <w:r>
         <w:rPr>
           <w:b/>
@@ -7854,7 +7852,7 @@
         </w:rPr>
         <w:t>Diagrama de secuencia</w:t>
       </w:r>
-      <w:bookmarkEnd w:id="10"/>
+      <w:bookmarkEnd w:id="9"/>
     </w:p>
     <w:p>
       <w:pPr>
@@ -7882,7 +7880,7 @@
           <w:b/>
         </w:rPr>
       </w:pPr>
-      <w:bookmarkStart w:id="11" w:name="_Toc512963845"/>
+      <w:bookmarkStart w:id="10" w:name="_Toc512963845"/>
       <w:r>
         <w:rPr>
           <w:b/>
@@ -7902,7 +7900,7 @@
         </w:rPr>
         <w:t xml:space="preserve"> (CU02)</w:t>
       </w:r>
-      <w:bookmarkEnd w:id="11"/>
+      <w:bookmarkEnd w:id="10"/>
     </w:p>
     <w:p>
       <w:pPr>
@@ -7927,14 +7925,14 @@
           <w:b/>
         </w:rPr>
       </w:pPr>
-      <w:bookmarkStart w:id="12" w:name="_Toc512963846"/>
+      <w:bookmarkStart w:id="11" w:name="_Toc512963846"/>
       <w:r>
         <w:rPr>
           <w:b/>
         </w:rPr>
         <w:t>Especificación</w:t>
       </w:r>
-      <w:bookmarkEnd w:id="12"/>
+      <w:bookmarkEnd w:id="11"/>
     </w:p>
     <w:tbl>
       <w:tblPr>
@@ -8825,14 +8823,14 @@
           <w:b/>
         </w:rPr>
       </w:pPr>
-      <w:bookmarkStart w:id="13" w:name="_Toc512963847"/>
+      <w:bookmarkStart w:id="12" w:name="_Toc512963847"/>
       <w:r>
         <w:rPr>
           <w:b/>
         </w:rPr>
         <w:t>Modelo de análisis</w:t>
       </w:r>
-      <w:bookmarkEnd w:id="13"/>
+      <w:bookmarkEnd w:id="12"/>
     </w:p>
     <w:p>
       <w:r>
@@ -8923,7 +8921,7 @@
           <w:b/>
         </w:rPr>
       </w:pPr>
-      <w:bookmarkStart w:id="14" w:name="_Toc512963848"/>
+      <w:bookmarkStart w:id="13" w:name="_Toc512963848"/>
       <w:r>
         <w:rPr>
           <w:b/>
@@ -8931,7 +8929,7 @@
         <w:lastRenderedPageBreak/>
         <w:t>Diagrama de secuencia</w:t>
       </w:r>
-      <w:bookmarkEnd w:id="14"/>
+      <w:bookmarkEnd w:id="13"/>
     </w:p>
     <w:p>
       <w:r>
@@ -8989,7 +8987,7 @@
                         <a14:shadowObscured xmlns:a14="http://schemas.microsoft.com/office/drawing/2010/main"/>
                       </a:ext>
                       <a:ext uri="{FAA26D3D-D897-4be2-8F04-BA451C77F1D7}">
-                        <ma14:placeholderFlag xmlns:ma14="http://schemas.microsoft.com/office/mac/drawingml/2011/main" xmlns:w="http://schemas.openxmlformats.org/wordprocessingml/2006/main" xmlns:w10="urn:schemas-microsoft-com:office:word" xmlns:v="urn:schemas-microsoft-com:vml" xmlns:o="urn:schemas-microsoft-com:office:office" xmlns:mv="urn:schemas-microsoft-com:mac:vml" xmlns:mo="http://schemas.microsoft.com/office/mac/office/2008/main" xmlns=""/>
+                        <ma14:placeholderFlag xmlns="" xmlns:mo="http://schemas.microsoft.com/office/mac/office/2008/main" xmlns:mv="urn:schemas-microsoft-com:mac:vml" xmlns:o="urn:schemas-microsoft-com:office:office" xmlns:v="urn:schemas-microsoft-com:vml" xmlns:w10="urn:schemas-microsoft-com:office:word" xmlns:w="http://schemas.openxmlformats.org/wordprocessingml/2006/main" xmlns:ma14="http://schemas.microsoft.com/office/mac/drawingml/2011/main"/>
                       </a:ext>
                     </a:extLst>
                   </pic:spPr>
@@ -9032,7 +9030,7 @@
           <w:b/>
         </w:rPr>
       </w:pPr>
-      <w:bookmarkStart w:id="15" w:name="_Toc512963849"/>
+      <w:bookmarkStart w:id="14" w:name="_Toc512963849"/>
       <w:r>
         <w:rPr>
           <w:b/>
@@ -9046,7 +9044,7 @@
         </w:rPr>
         <w:t xml:space="preserve"> (CU04)</w:t>
       </w:r>
-      <w:bookmarkEnd w:id="15"/>
+      <w:bookmarkEnd w:id="14"/>
     </w:p>
     <w:p>
       <w:pPr>
@@ -9071,14 +9069,14 @@
           <w:b/>
         </w:rPr>
       </w:pPr>
-      <w:bookmarkStart w:id="16" w:name="_Toc512963850"/>
+      <w:bookmarkStart w:id="15" w:name="_Toc512963850"/>
       <w:r>
         <w:rPr>
           <w:b/>
         </w:rPr>
         <w:t>Especificación</w:t>
       </w:r>
-      <w:bookmarkEnd w:id="16"/>
+      <w:bookmarkEnd w:id="15"/>
     </w:p>
     <w:tbl>
       <w:tblPr>
@@ -10085,14 +10083,14 @@
           <w:b/>
         </w:rPr>
       </w:pPr>
-      <w:bookmarkStart w:id="17" w:name="_Toc512963851"/>
+      <w:bookmarkStart w:id="16" w:name="_Toc512963851"/>
       <w:r>
         <w:rPr>
           <w:b/>
         </w:rPr>
         <w:t>Modelo de análisis</w:t>
       </w:r>
-      <w:bookmarkEnd w:id="17"/>
+      <w:bookmarkEnd w:id="16"/>
     </w:p>
     <w:p>
       <w:pPr>
@@ -10170,7 +10168,7 @@
           <w:b/>
         </w:rPr>
       </w:pPr>
-      <w:bookmarkStart w:id="18" w:name="_Toc512963852"/>
+      <w:bookmarkStart w:id="17" w:name="_Toc512963852"/>
       <w:r>
         <w:rPr>
           <w:b/>
@@ -10178,7 +10176,7 @@
         <w:lastRenderedPageBreak/>
         <w:t>Diagrama de secuencia</w:t>
       </w:r>
-      <w:bookmarkEnd w:id="18"/>
+      <w:bookmarkEnd w:id="17"/>
     </w:p>
     <w:p>
       <w:pPr>
@@ -10324,7 +10322,7 @@
           <w:b/>
         </w:rPr>
       </w:pPr>
-      <w:bookmarkStart w:id="19" w:name="_Toc512963853"/>
+      <w:bookmarkStart w:id="18" w:name="_Toc512963853"/>
       <w:r>
         <w:rPr>
           <w:b/>
@@ -10338,7 +10336,7 @@
         </w:rPr>
         <w:t xml:space="preserve"> (CU05)</w:t>
       </w:r>
-      <w:bookmarkEnd w:id="19"/>
+      <w:bookmarkEnd w:id="18"/>
     </w:p>
     <w:p>
       <w:pPr>
@@ -10363,14 +10361,14 @@
           <w:b/>
         </w:rPr>
       </w:pPr>
-      <w:bookmarkStart w:id="20" w:name="_Toc512963854"/>
+      <w:bookmarkStart w:id="19" w:name="_Toc512963854"/>
       <w:r>
         <w:rPr>
           <w:b/>
         </w:rPr>
         <w:t>Especificación</w:t>
       </w:r>
-      <w:bookmarkEnd w:id="20"/>
+      <w:bookmarkEnd w:id="19"/>
     </w:p>
     <w:p>
       <w:pPr>
@@ -11186,7 +11184,7 @@
           <w:b/>
         </w:rPr>
       </w:pPr>
-      <w:bookmarkStart w:id="21" w:name="_Toc512963855"/>
+      <w:bookmarkStart w:id="20" w:name="_Toc512963855"/>
       <w:r>
         <w:rPr>
           <w:b/>
@@ -11194,7 +11192,7 @@
         <w:lastRenderedPageBreak/>
         <w:t>Modelo de análisis</w:t>
       </w:r>
-      <w:bookmarkEnd w:id="21"/>
+      <w:bookmarkEnd w:id="20"/>
     </w:p>
     <w:p>
       <w:pPr>
@@ -11267,14 +11265,14 @@
           <w:b/>
         </w:rPr>
       </w:pPr>
-      <w:bookmarkStart w:id="22" w:name="_Toc512963856"/>
+      <w:bookmarkStart w:id="21" w:name="_Toc512963856"/>
       <w:r>
         <w:rPr>
           <w:b/>
         </w:rPr>
         <w:t>Diagrama de secuencia</w:t>
       </w:r>
-      <w:bookmarkEnd w:id="22"/>
+      <w:bookmarkEnd w:id="21"/>
     </w:p>
     <w:p>
       <w:pPr>
@@ -11381,7 +11379,7 @@
           <w:b/>
         </w:rPr>
       </w:pPr>
-      <w:bookmarkStart w:id="23" w:name="_Toc512963857"/>
+      <w:bookmarkStart w:id="22" w:name="_Toc512963857"/>
       <w:r>
         <w:rPr>
           <w:b/>
@@ -11395,7 +11393,7 @@
         </w:rPr>
         <w:t xml:space="preserve"> (CU06)</w:t>
       </w:r>
-      <w:bookmarkEnd w:id="23"/>
+      <w:bookmarkEnd w:id="22"/>
     </w:p>
     <w:p>
       <w:pPr>
@@ -11420,14 +11418,14 @@
           <w:b/>
         </w:rPr>
       </w:pPr>
-      <w:bookmarkStart w:id="24" w:name="_Toc512963858"/>
+      <w:bookmarkStart w:id="23" w:name="_Toc512963858"/>
       <w:r>
         <w:rPr>
           <w:b/>
         </w:rPr>
         <w:t>Especificación</w:t>
       </w:r>
-      <w:bookmarkEnd w:id="24"/>
+      <w:bookmarkEnd w:id="23"/>
     </w:p>
     <w:p>
       <w:pPr>
@@ -12333,7 +12331,7 @@
           <w:b/>
         </w:rPr>
       </w:pPr>
-      <w:bookmarkStart w:id="25" w:name="_Toc512963859"/>
+      <w:bookmarkStart w:id="24" w:name="_Toc512963859"/>
       <w:r>
         <w:rPr>
           <w:b/>
@@ -12341,7 +12339,7 @@
         <w:lastRenderedPageBreak/>
         <w:t>Modelo de análisis</w:t>
       </w:r>
-      <w:bookmarkEnd w:id="25"/>
+      <w:bookmarkEnd w:id="24"/>
     </w:p>
     <w:p>
       <w:pPr>
@@ -12414,14 +12412,14 @@
           <w:b/>
         </w:rPr>
       </w:pPr>
-      <w:bookmarkStart w:id="26" w:name="_Toc512963860"/>
+      <w:bookmarkStart w:id="25" w:name="_Toc512963860"/>
       <w:r>
         <w:rPr>
           <w:b/>
         </w:rPr>
         <w:t>Diagrama de secuencia</w:t>
       </w:r>
-      <w:bookmarkEnd w:id="26"/>
+      <w:bookmarkEnd w:id="25"/>
     </w:p>
     <w:p>
       <w:pPr>
@@ -12513,7 +12511,7 @@
           <w:b/>
         </w:rPr>
       </w:pPr>
-      <w:bookmarkStart w:id="27" w:name="_Toc512963861"/>
+      <w:bookmarkStart w:id="26" w:name="_Toc512963861"/>
       <w:r>
         <w:rPr>
           <w:b/>
@@ -12521,7 +12519,7 @@
         <w:lastRenderedPageBreak/>
         <w:t>Registrarse como Proveedor (CU08)</w:t>
       </w:r>
-      <w:bookmarkEnd w:id="27"/>
+      <w:bookmarkEnd w:id="26"/>
     </w:p>
     <w:p>
       <w:pPr>
@@ -12546,14 +12544,14 @@
           <w:b/>
         </w:rPr>
       </w:pPr>
-      <w:bookmarkStart w:id="28" w:name="_Toc512963862"/>
+      <w:bookmarkStart w:id="27" w:name="_Toc512963862"/>
       <w:r>
         <w:rPr>
           <w:b/>
         </w:rPr>
         <w:t>Especificación</w:t>
       </w:r>
-      <w:bookmarkEnd w:id="28"/>
+      <w:bookmarkEnd w:id="27"/>
     </w:p>
     <w:tbl>
       <w:tblPr>
@@ -13703,7 +13701,7 @@
           <w:b/>
         </w:rPr>
       </w:pPr>
-      <w:bookmarkStart w:id="29" w:name="_Toc512963863"/>
+      <w:bookmarkStart w:id="28" w:name="_Toc512963863"/>
       <w:r>
         <w:rPr>
           <w:b/>
@@ -13711,7 +13709,7 @@
         <w:lastRenderedPageBreak/>
         <w:t>Modelo de análisis</w:t>
       </w:r>
-      <w:bookmarkEnd w:id="29"/>
+      <w:bookmarkEnd w:id="28"/>
     </w:p>
     <w:p>
       <w:pPr>
@@ -13794,14 +13792,14 @@
           <w:b/>
         </w:rPr>
       </w:pPr>
-      <w:bookmarkStart w:id="30" w:name="_Toc512963864"/>
+      <w:bookmarkStart w:id="29" w:name="_Toc512963864"/>
       <w:r>
         <w:rPr>
           <w:b/>
         </w:rPr>
         <w:t>Diagrama de secuencia</w:t>
       </w:r>
-      <w:bookmarkEnd w:id="30"/>
+      <w:bookmarkEnd w:id="29"/>
     </w:p>
     <w:p>
       <w:pPr>
@@ -13984,7 +13982,7 @@
           <w:b/>
         </w:rPr>
       </w:pPr>
-      <w:bookmarkStart w:id="31" w:name="_Toc512963865"/>
+      <w:bookmarkStart w:id="30" w:name="_Toc512963865"/>
       <w:r>
         <w:rPr>
           <w:b/>
@@ -13992,7 +13990,7 @@
         <w:lastRenderedPageBreak/>
         <w:t>Atender Pedido (CU10)</w:t>
       </w:r>
-      <w:bookmarkEnd w:id="31"/>
+      <w:bookmarkEnd w:id="30"/>
     </w:p>
     <w:p>
       <w:pPr>
@@ -14017,14 +14015,14 @@
           <w:b/>
         </w:rPr>
       </w:pPr>
-      <w:bookmarkStart w:id="32" w:name="_Toc512963866"/>
+      <w:bookmarkStart w:id="31" w:name="_Toc512963866"/>
       <w:r>
         <w:rPr>
           <w:b/>
         </w:rPr>
         <w:t>Especificación</w:t>
       </w:r>
-      <w:bookmarkEnd w:id="32"/>
+      <w:bookmarkEnd w:id="31"/>
     </w:p>
     <w:tbl>
       <w:tblPr>
@@ -14793,7 +14791,7 @@
           <w:b/>
         </w:rPr>
       </w:pPr>
-      <w:bookmarkStart w:id="33" w:name="_Toc512963867"/>
+      <w:bookmarkStart w:id="32" w:name="_Toc512963867"/>
       <w:r>
         <w:rPr>
           <w:b/>
@@ -14801,7 +14799,7 @@
         <w:lastRenderedPageBreak/>
         <w:t>Modelo de análisis</w:t>
       </w:r>
-      <w:bookmarkEnd w:id="33"/>
+      <w:bookmarkEnd w:id="32"/>
     </w:p>
     <w:p>
       <w:pPr>
@@ -14884,14 +14882,14 @@
           <w:b/>
         </w:rPr>
       </w:pPr>
-      <w:bookmarkStart w:id="34" w:name="_Toc512963868"/>
+      <w:bookmarkStart w:id="33" w:name="_Toc512963868"/>
       <w:r>
         <w:rPr>
           <w:b/>
         </w:rPr>
         <w:t>Diagrama de secuencia</w:t>
       </w:r>
-      <w:bookmarkEnd w:id="34"/>
+      <w:bookmarkEnd w:id="33"/>
     </w:p>
     <w:p>
       <w:pPr>
@@ -14976,6 +14974,2326 @@
     </w:p>
     <w:p>
       <w:pPr>
+        <w:spacing w:after="0" w:line="240" w:lineRule="auto"/>
+        <w:contextualSpacing/>
+        <w:rPr>
+          <w:rFonts w:asciiTheme="majorHAnsi" w:eastAsiaTheme="majorEastAsia" w:hAnsiTheme="majorHAnsi" w:cstheme="majorBidi"/>
+          <w:b/>
+          <w:color w:val="632423" w:themeColor="accent2" w:themeShade="80"/>
+          <w:sz w:val="24"/>
+          <w:szCs w:val="24"/>
+        </w:rPr>
+      </w:pPr>
+    </w:p>
+    <w:p>
+      <w:pPr>
+        <w:pStyle w:val="Prrafodelista"/>
+        <w:numPr>
+          <w:ilvl w:val="1"/>
+          <w:numId w:val="1"/>
+        </w:numPr>
+        <w:spacing w:after="160" w:line="259" w:lineRule="auto"/>
+        <w:outlineLvl w:val="0"/>
+        <w:rPr>
+          <w:b/>
+        </w:rPr>
+      </w:pPr>
+      <w:r>
+        <w:rPr>
+          <w:b/>
+        </w:rPr>
+        <w:t>Aprobar solicitudes de proveedores (CU12)</w:t>
+      </w:r>
+    </w:p>
+    <w:p>
+      <w:pPr>
+        <w:pStyle w:val="Prrafodelista"/>
+        <w:spacing w:after="160" w:line="259" w:lineRule="auto"/>
+        <w:outlineLvl w:val="0"/>
+        <w:rPr>
+          <w:b/>
+        </w:rPr>
+      </w:pPr>
+    </w:p>
+    <w:p>
+      <w:pPr>
+        <w:pStyle w:val="Prrafodelista"/>
+        <w:numPr>
+          <w:ilvl w:val="2"/>
+          <w:numId w:val="1"/>
+        </w:numPr>
+        <w:spacing w:after="160" w:line="259" w:lineRule="auto"/>
+        <w:outlineLvl w:val="0"/>
+        <w:rPr>
+          <w:b/>
+        </w:rPr>
+      </w:pPr>
+      <w:r>
+        <w:rPr>
+          <w:b/>
+        </w:rPr>
+        <w:t>Especificación</w:t>
+      </w:r>
+    </w:p>
+    <w:tbl>
+      <w:tblPr>
+        <w:tblW w:w="0" w:type="auto"/>
+        <w:jc w:val="center"/>
+        <w:tblLayout w:type="fixed"/>
+        <w:tblLook w:val="0000" w:firstRow="0" w:lastRow="0" w:firstColumn="0" w:lastColumn="0" w:noHBand="0" w:noVBand="0"/>
+      </w:tblPr>
+      <w:tblGrid>
+        <w:gridCol w:w="2264"/>
+        <w:gridCol w:w="6327"/>
+      </w:tblGrid>
+      <w:tr>
+        <w:trPr>
+          <w:trHeight w:val="446"/>
+          <w:jc w:val="center"/>
+        </w:trPr>
+        <w:tc>
+          <w:tcPr>
+            <w:tcW w:w="2264" w:type="dxa"/>
+            <w:tcBorders>
+              <w:top w:val="single" w:sz="4" w:space="0" w:color="000000"/>
+              <w:left w:val="single" w:sz="4" w:space="0" w:color="000000"/>
+              <w:bottom w:val="single" w:sz="4" w:space="0" w:color="000000"/>
+            </w:tcBorders>
+            <w:shd w:val="clear" w:color="auto" w:fill="auto"/>
+            <w:vAlign w:val="center"/>
+          </w:tcPr>
+          <w:p>
+            <w:pPr>
+              <w:snapToGrid w:val="0"/>
+              <w:rPr>
+                <w:rFonts w:ascii="Verdana" w:hAnsi="Verdana"/>
+                <w:b/>
+                <w:bCs/>
+                <w:sz w:val="18"/>
+                <w:szCs w:val="18"/>
+              </w:rPr>
+            </w:pPr>
+            <w:r>
+              <w:rPr>
+                <w:rFonts w:ascii="Verdana" w:hAnsi="Verdana"/>
+                <w:b/>
+                <w:bCs/>
+                <w:sz w:val="18"/>
+                <w:szCs w:val="18"/>
+              </w:rPr>
+              <w:t>Caso de Uso</w:t>
+            </w:r>
+          </w:p>
+        </w:tc>
+        <w:tc>
+          <w:tcPr>
+            <w:tcW w:w="6327" w:type="dxa"/>
+            <w:tcBorders>
+              <w:top w:val="single" w:sz="4" w:space="0" w:color="000000"/>
+              <w:left w:val="single" w:sz="4" w:space="0" w:color="000000"/>
+              <w:bottom w:val="single" w:sz="4" w:space="0" w:color="000000"/>
+              <w:right w:val="single" w:sz="4" w:space="0" w:color="000000"/>
+            </w:tcBorders>
+            <w:shd w:val="clear" w:color="auto" w:fill="auto"/>
+            <w:vAlign w:val="center"/>
+          </w:tcPr>
+          <w:p>
+            <w:pPr>
+              <w:snapToGrid w:val="0"/>
+              <w:rPr>
+                <w:rFonts w:ascii="Verdana" w:hAnsi="Verdana"/>
+                <w:sz w:val="18"/>
+                <w:szCs w:val="18"/>
+              </w:rPr>
+            </w:pPr>
+            <w:r>
+              <w:rPr>
+                <w:rFonts w:ascii="Verdana" w:hAnsi="Verdana"/>
+                <w:sz w:val="18"/>
+                <w:szCs w:val="18"/>
+              </w:rPr>
+              <w:t>Aprobar solicitudes de proveedores</w:t>
+            </w:r>
+          </w:p>
+        </w:tc>
+      </w:tr>
+      <w:tr>
+        <w:trPr>
+          <w:trHeight w:val="460"/>
+          <w:jc w:val="center"/>
+        </w:trPr>
+        <w:tc>
+          <w:tcPr>
+            <w:tcW w:w="2264" w:type="dxa"/>
+            <w:tcBorders>
+              <w:top w:val="single" w:sz="4" w:space="0" w:color="000000"/>
+              <w:left w:val="single" w:sz="4" w:space="0" w:color="000000"/>
+              <w:bottom w:val="single" w:sz="4" w:space="0" w:color="000000"/>
+            </w:tcBorders>
+            <w:shd w:val="clear" w:color="auto" w:fill="auto"/>
+            <w:vAlign w:val="center"/>
+          </w:tcPr>
+          <w:p>
+            <w:pPr>
+              <w:snapToGrid w:val="0"/>
+              <w:rPr>
+                <w:rFonts w:ascii="Verdana" w:hAnsi="Verdana"/>
+                <w:b/>
+                <w:bCs/>
+                <w:sz w:val="18"/>
+                <w:szCs w:val="18"/>
+              </w:rPr>
+            </w:pPr>
+            <w:r>
+              <w:rPr>
+                <w:rFonts w:ascii="Verdana" w:hAnsi="Verdana"/>
+                <w:b/>
+                <w:bCs/>
+                <w:sz w:val="18"/>
+                <w:szCs w:val="18"/>
+              </w:rPr>
+              <w:t>Objetivo</w:t>
+            </w:r>
+          </w:p>
+        </w:tc>
+        <w:tc>
+          <w:tcPr>
+            <w:tcW w:w="6327" w:type="dxa"/>
+            <w:tcBorders>
+              <w:top w:val="single" w:sz="4" w:space="0" w:color="000000"/>
+              <w:left w:val="single" w:sz="4" w:space="0" w:color="000000"/>
+              <w:bottom w:val="single" w:sz="4" w:space="0" w:color="000000"/>
+              <w:right w:val="single" w:sz="4" w:space="0" w:color="000000"/>
+            </w:tcBorders>
+            <w:shd w:val="clear" w:color="auto" w:fill="auto"/>
+            <w:vAlign w:val="center"/>
+          </w:tcPr>
+          <w:p>
+            <w:pPr>
+              <w:snapToGrid w:val="0"/>
+              <w:rPr>
+                <w:rFonts w:ascii="Verdana" w:hAnsi="Verdana"/>
+                <w:sz w:val="18"/>
+                <w:szCs w:val="18"/>
+              </w:rPr>
+            </w:pPr>
+            <w:r>
+              <w:rPr>
+                <w:rFonts w:ascii="Verdana" w:hAnsi="Verdana"/>
+                <w:sz w:val="18"/>
+                <w:szCs w:val="18"/>
+              </w:rPr>
+              <w:t>El aplicativo web debe permitir aceptar solicitudes de registro de proveedores.</w:t>
+            </w:r>
+          </w:p>
+        </w:tc>
+      </w:tr>
+      <w:tr>
+        <w:trPr>
+          <w:trHeight w:val="460"/>
+          <w:jc w:val="center"/>
+        </w:trPr>
+        <w:tc>
+          <w:tcPr>
+            <w:tcW w:w="2264" w:type="dxa"/>
+            <w:tcBorders>
+              <w:top w:val="single" w:sz="4" w:space="0" w:color="000000"/>
+              <w:left w:val="single" w:sz="4" w:space="0" w:color="000000"/>
+              <w:bottom w:val="single" w:sz="4" w:space="0" w:color="000000"/>
+            </w:tcBorders>
+            <w:shd w:val="clear" w:color="auto" w:fill="auto"/>
+            <w:vAlign w:val="center"/>
+          </w:tcPr>
+          <w:p>
+            <w:pPr>
+              <w:snapToGrid w:val="0"/>
+              <w:rPr>
+                <w:rFonts w:ascii="Verdana" w:hAnsi="Verdana"/>
+                <w:b/>
+                <w:bCs/>
+                <w:sz w:val="18"/>
+                <w:szCs w:val="18"/>
+              </w:rPr>
+            </w:pPr>
+            <w:r>
+              <w:rPr>
+                <w:rFonts w:ascii="Verdana" w:hAnsi="Verdana"/>
+                <w:b/>
+                <w:bCs/>
+                <w:sz w:val="18"/>
+                <w:szCs w:val="18"/>
+              </w:rPr>
+              <w:t>Actores</w:t>
+            </w:r>
+          </w:p>
+        </w:tc>
+        <w:tc>
+          <w:tcPr>
+            <w:tcW w:w="6327" w:type="dxa"/>
+            <w:tcBorders>
+              <w:top w:val="single" w:sz="4" w:space="0" w:color="000000"/>
+              <w:left w:val="single" w:sz="4" w:space="0" w:color="000000"/>
+              <w:bottom w:val="single" w:sz="4" w:space="0" w:color="000000"/>
+              <w:right w:val="single" w:sz="4" w:space="0" w:color="000000"/>
+            </w:tcBorders>
+            <w:shd w:val="clear" w:color="auto" w:fill="auto"/>
+            <w:vAlign w:val="center"/>
+          </w:tcPr>
+          <w:p>
+            <w:pPr>
+              <w:snapToGrid w:val="0"/>
+              <w:rPr>
+                <w:rFonts w:ascii="Verdana" w:hAnsi="Verdana"/>
+                <w:sz w:val="18"/>
+                <w:szCs w:val="18"/>
+              </w:rPr>
+            </w:pPr>
+            <w:r>
+              <w:rPr>
+                <w:rFonts w:ascii="Verdana" w:hAnsi="Verdana"/>
+                <w:sz w:val="18"/>
+                <w:szCs w:val="18"/>
+              </w:rPr>
+              <w:t>Administrador</w:t>
+            </w:r>
+          </w:p>
+        </w:tc>
+      </w:tr>
+      <w:tr>
+        <w:trPr>
+          <w:trHeight w:val="716"/>
+          <w:jc w:val="center"/>
+        </w:trPr>
+        <w:tc>
+          <w:tcPr>
+            <w:tcW w:w="2264" w:type="dxa"/>
+            <w:tcBorders>
+              <w:top w:val="single" w:sz="4" w:space="0" w:color="000000"/>
+              <w:left w:val="single" w:sz="4" w:space="0" w:color="000000"/>
+              <w:bottom w:val="single" w:sz="4" w:space="0" w:color="000000"/>
+            </w:tcBorders>
+            <w:shd w:val="clear" w:color="auto" w:fill="auto"/>
+            <w:vAlign w:val="center"/>
+          </w:tcPr>
+          <w:p>
+            <w:pPr>
+              <w:tabs>
+                <w:tab w:val="left" w:pos="375"/>
+              </w:tabs>
+              <w:snapToGrid w:val="0"/>
+              <w:rPr>
+                <w:rFonts w:ascii="Verdana" w:hAnsi="Verdana"/>
+                <w:b/>
+                <w:bCs/>
+                <w:sz w:val="18"/>
+                <w:szCs w:val="18"/>
+              </w:rPr>
+            </w:pPr>
+            <w:r>
+              <w:rPr>
+                <w:rFonts w:ascii="Verdana" w:hAnsi="Verdana"/>
+                <w:b/>
+                <w:bCs/>
+                <w:sz w:val="18"/>
+                <w:szCs w:val="18"/>
+              </w:rPr>
+              <w:t>Precondiciones</w:t>
+            </w:r>
+          </w:p>
+        </w:tc>
+        <w:tc>
+          <w:tcPr>
+            <w:tcW w:w="6327" w:type="dxa"/>
+            <w:tcBorders>
+              <w:top w:val="single" w:sz="4" w:space="0" w:color="000000"/>
+              <w:left w:val="single" w:sz="4" w:space="0" w:color="000000"/>
+              <w:bottom w:val="single" w:sz="4" w:space="0" w:color="000000"/>
+              <w:right w:val="single" w:sz="4" w:space="0" w:color="000000"/>
+            </w:tcBorders>
+            <w:shd w:val="clear" w:color="auto" w:fill="auto"/>
+            <w:vAlign w:val="center"/>
+          </w:tcPr>
+          <w:p>
+            <w:pPr>
+              <w:pStyle w:val="Prrafodelista"/>
+              <w:snapToGrid w:val="0"/>
+              <w:rPr>
+                <w:rFonts w:ascii="Verdana" w:hAnsi="Verdana"/>
+                <w:sz w:val="18"/>
+                <w:szCs w:val="18"/>
+              </w:rPr>
+            </w:pPr>
+          </w:p>
+          <w:p>
+            <w:pPr>
+              <w:pStyle w:val="Prrafodelista"/>
+              <w:numPr>
+                <w:ilvl w:val="0"/>
+                <w:numId w:val="15"/>
+              </w:numPr>
+              <w:snapToGrid w:val="0"/>
+              <w:rPr>
+                <w:rFonts w:ascii="Verdana" w:hAnsi="Verdana"/>
+                <w:sz w:val="18"/>
+                <w:szCs w:val="18"/>
+              </w:rPr>
+            </w:pPr>
+            <w:r>
+              <w:rPr>
+                <w:rFonts w:ascii="Verdana" w:hAnsi="Verdana"/>
+                <w:sz w:val="18"/>
+                <w:szCs w:val="18"/>
+              </w:rPr>
+              <w:t xml:space="preserve">El administrador debe estar </w:t>
+            </w:r>
+            <w:proofErr w:type="spellStart"/>
+            <w:r>
+              <w:rPr>
+                <w:rFonts w:ascii="Verdana" w:hAnsi="Verdana"/>
+                <w:sz w:val="18"/>
+                <w:szCs w:val="18"/>
+              </w:rPr>
+              <w:t>logueado</w:t>
+            </w:r>
+            <w:proofErr w:type="spellEnd"/>
+            <w:r>
+              <w:rPr>
+                <w:rFonts w:ascii="Verdana" w:hAnsi="Verdana"/>
+                <w:sz w:val="18"/>
+                <w:szCs w:val="18"/>
+              </w:rPr>
+              <w:t xml:space="preserve">. </w:t>
+            </w:r>
+          </w:p>
+          <w:p>
+            <w:pPr>
+              <w:pStyle w:val="Prrafodelista"/>
+              <w:numPr>
+                <w:ilvl w:val="0"/>
+                <w:numId w:val="15"/>
+              </w:numPr>
+              <w:snapToGrid w:val="0"/>
+              <w:rPr>
+                <w:rFonts w:ascii="Verdana" w:hAnsi="Verdana"/>
+                <w:sz w:val="18"/>
+                <w:szCs w:val="18"/>
+              </w:rPr>
+            </w:pPr>
+            <w:r>
+              <w:rPr>
+                <w:rFonts w:ascii="Verdana" w:hAnsi="Verdana"/>
+                <w:sz w:val="18"/>
+                <w:szCs w:val="18"/>
+              </w:rPr>
+              <w:t>Deben existir solicitudes de registro de proveedores pendientes</w:t>
+            </w:r>
+            <w:r>
+              <w:rPr>
+                <w:rFonts w:ascii="Verdana" w:hAnsi="Verdana"/>
+                <w:sz w:val="18"/>
+                <w:szCs w:val="18"/>
+              </w:rPr>
+              <w:t>.</w:t>
+            </w:r>
+          </w:p>
+        </w:tc>
+      </w:tr>
+      <w:tr>
+        <w:trPr>
+          <w:trHeight w:val="402"/>
+          <w:jc w:val="center"/>
+        </w:trPr>
+        <w:tc>
+          <w:tcPr>
+            <w:tcW w:w="8591" w:type="dxa"/>
+            <w:gridSpan w:val="2"/>
+            <w:tcBorders>
+              <w:top w:val="single" w:sz="4" w:space="0" w:color="000000"/>
+              <w:left w:val="single" w:sz="4" w:space="0" w:color="000000"/>
+              <w:bottom w:val="single" w:sz="4" w:space="0" w:color="000000"/>
+              <w:right w:val="single" w:sz="4" w:space="0" w:color="000000"/>
+            </w:tcBorders>
+            <w:shd w:val="clear" w:color="auto" w:fill="auto"/>
+            <w:vAlign w:val="center"/>
+          </w:tcPr>
+          <w:p>
+            <w:pPr>
+              <w:tabs>
+                <w:tab w:val="left" w:pos="375"/>
+              </w:tabs>
+              <w:snapToGrid w:val="0"/>
+              <w:rPr>
+                <w:rFonts w:ascii="Verdana" w:hAnsi="Verdana"/>
+                <w:b/>
+                <w:bCs/>
+                <w:sz w:val="18"/>
+                <w:szCs w:val="18"/>
+              </w:rPr>
+            </w:pPr>
+            <w:r>
+              <w:rPr>
+                <w:rFonts w:ascii="Verdana" w:hAnsi="Verdana"/>
+                <w:b/>
+                <w:bCs/>
+                <w:sz w:val="18"/>
+                <w:szCs w:val="18"/>
+              </w:rPr>
+              <w:t>Flujo Principal</w:t>
+            </w:r>
+          </w:p>
+        </w:tc>
+      </w:tr>
+      <w:tr>
+        <w:trPr>
+          <w:trHeight w:val="2473"/>
+          <w:jc w:val="center"/>
+        </w:trPr>
+        <w:tc>
+          <w:tcPr>
+            <w:tcW w:w="8591" w:type="dxa"/>
+            <w:gridSpan w:val="2"/>
+            <w:tcBorders>
+              <w:top w:val="single" w:sz="4" w:space="0" w:color="000000"/>
+              <w:left w:val="single" w:sz="4" w:space="0" w:color="000000"/>
+              <w:bottom w:val="single" w:sz="4" w:space="0" w:color="000000"/>
+              <w:right w:val="single" w:sz="4" w:space="0" w:color="000000"/>
+            </w:tcBorders>
+            <w:shd w:val="clear" w:color="auto" w:fill="auto"/>
+            <w:vAlign w:val="center"/>
+          </w:tcPr>
+          <w:p>
+            <w:pPr>
+              <w:pStyle w:val="Prrafodelista"/>
+              <w:widowControl w:val="0"/>
+              <w:numPr>
+                <w:ilvl w:val="0"/>
+                <w:numId w:val="14"/>
+              </w:numPr>
+              <w:suppressAutoHyphens/>
+              <w:spacing w:after="0" w:line="240" w:lineRule="auto"/>
+              <w:rPr>
+                <w:rFonts w:ascii="Verdana" w:hAnsi="Verdana"/>
+                <w:sz w:val="18"/>
+                <w:szCs w:val="18"/>
+              </w:rPr>
+            </w:pPr>
+            <w:r>
+              <w:rPr>
+                <w:rFonts w:ascii="Verdana" w:hAnsi="Verdana"/>
+                <w:sz w:val="18"/>
+                <w:szCs w:val="18"/>
+              </w:rPr>
+              <w:t>Atender Pedido</w:t>
+            </w:r>
+          </w:p>
+          <w:p>
+            <w:pPr>
+              <w:pStyle w:val="Prrafodelista"/>
+              <w:widowControl w:val="0"/>
+              <w:numPr>
+                <w:ilvl w:val="1"/>
+                <w:numId w:val="14"/>
+              </w:numPr>
+              <w:suppressAutoHyphens/>
+              <w:spacing w:after="0" w:line="240" w:lineRule="auto"/>
+              <w:rPr>
+                <w:rFonts w:ascii="Verdana" w:hAnsi="Verdana"/>
+                <w:sz w:val="18"/>
+                <w:szCs w:val="18"/>
+              </w:rPr>
+            </w:pPr>
+            <w:r>
+              <w:rPr>
+                <w:rFonts w:ascii="Verdana" w:hAnsi="Verdana"/>
+                <w:sz w:val="18"/>
+                <w:szCs w:val="18"/>
+              </w:rPr>
+              <w:t>El administrador ingresa al listado de solicitudes de proveedores.</w:t>
+            </w:r>
+          </w:p>
+          <w:p>
+            <w:pPr>
+              <w:pStyle w:val="Prrafodelista"/>
+              <w:widowControl w:val="0"/>
+              <w:numPr>
+                <w:ilvl w:val="1"/>
+                <w:numId w:val="14"/>
+              </w:numPr>
+              <w:suppressAutoHyphens/>
+              <w:spacing w:after="0" w:line="240" w:lineRule="auto"/>
+              <w:rPr>
+                <w:rFonts w:ascii="Verdana" w:hAnsi="Verdana"/>
+                <w:sz w:val="18"/>
+                <w:szCs w:val="18"/>
+              </w:rPr>
+            </w:pPr>
+            <w:r>
+              <w:rPr>
+                <w:rFonts w:ascii="Verdana" w:hAnsi="Verdana"/>
+                <w:sz w:val="18"/>
+                <w:szCs w:val="18"/>
+              </w:rPr>
+              <w:t>El sistema muestra en la interfaz el listado de solicitudes de proveedores.</w:t>
+            </w:r>
+          </w:p>
+          <w:p>
+            <w:pPr>
+              <w:pStyle w:val="Prrafodelista"/>
+              <w:widowControl w:val="0"/>
+              <w:numPr>
+                <w:ilvl w:val="1"/>
+                <w:numId w:val="14"/>
+              </w:numPr>
+              <w:suppressAutoHyphens/>
+              <w:spacing w:after="0" w:line="240" w:lineRule="auto"/>
+              <w:rPr>
+                <w:rFonts w:ascii="Verdana" w:hAnsi="Verdana"/>
+                <w:sz w:val="18"/>
+                <w:szCs w:val="18"/>
+              </w:rPr>
+            </w:pPr>
+            <w:r>
+              <w:rPr>
+                <w:rFonts w:ascii="Verdana" w:hAnsi="Verdana"/>
+                <w:sz w:val="18"/>
+                <w:szCs w:val="18"/>
+              </w:rPr>
+              <w:t>El administrador selecciona al proveedor cuya solicitud desea aceptar.</w:t>
+            </w:r>
+          </w:p>
+          <w:p>
+            <w:pPr>
+              <w:pStyle w:val="Prrafodelista"/>
+              <w:widowControl w:val="0"/>
+              <w:numPr>
+                <w:ilvl w:val="1"/>
+                <w:numId w:val="14"/>
+              </w:numPr>
+              <w:suppressAutoHyphens/>
+              <w:spacing w:after="0" w:line="240" w:lineRule="auto"/>
+              <w:rPr>
+                <w:rFonts w:ascii="Verdana" w:hAnsi="Verdana"/>
+                <w:sz w:val="18"/>
+                <w:szCs w:val="18"/>
+              </w:rPr>
+            </w:pPr>
+            <w:r>
+              <w:rPr>
+                <w:rFonts w:ascii="Verdana" w:hAnsi="Verdana"/>
+                <w:sz w:val="18"/>
+                <w:szCs w:val="18"/>
+              </w:rPr>
+              <w:t>El administrador pulsa el botón de marcar como “Habilitado”.</w:t>
+            </w:r>
+          </w:p>
+          <w:p>
+            <w:pPr>
+              <w:pStyle w:val="Prrafodelista"/>
+              <w:widowControl w:val="0"/>
+              <w:numPr>
+                <w:ilvl w:val="1"/>
+                <w:numId w:val="14"/>
+              </w:numPr>
+              <w:suppressAutoHyphens/>
+              <w:spacing w:after="0" w:line="240" w:lineRule="auto"/>
+              <w:rPr>
+                <w:rFonts w:ascii="Verdana" w:hAnsi="Verdana"/>
+                <w:sz w:val="18"/>
+                <w:szCs w:val="18"/>
+              </w:rPr>
+            </w:pPr>
+            <w:r>
+              <w:rPr>
+                <w:rFonts w:ascii="Verdana" w:hAnsi="Verdana"/>
+                <w:sz w:val="18"/>
+                <w:szCs w:val="18"/>
+              </w:rPr>
+              <w:t>El sistema muestra un diálogo de confirmación.</w:t>
+            </w:r>
+          </w:p>
+          <w:p>
+            <w:pPr>
+              <w:pStyle w:val="Prrafodelista"/>
+              <w:widowControl w:val="0"/>
+              <w:numPr>
+                <w:ilvl w:val="1"/>
+                <w:numId w:val="14"/>
+              </w:numPr>
+              <w:suppressAutoHyphens/>
+              <w:spacing w:after="0" w:line="240" w:lineRule="auto"/>
+              <w:rPr>
+                <w:rFonts w:ascii="Verdana" w:hAnsi="Verdana"/>
+                <w:sz w:val="18"/>
+                <w:szCs w:val="18"/>
+              </w:rPr>
+            </w:pPr>
+            <w:r>
+              <w:rPr>
+                <w:rFonts w:ascii="Verdana" w:hAnsi="Verdana"/>
+                <w:sz w:val="18"/>
+                <w:szCs w:val="18"/>
+              </w:rPr>
+              <w:t>El administrador pulsa la opción “Aceptar” para confirmar la acción.</w:t>
+            </w:r>
+          </w:p>
+          <w:p>
+            <w:pPr>
+              <w:pStyle w:val="Prrafodelista"/>
+              <w:widowControl w:val="0"/>
+              <w:numPr>
+                <w:ilvl w:val="1"/>
+                <w:numId w:val="14"/>
+              </w:numPr>
+              <w:suppressAutoHyphens/>
+              <w:spacing w:after="0" w:line="240" w:lineRule="auto"/>
+              <w:rPr>
+                <w:rFonts w:ascii="Verdana" w:hAnsi="Verdana"/>
+                <w:sz w:val="18"/>
+                <w:szCs w:val="18"/>
+              </w:rPr>
+            </w:pPr>
+            <w:r>
+              <w:rPr>
+                <w:rFonts w:ascii="Verdana" w:hAnsi="Verdana"/>
+                <w:sz w:val="18"/>
+                <w:szCs w:val="18"/>
+              </w:rPr>
+              <w:t>El sistema cambia el estado del proveedor de “Pendiente” a “Habilitado”.</w:t>
+            </w:r>
+          </w:p>
+        </w:tc>
+      </w:tr>
+      <w:tr>
+        <w:trPr>
+          <w:trHeight w:val="471"/>
+          <w:jc w:val="center"/>
+        </w:trPr>
+        <w:tc>
+          <w:tcPr>
+            <w:tcW w:w="8591" w:type="dxa"/>
+            <w:gridSpan w:val="2"/>
+            <w:tcBorders>
+              <w:top w:val="single" w:sz="4" w:space="0" w:color="000000"/>
+              <w:left w:val="single" w:sz="4" w:space="0" w:color="000000"/>
+              <w:bottom w:val="single" w:sz="4" w:space="0" w:color="000000"/>
+              <w:right w:val="single" w:sz="4" w:space="0" w:color="000000"/>
+            </w:tcBorders>
+            <w:shd w:val="clear" w:color="auto" w:fill="auto"/>
+            <w:vAlign w:val="center"/>
+          </w:tcPr>
+          <w:p>
+            <w:pPr>
+              <w:tabs>
+                <w:tab w:val="left" w:pos="375"/>
+              </w:tabs>
+              <w:snapToGrid w:val="0"/>
+              <w:rPr>
+                <w:rFonts w:ascii="Verdana" w:hAnsi="Verdana"/>
+                <w:b/>
+                <w:bCs/>
+                <w:sz w:val="18"/>
+                <w:szCs w:val="18"/>
+              </w:rPr>
+            </w:pPr>
+            <w:r>
+              <w:rPr>
+                <w:rFonts w:ascii="Verdana" w:hAnsi="Verdana"/>
+                <w:b/>
+                <w:bCs/>
+                <w:sz w:val="18"/>
+                <w:szCs w:val="18"/>
+              </w:rPr>
+              <w:t>Flujo Alternativo</w:t>
+            </w:r>
+          </w:p>
+        </w:tc>
+      </w:tr>
+      <w:tr>
+        <w:trPr>
+          <w:trHeight w:val="1108"/>
+          <w:jc w:val="center"/>
+        </w:trPr>
+        <w:tc>
+          <w:tcPr>
+            <w:tcW w:w="8591" w:type="dxa"/>
+            <w:gridSpan w:val="2"/>
+            <w:tcBorders>
+              <w:top w:val="single" w:sz="4" w:space="0" w:color="000000"/>
+              <w:left w:val="single" w:sz="4" w:space="0" w:color="000000"/>
+              <w:bottom w:val="single" w:sz="4" w:space="0" w:color="000000"/>
+              <w:right w:val="single" w:sz="4" w:space="0" w:color="000000"/>
+            </w:tcBorders>
+            <w:shd w:val="clear" w:color="auto" w:fill="auto"/>
+            <w:vAlign w:val="center"/>
+          </w:tcPr>
+          <w:p>
+            <w:pPr>
+              <w:pStyle w:val="Prrafodelista"/>
+              <w:numPr>
+                <w:ilvl w:val="0"/>
+                <w:numId w:val="8"/>
+              </w:numPr>
+              <w:tabs>
+                <w:tab w:val="left" w:pos="-4929"/>
+              </w:tabs>
+              <w:snapToGrid w:val="0"/>
+              <w:rPr>
+                <w:rFonts w:ascii="Verdana" w:hAnsi="Verdana"/>
+                <w:sz w:val="18"/>
+                <w:szCs w:val="18"/>
+              </w:rPr>
+            </w:pPr>
+            <w:r>
+              <w:rPr>
+                <w:rFonts w:ascii="Verdana" w:hAnsi="Verdana"/>
+                <w:sz w:val="18"/>
+                <w:szCs w:val="18"/>
+              </w:rPr>
+              <w:t>En el paso 1.6 el administrador puede pulsar la opción “Cancelar”.</w:t>
+            </w:r>
+          </w:p>
+        </w:tc>
+      </w:tr>
+      <w:tr>
+        <w:trPr>
+          <w:trHeight w:val="473"/>
+          <w:jc w:val="center"/>
+        </w:trPr>
+        <w:tc>
+          <w:tcPr>
+            <w:tcW w:w="2264" w:type="dxa"/>
+            <w:tcBorders>
+              <w:top w:val="single" w:sz="4" w:space="0" w:color="000000"/>
+              <w:left w:val="single" w:sz="4" w:space="0" w:color="000000"/>
+              <w:bottom w:val="single" w:sz="4" w:space="0" w:color="000000"/>
+            </w:tcBorders>
+            <w:shd w:val="clear" w:color="auto" w:fill="auto"/>
+            <w:vAlign w:val="center"/>
+          </w:tcPr>
+          <w:p>
+            <w:pPr>
+              <w:tabs>
+                <w:tab w:val="left" w:pos="375"/>
+              </w:tabs>
+              <w:snapToGrid w:val="0"/>
+              <w:rPr>
+                <w:rFonts w:ascii="Verdana" w:hAnsi="Verdana"/>
+                <w:b/>
+                <w:bCs/>
+                <w:sz w:val="18"/>
+                <w:szCs w:val="18"/>
+              </w:rPr>
+            </w:pPr>
+            <w:r>
+              <w:rPr>
+                <w:rFonts w:ascii="Verdana" w:hAnsi="Verdana"/>
+                <w:b/>
+                <w:bCs/>
+                <w:sz w:val="18"/>
+                <w:szCs w:val="18"/>
+              </w:rPr>
+              <w:t>Pos</w:t>
+            </w:r>
+            <w:r>
+              <w:rPr>
+                <w:rFonts w:ascii="Verdana" w:hAnsi="Verdana"/>
+                <w:b/>
+                <w:bCs/>
+                <w:sz w:val="18"/>
+                <w:szCs w:val="18"/>
+              </w:rPr>
+              <w:t>t</w:t>
+            </w:r>
+            <w:r>
+              <w:rPr>
+                <w:rFonts w:ascii="Verdana" w:hAnsi="Verdana"/>
+                <w:b/>
+                <w:bCs/>
+                <w:sz w:val="18"/>
+                <w:szCs w:val="18"/>
+              </w:rPr>
+              <w:t>condición</w:t>
+            </w:r>
+          </w:p>
+        </w:tc>
+        <w:tc>
+          <w:tcPr>
+            <w:tcW w:w="6327" w:type="dxa"/>
+            <w:tcBorders>
+              <w:top w:val="single" w:sz="4" w:space="0" w:color="000000"/>
+              <w:left w:val="single" w:sz="4" w:space="0" w:color="000000"/>
+              <w:bottom w:val="single" w:sz="4" w:space="0" w:color="000000"/>
+              <w:right w:val="single" w:sz="4" w:space="0" w:color="000000"/>
+            </w:tcBorders>
+            <w:shd w:val="clear" w:color="auto" w:fill="auto"/>
+            <w:vAlign w:val="center"/>
+          </w:tcPr>
+          <w:p>
+            <w:pPr>
+              <w:tabs>
+                <w:tab w:val="left" w:pos="375"/>
+              </w:tabs>
+              <w:snapToGrid w:val="0"/>
+              <w:rPr>
+                <w:rFonts w:ascii="Verdana" w:hAnsi="Verdana"/>
+                <w:sz w:val="18"/>
+                <w:szCs w:val="18"/>
+              </w:rPr>
+            </w:pPr>
+            <w:r>
+              <w:rPr>
+                <w:rFonts w:ascii="Verdana" w:hAnsi="Verdana"/>
+                <w:sz w:val="18"/>
+                <w:szCs w:val="18"/>
+              </w:rPr>
+              <w:t>El proveedor cambia de estado a “Habilitado”.</w:t>
+            </w:r>
+          </w:p>
+        </w:tc>
+      </w:tr>
+    </w:tbl>
+    <w:p>
+      <w:pPr>
+        <w:rPr>
+          <w:rFonts w:ascii="Arial" w:hAnsi="Arial" w:cs="Arial"/>
+          <w:b/>
+          <w:color w:val="000000" w:themeColor="text1"/>
+          <w:sz w:val="28"/>
+          <w:szCs w:val="28"/>
+        </w:rPr>
+      </w:pPr>
+    </w:p>
+    <w:p>
+      <w:pPr>
+        <w:pStyle w:val="Prrafodelista"/>
+        <w:numPr>
+          <w:ilvl w:val="2"/>
+          <w:numId w:val="1"/>
+        </w:numPr>
+        <w:spacing w:after="160" w:line="259" w:lineRule="auto"/>
+        <w:outlineLvl w:val="0"/>
+        <w:rPr>
+          <w:b/>
+        </w:rPr>
+      </w:pPr>
+      <w:r>
+        <w:rPr>
+          <w:b/>
+        </w:rPr>
+        <w:t>Modelo de análisis</w:t>
+      </w:r>
+    </w:p>
+    <w:p>
+      <w:pPr>
+        <w:pStyle w:val="Prrafodelista"/>
+        <w:spacing w:after="160" w:line="259" w:lineRule="auto"/>
+        <w:ind w:left="1080"/>
+        <w:outlineLvl w:val="0"/>
+        <w:rPr>
+          <w:b/>
+        </w:rPr>
+      </w:pPr>
+    </w:p>
+    <w:p>
+      <w:pPr>
+        <w:pStyle w:val="Prrafodelista"/>
+        <w:tabs>
+          <w:tab w:val="left" w:pos="1080"/>
+        </w:tabs>
+        <w:spacing w:line="240" w:lineRule="auto"/>
+        <w:ind w:left="1080" w:hanging="990"/>
+        <w:jc w:val="center"/>
+        <w:rPr>
+          <w:rFonts w:asciiTheme="majorHAnsi" w:eastAsiaTheme="majorEastAsia" w:hAnsiTheme="majorHAnsi" w:cstheme="majorBidi"/>
+          <w:b/>
+          <w:color w:val="632423" w:themeColor="accent2" w:themeShade="80"/>
+          <w:sz w:val="32"/>
+          <w:szCs w:val="32"/>
+        </w:rPr>
+      </w:pPr>
+      <w:r>
+        <w:rPr>
+          <w:noProof/>
+        </w:rPr>
+        <w:drawing>
+          <wp:inline distT="0" distB="0" distL="0" distR="0" wp14:anchorId="2E61224B" wp14:editId="5F6D62B3">
+            <wp:extent cx="4124325" cy="880669"/>
+            <wp:effectExtent l="0" t="0" r="0" b="0"/>
+            <wp:docPr id="20" name="Imagen 20"/>
+            <wp:cNvGraphicFramePr>
+              <a:graphicFrameLocks xmlns:a="http://schemas.openxmlformats.org/drawingml/2006/main" noChangeAspect="1"/>
+            </wp:cNvGraphicFramePr>
+            <a:graphic xmlns:a="http://schemas.openxmlformats.org/drawingml/2006/main">
+              <a:graphicData uri="http://schemas.openxmlformats.org/drawingml/2006/picture">
+                <pic:pic xmlns:pic="http://schemas.openxmlformats.org/drawingml/2006/picture">
+                  <pic:nvPicPr>
+                    <pic:cNvPr id="0" name="Picture 1"/>
+                    <pic:cNvPicPr>
+                      <a:picLocks noChangeAspect="1" noChangeArrowheads="1"/>
+                    </pic:cNvPicPr>
+                  </pic:nvPicPr>
+                  <pic:blipFill>
+                    <a:blip r:embed="rId27">
+                      <a:extLst>
+                        <a:ext uri="{28A0092B-C50C-407E-A947-70E740481C1C}">
+                          <a14:useLocalDpi xmlns:a14="http://schemas.microsoft.com/office/drawing/2010/main" val="0"/>
+                        </a:ext>
+                      </a:extLst>
+                    </a:blip>
+                    <a:srcRect/>
+                    <a:stretch>
+                      <a:fillRect/>
+                    </a:stretch>
+                  </pic:blipFill>
+                  <pic:spPr bwMode="auto">
+                    <a:xfrm>
+                      <a:off x="0" y="0"/>
+                      <a:ext cx="4200041" cy="896837"/>
+                    </a:xfrm>
+                    <a:prstGeom prst="rect">
+                      <a:avLst/>
+                    </a:prstGeom>
+                    <a:noFill/>
+                    <a:ln>
+                      <a:noFill/>
+                    </a:ln>
+                  </pic:spPr>
+                </pic:pic>
+              </a:graphicData>
+            </a:graphic>
+          </wp:inline>
+        </w:drawing>
+      </w:r>
+    </w:p>
+    <w:p>
+      <w:pPr>
+        <w:pStyle w:val="Prrafodelista"/>
+        <w:tabs>
+          <w:tab w:val="left" w:pos="1080"/>
+        </w:tabs>
+        <w:spacing w:line="240" w:lineRule="auto"/>
+        <w:ind w:left="1080" w:hanging="990"/>
+        <w:rPr>
+          <w:rFonts w:asciiTheme="majorHAnsi" w:eastAsiaTheme="majorEastAsia" w:hAnsiTheme="majorHAnsi" w:cstheme="majorBidi"/>
+          <w:b/>
+          <w:color w:val="632423" w:themeColor="accent2" w:themeShade="80"/>
+          <w:sz w:val="32"/>
+          <w:szCs w:val="32"/>
+        </w:rPr>
+      </w:pPr>
+    </w:p>
+    <w:p>
+      <w:pPr>
+        <w:pStyle w:val="Prrafodelista"/>
+        <w:tabs>
+          <w:tab w:val="left" w:pos="1080"/>
+        </w:tabs>
+        <w:spacing w:line="240" w:lineRule="auto"/>
+        <w:ind w:left="1080" w:hanging="990"/>
+        <w:rPr>
+          <w:rFonts w:asciiTheme="majorHAnsi" w:eastAsiaTheme="majorEastAsia" w:hAnsiTheme="majorHAnsi" w:cstheme="majorBidi"/>
+          <w:b/>
+          <w:color w:val="632423" w:themeColor="accent2" w:themeShade="80"/>
+          <w:sz w:val="32"/>
+          <w:szCs w:val="32"/>
+        </w:rPr>
+      </w:pPr>
+    </w:p>
+    <w:p>
+      <w:pPr>
+        <w:tabs>
+          <w:tab w:val="left" w:pos="1080"/>
+        </w:tabs>
+        <w:spacing w:line="240" w:lineRule="auto"/>
+        <w:rPr>
+          <w:rFonts w:asciiTheme="majorHAnsi" w:eastAsiaTheme="majorEastAsia" w:hAnsiTheme="majorHAnsi" w:cstheme="majorBidi"/>
+          <w:b/>
+          <w:color w:val="632423" w:themeColor="accent2" w:themeShade="80"/>
+          <w:sz w:val="32"/>
+          <w:szCs w:val="32"/>
+        </w:rPr>
+      </w:pPr>
+    </w:p>
+    <w:p>
+      <w:pPr>
+        <w:spacing w:after="0" w:line="240" w:lineRule="auto"/>
+        <w:contextualSpacing/>
+        <w:rPr>
+          <w:rFonts w:asciiTheme="majorHAnsi" w:eastAsiaTheme="majorEastAsia" w:hAnsiTheme="majorHAnsi" w:cstheme="majorBidi"/>
+          <w:b/>
+          <w:color w:val="632423" w:themeColor="accent2" w:themeShade="80"/>
+          <w:sz w:val="32"/>
+          <w:szCs w:val="32"/>
+        </w:rPr>
+      </w:pPr>
+    </w:p>
+    <w:p>
+      <w:pPr>
+        <w:pStyle w:val="Prrafodelista"/>
+        <w:numPr>
+          <w:ilvl w:val="2"/>
+          <w:numId w:val="1"/>
+        </w:numPr>
+        <w:spacing w:after="160" w:line="259" w:lineRule="auto"/>
+        <w:outlineLvl w:val="0"/>
+        <w:rPr>
+          <w:b/>
+        </w:rPr>
+      </w:pPr>
+      <w:r>
+        <w:rPr>
+          <w:b/>
+        </w:rPr>
+        <w:t>Diagrama de secuencia</w:t>
+      </w:r>
+    </w:p>
+    <w:p>
+      <w:pPr>
+        <w:pStyle w:val="Prrafodelista"/>
+        <w:spacing w:after="160" w:line="259" w:lineRule="auto"/>
+        <w:ind w:left="1080"/>
+        <w:rPr>
+          <w:b/>
+        </w:rPr>
+      </w:pPr>
+    </w:p>
+    <w:p>
+      <w:pPr>
+        <w:spacing w:line="240" w:lineRule="auto"/>
+        <w:ind w:left="360"/>
+        <w:jc w:val="both"/>
+        <w:rPr>
+          <w:rFonts w:asciiTheme="majorHAnsi" w:eastAsiaTheme="majorEastAsia" w:hAnsiTheme="majorHAnsi" w:cstheme="majorBidi"/>
+          <w:color w:val="632423" w:themeColor="accent2" w:themeShade="80"/>
+          <w:sz w:val="24"/>
+          <w:szCs w:val="24"/>
+        </w:rPr>
+      </w:pPr>
+      <w:r>
+        <w:rPr>
+          <w:noProof/>
+        </w:rPr>
+        <w:drawing>
+          <wp:inline distT="0" distB="0" distL="0" distR="0" wp14:anchorId="02704380" wp14:editId="6EB9C9F8">
+            <wp:extent cx="5401767" cy="4095750"/>
+            <wp:effectExtent l="0" t="0" r="8890" b="0"/>
+            <wp:docPr id="21" name="Imagen 21"/>
+            <wp:cNvGraphicFramePr>
+              <a:graphicFrameLocks xmlns:a="http://schemas.openxmlformats.org/drawingml/2006/main" noChangeAspect="1"/>
+            </wp:cNvGraphicFramePr>
+            <a:graphic xmlns:a="http://schemas.openxmlformats.org/drawingml/2006/main">
+              <a:graphicData uri="http://schemas.openxmlformats.org/drawingml/2006/picture">
+                <pic:pic xmlns:pic="http://schemas.openxmlformats.org/drawingml/2006/picture">
+                  <pic:nvPicPr>
+                    <pic:cNvPr id="0" name="Picture 3"/>
+                    <pic:cNvPicPr>
+                      <a:picLocks noChangeAspect="1" noChangeArrowheads="1"/>
+                    </pic:cNvPicPr>
+                  </pic:nvPicPr>
+                  <pic:blipFill>
+                    <a:blip r:embed="rId28">
+                      <a:extLst>
+                        <a:ext uri="{28A0092B-C50C-407E-A947-70E740481C1C}">
+                          <a14:useLocalDpi xmlns:a14="http://schemas.microsoft.com/office/drawing/2010/main" val="0"/>
+                        </a:ext>
+                      </a:extLst>
+                    </a:blip>
+                    <a:srcRect/>
+                    <a:stretch>
+                      <a:fillRect/>
+                    </a:stretch>
+                  </pic:blipFill>
+                  <pic:spPr bwMode="auto">
+                    <a:xfrm>
+                      <a:off x="0" y="0"/>
+                      <a:ext cx="5417666" cy="4107805"/>
+                    </a:xfrm>
+                    <a:prstGeom prst="rect">
+                      <a:avLst/>
+                    </a:prstGeom>
+                    <a:noFill/>
+                    <a:ln>
+                      <a:noFill/>
+                    </a:ln>
+                  </pic:spPr>
+                </pic:pic>
+              </a:graphicData>
+            </a:graphic>
+          </wp:inline>
+        </w:drawing>
+      </w:r>
+    </w:p>
+    <w:p>
+      <w:pPr>
+        <w:rPr>
+          <w:rFonts w:asciiTheme="majorHAnsi" w:eastAsiaTheme="majorEastAsia" w:hAnsiTheme="majorHAnsi" w:cstheme="majorBidi"/>
+          <w:color w:val="632423" w:themeColor="accent2" w:themeShade="80"/>
+          <w:sz w:val="32"/>
+          <w:szCs w:val="32"/>
+        </w:rPr>
+      </w:pPr>
+      <w:r>
+        <w:rPr>
+          <w:rFonts w:asciiTheme="majorHAnsi" w:eastAsiaTheme="majorEastAsia" w:hAnsiTheme="majorHAnsi" w:cstheme="majorBidi"/>
+          <w:color w:val="632423" w:themeColor="accent2" w:themeShade="80"/>
+          <w:sz w:val="32"/>
+          <w:szCs w:val="32"/>
+        </w:rPr>
+        <w:br w:type="page"/>
+      </w:r>
+    </w:p>
+    <w:p>
+      <w:pPr>
+        <w:spacing w:after="0" w:line="240" w:lineRule="auto"/>
+        <w:contextualSpacing/>
+        <w:rPr>
+          <w:rFonts w:ascii="Arial" w:hAnsi="Arial" w:cs="Arial"/>
+          <w:sz w:val="24"/>
+          <w:szCs w:val="24"/>
+        </w:rPr>
+      </w:pPr>
+    </w:p>
+    <w:p>
+      <w:pPr>
+        <w:pStyle w:val="Prrafodelista"/>
+        <w:numPr>
+          <w:ilvl w:val="1"/>
+          <w:numId w:val="1"/>
+        </w:numPr>
+        <w:spacing w:after="160" w:line="259" w:lineRule="auto"/>
+        <w:outlineLvl w:val="0"/>
+        <w:rPr>
+          <w:b/>
+        </w:rPr>
+      </w:pPr>
+      <w:r>
+        <w:rPr>
+          <w:b/>
+        </w:rPr>
+        <w:t>Deshabilitar proveedor (CU13)</w:t>
+      </w:r>
+    </w:p>
+    <w:p>
+      <w:pPr>
+        <w:pStyle w:val="Prrafodelista"/>
+        <w:spacing w:after="160" w:line="259" w:lineRule="auto"/>
+        <w:rPr>
+          <w:b/>
+        </w:rPr>
+      </w:pPr>
+    </w:p>
+    <w:p>
+      <w:pPr>
+        <w:pStyle w:val="Prrafodelista"/>
+        <w:numPr>
+          <w:ilvl w:val="2"/>
+          <w:numId w:val="1"/>
+        </w:numPr>
+        <w:spacing w:after="160" w:line="259" w:lineRule="auto"/>
+        <w:outlineLvl w:val="0"/>
+        <w:rPr>
+          <w:b/>
+        </w:rPr>
+      </w:pPr>
+      <w:r>
+        <w:rPr>
+          <w:b/>
+        </w:rPr>
+        <w:t>Especificación</w:t>
+      </w:r>
+    </w:p>
+    <w:tbl>
+      <w:tblPr>
+        <w:tblW w:w="0" w:type="auto"/>
+        <w:jc w:val="center"/>
+        <w:tblLayout w:type="fixed"/>
+        <w:tblLook w:val="0000" w:firstRow="0" w:lastRow="0" w:firstColumn="0" w:lastColumn="0" w:noHBand="0" w:noVBand="0"/>
+      </w:tblPr>
+      <w:tblGrid>
+        <w:gridCol w:w="2264"/>
+        <w:gridCol w:w="6327"/>
+      </w:tblGrid>
+      <w:tr>
+        <w:trPr>
+          <w:trHeight w:val="446"/>
+          <w:jc w:val="center"/>
+        </w:trPr>
+        <w:tc>
+          <w:tcPr>
+            <w:tcW w:w="2264" w:type="dxa"/>
+            <w:tcBorders>
+              <w:top w:val="single" w:sz="4" w:space="0" w:color="000000"/>
+              <w:left w:val="single" w:sz="4" w:space="0" w:color="000000"/>
+              <w:bottom w:val="single" w:sz="4" w:space="0" w:color="000000"/>
+            </w:tcBorders>
+            <w:shd w:val="clear" w:color="auto" w:fill="auto"/>
+            <w:vAlign w:val="center"/>
+          </w:tcPr>
+          <w:p>
+            <w:pPr>
+              <w:snapToGrid w:val="0"/>
+              <w:rPr>
+                <w:rFonts w:ascii="Verdana" w:hAnsi="Verdana"/>
+                <w:b/>
+                <w:bCs/>
+                <w:sz w:val="18"/>
+                <w:szCs w:val="18"/>
+              </w:rPr>
+            </w:pPr>
+            <w:r>
+              <w:rPr>
+                <w:rFonts w:ascii="Verdana" w:hAnsi="Verdana"/>
+                <w:b/>
+                <w:bCs/>
+                <w:sz w:val="18"/>
+                <w:szCs w:val="18"/>
+              </w:rPr>
+              <w:t>Caso de Uso</w:t>
+            </w:r>
+          </w:p>
+        </w:tc>
+        <w:tc>
+          <w:tcPr>
+            <w:tcW w:w="6327" w:type="dxa"/>
+            <w:tcBorders>
+              <w:top w:val="single" w:sz="4" w:space="0" w:color="000000"/>
+              <w:left w:val="single" w:sz="4" w:space="0" w:color="000000"/>
+              <w:bottom w:val="single" w:sz="4" w:space="0" w:color="000000"/>
+              <w:right w:val="single" w:sz="4" w:space="0" w:color="000000"/>
+            </w:tcBorders>
+            <w:shd w:val="clear" w:color="auto" w:fill="auto"/>
+            <w:vAlign w:val="center"/>
+          </w:tcPr>
+          <w:p>
+            <w:pPr>
+              <w:snapToGrid w:val="0"/>
+              <w:rPr>
+                <w:rFonts w:ascii="Verdana" w:hAnsi="Verdana"/>
+                <w:sz w:val="18"/>
+                <w:szCs w:val="18"/>
+              </w:rPr>
+            </w:pPr>
+            <w:r>
+              <w:rPr>
+                <w:rFonts w:ascii="Verdana" w:hAnsi="Verdana"/>
+                <w:sz w:val="18"/>
+                <w:szCs w:val="18"/>
+              </w:rPr>
+              <w:t>Deshabilitar proveedores</w:t>
+            </w:r>
+          </w:p>
+        </w:tc>
+      </w:tr>
+      <w:tr>
+        <w:trPr>
+          <w:trHeight w:val="460"/>
+          <w:jc w:val="center"/>
+        </w:trPr>
+        <w:tc>
+          <w:tcPr>
+            <w:tcW w:w="2264" w:type="dxa"/>
+            <w:tcBorders>
+              <w:top w:val="single" w:sz="4" w:space="0" w:color="000000"/>
+              <w:left w:val="single" w:sz="4" w:space="0" w:color="000000"/>
+              <w:bottom w:val="single" w:sz="4" w:space="0" w:color="000000"/>
+            </w:tcBorders>
+            <w:shd w:val="clear" w:color="auto" w:fill="auto"/>
+            <w:vAlign w:val="center"/>
+          </w:tcPr>
+          <w:p>
+            <w:pPr>
+              <w:snapToGrid w:val="0"/>
+              <w:rPr>
+                <w:rFonts w:ascii="Verdana" w:hAnsi="Verdana"/>
+                <w:b/>
+                <w:bCs/>
+                <w:sz w:val="18"/>
+                <w:szCs w:val="18"/>
+              </w:rPr>
+            </w:pPr>
+            <w:r>
+              <w:rPr>
+                <w:rFonts w:ascii="Verdana" w:hAnsi="Verdana"/>
+                <w:b/>
+                <w:bCs/>
+                <w:sz w:val="18"/>
+                <w:szCs w:val="18"/>
+              </w:rPr>
+              <w:t>Objetivo</w:t>
+            </w:r>
+          </w:p>
+        </w:tc>
+        <w:tc>
+          <w:tcPr>
+            <w:tcW w:w="6327" w:type="dxa"/>
+            <w:tcBorders>
+              <w:top w:val="single" w:sz="4" w:space="0" w:color="000000"/>
+              <w:left w:val="single" w:sz="4" w:space="0" w:color="000000"/>
+              <w:bottom w:val="single" w:sz="4" w:space="0" w:color="000000"/>
+              <w:right w:val="single" w:sz="4" w:space="0" w:color="000000"/>
+            </w:tcBorders>
+            <w:shd w:val="clear" w:color="auto" w:fill="auto"/>
+            <w:vAlign w:val="center"/>
+          </w:tcPr>
+          <w:p>
+            <w:pPr>
+              <w:snapToGrid w:val="0"/>
+              <w:rPr>
+                <w:rFonts w:ascii="Verdana" w:hAnsi="Verdana"/>
+                <w:sz w:val="18"/>
+                <w:szCs w:val="18"/>
+              </w:rPr>
+            </w:pPr>
+            <w:r>
+              <w:rPr>
+                <w:rFonts w:ascii="Verdana" w:hAnsi="Verdana"/>
+                <w:sz w:val="18"/>
+                <w:szCs w:val="18"/>
+              </w:rPr>
+              <w:t>El aplicativo web debe permitir deshabilitar las cuentas de los proveedores.</w:t>
+            </w:r>
+          </w:p>
+        </w:tc>
+      </w:tr>
+      <w:tr>
+        <w:trPr>
+          <w:trHeight w:val="460"/>
+          <w:jc w:val="center"/>
+        </w:trPr>
+        <w:tc>
+          <w:tcPr>
+            <w:tcW w:w="2264" w:type="dxa"/>
+            <w:tcBorders>
+              <w:top w:val="single" w:sz="4" w:space="0" w:color="000000"/>
+              <w:left w:val="single" w:sz="4" w:space="0" w:color="000000"/>
+              <w:bottom w:val="single" w:sz="4" w:space="0" w:color="000000"/>
+            </w:tcBorders>
+            <w:shd w:val="clear" w:color="auto" w:fill="auto"/>
+            <w:vAlign w:val="center"/>
+          </w:tcPr>
+          <w:p>
+            <w:pPr>
+              <w:snapToGrid w:val="0"/>
+              <w:rPr>
+                <w:rFonts w:ascii="Verdana" w:hAnsi="Verdana"/>
+                <w:b/>
+                <w:bCs/>
+                <w:sz w:val="18"/>
+                <w:szCs w:val="18"/>
+              </w:rPr>
+            </w:pPr>
+            <w:r>
+              <w:rPr>
+                <w:rFonts w:ascii="Verdana" w:hAnsi="Verdana"/>
+                <w:b/>
+                <w:bCs/>
+                <w:sz w:val="18"/>
+                <w:szCs w:val="18"/>
+              </w:rPr>
+              <w:t>Actores</w:t>
+            </w:r>
+          </w:p>
+        </w:tc>
+        <w:tc>
+          <w:tcPr>
+            <w:tcW w:w="6327" w:type="dxa"/>
+            <w:tcBorders>
+              <w:top w:val="single" w:sz="4" w:space="0" w:color="000000"/>
+              <w:left w:val="single" w:sz="4" w:space="0" w:color="000000"/>
+              <w:bottom w:val="single" w:sz="4" w:space="0" w:color="000000"/>
+              <w:right w:val="single" w:sz="4" w:space="0" w:color="000000"/>
+            </w:tcBorders>
+            <w:shd w:val="clear" w:color="auto" w:fill="auto"/>
+            <w:vAlign w:val="center"/>
+          </w:tcPr>
+          <w:p>
+            <w:pPr>
+              <w:snapToGrid w:val="0"/>
+              <w:rPr>
+                <w:rFonts w:ascii="Verdana" w:hAnsi="Verdana"/>
+                <w:sz w:val="18"/>
+                <w:szCs w:val="18"/>
+              </w:rPr>
+            </w:pPr>
+            <w:r>
+              <w:rPr>
+                <w:rFonts w:ascii="Verdana" w:hAnsi="Verdana"/>
+                <w:sz w:val="18"/>
+                <w:szCs w:val="18"/>
+              </w:rPr>
+              <w:t>Administrador</w:t>
+            </w:r>
+          </w:p>
+        </w:tc>
+      </w:tr>
+      <w:tr>
+        <w:trPr>
+          <w:trHeight w:val="716"/>
+          <w:jc w:val="center"/>
+        </w:trPr>
+        <w:tc>
+          <w:tcPr>
+            <w:tcW w:w="2264" w:type="dxa"/>
+            <w:tcBorders>
+              <w:top w:val="single" w:sz="4" w:space="0" w:color="000000"/>
+              <w:left w:val="single" w:sz="4" w:space="0" w:color="000000"/>
+              <w:bottom w:val="single" w:sz="4" w:space="0" w:color="000000"/>
+            </w:tcBorders>
+            <w:shd w:val="clear" w:color="auto" w:fill="auto"/>
+            <w:vAlign w:val="center"/>
+          </w:tcPr>
+          <w:p>
+            <w:pPr>
+              <w:tabs>
+                <w:tab w:val="left" w:pos="375"/>
+              </w:tabs>
+              <w:snapToGrid w:val="0"/>
+              <w:rPr>
+                <w:rFonts w:ascii="Verdana" w:hAnsi="Verdana"/>
+                <w:b/>
+                <w:bCs/>
+                <w:sz w:val="18"/>
+                <w:szCs w:val="18"/>
+              </w:rPr>
+            </w:pPr>
+            <w:r>
+              <w:rPr>
+                <w:rFonts w:ascii="Verdana" w:hAnsi="Verdana"/>
+                <w:b/>
+                <w:bCs/>
+                <w:sz w:val="18"/>
+                <w:szCs w:val="18"/>
+              </w:rPr>
+              <w:t>Precondiciones</w:t>
+            </w:r>
+          </w:p>
+        </w:tc>
+        <w:tc>
+          <w:tcPr>
+            <w:tcW w:w="6327" w:type="dxa"/>
+            <w:tcBorders>
+              <w:top w:val="single" w:sz="4" w:space="0" w:color="000000"/>
+              <w:left w:val="single" w:sz="4" w:space="0" w:color="000000"/>
+              <w:bottom w:val="single" w:sz="4" w:space="0" w:color="000000"/>
+              <w:right w:val="single" w:sz="4" w:space="0" w:color="000000"/>
+            </w:tcBorders>
+            <w:shd w:val="clear" w:color="auto" w:fill="auto"/>
+            <w:vAlign w:val="center"/>
+          </w:tcPr>
+          <w:p>
+            <w:pPr>
+              <w:pStyle w:val="Prrafodelista"/>
+              <w:snapToGrid w:val="0"/>
+              <w:rPr>
+                <w:rFonts w:ascii="Verdana" w:hAnsi="Verdana"/>
+                <w:sz w:val="18"/>
+                <w:szCs w:val="18"/>
+              </w:rPr>
+            </w:pPr>
+          </w:p>
+          <w:p>
+            <w:pPr>
+              <w:pStyle w:val="Prrafodelista"/>
+              <w:numPr>
+                <w:ilvl w:val="0"/>
+                <w:numId w:val="15"/>
+              </w:numPr>
+              <w:snapToGrid w:val="0"/>
+              <w:rPr>
+                <w:rFonts w:ascii="Verdana" w:hAnsi="Verdana"/>
+                <w:sz w:val="18"/>
+                <w:szCs w:val="18"/>
+              </w:rPr>
+            </w:pPr>
+            <w:r>
+              <w:rPr>
+                <w:rFonts w:ascii="Verdana" w:hAnsi="Verdana"/>
+                <w:sz w:val="18"/>
+                <w:szCs w:val="18"/>
+              </w:rPr>
+              <w:t xml:space="preserve">El administrador debe estar </w:t>
+            </w:r>
+            <w:proofErr w:type="spellStart"/>
+            <w:r>
+              <w:rPr>
+                <w:rFonts w:ascii="Verdana" w:hAnsi="Verdana"/>
+                <w:sz w:val="18"/>
+                <w:szCs w:val="18"/>
+              </w:rPr>
+              <w:t>logueado</w:t>
+            </w:r>
+            <w:proofErr w:type="spellEnd"/>
+            <w:r>
+              <w:rPr>
+                <w:rFonts w:ascii="Verdana" w:hAnsi="Verdana"/>
+                <w:sz w:val="18"/>
+                <w:szCs w:val="18"/>
+              </w:rPr>
+              <w:t xml:space="preserve">. </w:t>
+            </w:r>
+          </w:p>
+          <w:p>
+            <w:pPr>
+              <w:pStyle w:val="Prrafodelista"/>
+              <w:numPr>
+                <w:ilvl w:val="0"/>
+                <w:numId w:val="15"/>
+              </w:numPr>
+              <w:snapToGrid w:val="0"/>
+              <w:rPr>
+                <w:rFonts w:ascii="Verdana" w:hAnsi="Verdana"/>
+                <w:sz w:val="18"/>
+                <w:szCs w:val="18"/>
+              </w:rPr>
+            </w:pPr>
+            <w:r>
+              <w:rPr>
+                <w:rFonts w:ascii="Verdana" w:hAnsi="Verdana"/>
+                <w:sz w:val="18"/>
+                <w:szCs w:val="18"/>
+              </w:rPr>
+              <w:t xml:space="preserve">Deben existir </w:t>
+            </w:r>
+            <w:r>
+              <w:rPr>
+                <w:rFonts w:ascii="Verdana" w:hAnsi="Verdana"/>
+                <w:sz w:val="18"/>
+                <w:szCs w:val="18"/>
+              </w:rPr>
+              <w:t>proveedores habilitados.</w:t>
+            </w:r>
+          </w:p>
+        </w:tc>
+      </w:tr>
+      <w:tr>
+        <w:trPr>
+          <w:trHeight w:val="402"/>
+          <w:jc w:val="center"/>
+        </w:trPr>
+        <w:tc>
+          <w:tcPr>
+            <w:tcW w:w="8591" w:type="dxa"/>
+            <w:gridSpan w:val="2"/>
+            <w:tcBorders>
+              <w:top w:val="single" w:sz="4" w:space="0" w:color="000000"/>
+              <w:left w:val="single" w:sz="4" w:space="0" w:color="000000"/>
+              <w:bottom w:val="single" w:sz="4" w:space="0" w:color="000000"/>
+              <w:right w:val="single" w:sz="4" w:space="0" w:color="000000"/>
+            </w:tcBorders>
+            <w:shd w:val="clear" w:color="auto" w:fill="auto"/>
+            <w:vAlign w:val="center"/>
+          </w:tcPr>
+          <w:p>
+            <w:pPr>
+              <w:tabs>
+                <w:tab w:val="left" w:pos="375"/>
+              </w:tabs>
+              <w:snapToGrid w:val="0"/>
+              <w:rPr>
+                <w:rFonts w:ascii="Verdana" w:hAnsi="Verdana"/>
+                <w:b/>
+                <w:bCs/>
+                <w:sz w:val="18"/>
+                <w:szCs w:val="18"/>
+              </w:rPr>
+            </w:pPr>
+            <w:r>
+              <w:rPr>
+                <w:rFonts w:ascii="Verdana" w:hAnsi="Verdana"/>
+                <w:b/>
+                <w:bCs/>
+                <w:sz w:val="18"/>
+                <w:szCs w:val="18"/>
+              </w:rPr>
+              <w:t>Flujo Principal</w:t>
+            </w:r>
+          </w:p>
+        </w:tc>
+      </w:tr>
+      <w:tr>
+        <w:trPr>
+          <w:trHeight w:val="2473"/>
+          <w:jc w:val="center"/>
+        </w:trPr>
+        <w:tc>
+          <w:tcPr>
+            <w:tcW w:w="8591" w:type="dxa"/>
+            <w:gridSpan w:val="2"/>
+            <w:tcBorders>
+              <w:top w:val="single" w:sz="4" w:space="0" w:color="000000"/>
+              <w:left w:val="single" w:sz="4" w:space="0" w:color="000000"/>
+              <w:bottom w:val="single" w:sz="4" w:space="0" w:color="000000"/>
+              <w:right w:val="single" w:sz="4" w:space="0" w:color="000000"/>
+            </w:tcBorders>
+            <w:shd w:val="clear" w:color="auto" w:fill="auto"/>
+            <w:vAlign w:val="center"/>
+          </w:tcPr>
+          <w:p>
+            <w:pPr>
+              <w:pStyle w:val="Prrafodelista"/>
+              <w:widowControl w:val="0"/>
+              <w:numPr>
+                <w:ilvl w:val="0"/>
+                <w:numId w:val="14"/>
+              </w:numPr>
+              <w:suppressAutoHyphens/>
+              <w:spacing w:after="0" w:line="240" w:lineRule="auto"/>
+              <w:rPr>
+                <w:rFonts w:ascii="Verdana" w:hAnsi="Verdana"/>
+                <w:sz w:val="18"/>
+                <w:szCs w:val="18"/>
+              </w:rPr>
+            </w:pPr>
+            <w:r>
+              <w:rPr>
+                <w:rFonts w:ascii="Verdana" w:hAnsi="Verdana"/>
+                <w:sz w:val="18"/>
+                <w:szCs w:val="18"/>
+              </w:rPr>
+              <w:t>Atender Pedido</w:t>
+            </w:r>
+          </w:p>
+          <w:p>
+            <w:pPr>
+              <w:pStyle w:val="Prrafodelista"/>
+              <w:widowControl w:val="0"/>
+              <w:numPr>
+                <w:ilvl w:val="1"/>
+                <w:numId w:val="14"/>
+              </w:numPr>
+              <w:suppressAutoHyphens/>
+              <w:spacing w:after="0" w:line="240" w:lineRule="auto"/>
+              <w:rPr>
+                <w:rFonts w:ascii="Verdana" w:hAnsi="Verdana"/>
+                <w:sz w:val="18"/>
+                <w:szCs w:val="18"/>
+              </w:rPr>
+            </w:pPr>
+            <w:r>
+              <w:rPr>
+                <w:rFonts w:ascii="Verdana" w:hAnsi="Verdana"/>
+                <w:sz w:val="18"/>
+                <w:szCs w:val="18"/>
+              </w:rPr>
+              <w:t>El administrador ingresa al listado de proveedores.</w:t>
+            </w:r>
+          </w:p>
+          <w:p>
+            <w:pPr>
+              <w:pStyle w:val="Prrafodelista"/>
+              <w:widowControl w:val="0"/>
+              <w:numPr>
+                <w:ilvl w:val="1"/>
+                <w:numId w:val="14"/>
+              </w:numPr>
+              <w:suppressAutoHyphens/>
+              <w:spacing w:after="0" w:line="240" w:lineRule="auto"/>
+              <w:rPr>
+                <w:rFonts w:ascii="Verdana" w:hAnsi="Verdana"/>
+                <w:sz w:val="18"/>
+                <w:szCs w:val="18"/>
+              </w:rPr>
+            </w:pPr>
+            <w:r>
+              <w:rPr>
+                <w:rFonts w:ascii="Verdana" w:hAnsi="Verdana"/>
+                <w:sz w:val="18"/>
+                <w:szCs w:val="18"/>
+              </w:rPr>
+              <w:t>El sistema muestra en la interfaz el listado de proveedores.</w:t>
+            </w:r>
+          </w:p>
+          <w:p>
+            <w:pPr>
+              <w:pStyle w:val="Prrafodelista"/>
+              <w:widowControl w:val="0"/>
+              <w:numPr>
+                <w:ilvl w:val="1"/>
+                <w:numId w:val="14"/>
+              </w:numPr>
+              <w:suppressAutoHyphens/>
+              <w:spacing w:after="0" w:line="240" w:lineRule="auto"/>
+              <w:rPr>
+                <w:rFonts w:ascii="Verdana" w:hAnsi="Verdana"/>
+                <w:sz w:val="18"/>
+                <w:szCs w:val="18"/>
+              </w:rPr>
+            </w:pPr>
+            <w:r>
+              <w:rPr>
+                <w:rFonts w:ascii="Verdana" w:hAnsi="Verdana"/>
+                <w:sz w:val="18"/>
+                <w:szCs w:val="18"/>
+              </w:rPr>
+              <w:t>El administrador selecciona al proveedor que desea deshabilitar.</w:t>
+            </w:r>
+          </w:p>
+          <w:p>
+            <w:pPr>
+              <w:pStyle w:val="Prrafodelista"/>
+              <w:widowControl w:val="0"/>
+              <w:numPr>
+                <w:ilvl w:val="1"/>
+                <w:numId w:val="14"/>
+              </w:numPr>
+              <w:suppressAutoHyphens/>
+              <w:spacing w:after="0" w:line="240" w:lineRule="auto"/>
+              <w:rPr>
+                <w:rFonts w:ascii="Verdana" w:hAnsi="Verdana"/>
+                <w:sz w:val="18"/>
+                <w:szCs w:val="18"/>
+              </w:rPr>
+            </w:pPr>
+            <w:r>
+              <w:rPr>
+                <w:rFonts w:ascii="Verdana" w:hAnsi="Verdana"/>
+                <w:sz w:val="18"/>
+                <w:szCs w:val="18"/>
+              </w:rPr>
+              <w:t>El administrador pulsa el botón de marcar como “Deshabilitado”.</w:t>
+            </w:r>
+          </w:p>
+          <w:p>
+            <w:pPr>
+              <w:pStyle w:val="Prrafodelista"/>
+              <w:widowControl w:val="0"/>
+              <w:numPr>
+                <w:ilvl w:val="1"/>
+                <w:numId w:val="14"/>
+              </w:numPr>
+              <w:suppressAutoHyphens/>
+              <w:spacing w:after="0" w:line="240" w:lineRule="auto"/>
+              <w:rPr>
+                <w:rFonts w:ascii="Verdana" w:hAnsi="Verdana"/>
+                <w:sz w:val="18"/>
+                <w:szCs w:val="18"/>
+              </w:rPr>
+            </w:pPr>
+            <w:r>
+              <w:rPr>
+                <w:rFonts w:ascii="Verdana" w:hAnsi="Verdana"/>
+                <w:sz w:val="18"/>
+                <w:szCs w:val="18"/>
+              </w:rPr>
+              <w:t>El sistema muestra un diálogo de confirmación.</w:t>
+            </w:r>
+          </w:p>
+          <w:p>
+            <w:pPr>
+              <w:pStyle w:val="Prrafodelista"/>
+              <w:widowControl w:val="0"/>
+              <w:numPr>
+                <w:ilvl w:val="1"/>
+                <w:numId w:val="14"/>
+              </w:numPr>
+              <w:suppressAutoHyphens/>
+              <w:spacing w:after="0" w:line="240" w:lineRule="auto"/>
+              <w:rPr>
+                <w:rFonts w:ascii="Verdana" w:hAnsi="Verdana"/>
+                <w:sz w:val="18"/>
+                <w:szCs w:val="18"/>
+              </w:rPr>
+            </w:pPr>
+            <w:r>
+              <w:rPr>
+                <w:rFonts w:ascii="Verdana" w:hAnsi="Verdana"/>
+                <w:sz w:val="18"/>
+                <w:szCs w:val="18"/>
+              </w:rPr>
+              <w:t>El administrador pulsa la opción “Aceptar” para confirmar la acción.</w:t>
+            </w:r>
+          </w:p>
+          <w:p>
+            <w:pPr>
+              <w:pStyle w:val="Prrafodelista"/>
+              <w:widowControl w:val="0"/>
+              <w:numPr>
+                <w:ilvl w:val="1"/>
+                <w:numId w:val="14"/>
+              </w:numPr>
+              <w:suppressAutoHyphens/>
+              <w:spacing w:after="0" w:line="240" w:lineRule="auto"/>
+              <w:rPr>
+                <w:rFonts w:ascii="Verdana" w:hAnsi="Verdana"/>
+                <w:sz w:val="18"/>
+                <w:szCs w:val="18"/>
+              </w:rPr>
+            </w:pPr>
+            <w:r>
+              <w:rPr>
+                <w:rFonts w:ascii="Verdana" w:hAnsi="Verdana"/>
+                <w:sz w:val="18"/>
+                <w:szCs w:val="18"/>
+              </w:rPr>
+              <w:t>El sistema cambia el estado del proveedor de “Habilitado” a “Deshabilitado”.</w:t>
+            </w:r>
+          </w:p>
+        </w:tc>
+      </w:tr>
+      <w:tr>
+        <w:trPr>
+          <w:trHeight w:val="471"/>
+          <w:jc w:val="center"/>
+        </w:trPr>
+        <w:tc>
+          <w:tcPr>
+            <w:tcW w:w="8591" w:type="dxa"/>
+            <w:gridSpan w:val="2"/>
+            <w:tcBorders>
+              <w:top w:val="single" w:sz="4" w:space="0" w:color="000000"/>
+              <w:left w:val="single" w:sz="4" w:space="0" w:color="000000"/>
+              <w:bottom w:val="single" w:sz="4" w:space="0" w:color="000000"/>
+              <w:right w:val="single" w:sz="4" w:space="0" w:color="000000"/>
+            </w:tcBorders>
+            <w:shd w:val="clear" w:color="auto" w:fill="auto"/>
+            <w:vAlign w:val="center"/>
+          </w:tcPr>
+          <w:p>
+            <w:pPr>
+              <w:tabs>
+                <w:tab w:val="left" w:pos="375"/>
+              </w:tabs>
+              <w:snapToGrid w:val="0"/>
+              <w:rPr>
+                <w:rFonts w:ascii="Verdana" w:hAnsi="Verdana"/>
+                <w:b/>
+                <w:bCs/>
+                <w:sz w:val="18"/>
+                <w:szCs w:val="18"/>
+              </w:rPr>
+            </w:pPr>
+            <w:r>
+              <w:rPr>
+                <w:rFonts w:ascii="Verdana" w:hAnsi="Verdana"/>
+                <w:b/>
+                <w:bCs/>
+                <w:sz w:val="18"/>
+                <w:szCs w:val="18"/>
+              </w:rPr>
+              <w:t>Flujo Alternativo</w:t>
+            </w:r>
+          </w:p>
+        </w:tc>
+      </w:tr>
+      <w:tr>
+        <w:trPr>
+          <w:trHeight w:val="1108"/>
+          <w:jc w:val="center"/>
+        </w:trPr>
+        <w:tc>
+          <w:tcPr>
+            <w:tcW w:w="8591" w:type="dxa"/>
+            <w:gridSpan w:val="2"/>
+            <w:tcBorders>
+              <w:top w:val="single" w:sz="4" w:space="0" w:color="000000"/>
+              <w:left w:val="single" w:sz="4" w:space="0" w:color="000000"/>
+              <w:bottom w:val="single" w:sz="4" w:space="0" w:color="000000"/>
+              <w:right w:val="single" w:sz="4" w:space="0" w:color="000000"/>
+            </w:tcBorders>
+            <w:shd w:val="clear" w:color="auto" w:fill="auto"/>
+            <w:vAlign w:val="center"/>
+          </w:tcPr>
+          <w:p>
+            <w:pPr>
+              <w:pStyle w:val="Prrafodelista"/>
+              <w:numPr>
+                <w:ilvl w:val="0"/>
+                <w:numId w:val="8"/>
+              </w:numPr>
+              <w:tabs>
+                <w:tab w:val="left" w:pos="-4929"/>
+              </w:tabs>
+              <w:snapToGrid w:val="0"/>
+              <w:rPr>
+                <w:rFonts w:ascii="Verdana" w:hAnsi="Verdana"/>
+                <w:sz w:val="18"/>
+                <w:szCs w:val="18"/>
+              </w:rPr>
+            </w:pPr>
+            <w:r>
+              <w:rPr>
+                <w:rFonts w:ascii="Verdana" w:hAnsi="Verdana"/>
+                <w:sz w:val="18"/>
+                <w:szCs w:val="18"/>
+              </w:rPr>
+              <w:t>En el paso 1.6 el administrador puede pulsar la opción “Cancelar”.</w:t>
+            </w:r>
+          </w:p>
+        </w:tc>
+      </w:tr>
+      <w:tr>
+        <w:trPr>
+          <w:trHeight w:val="473"/>
+          <w:jc w:val="center"/>
+        </w:trPr>
+        <w:tc>
+          <w:tcPr>
+            <w:tcW w:w="2264" w:type="dxa"/>
+            <w:tcBorders>
+              <w:top w:val="single" w:sz="4" w:space="0" w:color="000000"/>
+              <w:left w:val="single" w:sz="4" w:space="0" w:color="000000"/>
+              <w:bottom w:val="single" w:sz="4" w:space="0" w:color="000000"/>
+            </w:tcBorders>
+            <w:shd w:val="clear" w:color="auto" w:fill="auto"/>
+            <w:vAlign w:val="center"/>
+          </w:tcPr>
+          <w:p>
+            <w:pPr>
+              <w:tabs>
+                <w:tab w:val="left" w:pos="375"/>
+              </w:tabs>
+              <w:snapToGrid w:val="0"/>
+              <w:rPr>
+                <w:rFonts w:ascii="Verdana" w:hAnsi="Verdana"/>
+                <w:b/>
+                <w:bCs/>
+                <w:sz w:val="18"/>
+                <w:szCs w:val="18"/>
+              </w:rPr>
+            </w:pPr>
+            <w:r>
+              <w:rPr>
+                <w:rFonts w:ascii="Verdana" w:hAnsi="Verdana"/>
+                <w:b/>
+                <w:bCs/>
+                <w:sz w:val="18"/>
+                <w:szCs w:val="18"/>
+              </w:rPr>
+              <w:t>Pos</w:t>
+            </w:r>
+            <w:r>
+              <w:rPr>
+                <w:rFonts w:ascii="Verdana" w:hAnsi="Verdana"/>
+                <w:b/>
+                <w:bCs/>
+                <w:sz w:val="18"/>
+                <w:szCs w:val="18"/>
+              </w:rPr>
+              <w:t>t</w:t>
+            </w:r>
+            <w:r>
+              <w:rPr>
+                <w:rFonts w:ascii="Verdana" w:hAnsi="Verdana"/>
+                <w:b/>
+                <w:bCs/>
+                <w:sz w:val="18"/>
+                <w:szCs w:val="18"/>
+              </w:rPr>
+              <w:t>condición</w:t>
+            </w:r>
+          </w:p>
+        </w:tc>
+        <w:tc>
+          <w:tcPr>
+            <w:tcW w:w="6327" w:type="dxa"/>
+            <w:tcBorders>
+              <w:top w:val="single" w:sz="4" w:space="0" w:color="000000"/>
+              <w:left w:val="single" w:sz="4" w:space="0" w:color="000000"/>
+              <w:bottom w:val="single" w:sz="4" w:space="0" w:color="000000"/>
+              <w:right w:val="single" w:sz="4" w:space="0" w:color="000000"/>
+            </w:tcBorders>
+            <w:shd w:val="clear" w:color="auto" w:fill="auto"/>
+            <w:vAlign w:val="center"/>
+          </w:tcPr>
+          <w:p>
+            <w:pPr>
+              <w:tabs>
+                <w:tab w:val="left" w:pos="375"/>
+              </w:tabs>
+              <w:snapToGrid w:val="0"/>
+              <w:rPr>
+                <w:rFonts w:ascii="Verdana" w:hAnsi="Verdana"/>
+                <w:sz w:val="18"/>
+                <w:szCs w:val="18"/>
+              </w:rPr>
+            </w:pPr>
+            <w:r>
+              <w:rPr>
+                <w:rFonts w:ascii="Verdana" w:hAnsi="Verdana"/>
+                <w:sz w:val="18"/>
+                <w:szCs w:val="18"/>
+              </w:rPr>
+              <w:t>El proveedor cambia de estado a “Deshabilitado”.</w:t>
+            </w:r>
+          </w:p>
+        </w:tc>
+      </w:tr>
+    </w:tbl>
+    <w:p>
+      <w:pPr>
+        <w:rPr>
+          <w:rFonts w:ascii="Arial" w:hAnsi="Arial" w:cs="Arial"/>
+          <w:b/>
+          <w:color w:val="000000" w:themeColor="text1"/>
+          <w:sz w:val="28"/>
+          <w:szCs w:val="28"/>
+        </w:rPr>
+      </w:pPr>
+    </w:p>
+    <w:p>
+      <w:pPr>
+        <w:pStyle w:val="Prrafodelista"/>
+        <w:numPr>
+          <w:ilvl w:val="2"/>
+          <w:numId w:val="1"/>
+        </w:numPr>
+        <w:spacing w:after="160" w:line="259" w:lineRule="auto"/>
+        <w:outlineLvl w:val="0"/>
+        <w:rPr>
+          <w:b/>
+        </w:rPr>
+      </w:pPr>
+      <w:r>
+        <w:rPr>
+          <w:b/>
+        </w:rPr>
+        <w:t>Modelo de análisis</w:t>
+      </w:r>
+    </w:p>
+    <w:p>
+      <w:pPr>
+        <w:pStyle w:val="Prrafodelista"/>
+        <w:spacing w:after="160" w:line="259" w:lineRule="auto"/>
+        <w:ind w:left="1080"/>
+        <w:outlineLvl w:val="0"/>
+        <w:rPr>
+          <w:b/>
+        </w:rPr>
+      </w:pPr>
+    </w:p>
+    <w:p>
+      <w:pPr>
+        <w:pStyle w:val="Prrafodelista"/>
+        <w:tabs>
+          <w:tab w:val="left" w:pos="1080"/>
+        </w:tabs>
+        <w:spacing w:line="240" w:lineRule="auto"/>
+        <w:ind w:left="1080" w:hanging="990"/>
+        <w:jc w:val="center"/>
+        <w:rPr>
+          <w:rFonts w:asciiTheme="majorHAnsi" w:eastAsiaTheme="majorEastAsia" w:hAnsiTheme="majorHAnsi" w:cstheme="majorBidi"/>
+          <w:b/>
+          <w:color w:val="632423" w:themeColor="accent2" w:themeShade="80"/>
+          <w:sz w:val="32"/>
+          <w:szCs w:val="32"/>
+        </w:rPr>
+      </w:pPr>
+      <w:r>
+        <w:rPr>
+          <w:noProof/>
+        </w:rPr>
+        <w:drawing>
+          <wp:inline distT="0" distB="0" distL="0" distR="0" wp14:anchorId="778F7A19" wp14:editId="564C0BD0">
+            <wp:extent cx="4791075" cy="962025"/>
+            <wp:effectExtent l="0" t="0" r="9525" b="9525"/>
+            <wp:docPr id="22" name="Imagen 22"/>
+            <wp:cNvGraphicFramePr>
+              <a:graphicFrameLocks xmlns:a="http://schemas.openxmlformats.org/drawingml/2006/main" noChangeAspect="1"/>
+            </wp:cNvGraphicFramePr>
+            <a:graphic xmlns:a="http://schemas.openxmlformats.org/drawingml/2006/main">
+              <a:graphicData uri="http://schemas.openxmlformats.org/drawingml/2006/picture">
+                <pic:pic xmlns:pic="http://schemas.openxmlformats.org/drawingml/2006/picture">
+                  <pic:nvPicPr>
+                    <pic:cNvPr id="0" name="Picture 5"/>
+                    <pic:cNvPicPr>
+                      <a:picLocks noChangeAspect="1" noChangeArrowheads="1"/>
+                    </pic:cNvPicPr>
+                  </pic:nvPicPr>
+                  <pic:blipFill>
+                    <a:blip r:embed="rId29">
+                      <a:extLst>
+                        <a:ext uri="{28A0092B-C50C-407E-A947-70E740481C1C}">
+                          <a14:useLocalDpi xmlns:a14="http://schemas.microsoft.com/office/drawing/2010/main" val="0"/>
+                        </a:ext>
+                      </a:extLst>
+                    </a:blip>
+                    <a:srcRect/>
+                    <a:stretch>
+                      <a:fillRect/>
+                    </a:stretch>
+                  </pic:blipFill>
+                  <pic:spPr bwMode="auto">
+                    <a:xfrm>
+                      <a:off x="0" y="0"/>
+                      <a:ext cx="4791075" cy="962025"/>
+                    </a:xfrm>
+                    <a:prstGeom prst="rect">
+                      <a:avLst/>
+                    </a:prstGeom>
+                    <a:noFill/>
+                    <a:ln>
+                      <a:noFill/>
+                    </a:ln>
+                  </pic:spPr>
+                </pic:pic>
+              </a:graphicData>
+            </a:graphic>
+          </wp:inline>
+        </w:drawing>
+      </w:r>
+    </w:p>
+    <w:p>
+      <w:pPr>
+        <w:pStyle w:val="Prrafodelista"/>
+        <w:tabs>
+          <w:tab w:val="left" w:pos="1080"/>
+        </w:tabs>
+        <w:spacing w:line="240" w:lineRule="auto"/>
+        <w:ind w:left="1080" w:hanging="990"/>
+        <w:rPr>
+          <w:rFonts w:asciiTheme="majorHAnsi" w:eastAsiaTheme="majorEastAsia" w:hAnsiTheme="majorHAnsi" w:cstheme="majorBidi"/>
+          <w:b/>
+          <w:color w:val="632423" w:themeColor="accent2" w:themeShade="80"/>
+          <w:sz w:val="32"/>
+          <w:szCs w:val="32"/>
+        </w:rPr>
+      </w:pPr>
+    </w:p>
+    <w:p>
+      <w:pPr>
+        <w:pStyle w:val="Prrafodelista"/>
+        <w:tabs>
+          <w:tab w:val="left" w:pos="1080"/>
+        </w:tabs>
+        <w:spacing w:line="240" w:lineRule="auto"/>
+        <w:ind w:left="1080" w:hanging="990"/>
+        <w:rPr>
+          <w:rFonts w:asciiTheme="majorHAnsi" w:eastAsiaTheme="majorEastAsia" w:hAnsiTheme="majorHAnsi" w:cstheme="majorBidi"/>
+          <w:b/>
+          <w:color w:val="632423" w:themeColor="accent2" w:themeShade="80"/>
+          <w:sz w:val="32"/>
+          <w:szCs w:val="32"/>
+        </w:rPr>
+      </w:pPr>
+    </w:p>
+    <w:p>
+      <w:pPr>
+        <w:tabs>
+          <w:tab w:val="left" w:pos="1080"/>
+        </w:tabs>
+        <w:spacing w:line="240" w:lineRule="auto"/>
+        <w:rPr>
+          <w:rFonts w:asciiTheme="majorHAnsi" w:eastAsiaTheme="majorEastAsia" w:hAnsiTheme="majorHAnsi" w:cstheme="majorBidi"/>
+          <w:b/>
+          <w:color w:val="632423" w:themeColor="accent2" w:themeShade="80"/>
+          <w:sz w:val="32"/>
+          <w:szCs w:val="32"/>
+        </w:rPr>
+      </w:pPr>
+    </w:p>
+    <w:p>
+      <w:pPr>
+        <w:spacing w:after="0" w:line="240" w:lineRule="auto"/>
+        <w:contextualSpacing/>
+        <w:rPr>
+          <w:rFonts w:asciiTheme="majorHAnsi" w:eastAsiaTheme="majorEastAsia" w:hAnsiTheme="majorHAnsi" w:cstheme="majorBidi"/>
+          <w:b/>
+          <w:color w:val="632423" w:themeColor="accent2" w:themeShade="80"/>
+          <w:sz w:val="32"/>
+          <w:szCs w:val="32"/>
+        </w:rPr>
+      </w:pPr>
+    </w:p>
+    <w:p>
+      <w:pPr>
+        <w:pStyle w:val="Prrafodelista"/>
+        <w:numPr>
+          <w:ilvl w:val="2"/>
+          <w:numId w:val="1"/>
+        </w:numPr>
+        <w:spacing w:after="160" w:line="259" w:lineRule="auto"/>
+        <w:outlineLvl w:val="0"/>
+        <w:rPr>
+          <w:b/>
+        </w:rPr>
+      </w:pPr>
+      <w:r>
+        <w:rPr>
+          <w:b/>
+        </w:rPr>
+        <w:t>Diagrama de secuencia</w:t>
+      </w:r>
+    </w:p>
+    <w:p>
+      <w:pPr>
+        <w:pStyle w:val="Prrafodelista"/>
+        <w:spacing w:after="160" w:line="259" w:lineRule="auto"/>
+        <w:ind w:left="1080"/>
+        <w:rPr>
+          <w:b/>
+        </w:rPr>
+      </w:pPr>
+    </w:p>
+    <w:p>
+      <w:pPr>
+        <w:spacing w:line="240" w:lineRule="auto"/>
+        <w:ind w:left="360"/>
+        <w:jc w:val="both"/>
+        <w:rPr>
+          <w:rFonts w:asciiTheme="majorHAnsi" w:eastAsiaTheme="majorEastAsia" w:hAnsiTheme="majorHAnsi" w:cstheme="majorBidi"/>
+          <w:color w:val="632423" w:themeColor="accent2" w:themeShade="80"/>
+          <w:sz w:val="24"/>
+          <w:szCs w:val="24"/>
+        </w:rPr>
+      </w:pPr>
+      <w:bookmarkStart w:id="34" w:name="_GoBack"/>
+      <w:r>
+        <w:rPr>
+          <w:noProof/>
+        </w:rPr>
+        <w:drawing>
+          <wp:inline distT="0" distB="0" distL="0" distR="0" wp14:anchorId="3E6E18C8" wp14:editId="20B991EA">
+            <wp:extent cx="5438775" cy="4228120"/>
+            <wp:effectExtent l="0" t="0" r="0" b="1270"/>
+            <wp:docPr id="23" name="Imagen 23"/>
+            <wp:cNvGraphicFramePr>
+              <a:graphicFrameLocks xmlns:a="http://schemas.openxmlformats.org/drawingml/2006/main" noChangeAspect="1"/>
+            </wp:cNvGraphicFramePr>
+            <a:graphic xmlns:a="http://schemas.openxmlformats.org/drawingml/2006/main">
+              <a:graphicData uri="http://schemas.openxmlformats.org/drawingml/2006/picture">
+                <pic:pic xmlns:pic="http://schemas.openxmlformats.org/drawingml/2006/picture">
+                  <pic:nvPicPr>
+                    <pic:cNvPr id="0" name="Picture 7"/>
+                    <pic:cNvPicPr>
+                      <a:picLocks noChangeAspect="1" noChangeArrowheads="1"/>
+                    </pic:cNvPicPr>
+                  </pic:nvPicPr>
+                  <pic:blipFill>
+                    <a:blip r:embed="rId30">
+                      <a:extLst>
+                        <a:ext uri="{28A0092B-C50C-407E-A947-70E740481C1C}">
+                          <a14:useLocalDpi xmlns:a14="http://schemas.microsoft.com/office/drawing/2010/main" val="0"/>
+                        </a:ext>
+                      </a:extLst>
+                    </a:blip>
+                    <a:srcRect/>
+                    <a:stretch>
+                      <a:fillRect/>
+                    </a:stretch>
+                  </pic:blipFill>
+                  <pic:spPr bwMode="auto">
+                    <a:xfrm>
+                      <a:off x="0" y="0"/>
+                      <a:ext cx="5442097" cy="4230702"/>
+                    </a:xfrm>
+                    <a:prstGeom prst="rect">
+                      <a:avLst/>
+                    </a:prstGeom>
+                    <a:noFill/>
+                    <a:ln>
+                      <a:noFill/>
+                    </a:ln>
+                  </pic:spPr>
+                </pic:pic>
+              </a:graphicData>
+            </a:graphic>
+          </wp:inline>
+        </w:drawing>
+      </w:r>
+      <w:bookmarkEnd w:id="34"/>
+    </w:p>
+    <w:p>
+      <w:pPr>
         <w:tabs>
           <w:tab w:val="left" w:pos="0"/>
         </w:tabs>
@@ -14991,8 +17309,8 @@
       </w:pPr>
     </w:p>
     <w:sectPr>
-      <w:headerReference w:type="default" r:id="rId27"/>
-      <w:footerReference w:type="default" r:id="rId28"/>
+      <w:headerReference w:type="default" r:id="rId31"/>
+      <w:footerReference w:type="default" r:id="rId32"/>
       <w:pgSz w:w="12240" w:h="15840"/>
       <w:pgMar w:top="1418" w:right="1701" w:bottom="1134" w:left="1701" w:header="709" w:footer="0" w:gutter="0"/>
       <w:pgNumType w:start="0"/>
@@ -15246,6 +17564,7 @@
               <w:dataBinding w:prefixMappings="xmlns:ns0='http://schemas.openxmlformats.org/package/2006/metadata/core-properties' xmlns:ns1='http://purl.org/dc/elements/1.1/'" w:xpath="/ns0:coreProperties[1]/ns1:title[1]" w:storeItemID="{6C3C8BC8-F283-45AE-878A-BAB7291924A1}"/>
               <w:text/>
             </w:sdtPr>
+            <w:sdtEndPr/>
             <w:sdtContent>
               <w:r>
                 <w:rPr>
@@ -15294,6 +17613,7 @@
             <w:calendar w:val="gregorian"/>
           </w:date>
         </w:sdtPr>
+        <w:sdtEndPr/>
         <w:sdtContent>
           <w:tc>
             <w:tcPr>
@@ -16278,6 +18598,119 @@
     </w:lvl>
   </w:abstractNum>
   <w:abstractNum w:abstractNumId="9" w15:restartNumberingAfterBreak="0">
+    <w:nsid w:val="58626774"/>
+    <w:multiLevelType w:val="hybridMultilevel"/>
+    <w:tmpl w:val="4850B026"/>
+    <w:lvl w:ilvl="0" w:tplc="280A0001">
+      <w:start w:val="1"/>
+      <w:numFmt w:val="bullet"/>
+      <w:lvlText w:val=""/>
+      <w:lvlJc w:val="left"/>
+      <w:pPr>
+        <w:ind w:left="720" w:hanging="360"/>
+      </w:pPr>
+      <w:rPr>
+        <w:rFonts w:ascii="Symbol" w:hAnsi="Symbol" w:hint="default"/>
+      </w:rPr>
+    </w:lvl>
+    <w:lvl w:ilvl="1" w:tplc="280A0003" w:tentative="1">
+      <w:start w:val="1"/>
+      <w:numFmt w:val="bullet"/>
+      <w:lvlText w:val="o"/>
+      <w:lvlJc w:val="left"/>
+      <w:pPr>
+        <w:ind w:left="1440" w:hanging="360"/>
+      </w:pPr>
+      <w:rPr>
+        <w:rFonts w:ascii="Courier New" w:hAnsi="Courier New" w:cs="Courier New" w:hint="default"/>
+      </w:rPr>
+    </w:lvl>
+    <w:lvl w:ilvl="2" w:tplc="280A0005" w:tentative="1">
+      <w:start w:val="1"/>
+      <w:numFmt w:val="bullet"/>
+      <w:lvlText w:val=""/>
+      <w:lvlJc w:val="left"/>
+      <w:pPr>
+        <w:ind w:left="2160" w:hanging="360"/>
+      </w:pPr>
+      <w:rPr>
+        <w:rFonts w:ascii="Wingdings" w:hAnsi="Wingdings" w:hint="default"/>
+      </w:rPr>
+    </w:lvl>
+    <w:lvl w:ilvl="3" w:tplc="280A0001" w:tentative="1">
+      <w:start w:val="1"/>
+      <w:numFmt w:val="bullet"/>
+      <w:lvlText w:val=""/>
+      <w:lvlJc w:val="left"/>
+      <w:pPr>
+        <w:ind w:left="2880" w:hanging="360"/>
+      </w:pPr>
+      <w:rPr>
+        <w:rFonts w:ascii="Symbol" w:hAnsi="Symbol" w:hint="default"/>
+      </w:rPr>
+    </w:lvl>
+    <w:lvl w:ilvl="4" w:tplc="280A0003" w:tentative="1">
+      <w:start w:val="1"/>
+      <w:numFmt w:val="bullet"/>
+      <w:lvlText w:val="o"/>
+      <w:lvlJc w:val="left"/>
+      <w:pPr>
+        <w:ind w:left="3600" w:hanging="360"/>
+      </w:pPr>
+      <w:rPr>
+        <w:rFonts w:ascii="Courier New" w:hAnsi="Courier New" w:cs="Courier New" w:hint="default"/>
+      </w:rPr>
+    </w:lvl>
+    <w:lvl w:ilvl="5" w:tplc="280A0005" w:tentative="1">
+      <w:start w:val="1"/>
+      <w:numFmt w:val="bullet"/>
+      <w:lvlText w:val=""/>
+      <w:lvlJc w:val="left"/>
+      <w:pPr>
+        <w:ind w:left="4320" w:hanging="360"/>
+      </w:pPr>
+      <w:rPr>
+        <w:rFonts w:ascii="Wingdings" w:hAnsi="Wingdings" w:hint="default"/>
+      </w:rPr>
+    </w:lvl>
+    <w:lvl w:ilvl="6" w:tplc="280A0001" w:tentative="1">
+      <w:start w:val="1"/>
+      <w:numFmt w:val="bullet"/>
+      <w:lvlText w:val=""/>
+      <w:lvlJc w:val="left"/>
+      <w:pPr>
+        <w:ind w:left="5040" w:hanging="360"/>
+      </w:pPr>
+      <w:rPr>
+        <w:rFonts w:ascii="Symbol" w:hAnsi="Symbol" w:hint="default"/>
+      </w:rPr>
+    </w:lvl>
+    <w:lvl w:ilvl="7" w:tplc="280A0003" w:tentative="1">
+      <w:start w:val="1"/>
+      <w:numFmt w:val="bullet"/>
+      <w:lvlText w:val="o"/>
+      <w:lvlJc w:val="left"/>
+      <w:pPr>
+        <w:ind w:left="5760" w:hanging="360"/>
+      </w:pPr>
+      <w:rPr>
+        <w:rFonts w:ascii="Courier New" w:hAnsi="Courier New" w:cs="Courier New" w:hint="default"/>
+      </w:rPr>
+    </w:lvl>
+    <w:lvl w:ilvl="8" w:tplc="280A0005" w:tentative="1">
+      <w:start w:val="1"/>
+      <w:numFmt w:val="bullet"/>
+      <w:lvlText w:val=""/>
+      <w:lvlJc w:val="left"/>
+      <w:pPr>
+        <w:ind w:left="6480" w:hanging="360"/>
+      </w:pPr>
+      <w:rPr>
+        <w:rFonts w:ascii="Wingdings" w:hAnsi="Wingdings" w:hint="default"/>
+      </w:rPr>
+    </w:lvl>
+  </w:abstractNum>
+  <w:abstractNum w:abstractNumId="10" w15:restartNumberingAfterBreak="0">
     <w:nsid w:val="5C93408A"/>
     <w:multiLevelType w:val="multilevel"/>
     <w:tmpl w:val="2E942DCE"/>
@@ -16399,7 +18832,7 @@
       </w:rPr>
     </w:lvl>
   </w:abstractNum>
-  <w:abstractNum w:abstractNumId="10" w15:restartNumberingAfterBreak="0">
+  <w:abstractNum w:abstractNumId="11" w15:restartNumberingAfterBreak="0">
     <w:nsid w:val="60F2639D"/>
     <w:multiLevelType w:val="multilevel"/>
     <w:tmpl w:val="E2F2E7D4"/>
@@ -16521,7 +18954,7 @@
       </w:rPr>
     </w:lvl>
   </w:abstractNum>
-  <w:abstractNum w:abstractNumId="11" w15:restartNumberingAfterBreak="0">
+  <w:abstractNum w:abstractNumId="12" w15:restartNumberingAfterBreak="0">
     <w:nsid w:val="64C80E27"/>
     <w:multiLevelType w:val="hybridMultilevel"/>
     <w:tmpl w:val="472A6D68"/>
@@ -16634,7 +19067,7 @@
       </w:rPr>
     </w:lvl>
   </w:abstractNum>
-  <w:abstractNum w:abstractNumId="12" w15:restartNumberingAfterBreak="0">
+  <w:abstractNum w:abstractNumId="13" w15:restartNumberingAfterBreak="0">
     <w:nsid w:val="685F64DF"/>
     <w:multiLevelType w:val="hybridMultilevel"/>
     <w:tmpl w:val="2AD2289C"/>
@@ -16747,7 +19180,7 @@
       </w:rPr>
     </w:lvl>
   </w:abstractNum>
-  <w:abstractNum w:abstractNumId="13" w15:restartNumberingAfterBreak="0">
+  <w:abstractNum w:abstractNumId="14" w15:restartNumberingAfterBreak="0">
     <w:nsid w:val="7B1A5F59"/>
     <w:multiLevelType w:val="hybridMultilevel"/>
     <w:tmpl w:val="4BE4FB42"/>
@@ -16861,10 +19294,10 @@
     </w:lvl>
   </w:abstractNum>
   <w:num w:numId="1">
-    <w:abstractNumId w:val="10"/>
+    <w:abstractNumId w:val="11"/>
   </w:num>
   <w:num w:numId="2">
-    <w:abstractNumId w:val="11"/>
+    <w:abstractNumId w:val="12"/>
   </w:num>
   <w:num w:numId="3">
     <w:abstractNumId w:val="6"/>
@@ -16888,19 +19321,22 @@
     <w:abstractNumId w:val="8"/>
   </w:num>
   <w:num w:numId="10">
-    <w:abstractNumId w:val="12"/>
+    <w:abstractNumId w:val="13"/>
   </w:num>
   <w:num w:numId="11">
     <w:abstractNumId w:val="2"/>
   </w:num>
   <w:num w:numId="12">
-    <w:abstractNumId w:val="13"/>
+    <w:abstractNumId w:val="14"/>
   </w:num>
   <w:num w:numId="13">
-    <w:abstractNumId w:val="9"/>
+    <w:abstractNumId w:val="10"/>
   </w:num>
   <w:num w:numId="14">
     <w:abstractNumId w:val="5"/>
+  </w:num>
+  <w:num w:numId="15">
+    <w:abstractNumId w:val="9"/>
   </w:num>
   <w:numIdMacAtCleanup w:val="3"/>
 </w:numbering>
@@ -18669,7 +21105,7 @@
 </file>
 
 <file path=customXml/itemProps2.xml><?xml version="1.0" encoding="utf-8"?>
-<ds:datastoreItem xmlns:ds="http://schemas.openxmlformats.org/officeDocument/2006/customXml" ds:itemID="{69126139-D501-48DE-AF0B-D595AE97CDA6}">
+<ds:datastoreItem xmlns:ds="http://schemas.openxmlformats.org/officeDocument/2006/customXml" ds:itemID="{95E606DD-3326-49F5-BF30-24C635800F2C}">
   <ds:schemaRefs>
     <ds:schemaRef ds:uri="http://schemas.openxmlformats.org/officeDocument/2006/bibliography"/>
   </ds:schemaRefs>

</xml_diff>

<commit_message>
Corrige nÃmero de versiÃn de RSAC_DCUS
</commit_message>
<xml_diff>
--- a/Desarrollo/RSAC/Casos de Uso/RSAC_DCUS.docx
+++ b/Desarrollo/RSAC/Casos de Uso/RSAC_DCUS.docx
@@ -1,6 +1,6 @@
 
 <file path=word/document.xml><?xml version="1.0" encoding="utf-8"?>
-<w:document xmlns:wpc="http://schemas.microsoft.com/office/word/2010/wordprocessingCanvas" xmlns:cx="http://schemas.microsoft.com/office/drawing/2014/chartex" xmlns:cx1="http://schemas.microsoft.com/office/drawing/2015/9/8/chartex" xmlns:mc="http://schemas.openxmlformats.org/markup-compatibility/2006" xmlns:o="urn:schemas-microsoft-com:office:office" xmlns:r="http://schemas.openxmlformats.org/officeDocument/2006/relationships" xmlns:m="http://schemas.openxmlformats.org/officeDocument/2006/math" xmlns:v="urn:schemas-microsoft-com:vml" xmlns:wp14="http://schemas.microsoft.com/office/word/2010/wordprocessingDrawing" xmlns:wp="http://schemas.openxmlformats.org/drawingml/2006/wordprocessingDrawing" xmlns:w10="urn:schemas-microsoft-com:office:word" xmlns:w="http://schemas.openxmlformats.org/wordprocessingml/2006/main" xmlns:w14="http://schemas.microsoft.com/office/word/2010/wordml" xmlns:w15="http://schemas.microsoft.com/office/word/2012/wordml" xmlns:w16se="http://schemas.microsoft.com/office/word/2015/wordml/symex" xmlns:wpg="http://schemas.microsoft.com/office/word/2010/wordprocessingGroup" xmlns:wpi="http://schemas.microsoft.com/office/word/2010/wordprocessingInk" xmlns:wne="http://schemas.microsoft.com/office/word/2006/wordml" xmlns:wps="http://schemas.microsoft.com/office/word/2010/wordprocessingShape" mc:Ignorable="w14 w15 w16se wp14">
+<w:document xmlns:wpc="http://schemas.microsoft.com/office/word/2010/wordprocessingCanvas" xmlns:cx="http://schemas.microsoft.com/office/drawing/2014/chartex" xmlns:cx1="http://schemas.microsoft.com/office/drawing/2015/9/8/chartex" xmlns:cx2="http://schemas.microsoft.com/office/drawing/2015/10/21/chartex" xmlns:cx3="http://schemas.microsoft.com/office/drawing/2016/5/9/chartex" xmlns:cx4="http://schemas.microsoft.com/office/drawing/2016/5/10/chartex" xmlns:cx5="http://schemas.microsoft.com/office/drawing/2016/5/11/chartex" xmlns:cx6="http://schemas.microsoft.com/office/drawing/2016/5/12/chartex" xmlns:cx7="http://schemas.microsoft.com/office/drawing/2016/5/13/chartex" xmlns:cx8="http://schemas.microsoft.com/office/drawing/2016/5/14/chartex" xmlns:mc="http://schemas.openxmlformats.org/markup-compatibility/2006" xmlns:aink="http://schemas.microsoft.com/office/drawing/2016/ink" xmlns:am3d="http://schemas.microsoft.com/office/drawing/2017/model3d" xmlns:o="urn:schemas-microsoft-com:office:office" xmlns:r="http://schemas.openxmlformats.org/officeDocument/2006/relationships" xmlns:m="http://schemas.openxmlformats.org/officeDocument/2006/math" xmlns:v="urn:schemas-microsoft-com:vml" xmlns:wp14="http://schemas.microsoft.com/office/word/2010/wordprocessingDrawing" xmlns:wp="http://schemas.openxmlformats.org/drawingml/2006/wordprocessingDrawing" xmlns:w10="urn:schemas-microsoft-com:office:word" xmlns:w="http://schemas.openxmlformats.org/wordprocessingml/2006/main" xmlns:w14="http://schemas.microsoft.com/office/word/2010/wordml" xmlns:w15="http://schemas.microsoft.com/office/word/2012/wordml" xmlns:w16cid="http://schemas.microsoft.com/office/word/2016/wordml/cid" xmlns:w16se="http://schemas.microsoft.com/office/word/2015/wordml/symex" xmlns:wpg="http://schemas.microsoft.com/office/word/2010/wordprocessingGroup" xmlns:wpi="http://schemas.microsoft.com/office/word/2010/wordprocessingInk" xmlns:wne="http://schemas.microsoft.com/office/word/2006/wordml" xmlns:wps="http://schemas.microsoft.com/office/word/2010/wordprocessingShape" mc:Ignorable="w14 w15 w16se w16cid wp14">
   <w:body>
     <w:sdt>
       <w:sdtPr>
@@ -25,13 +25,13 @@
         </w:rPr>
       </w:sdtEndPr>
       <w:sdtContent>
-        <w:bookmarkStart w:id="0" w:name="_Toc391715346" w:displacedByCustomXml="prev"/>
+        <w:bookmarkStart w:id="0" w:name="_Toc391325453" w:displacedByCustomXml="prev"/>
         <w:bookmarkEnd w:id="0" w:displacedByCustomXml="prev"/>
-        <w:bookmarkStart w:id="1" w:name="_Toc391714504" w:displacedByCustomXml="prev"/>
+        <w:bookmarkStart w:id="1" w:name="_Toc391714464" w:displacedByCustomXml="prev"/>
         <w:bookmarkEnd w:id="1" w:displacedByCustomXml="prev"/>
-        <w:bookmarkStart w:id="2" w:name="_Toc391714464" w:displacedByCustomXml="prev"/>
+        <w:bookmarkStart w:id="2" w:name="_Toc391714504" w:displacedByCustomXml="prev"/>
         <w:bookmarkEnd w:id="2" w:displacedByCustomXml="prev"/>
-        <w:bookmarkStart w:id="3" w:name="_Toc391325453" w:displacedByCustomXml="prev"/>
+        <w:bookmarkStart w:id="3" w:name="_Toc391715346" w:displacedByCustomXml="prev"/>
         <w:bookmarkEnd w:id="3" w:displacedByCustomXml="prev"/>
         <w:p>
           <w:pPr>
@@ -219,7 +219,7 @@
                   </wp:anchor>
                 </w:drawing>
               </mc:Choice>
-              <mc:Fallback xmlns:mv="urn:schemas-microsoft-com:mac:vml" xmlns:mo="http://schemas.microsoft.com/office/mac/office/2008/main" xmlns:w16cid="http://schemas.microsoft.com/office/word/2016/wordml/cid" xmlns:am3d="http://schemas.microsoft.com/office/drawing/2017/model3d" xmlns:aink="http://schemas.microsoft.com/office/drawing/2016/ink" xmlns:cx8="http://schemas.microsoft.com/office/drawing/2016/5/14/chartex" xmlns:cx7="http://schemas.microsoft.com/office/drawing/2016/5/13/chartex" xmlns:cx6="http://schemas.microsoft.com/office/drawing/2016/5/12/chartex" xmlns:cx5="http://schemas.microsoft.com/office/drawing/2016/5/11/chartex" xmlns:cx4="http://schemas.microsoft.com/office/drawing/2016/5/10/chartex" xmlns:cx3="http://schemas.microsoft.com/office/drawing/2016/5/9/chartex" xmlns:cx2="http://schemas.microsoft.com/office/drawing/2015/10/21/chartex">
+              <mc:Fallback xmlns:mo="http://schemas.microsoft.com/office/mac/office/2008/main" xmlns:mv="urn:schemas-microsoft-com:mac:vml">
                 <w:pict>
                   <v:rect w14:anchorId="12366E7F" id="3 Rectángulo" o:spid="_x0000_s1026" style="position:absolute;margin-left:-86pt;margin-top:-70.85pt;width:614.35pt;height:11in;z-index:-251667968;visibility:visible;mso-wrap-style:square;mso-width-percent:0;mso-wrap-distance-left:9pt;mso-wrap-distance-top:0;mso-wrap-distance-right:9pt;mso-wrap-distance-bottom:0;mso-position-horizontal:absolute;mso-position-horizontal-relative:text;mso-position-vertical:absolute;mso-position-vertical-relative:text;mso-width-percent:0;mso-width-relative:margin;v-text-anchor:middle" o:gfxdata="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" fillcolor="#1f497d [3215]" stroked="f" strokeweight="2pt"/>
                 </w:pict>
@@ -1136,7 +1136,7 @@
                                     <w:szCs w:val="32"/>
                                     <w:lang w:eastAsia="es-PE"/>
                                   </w:rPr>
-                                  <w:t>Abril</w:t>
+                                  <w:t>Mayo</w:t>
                                 </w:r>
                                 <w:r>
                                   <w:rPr>
@@ -1178,7 +1178,11 @@
               </mc:Choice>
               <mc:Fallback>
                 <w:pict>
-                  <v:shape w14:anchorId="31B07E0E" id="_x0000_s1029" type="#_x0000_t202" style="position:absolute;left:0;text-align:left;margin-left:0;margin-top:15.2pt;width:309.75pt;height:39.45pt;z-index:251664384;visibility:visible;mso-wrap-style:square;mso-width-percent:0;mso-height-percent:200;mso-wrap-distance-left:9pt;mso-wrap-distance-top:3.6pt;mso-wrap-distance-right:9pt;mso-wrap-distance-bottom:3.6pt;mso-position-horizontal:center;mso-position-horizontal-relative:margin;mso-position-vertical:absolute;mso-position-vertical-relative:text;mso-width-percent:0;mso-height-percent:200;mso-width-relative:margin;mso-height-relative:margin;v-text-anchor:top" o:gfxdata="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" stroked="f">
+                  <v:shapetype w14:anchorId="31B07E0E" id="_x0000_t202" coordsize="21600,21600" o:spt="202" path="m,l,21600r21600,l21600,xe">
+                    <v:stroke joinstyle="miter"/>
+                    <v:path gradientshapeok="t" o:connecttype="rect"/>
+                  </v:shapetype>
+                  <v:shape id="_x0000_s1029" type="#_x0000_t202" style="position:absolute;left:0;text-align:left;margin-left:0;margin-top:15.2pt;width:309.75pt;height:39.45pt;z-index:251664384;visibility:visible;mso-wrap-style:square;mso-width-percent:0;mso-height-percent:200;mso-wrap-distance-left:9pt;mso-wrap-distance-top:3.6pt;mso-wrap-distance-right:9pt;mso-wrap-distance-bottom:3.6pt;mso-position-horizontal:center;mso-position-horizontal-relative:margin;mso-position-vertical:absolute;mso-position-vertical-relative:text;mso-width-percent:0;mso-height-percent:200;mso-width-relative:margin;mso-height-relative:margin;v-text-anchor:top" o:gfxdata="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" stroked="f">
                     <v:textbox style="mso-fit-shape-to-text:t">
                       <w:txbxContent>
                         <w:p>
@@ -1197,7 +1201,7 @@
                               <w:szCs w:val="32"/>
                               <w:lang w:eastAsia="es-PE"/>
                             </w:rPr>
-                            <w:t>Abril</w:t>
+                            <w:t>Mayo</w:t>
                           </w:r>
                           <w:r>
                             <w:rPr>
@@ -1713,7 +1717,7 @@
                     <w:szCs w:val="22"/>
                     <w:lang w:val="es-PE"/>
                   </w:rPr>
-                  <w:t>4</w:t>
+                  <w:t>6</w:t>
                 </w:r>
               </w:p>
             </w:tc>
@@ -1789,8 +1793,10 @@
                     <w:szCs w:val="22"/>
                     <w:lang w:val="es-PE"/>
                   </w:rPr>
-                  <w:t>1</w:t>
-                </w:r>
+                  <w:t>4</w:t>
+                </w:r>
+                <w:bookmarkStart w:id="4" w:name="_GoBack"/>
+                <w:bookmarkEnd w:id="4"/>
                 <w:r>
                   <w:rPr>
                     <w:sz w:val="22"/>
@@ -3001,6 +3007,7 @@
                   <w:pStyle w:val="TableContents"/>
                   <w:jc w:val="center"/>
                   <w:rPr>
+                    <w:rFonts w:hint="eastAsia"/>
                     <w:sz w:val="22"/>
                     <w:szCs w:val="22"/>
                     <w:lang w:val="es-PE"/>
@@ -3013,6 +3020,175 @@
                     <w:lang w:val="es-PE"/>
                   </w:rPr>
                   <w:t>1.5</w:t>
+                </w:r>
+              </w:p>
+            </w:tc>
+            <w:tc>
+              <w:tcPr>
+                <w:tcW w:w="2863" w:type="dxa"/>
+                <w:tcMar>
+                  <w:top w:w="55" w:type="dxa"/>
+                  <w:left w:w="55" w:type="dxa"/>
+                  <w:bottom w:w="55" w:type="dxa"/>
+                  <w:right w:w="55" w:type="dxa"/>
+                </w:tcMar>
+                <w:vAlign w:val="center"/>
+              </w:tcPr>
+              <w:p>
+                <w:pPr>
+                  <w:pStyle w:val="TableContents"/>
+                  <w:jc w:val="center"/>
+                  <w:rPr>
+                    <w:rFonts w:hint="eastAsia"/>
+                    <w:sz w:val="22"/>
+                    <w:szCs w:val="22"/>
+                    <w:lang w:val="es-PE"/>
+                  </w:rPr>
+                </w:pPr>
+                <w:r>
+                  <w:rPr>
+                    <w:sz w:val="22"/>
+                    <w:szCs w:val="22"/>
+                    <w:lang w:val="es-PE"/>
+                  </w:rPr>
+                  <w:t>Añadido</w:t>
+                </w:r>
+                <w:r>
+                  <w:rPr>
+                    <w:sz w:val="22"/>
+                    <w:szCs w:val="22"/>
+                    <w:lang w:val="es-PE"/>
+                  </w:rPr>
+                  <w:t xml:space="preserve"> CU12 Y CU13</w:t>
+                </w:r>
+              </w:p>
+            </w:tc>
+            <w:tc>
+              <w:tcPr>
+                <w:tcW w:w="3332" w:type="dxa"/>
+                <w:tcMar>
+                  <w:top w:w="55" w:type="dxa"/>
+                  <w:left w:w="55" w:type="dxa"/>
+                  <w:bottom w:w="55" w:type="dxa"/>
+                  <w:right w:w="55" w:type="dxa"/>
+                </w:tcMar>
+                <w:vAlign w:val="center"/>
+              </w:tcPr>
+              <w:p>
+                <w:pPr>
+                  <w:pStyle w:val="TableContents"/>
+                  <w:jc w:val="center"/>
+                  <w:rPr>
+                    <w:rFonts w:hint="eastAsia"/>
+                    <w:sz w:val="22"/>
+                    <w:szCs w:val="22"/>
+                    <w:lang w:val="es-PE"/>
+                  </w:rPr>
+                </w:pPr>
+                <w:r>
+                  <w:rPr>
+                    <w:sz w:val="22"/>
+                    <w:szCs w:val="22"/>
+                    <w:lang w:val="es-PE"/>
+                  </w:rPr>
+                  <w:t>Lu</w:t>
+                </w:r>
+                <w:r>
+                  <w:rPr>
+                    <w:sz w:val="22"/>
+                    <w:szCs w:val="22"/>
+                    <w:lang w:val="es-PE"/>
+                  </w:rPr>
+                  <w:t>ciano Carhuaricra</w:t>
+                </w:r>
+              </w:p>
+            </w:tc>
+            <w:tc>
+              <w:tcPr>
+                <w:tcW w:w="1843" w:type="dxa"/>
+                <w:tcMar>
+                  <w:top w:w="55" w:type="dxa"/>
+                  <w:left w:w="55" w:type="dxa"/>
+                  <w:bottom w:w="55" w:type="dxa"/>
+                  <w:right w:w="55" w:type="dxa"/>
+                </w:tcMar>
+                <w:vAlign w:val="center"/>
+              </w:tcPr>
+              <w:p>
+                <w:pPr>
+                  <w:pStyle w:val="TableContents"/>
+                  <w:jc w:val="center"/>
+                  <w:rPr>
+                    <w:rFonts w:hint="eastAsia"/>
+                    <w:sz w:val="22"/>
+                    <w:szCs w:val="22"/>
+                    <w:lang w:val="es-PE"/>
+                  </w:rPr>
+                </w:pPr>
+                <w:r>
+                  <w:rPr>
+                    <w:sz w:val="22"/>
+                    <w:szCs w:val="22"/>
+                    <w:lang w:val="es-PE"/>
+                  </w:rPr>
+                  <w:t>0</w:t>
+                </w:r>
+                <w:r>
+                  <w:rPr>
+                    <w:sz w:val="22"/>
+                    <w:szCs w:val="22"/>
+                    <w:lang w:val="es-PE"/>
+                  </w:rPr>
+                  <w:t>3</w:t>
+                </w:r>
+                <w:r>
+                  <w:rPr>
+                    <w:sz w:val="22"/>
+                    <w:szCs w:val="22"/>
+                    <w:lang w:val="es-PE"/>
+                  </w:rPr>
+                  <w:t>/05/2018</w:t>
+                </w:r>
+              </w:p>
+            </w:tc>
+          </w:tr>
+          <w:tr>
+            <w:tc>
+              <w:tcPr>
+                <w:tcW w:w="893" w:type="dxa"/>
+                <w:tcMar>
+                  <w:top w:w="55" w:type="dxa"/>
+                  <w:left w:w="55" w:type="dxa"/>
+                  <w:bottom w:w="55" w:type="dxa"/>
+                  <w:right w:w="55" w:type="dxa"/>
+                </w:tcMar>
+                <w:vAlign w:val="center"/>
+              </w:tcPr>
+              <w:p>
+                <w:pPr>
+                  <w:pStyle w:val="TableContents"/>
+                  <w:jc w:val="center"/>
+                  <w:rPr>
+                    <w:sz w:val="22"/>
+                    <w:szCs w:val="22"/>
+                    <w:lang w:val="es-PE"/>
+                  </w:rPr>
+                </w:pPr>
+                <w:r>
+                  <w:rPr>
+                    <w:sz w:val="22"/>
+                    <w:szCs w:val="22"/>
+                    <w:lang w:val="es-PE"/>
+                  </w:rPr>
+                  <w:t>1.</w:t>
+                </w:r>
+                <w:r>
+                  <w:rPr>
+                    <w:sz w:val="22"/>
+                    <w:szCs w:val="22"/>
+                    <w:lang w:val="es-PE"/>
+                  </w:rPr>
+                  <w:t>6</w:t>
                 </w:r>
               </w:p>
             </w:tc>
@@ -3657,15 +3833,6 @@
         </w:tbl>
         <w:p>
           <w:pPr>
-            <w:pStyle w:val="Standard"/>
-            <w:rPr>
-              <w:rFonts w:hint="eastAsia"/>
-              <w:lang w:val="es-PE"/>
-            </w:rPr>
-          </w:pPr>
-        </w:p>
-        <w:p>
-          <w:pPr>
             <w:widowControl w:val="0"/>
             <w:tabs>
               <w:tab w:val="left" w:pos="0"/>
@@ -3683,18 +3850,6 @@
               <w:szCs w:val="40"/>
             </w:rPr>
           </w:pPr>
-          <w:r>
-            <w:rPr>
-              <w:rFonts w:ascii="NewsGotT" w:hAnsi="NewsGotT"/>
-              <w:b/>
-              <w:bCs/>
-              <w:color w:val="4F81BD" w:themeColor="accent1"/>
-              <w:sz w:val="40"/>
-              <w:szCs w:val="40"/>
-            </w:rPr>
-            <w:lastRenderedPageBreak/>
-            <w:br w:type="page"/>
-          </w:r>
         </w:p>
         <w:sdt>
           <w:sdtPr>
@@ -3756,129 +3911,82 @@
               <w:r>
                 <w:fldChar w:fldCharType="separate"/>
               </w:r>
-              <w:bookmarkStart w:id="4" w:name="_GoBack"/>
-              <w:bookmarkEnd w:id="4"/>
-              <w:r>
-                <w:rPr>
-                  <w:rStyle w:val="Hipervnculo"/>
-                  <w:noProof/>
-                </w:rPr>
-                <w:fldChar w:fldCharType="begin"/>
-              </w:r>
-              <w:r>
-                <w:rPr>
-                  <w:rStyle w:val="Hipervnculo"/>
-                  <w:noProof/>
-                </w:rPr>
-                <w:instrText xml:space="preserve"> </w:instrText>
-              </w:r>
-              <w:r>
-                <w:rPr>
-                  <w:noProof/>
-                </w:rPr>
-                <w:instrText>HYPERLINK \l "_Toc513164700"</w:instrText>
-              </w:r>
-              <w:r>
-                <w:rPr>
-                  <w:rStyle w:val="Hipervnculo"/>
-                  <w:noProof/>
-                </w:rPr>
-                <w:instrText xml:space="preserve"> </w:instrText>
-              </w:r>
-              <w:r>
-                <w:rPr>
-                  <w:rStyle w:val="Hipervnculo"/>
-                  <w:noProof/>
-                </w:rPr>
-              </w:r>
-              <w:r>
-                <w:rPr>
-                  <w:rStyle w:val="Hipervnculo"/>
-                  <w:noProof/>
-                </w:rPr>
-                <w:fldChar w:fldCharType="separate"/>
-              </w:r>
-              <w:r>
-                <w:rPr>
-                  <w:rStyle w:val="Hipervnculo"/>
-                  <w:noProof/>
-                </w:rPr>
-                <w:t>1.</w:t>
-              </w:r>
-              <w:r>
-                <w:rPr>
-                  <w:rFonts w:eastAsiaTheme="minorEastAsia"/>
-                  <w:b w:val="0"/>
-                  <w:bCs w:val="0"/>
-                  <w:caps w:val="0"/>
-                  <w:noProof/>
-                  <w:u w:val="none"/>
-                  <w:lang w:val="es-ES" w:eastAsia="es-ES"/>
-                </w:rPr>
-                <w:tab/>
-              </w:r>
-              <w:r>
-                <w:rPr>
-                  <w:rStyle w:val="Hipervnculo"/>
-                  <w:noProof/>
-                </w:rPr>
-                <w:t>Diagrama de casos de uso del sistema(CUS)</w:t>
-              </w:r>
-              <w:r>
-                <w:rPr>
-                  <w:noProof/>
-                  <w:webHidden/>
-                </w:rPr>
-                <w:tab/>
-              </w:r>
-              <w:r>
-                <w:rPr>
-                  <w:noProof/>
-                  <w:webHidden/>
-                </w:rPr>
-                <w:fldChar w:fldCharType="begin"/>
-              </w:r>
-              <w:r>
-                <w:rPr>
-                  <w:noProof/>
-                  <w:webHidden/>
-                </w:rPr>
-                <w:instrText xml:space="preserve"> PAGEREF _Toc513164700 \h </w:instrText>
-              </w:r>
-              <w:r>
-                <w:rPr>
-                  <w:noProof/>
-                  <w:webHidden/>
-                </w:rPr>
-              </w:r>
-              <w:r>
-                <w:rPr>
-                  <w:noProof/>
-                  <w:webHidden/>
-                </w:rPr>
-                <w:fldChar w:fldCharType="separate"/>
-              </w:r>
-              <w:r>
-                <w:rPr>
-                  <w:noProof/>
-                  <w:webHidden/>
-                </w:rPr>
-                <w:t>6</w:t>
-              </w:r>
-              <w:r>
-                <w:rPr>
-                  <w:noProof/>
-                  <w:webHidden/>
-                </w:rPr>
-                <w:fldChar w:fldCharType="end"/>
-              </w:r>
-              <w:r>
-                <w:rPr>
-                  <w:rStyle w:val="Hipervnculo"/>
-                  <w:noProof/>
-                </w:rPr>
-                <w:fldChar w:fldCharType="end"/>
-              </w:r>
+              <w:hyperlink w:anchor="_Toc513164700" w:history="1">
+                <w:r>
+                  <w:rPr>
+                    <w:rStyle w:val="Hipervnculo"/>
+                    <w:noProof/>
+                  </w:rPr>
+                  <w:t>1.</w:t>
+                </w:r>
+                <w:r>
+                  <w:rPr>
+                    <w:rFonts w:eastAsiaTheme="minorEastAsia"/>
+                    <w:b w:val="0"/>
+                    <w:bCs w:val="0"/>
+                    <w:caps w:val="0"/>
+                    <w:noProof/>
+                    <w:u w:val="none"/>
+                    <w:lang w:val="es-ES" w:eastAsia="es-ES"/>
+                  </w:rPr>
+                  <w:tab/>
+                </w:r>
+                <w:r>
+                  <w:rPr>
+                    <w:rStyle w:val="Hipervnculo"/>
+                    <w:noProof/>
+                  </w:rPr>
+                  <w:t>Diagrama de casos de uso del sistema(CUS)</w:t>
+                </w:r>
+                <w:r>
+                  <w:rPr>
+                    <w:noProof/>
+                    <w:webHidden/>
+                  </w:rPr>
+                  <w:tab/>
+                </w:r>
+                <w:r>
+                  <w:rPr>
+                    <w:noProof/>
+                    <w:webHidden/>
+                  </w:rPr>
+                  <w:fldChar w:fldCharType="begin"/>
+                </w:r>
+                <w:r>
+                  <w:rPr>
+                    <w:noProof/>
+                    <w:webHidden/>
+                  </w:rPr>
+                  <w:instrText xml:space="preserve"> PAGEREF _Toc513164700 \h </w:instrText>
+                </w:r>
+                <w:r>
+                  <w:rPr>
+                    <w:noProof/>
+                    <w:webHidden/>
+                  </w:rPr>
+                </w:r>
+                <w:r>
+                  <w:rPr>
+                    <w:noProof/>
+                    <w:webHidden/>
+                  </w:rPr>
+                  <w:fldChar w:fldCharType="separate"/>
+                </w:r>
+                <w:r>
+                  <w:rPr>
+                    <w:noProof/>
+                    <w:webHidden/>
+                  </w:rPr>
+                  <w:t>6</w:t>
+                </w:r>
+                <w:r>
+                  <w:rPr>
+                    <w:noProof/>
+                    <w:webHidden/>
+                  </w:rPr>
+                  <w:fldChar w:fldCharType="end"/>
+                </w:r>
+              </w:hyperlink>
             </w:p>
             <w:p>
               <w:pPr>
@@ -10680,7 +10788,7 @@
                         <a14:shadowObscured xmlns:a14="http://schemas.microsoft.com/office/drawing/2010/main"/>
                       </a:ext>
                       <a:ext uri="{FAA26D3D-D897-4be2-8F04-BA451C77F1D7}">
-                        <ma14:placeholderFlag xmlns:ma14="http://schemas.microsoft.com/office/mac/drawingml/2011/main" xmlns:w="http://schemas.openxmlformats.org/wordprocessingml/2006/main" xmlns:w10="urn:schemas-microsoft-com:office:word" xmlns:v="urn:schemas-microsoft-com:vml" xmlns:o="urn:schemas-microsoft-com:office:office" xmlns:mv="urn:schemas-microsoft-com:mac:vml" xmlns:mo="http://schemas.microsoft.com/office/mac/office/2008/main" xmlns="" xmlns:w16cid="http://schemas.microsoft.com/office/word/2016/wordml/cid" xmlns:am3d="http://schemas.microsoft.com/office/drawing/2017/model3d" xmlns:aink="http://schemas.microsoft.com/office/drawing/2016/ink" xmlns:cx8="http://schemas.microsoft.com/office/drawing/2016/5/14/chartex" xmlns:cx7="http://schemas.microsoft.com/office/drawing/2016/5/13/chartex" xmlns:cx6="http://schemas.microsoft.com/office/drawing/2016/5/12/chartex" xmlns:cx5="http://schemas.microsoft.com/office/drawing/2016/5/11/chartex" xmlns:cx4="http://schemas.microsoft.com/office/drawing/2016/5/10/chartex" xmlns:cx3="http://schemas.microsoft.com/office/drawing/2016/5/9/chartex" xmlns:cx2="http://schemas.microsoft.com/office/drawing/2015/10/21/chartex"/>
+                        <ma14:placeholderFlag xmlns="" xmlns:mo="http://schemas.microsoft.com/office/mac/office/2008/main" xmlns:mv="urn:schemas-microsoft-com:mac:vml" xmlns:o="urn:schemas-microsoft-com:office:office" xmlns:v="urn:schemas-microsoft-com:vml" xmlns:w10="urn:schemas-microsoft-com:office:word" xmlns:w="http://schemas.openxmlformats.org/wordprocessingml/2006/main" xmlns:ma14="http://schemas.microsoft.com/office/mac/drawingml/2011/main"/>
                       </a:ext>
                     </a:extLst>
                   </pic:spPr>
@@ -11617,7 +11725,6 @@
                 <w:szCs w:val="18"/>
               </w:rPr>
             </w:pPr>
-            <w:proofErr w:type="spellStart"/>
             <w:r>
               <w:rPr>
                 <w:rFonts w:ascii="Verdana" w:hAnsi="Verdana"/>
@@ -11648,7 +11755,6 @@
               </w:rPr>
               <w:t>condición</w:t>
             </w:r>
-            <w:proofErr w:type="spellEnd"/>
           </w:p>
         </w:tc>
         <w:tc>
@@ -11776,7 +11882,7 @@
             <v:path o:extrusionok="f" gradientshapeok="t" o:connecttype="rect"/>
             <o:lock v:ext="edit" aspectratio="t"/>
           </v:shapetype>
-          <v:shape id="_x0000_i1028" type="#_x0000_t75" style="width:441.75pt;height:71.25pt">
+          <v:shape id="_x0000_i1025" type="#_x0000_t75" style="width:441.75pt;height:71.25pt">
             <v:imagedata r:id="rId15" o:title="Untitled Diagram (1)"/>
           </v:shape>
         </w:pict>
@@ -16216,7 +16322,6 @@
                 <w:szCs w:val="18"/>
               </w:rPr>
             </w:pPr>
-            <w:proofErr w:type="spellStart"/>
             <w:r>
               <w:rPr>
                 <w:rFonts w:ascii="Verdana" w:hAnsi="Verdana"/>
@@ -16247,7 +16352,6 @@
               </w:rPr>
               <w:t>condición</w:t>
             </w:r>
-            <w:proofErr w:type="spellEnd"/>
           </w:p>
         </w:tc>
         <w:tc>
@@ -16351,7 +16455,7 @@
           <w:lang w:val="es-ES" w:eastAsia="es-ES"/>
         </w:rPr>
         <w:pict w14:anchorId="4E1F0FB0">
-          <v:shape id="_x0000_i1033" type="#_x0000_t75" style="width:441.8pt;height:70.8pt">
+          <v:shape id="_x0000_i1027" type="#_x0000_t75" style="width:441.75pt;height:70.5pt">
             <v:imagedata r:id="rId24" o:title="Untitled Diagram (2)"/>
           </v:shape>
         </w:pict>
@@ -16405,7 +16509,7 @@
           <w:szCs w:val="32"/>
         </w:rPr>
         <w:pict w14:anchorId="44C7A8BB">
-          <v:shape id="_x0000_i1036" type="#_x0000_t75" style="width:384.75pt;height:445.5pt">
+          <v:shape id="_x0000_i1028" type="#_x0000_t75" style="width:384.75pt;height:445.5pt">
             <v:imagedata r:id="rId25" o:title="Untitled Diagram (3)"/>
           </v:shape>
         </w:pict>
@@ -17571,7 +17675,6 @@
                 <w:szCs w:val="18"/>
               </w:rPr>
             </w:pPr>
-            <w:proofErr w:type="spellStart"/>
             <w:r>
               <w:rPr>
                 <w:rFonts w:ascii="Verdana" w:hAnsi="Verdana"/>
@@ -17602,7 +17705,6 @@
               </w:rPr>
               <w:t>condición</w:t>
             </w:r>
-            <w:proofErr w:type="spellEnd"/>
           </w:p>
         </w:tc>
         <w:tc>
@@ -21333,7 +21435,7 @@
 </file>
 
 <file path=word/endnotes.xml><?xml version="1.0" encoding="utf-8"?>
-<w:endnotes xmlns:wpc="http://schemas.microsoft.com/office/word/2010/wordprocessingCanvas" xmlns:cx="http://schemas.microsoft.com/office/drawing/2014/chartex" xmlns:cx1="http://schemas.microsoft.com/office/drawing/2015/9/8/chartex" xmlns:mc="http://schemas.openxmlformats.org/markup-compatibility/2006" xmlns:o="urn:schemas-microsoft-com:office:office" xmlns:r="http://schemas.openxmlformats.org/officeDocument/2006/relationships" xmlns:m="http://schemas.openxmlformats.org/officeDocument/2006/math" xmlns:v="urn:schemas-microsoft-com:vml" xmlns:wp14="http://schemas.microsoft.com/office/word/2010/wordprocessingDrawing" xmlns:wp="http://schemas.openxmlformats.org/drawingml/2006/wordprocessingDrawing" xmlns:w10="urn:schemas-microsoft-com:office:word" xmlns:w="http://schemas.openxmlformats.org/wordprocessingml/2006/main" xmlns:w14="http://schemas.microsoft.com/office/word/2010/wordml" xmlns:w15="http://schemas.microsoft.com/office/word/2012/wordml" xmlns:w16se="http://schemas.microsoft.com/office/word/2015/wordml/symex" xmlns:wpg="http://schemas.microsoft.com/office/word/2010/wordprocessingGroup" xmlns:wpi="http://schemas.microsoft.com/office/word/2010/wordprocessingInk" xmlns:wne="http://schemas.microsoft.com/office/word/2006/wordml" xmlns:wps="http://schemas.microsoft.com/office/word/2010/wordprocessingShape" mc:Ignorable="w14 w15 w16se wp14">
+<w:endnotes xmlns:wpc="http://schemas.microsoft.com/office/word/2010/wordprocessingCanvas" xmlns:cx="http://schemas.microsoft.com/office/drawing/2014/chartex" xmlns:cx1="http://schemas.microsoft.com/office/drawing/2015/9/8/chartex" xmlns:cx2="http://schemas.microsoft.com/office/drawing/2015/10/21/chartex" xmlns:cx3="http://schemas.microsoft.com/office/drawing/2016/5/9/chartex" xmlns:cx4="http://schemas.microsoft.com/office/drawing/2016/5/10/chartex" xmlns:cx5="http://schemas.microsoft.com/office/drawing/2016/5/11/chartex" xmlns:cx6="http://schemas.microsoft.com/office/drawing/2016/5/12/chartex" xmlns:cx7="http://schemas.microsoft.com/office/drawing/2016/5/13/chartex" xmlns:cx8="http://schemas.microsoft.com/office/drawing/2016/5/14/chartex" xmlns:mc="http://schemas.openxmlformats.org/markup-compatibility/2006" xmlns:aink="http://schemas.microsoft.com/office/drawing/2016/ink" xmlns:am3d="http://schemas.microsoft.com/office/drawing/2017/model3d" xmlns:o="urn:schemas-microsoft-com:office:office" xmlns:r="http://schemas.openxmlformats.org/officeDocument/2006/relationships" xmlns:m="http://schemas.openxmlformats.org/officeDocument/2006/math" xmlns:v="urn:schemas-microsoft-com:vml" xmlns:wp14="http://schemas.microsoft.com/office/word/2010/wordprocessingDrawing" xmlns:wp="http://schemas.openxmlformats.org/drawingml/2006/wordprocessingDrawing" xmlns:w10="urn:schemas-microsoft-com:office:word" xmlns:w="http://schemas.openxmlformats.org/wordprocessingml/2006/main" xmlns:w14="http://schemas.microsoft.com/office/word/2010/wordml" xmlns:w15="http://schemas.microsoft.com/office/word/2012/wordml" xmlns:w16cid="http://schemas.microsoft.com/office/word/2016/wordml/cid" xmlns:w16se="http://schemas.microsoft.com/office/word/2015/wordml/symex" xmlns:wpg="http://schemas.microsoft.com/office/word/2010/wordprocessingGroup" xmlns:wpi="http://schemas.microsoft.com/office/word/2010/wordprocessingInk" xmlns:wne="http://schemas.microsoft.com/office/word/2006/wordml" xmlns:wps="http://schemas.microsoft.com/office/word/2010/wordprocessingShape" mc:Ignorable="w14 w15 w16se w16cid wp14">
   <w:endnote w:type="separator" w:id="-1">
     <w:p>
       <w:pPr>
@@ -21358,7 +21460,7 @@
 </file>
 
 <file path=word/footer1.xml><?xml version="1.0" encoding="utf-8"?>
-<w:ftr xmlns:wpc="http://schemas.microsoft.com/office/word/2010/wordprocessingCanvas" xmlns:cx="http://schemas.microsoft.com/office/drawing/2014/chartex" xmlns:cx1="http://schemas.microsoft.com/office/drawing/2015/9/8/chartex" xmlns:mc="http://schemas.openxmlformats.org/markup-compatibility/2006" xmlns:o="urn:schemas-microsoft-com:office:office" xmlns:r="http://schemas.openxmlformats.org/officeDocument/2006/relationships" xmlns:m="http://schemas.openxmlformats.org/officeDocument/2006/math" xmlns:v="urn:schemas-microsoft-com:vml" xmlns:wp14="http://schemas.microsoft.com/office/word/2010/wordprocessingDrawing" xmlns:wp="http://schemas.openxmlformats.org/drawingml/2006/wordprocessingDrawing" xmlns:w10="urn:schemas-microsoft-com:office:word" xmlns:w="http://schemas.openxmlformats.org/wordprocessingml/2006/main" xmlns:w14="http://schemas.microsoft.com/office/word/2010/wordml" xmlns:w15="http://schemas.microsoft.com/office/word/2012/wordml" xmlns:w16se="http://schemas.microsoft.com/office/word/2015/wordml/symex" xmlns:wpg="http://schemas.microsoft.com/office/word/2010/wordprocessingGroup" xmlns:wpi="http://schemas.microsoft.com/office/word/2010/wordprocessingInk" xmlns:wne="http://schemas.microsoft.com/office/word/2006/wordml" xmlns:wps="http://schemas.microsoft.com/office/word/2010/wordprocessingShape" mc:Ignorable="w14 w15 w16se wp14">
+<w:ftr xmlns:wpc="http://schemas.microsoft.com/office/word/2010/wordprocessingCanvas" xmlns:cx="http://schemas.microsoft.com/office/drawing/2014/chartex" xmlns:cx1="http://schemas.microsoft.com/office/drawing/2015/9/8/chartex" xmlns:cx2="http://schemas.microsoft.com/office/drawing/2015/10/21/chartex" xmlns:cx3="http://schemas.microsoft.com/office/drawing/2016/5/9/chartex" xmlns:cx4="http://schemas.microsoft.com/office/drawing/2016/5/10/chartex" xmlns:cx5="http://schemas.microsoft.com/office/drawing/2016/5/11/chartex" xmlns:cx6="http://schemas.microsoft.com/office/drawing/2016/5/12/chartex" xmlns:cx7="http://schemas.microsoft.com/office/drawing/2016/5/13/chartex" xmlns:cx8="http://schemas.microsoft.com/office/drawing/2016/5/14/chartex" xmlns:mc="http://schemas.openxmlformats.org/markup-compatibility/2006" xmlns:aink="http://schemas.microsoft.com/office/drawing/2016/ink" xmlns:am3d="http://schemas.microsoft.com/office/drawing/2017/model3d" xmlns:o="urn:schemas-microsoft-com:office:office" xmlns:r="http://schemas.openxmlformats.org/officeDocument/2006/relationships" xmlns:m="http://schemas.openxmlformats.org/officeDocument/2006/math" xmlns:v="urn:schemas-microsoft-com:vml" xmlns:wp14="http://schemas.microsoft.com/office/word/2010/wordprocessingDrawing" xmlns:wp="http://schemas.openxmlformats.org/drawingml/2006/wordprocessingDrawing" xmlns:w10="urn:schemas-microsoft-com:office:word" xmlns:w="http://schemas.openxmlformats.org/wordprocessingml/2006/main" xmlns:w14="http://schemas.microsoft.com/office/word/2010/wordml" xmlns:w15="http://schemas.microsoft.com/office/word/2012/wordml" xmlns:w16cid="http://schemas.microsoft.com/office/word/2016/wordml/cid" xmlns:w16se="http://schemas.microsoft.com/office/word/2015/wordml/symex" xmlns:wpg="http://schemas.microsoft.com/office/word/2010/wordprocessingGroup" xmlns:wpi="http://schemas.microsoft.com/office/word/2010/wordprocessingInk" xmlns:wne="http://schemas.microsoft.com/office/word/2006/wordml" xmlns:wps="http://schemas.microsoft.com/office/word/2010/wordprocessingShape" mc:Ignorable="w14 w15 w16se w16cid wp14">
   <w:tbl>
     <w:tblPr>
       <w:tblW w:w="5000" w:type="pct"/>
@@ -21488,7 +21590,7 @@
 </file>
 
 <file path=word/footnotes.xml><?xml version="1.0" encoding="utf-8"?>
-<w:footnotes xmlns:wpc="http://schemas.microsoft.com/office/word/2010/wordprocessingCanvas" xmlns:cx="http://schemas.microsoft.com/office/drawing/2014/chartex" xmlns:cx1="http://schemas.microsoft.com/office/drawing/2015/9/8/chartex" xmlns:mc="http://schemas.openxmlformats.org/markup-compatibility/2006" xmlns:o="urn:schemas-microsoft-com:office:office" xmlns:r="http://schemas.openxmlformats.org/officeDocument/2006/relationships" xmlns:m="http://schemas.openxmlformats.org/officeDocument/2006/math" xmlns:v="urn:schemas-microsoft-com:vml" xmlns:wp14="http://schemas.microsoft.com/office/word/2010/wordprocessingDrawing" xmlns:wp="http://schemas.openxmlformats.org/drawingml/2006/wordprocessingDrawing" xmlns:w10="urn:schemas-microsoft-com:office:word" xmlns:w="http://schemas.openxmlformats.org/wordprocessingml/2006/main" xmlns:w14="http://schemas.microsoft.com/office/word/2010/wordml" xmlns:w15="http://schemas.microsoft.com/office/word/2012/wordml" xmlns:w16se="http://schemas.microsoft.com/office/word/2015/wordml/symex" xmlns:wpg="http://schemas.microsoft.com/office/word/2010/wordprocessingGroup" xmlns:wpi="http://schemas.microsoft.com/office/word/2010/wordprocessingInk" xmlns:wne="http://schemas.microsoft.com/office/word/2006/wordml" xmlns:wps="http://schemas.microsoft.com/office/word/2010/wordprocessingShape" mc:Ignorable="w14 w15 w16se wp14">
+<w:footnotes xmlns:wpc="http://schemas.microsoft.com/office/word/2010/wordprocessingCanvas" xmlns:cx="http://schemas.microsoft.com/office/drawing/2014/chartex" xmlns:cx1="http://schemas.microsoft.com/office/drawing/2015/9/8/chartex" xmlns:cx2="http://schemas.microsoft.com/office/drawing/2015/10/21/chartex" xmlns:cx3="http://schemas.microsoft.com/office/drawing/2016/5/9/chartex" xmlns:cx4="http://schemas.microsoft.com/office/drawing/2016/5/10/chartex" xmlns:cx5="http://schemas.microsoft.com/office/drawing/2016/5/11/chartex" xmlns:cx6="http://schemas.microsoft.com/office/drawing/2016/5/12/chartex" xmlns:cx7="http://schemas.microsoft.com/office/drawing/2016/5/13/chartex" xmlns:cx8="http://schemas.microsoft.com/office/drawing/2016/5/14/chartex" xmlns:mc="http://schemas.openxmlformats.org/markup-compatibility/2006" xmlns:aink="http://schemas.microsoft.com/office/drawing/2016/ink" xmlns:am3d="http://schemas.microsoft.com/office/drawing/2017/model3d" xmlns:o="urn:schemas-microsoft-com:office:office" xmlns:r="http://schemas.openxmlformats.org/officeDocument/2006/relationships" xmlns:m="http://schemas.openxmlformats.org/officeDocument/2006/math" xmlns:v="urn:schemas-microsoft-com:vml" xmlns:wp14="http://schemas.microsoft.com/office/word/2010/wordprocessingDrawing" xmlns:wp="http://schemas.openxmlformats.org/drawingml/2006/wordprocessingDrawing" xmlns:w10="urn:schemas-microsoft-com:office:word" xmlns:w="http://schemas.openxmlformats.org/wordprocessingml/2006/main" xmlns:w14="http://schemas.microsoft.com/office/word/2010/wordml" xmlns:w15="http://schemas.microsoft.com/office/word/2012/wordml" xmlns:w16cid="http://schemas.microsoft.com/office/word/2016/wordml/cid" xmlns:w16se="http://schemas.microsoft.com/office/word/2015/wordml/symex" xmlns:wpg="http://schemas.microsoft.com/office/word/2010/wordprocessingGroup" xmlns:wpi="http://schemas.microsoft.com/office/word/2010/wordprocessingInk" xmlns:wne="http://schemas.microsoft.com/office/word/2006/wordml" xmlns:wps="http://schemas.microsoft.com/office/word/2010/wordprocessingShape" mc:Ignorable="w14 w15 w16se w16cid wp14">
   <w:footnote w:type="separator" w:id="-1">
     <w:p>
       <w:pPr>
@@ -21513,7 +21615,7 @@
 </file>
 
 <file path=word/header1.xml><?xml version="1.0" encoding="utf-8"?>
-<w:hdr xmlns:wpc="http://schemas.microsoft.com/office/word/2010/wordprocessingCanvas" xmlns:cx="http://schemas.microsoft.com/office/drawing/2014/chartex" xmlns:cx1="http://schemas.microsoft.com/office/drawing/2015/9/8/chartex" xmlns:mc="http://schemas.openxmlformats.org/markup-compatibility/2006" xmlns:o="urn:schemas-microsoft-com:office:office" xmlns:r="http://schemas.openxmlformats.org/officeDocument/2006/relationships" xmlns:m="http://schemas.openxmlformats.org/officeDocument/2006/math" xmlns:v="urn:schemas-microsoft-com:vml" xmlns:wp14="http://schemas.microsoft.com/office/word/2010/wordprocessingDrawing" xmlns:wp="http://schemas.openxmlformats.org/drawingml/2006/wordprocessingDrawing" xmlns:w10="urn:schemas-microsoft-com:office:word" xmlns:w="http://schemas.openxmlformats.org/wordprocessingml/2006/main" xmlns:w14="http://schemas.microsoft.com/office/word/2010/wordml" xmlns:w15="http://schemas.microsoft.com/office/word/2012/wordml" xmlns:w16se="http://schemas.microsoft.com/office/word/2015/wordml/symex" xmlns:wpg="http://schemas.microsoft.com/office/word/2010/wordprocessingGroup" xmlns:wpi="http://schemas.microsoft.com/office/word/2010/wordprocessingInk" xmlns:wne="http://schemas.microsoft.com/office/word/2006/wordml" xmlns:wps="http://schemas.microsoft.com/office/word/2010/wordprocessingShape" mc:Ignorable="w14 w15 w16se wp14">
+<w:hdr xmlns:wpc="http://schemas.microsoft.com/office/word/2010/wordprocessingCanvas" xmlns:cx="http://schemas.microsoft.com/office/drawing/2014/chartex" xmlns:cx1="http://schemas.microsoft.com/office/drawing/2015/9/8/chartex" xmlns:cx2="http://schemas.microsoft.com/office/drawing/2015/10/21/chartex" xmlns:cx3="http://schemas.microsoft.com/office/drawing/2016/5/9/chartex" xmlns:cx4="http://schemas.microsoft.com/office/drawing/2016/5/10/chartex" xmlns:cx5="http://schemas.microsoft.com/office/drawing/2016/5/11/chartex" xmlns:cx6="http://schemas.microsoft.com/office/drawing/2016/5/12/chartex" xmlns:cx7="http://schemas.microsoft.com/office/drawing/2016/5/13/chartex" xmlns:cx8="http://schemas.microsoft.com/office/drawing/2016/5/14/chartex" xmlns:mc="http://schemas.openxmlformats.org/markup-compatibility/2006" xmlns:aink="http://schemas.microsoft.com/office/drawing/2016/ink" xmlns:am3d="http://schemas.microsoft.com/office/drawing/2017/model3d" xmlns:o="urn:schemas-microsoft-com:office:office" xmlns:r="http://schemas.openxmlformats.org/officeDocument/2006/relationships" xmlns:m="http://schemas.openxmlformats.org/officeDocument/2006/math" xmlns:v="urn:schemas-microsoft-com:vml" xmlns:wp14="http://schemas.microsoft.com/office/word/2010/wordprocessingDrawing" xmlns:wp="http://schemas.openxmlformats.org/drawingml/2006/wordprocessingDrawing" xmlns:w10="urn:schemas-microsoft-com:office:word" xmlns:w="http://schemas.openxmlformats.org/wordprocessingml/2006/main" xmlns:w14="http://schemas.microsoft.com/office/word/2010/wordml" xmlns:w15="http://schemas.microsoft.com/office/word/2012/wordml" xmlns:w16cid="http://schemas.microsoft.com/office/word/2016/wordml/cid" xmlns:w16se="http://schemas.microsoft.com/office/word/2015/wordml/symex" xmlns:wpg="http://schemas.microsoft.com/office/word/2010/wordprocessingGroup" xmlns:wpi="http://schemas.microsoft.com/office/word/2010/wordprocessingInk" xmlns:wne="http://schemas.microsoft.com/office/word/2006/wordml" xmlns:wps="http://schemas.microsoft.com/office/word/2010/wordprocessingShape" mc:Ignorable="w14 w15 w16se w16cid wp14">
   <w:tbl>
     <w:tblPr>
       <w:tblW w:w="5055" w:type="pct"/>
@@ -21574,6 +21676,7 @@
               <w:dataBinding w:prefixMappings="xmlns:ns0='http://schemas.openxmlformats.org/package/2006/metadata/core-properties' xmlns:ns1='http://purl.org/dc/elements/1.1/'" w:xpath="/ns0:coreProperties[1]/ns1:title[1]" w:storeItemID="{6C3C8BC8-F283-45AE-878A-BAB7291924A1}"/>
               <w:text/>
             </w:sdtPr>
+            <w:sdtEndPr/>
             <w:sdtContent>
               <w:r>
                 <w:rPr>
@@ -21603,7 +21706,16 @@
               <w:sz w:val="19"/>
               <w:szCs w:val="19"/>
             </w:rPr>
-            <w:t xml:space="preserve"> – Versión 1.4</w:t>
+            <w:t xml:space="preserve"> – Versión 1.</w:t>
+          </w:r>
+          <w:r>
+            <w:rPr>
+              <w:b/>
+              <w:bCs/>
+              <w:sz w:val="19"/>
+              <w:szCs w:val="19"/>
+            </w:rPr>
+            <w:t>6</w:t>
           </w:r>
         </w:p>
       </w:tc>
@@ -21615,13 +21727,14 @@
           <w:alias w:val="Fecha"/>
           <w:id w:val="-418093262"/>
           <w:dataBinding w:prefixMappings="xmlns:ns0='http://schemas.microsoft.com/office/2006/coverPageProps'" w:xpath="/ns0:CoverPageProperties[1]/ns0:PublishDate[1]" w:storeItemID="{55AF091B-3C7A-41E3-B477-F2FDAA23CFDA}"/>
-          <w:date w:fullDate="2018-05-01T00:00:00Z">
+          <w:date w:fullDate="2018-05-04T00:00:00Z">
             <w:dateFormat w:val="d 'de' MMMM 'de' yyyy"/>
             <w:lid w:val="es-ES"/>
             <w:storeMappedDataAs w:val="dateTime"/>
             <w:calendar w:val="gregorian"/>
           </w:date>
         </w:sdtPr>
+        <w:sdtEndPr/>
         <w:sdtContent>
           <w:tc>
             <w:tcPr>
@@ -21641,7 +21754,7 @@
                   <w:color w:val="FFFFFF" w:themeColor="background1"/>
                   <w:lang w:val="es-ES"/>
                 </w:rPr>
-                <w:t>1 de mayo de 2018</w:t>
+                <w:t>4 de mayo de 2018</w:t>
               </w:r>
             </w:p>
           </w:tc>
@@ -21658,7 +21771,7 @@
 </file>
 
 <file path=word/numbering.xml><?xml version="1.0" encoding="utf-8"?>
-<w:numbering xmlns:wpc="http://schemas.microsoft.com/office/word/2010/wordprocessingCanvas" xmlns:cx="http://schemas.microsoft.com/office/drawing/2014/chartex" xmlns:cx1="http://schemas.microsoft.com/office/drawing/2015/9/8/chartex" xmlns:mc="http://schemas.openxmlformats.org/markup-compatibility/2006" xmlns:o="urn:schemas-microsoft-com:office:office" xmlns:r="http://schemas.openxmlformats.org/officeDocument/2006/relationships" xmlns:m="http://schemas.openxmlformats.org/officeDocument/2006/math" xmlns:v="urn:schemas-microsoft-com:vml" xmlns:wp14="http://schemas.microsoft.com/office/word/2010/wordprocessingDrawing" xmlns:wp="http://schemas.openxmlformats.org/drawingml/2006/wordprocessingDrawing" xmlns:w10="urn:schemas-microsoft-com:office:word" xmlns:w="http://schemas.openxmlformats.org/wordprocessingml/2006/main" xmlns:w14="http://schemas.microsoft.com/office/word/2010/wordml" xmlns:w15="http://schemas.microsoft.com/office/word/2012/wordml" xmlns:w16se="http://schemas.microsoft.com/office/word/2015/wordml/symex" xmlns:wpg="http://schemas.microsoft.com/office/word/2010/wordprocessingGroup" xmlns:wpi="http://schemas.microsoft.com/office/word/2010/wordprocessingInk" xmlns:wne="http://schemas.microsoft.com/office/word/2006/wordml" xmlns:wps="http://schemas.microsoft.com/office/word/2010/wordprocessingShape" mc:Ignorable="w14 w15 w16se wp14">
+<w:numbering xmlns:wpc="http://schemas.microsoft.com/office/word/2010/wordprocessingCanvas" xmlns:cx="http://schemas.microsoft.com/office/drawing/2014/chartex" xmlns:cx1="http://schemas.microsoft.com/office/drawing/2015/9/8/chartex" xmlns:cx2="http://schemas.microsoft.com/office/drawing/2015/10/21/chartex" xmlns:cx3="http://schemas.microsoft.com/office/drawing/2016/5/9/chartex" xmlns:cx4="http://schemas.microsoft.com/office/drawing/2016/5/10/chartex" xmlns:cx5="http://schemas.microsoft.com/office/drawing/2016/5/11/chartex" xmlns:cx6="http://schemas.microsoft.com/office/drawing/2016/5/12/chartex" xmlns:cx7="http://schemas.microsoft.com/office/drawing/2016/5/13/chartex" xmlns:cx8="http://schemas.microsoft.com/office/drawing/2016/5/14/chartex" xmlns:mc="http://schemas.openxmlformats.org/markup-compatibility/2006" xmlns:aink="http://schemas.microsoft.com/office/drawing/2016/ink" xmlns:am3d="http://schemas.microsoft.com/office/drawing/2017/model3d" xmlns:o="urn:schemas-microsoft-com:office:office" xmlns:r="http://schemas.openxmlformats.org/officeDocument/2006/relationships" xmlns:m="http://schemas.openxmlformats.org/officeDocument/2006/math" xmlns:v="urn:schemas-microsoft-com:vml" xmlns:wp14="http://schemas.microsoft.com/office/word/2010/wordprocessingDrawing" xmlns:wp="http://schemas.openxmlformats.org/drawingml/2006/wordprocessingDrawing" xmlns:w10="urn:schemas-microsoft-com:office:word" xmlns:w="http://schemas.openxmlformats.org/wordprocessingml/2006/main" xmlns:w14="http://schemas.microsoft.com/office/word/2010/wordml" xmlns:w15="http://schemas.microsoft.com/office/word/2012/wordml" xmlns:w16cid="http://schemas.microsoft.com/office/word/2016/wordml/cid" xmlns:w16se="http://schemas.microsoft.com/office/word/2015/wordml/symex" xmlns:wpg="http://schemas.microsoft.com/office/word/2010/wordprocessingGroup" xmlns:wpi="http://schemas.microsoft.com/office/word/2010/wordprocessingInk" xmlns:wne="http://schemas.microsoft.com/office/word/2006/wordml" xmlns:wps="http://schemas.microsoft.com/office/word/2010/wordprocessingShape" mc:Ignorable="w14 w15 w16se w16cid wp14">
   <w:abstractNum w:abstractNumId="0" w15:restartNumberingAfterBreak="0">
     <w:nsid w:val="178E65CD"/>
     <w:multiLevelType w:val="singleLevel"/>
@@ -23351,7 +23464,7 @@
 </file>
 
 <file path=word/styles.xml><?xml version="1.0" encoding="utf-8"?>
-<w:styles xmlns:mc="http://schemas.openxmlformats.org/markup-compatibility/2006" xmlns:r="http://schemas.openxmlformats.org/officeDocument/2006/relationships" xmlns:w="http://schemas.openxmlformats.org/wordprocessingml/2006/main" xmlns:w14="http://schemas.microsoft.com/office/word/2010/wordml" xmlns:w15="http://schemas.microsoft.com/office/word/2012/wordml" xmlns:w16se="http://schemas.microsoft.com/office/word/2015/wordml/symex" mc:Ignorable="w14 w15 w16se">
+<w:styles xmlns:mc="http://schemas.openxmlformats.org/markup-compatibility/2006" xmlns:r="http://schemas.openxmlformats.org/officeDocument/2006/relationships" xmlns:w="http://schemas.openxmlformats.org/wordprocessingml/2006/main" xmlns:w14="http://schemas.microsoft.com/office/word/2010/wordml" xmlns:w15="http://schemas.microsoft.com/office/word/2012/wordml" xmlns:w16cid="http://schemas.microsoft.com/office/word/2016/wordml/cid" xmlns:w16se="http://schemas.microsoft.com/office/word/2015/wordml/symex" mc:Ignorable="w14 w15 w16se w16cid">
   <w:docDefaults>
     <w:rPrDefault>
       <w:rPr>
@@ -23367,7 +23480,7 @@
       </w:pPr>
     </w:pPrDefault>
   </w:docDefaults>
-  <w:latentStyles w:defLockedState="0" w:defUIPriority="99" w:defSemiHidden="0" w:defUnhideWhenUsed="0" w:defQFormat="0" w:count="371">
+  <w:latentStyles w:defLockedState="0" w:defUIPriority="99" w:defSemiHidden="0" w:defUnhideWhenUsed="0" w:defQFormat="0" w:count="375">
     <w:lsdException w:name="Normal" w:uiPriority="0" w:qFormat="1"/>
     <w:lsdException w:name="heading 1" w:uiPriority="9" w:qFormat="1"/>
     <w:lsdException w:name="heading 2" w:semiHidden="1" w:uiPriority="9" w:unhideWhenUsed="1" w:qFormat="1"/>
@@ -23473,7 +23586,6 @@
     <w:lsdException w:name="HTML Sample" w:semiHidden="1" w:unhideWhenUsed="1"/>
     <w:lsdException w:name="HTML Typewriter" w:semiHidden="1" w:unhideWhenUsed="1"/>
     <w:lsdException w:name="HTML Variable" w:semiHidden="1" w:unhideWhenUsed="1"/>
-    <w:lsdException w:name="Normal Table" w:semiHidden="1" w:unhideWhenUsed="1"/>
     <w:lsdException w:name="annotation subject" w:semiHidden="1" w:unhideWhenUsed="1"/>
     <w:lsdException w:name="No List" w:semiHidden="1" w:unhideWhenUsed="1"/>
     <w:lsdException w:name="Outline List 1" w:semiHidden="1" w:unhideWhenUsed="1"/>
@@ -23517,10 +23629,8 @@
     <w:lsdException w:name="Table Elegant" w:semiHidden="1" w:unhideWhenUsed="1"/>
     <w:lsdException w:name="Table Professional" w:semiHidden="1" w:unhideWhenUsed="1"/>
     <w:lsdException w:name="Table Subtle 1" w:semiHidden="1" w:unhideWhenUsed="1"/>
-    <w:lsdException w:name="Table Subtle 2" w:semiHidden="1" w:unhideWhenUsed="1"/>
     <w:lsdException w:name="Table Web 1" w:semiHidden="1" w:unhideWhenUsed="1"/>
     <w:lsdException w:name="Table Web 2" w:semiHidden="1" w:unhideWhenUsed="1"/>
-    <w:lsdException w:name="Table Web 3" w:semiHidden="1" w:unhideWhenUsed="1"/>
     <w:lsdException w:name="Balloon Text" w:semiHidden="1" w:unhideWhenUsed="1"/>
     <w:lsdException w:name="Table Grid" w:uiPriority="39"/>
     <w:lsdException w:name="Table Theme" w:semiHidden="1" w:unhideWhenUsed="1"/>
@@ -23739,6 +23849,10 @@
     <w:lsdException w:name="List Table 5 Dark Accent 6" w:uiPriority="50"/>
     <w:lsdException w:name="List Table 6 Colorful Accent 6" w:uiPriority="51"/>
     <w:lsdException w:name="List Table 7 Colorful Accent 6" w:uiPriority="52"/>
+    <w:lsdException w:name="Mention" w:semiHidden="1" w:unhideWhenUsed="1"/>
+    <w:lsdException w:name="Smart Hyperlink" w:semiHidden="1" w:unhideWhenUsed="1"/>
+    <w:lsdException w:name="Hashtag" w:semiHidden="1" w:unhideWhenUsed="1"/>
+    <w:lsdException w:name="Unresolved Mention" w:semiHidden="1" w:unhideWhenUsed="1"/>
   </w:latentStyles>
   <w:style w:type="paragraph" w:default="1" w:styleId="Normal">
     <w:name w:val="Normal"/>
@@ -25091,7 +25205,7 @@
 
 <file path=customXml/item1.xml><?xml version="1.0" encoding="utf-8"?>
 <CoverPageProperties xmlns="http://schemas.microsoft.com/office/2006/coverPageProps">
-  <PublishDate>2018-05-01T00:00:00</PublishDate>
+  <PublishDate>2018-05-04T00:00:00</PublishDate>
   <Abstract/>
   <CompanyAddress/>
   <CompanyPhone/>
@@ -25113,7 +25227,7 @@
 </file>
 
 <file path=customXml/itemProps2.xml><?xml version="1.0" encoding="utf-8"?>
-<ds:datastoreItem xmlns:ds="http://schemas.openxmlformats.org/officeDocument/2006/customXml" ds:itemID="{0758C179-B682-4068-814B-CD68F89CF702}">
+<ds:datastoreItem xmlns:ds="http://schemas.openxmlformats.org/officeDocument/2006/customXml" ds:itemID="{B2396F75-7A55-4A62-AE4B-FA1A5F0473BD}">
   <ds:schemaRefs>
     <ds:schemaRef ds:uri="http://schemas.openxmlformats.org/officeDocument/2006/bibliography"/>
   </ds:schemaRefs>

</xml_diff>